<commit_message>
Updated report (Do not edit)
</commit_message>
<xml_diff>
--- a/PHYCS425 - Report.docx
+++ b/PHYCS425 - Report.docx
@@ -978,8 +978,6 @@
                                 <w:szCs w:val="24"/>
                               </w:rPr>
                             </w:pPr>
-                            <w:bookmarkStart w:id="0" w:name="_GoBack"/>
-                            <w:bookmarkEnd w:id="0"/>
                           </w:p>
                         </w:txbxContent>
                       </wps:txbx>
@@ -1287,8 +1285,6 @@
                           <w:szCs w:val="24"/>
                         </w:rPr>
                       </w:pPr>
-                      <w:bookmarkStart w:id="1" w:name="_GoBack"/>
-                      <w:bookmarkEnd w:id="1"/>
                     </w:p>
                   </w:txbxContent>
                 </v:textbox>
@@ -1648,7 +1644,7 @@
       </w:tr>
       <w:tr>
         <w:trPr>
-          <w:trHeight w:val="724"/>
+          <w:trHeight w:val="3238"/>
           <w:jc w:val="center"/>
         </w:trPr>
         <w:tc>
@@ -3662,34 +3658,24 @@
           <w:sz w:val="24"/>
           <w:szCs w:val="24"/>
         </w:rPr>
+        <w:t xml:space="preserve"> by </w:t>
+      </w:r>
+      <w:r>
+        <w:rPr>
+          <w:rFonts w:ascii="Cambria Math" w:hAnsi="Cambria Math"/>
+          <w:sz w:val="24"/>
+          <w:szCs w:val="24"/>
+        </w:rPr>
+        <w:t>.</w:t>
+      </w:r>
+      <w:r>
+        <w:rPr>
+          <w:rFonts w:ascii="Cambria Math" w:hAnsi="Cambria Math"/>
+          <w:sz w:val="24"/>
+          <w:szCs w:val="24"/>
+        </w:rPr>
         <w:t xml:space="preserve"> </w:t>
       </w:r>
-      <w:proofErr w:type="gramStart"/>
-      <w:r>
-        <w:rPr>
-          <w:rFonts w:ascii="Cambria Math" w:hAnsi="Cambria Math"/>
-          <w:sz w:val="24"/>
-          <w:szCs w:val="24"/>
-        </w:rPr>
-        <w:t xml:space="preserve">by </w:t>
-      </w:r>
-      <w:r>
-        <w:rPr>
-          <w:rFonts w:ascii="Cambria Math" w:hAnsi="Cambria Math"/>
-          <w:sz w:val="24"/>
-          <w:szCs w:val="24"/>
-        </w:rPr>
-        <w:t>.</w:t>
-      </w:r>
-      <w:proofErr w:type="gramEnd"/>
-      <w:r>
-        <w:rPr>
-          <w:rFonts w:ascii="Cambria Math" w:hAnsi="Cambria Math"/>
-          <w:sz w:val="24"/>
-          <w:szCs w:val="24"/>
-        </w:rPr>
-        <w:t xml:space="preserve"> </w:t>
-      </w:r>
       <w:r>
         <w:rPr>
           <w:rFonts w:ascii="Cambria Math" w:hAnsi="Cambria Math"/>
@@ -3742,159 +3728,14 @@
           <w:szCs w:val="24"/>
         </w:rPr>
       </w:pPr>
-    </w:p>
-    <w:p>
-      <w:pPr>
-        <w:rPr>
-          <w:rFonts w:ascii="Cambria Math" w:hAnsi="Cambria Math"/>
-          <w:sz w:val="24"/>
-          <w:szCs w:val="24"/>
-        </w:rPr>
-      </w:pPr>
-    </w:p>
-    <w:p>
-      <w:pPr>
-        <w:rPr>
-          <w:rFonts w:ascii="Cambria Math" w:hAnsi="Cambria Math"/>
-          <w:sz w:val="24"/>
-          <w:szCs w:val="24"/>
-        </w:rPr>
-      </w:pPr>
-    </w:p>
-    <w:p>
-      <w:pPr>
-        <w:rPr>
-          <w:rFonts w:ascii="Cambria Math" w:hAnsi="Cambria Math"/>
-          <w:sz w:val="24"/>
-          <w:szCs w:val="24"/>
-        </w:rPr>
-      </w:pPr>
-    </w:p>
-    <w:p>
-      <w:pPr>
-        <w:rPr>
-          <w:rFonts w:ascii="Cambria Math" w:hAnsi="Cambria Math"/>
-          <w:sz w:val="24"/>
-          <w:szCs w:val="24"/>
-        </w:rPr>
-      </w:pPr>
-    </w:p>
-    <w:p>
-      <w:pPr>
-        <w:rPr>
-          <w:rFonts w:ascii="Cambria Math" w:hAnsi="Cambria Math"/>
-          <w:sz w:val="24"/>
-          <w:szCs w:val="24"/>
-        </w:rPr>
-      </w:pPr>
-    </w:p>
-    <w:p>
-      <w:pPr>
-        <w:rPr>
-          <w:rFonts w:ascii="Cambria Math" w:hAnsi="Cambria Math"/>
-          <w:sz w:val="24"/>
-          <w:szCs w:val="24"/>
-        </w:rPr>
-      </w:pPr>
-    </w:p>
-    <w:p>
-      <w:pPr>
-        <w:rPr>
-          <w:rFonts w:ascii="Cambria Math" w:hAnsi="Cambria Math"/>
-          <w:sz w:val="24"/>
-          <w:szCs w:val="24"/>
-        </w:rPr>
-      </w:pPr>
-    </w:p>
-    <w:p>
-      <w:pPr>
-        <w:rPr>
-          <w:rFonts w:ascii="Cambria Math" w:hAnsi="Cambria Math"/>
-          <w:sz w:val="24"/>
-          <w:szCs w:val="24"/>
-        </w:rPr>
-      </w:pPr>
-    </w:p>
-    <w:p>
-      <w:pPr>
-        <w:rPr>
-          <w:rFonts w:ascii="Cambria Math" w:hAnsi="Cambria Math"/>
-          <w:sz w:val="24"/>
-          <w:szCs w:val="24"/>
-        </w:rPr>
-      </w:pPr>
-    </w:p>
-    <w:p>
-      <w:pPr>
-        <w:rPr>
-          <w:rFonts w:ascii="Cambria Math" w:hAnsi="Cambria Math"/>
-          <w:sz w:val="24"/>
-          <w:szCs w:val="24"/>
-        </w:rPr>
-      </w:pPr>
-    </w:p>
-    <w:p>
-      <w:pPr>
-        <w:rPr>
-          <w:rFonts w:ascii="Cambria Math" w:hAnsi="Cambria Math"/>
-          <w:sz w:val="24"/>
-          <w:szCs w:val="24"/>
-        </w:rPr>
-      </w:pPr>
-    </w:p>
-    <w:p>
-      <w:pPr>
-        <w:rPr>
-          <w:rFonts w:ascii="Cambria Math" w:hAnsi="Cambria Math"/>
-          <w:sz w:val="24"/>
-          <w:szCs w:val="24"/>
-        </w:rPr>
-      </w:pPr>
-    </w:p>
-    <w:p>
-      <w:pPr>
-        <w:rPr>
-          <w:rFonts w:ascii="Cambria Math" w:hAnsi="Cambria Math"/>
-          <w:sz w:val="24"/>
-          <w:szCs w:val="24"/>
-        </w:rPr>
-      </w:pPr>
-    </w:p>
-    <w:p>
-      <w:pPr>
-        <w:rPr>
-          <w:rFonts w:ascii="Cambria Math" w:hAnsi="Cambria Math"/>
-          <w:sz w:val="24"/>
-          <w:szCs w:val="24"/>
-        </w:rPr>
-      </w:pPr>
-    </w:p>
-    <w:p>
-      <w:pPr>
-        <w:rPr>
-          <w:rFonts w:ascii="Cambria Math" w:hAnsi="Cambria Math"/>
-          <w:sz w:val="24"/>
-          <w:szCs w:val="24"/>
-        </w:rPr>
-      </w:pPr>
-    </w:p>
-    <w:p>
-      <w:pPr>
-        <w:rPr>
-          <w:rFonts w:ascii="Cambria Math" w:hAnsi="Cambria Math"/>
-          <w:sz w:val="24"/>
-          <w:szCs w:val="24"/>
-        </w:rPr>
-      </w:pPr>
-    </w:p>
-    <w:p>
-      <w:pPr>
-        <w:rPr>
-          <w:rFonts w:ascii="Cambria Math" w:hAnsi="Cambria Math"/>
-          <w:sz w:val="24"/>
-          <w:szCs w:val="24"/>
-        </w:rPr>
-      </w:pPr>
+      <w:r>
+        <w:rPr>
+          <w:rFonts w:ascii="Cambria Math" w:hAnsi="Cambria Math"/>
+          <w:sz w:val="24"/>
+          <w:szCs w:val="24"/>
+        </w:rPr>
+        <w:br w:type="page"/>
+      </w:r>
     </w:p>
     <w:p>
       <w:pPr>
@@ -4787,7 +4628,6 @@
         </w:rPr>
         <w:t xml:space="preserve"> or </w:t>
       </w:r>
-      <w:proofErr w:type="spellStart"/>
       <w:r>
         <w:rPr>
           <w:rFonts w:ascii="Courier New" w:eastAsiaTheme="minorEastAsia" w:hAnsi="Courier New" w:cs="Courier New"/>
@@ -4796,7 +4636,6 @@
         </w:rPr>
         <w:t>der_omega</w:t>
       </w:r>
-      <w:proofErr w:type="spellEnd"/>
       <w:r>
         <w:rPr>
           <w:rFonts w:ascii="Cambria Math" w:eastAsiaTheme="minorEastAsia" w:hAnsi="Cambria Math"/>
@@ -5377,15 +5216,7 @@
             <w:sz w:val="24"/>
             <w:szCs w:val="24"/>
           </w:rPr>
-          <m:t>g=9.8</m:t>
-        </m:r>
-        <m:r>
-          <w:rPr>
-            <w:rFonts w:ascii="Cambria Math" w:eastAsiaTheme="minorEastAsia" w:hAnsi="Cambria Math"/>
-            <w:sz w:val="24"/>
-            <w:szCs w:val="24"/>
-          </w:rPr>
-          <m:t xml:space="preserve"> m</m:t>
+          <m:t>g=9.8 m</m:t>
         </m:r>
       </m:oMath>
       <w:r>
@@ -5607,15 +5438,7 @@
             <w:sz w:val="24"/>
             <w:szCs w:val="24"/>
           </w:rPr>
-          <m:t>0</m:t>
-        </m:r>
-        <m:r>
-          <w:rPr>
-            <w:rFonts w:ascii="Cambria Math" w:hAnsi="Cambria Math"/>
-            <w:sz w:val="24"/>
-            <w:szCs w:val="24"/>
-          </w:rPr>
-          <m:t>≤</m:t>
+          <m:t>0≤</m:t>
         </m:r>
         <m:sSub>
           <m:sSubPr>
@@ -5655,15 +5478,7 @@
             <w:sz w:val="24"/>
             <w:szCs w:val="24"/>
           </w:rPr>
-          <m:t>&lt;</m:t>
-        </m:r>
-        <m:r>
-          <w:rPr>
-            <w:rFonts w:ascii="Cambria Math" w:hAnsi="Cambria Math"/>
-            <w:sz w:val="24"/>
-            <w:szCs w:val="24"/>
-          </w:rPr>
-          <m:t xml:space="preserve"> π</m:t>
+          <m:t>&lt; π</m:t>
         </m:r>
       </m:oMath>
       <w:r>
@@ -9519,8 +9334,10 @@
       <w:r>
         <w:rPr>
           <w:rFonts w:ascii="Cambria Math" w:eastAsiaTheme="minorEastAsia" w:hAnsi="Cambria Math"/>
-          <w:sz w:val="24"/>
-          <w:szCs w:val="24"/>
+          <w:noProof/>
+          <w:sz w:val="24"/>
+          <w:szCs w:val="24"/>
+          <w:lang w:eastAsia="en-GB"/>
         </w:rPr>
         <w:drawing>
           <wp:anchor distT="0" distB="0" distL="114300" distR="114300" simplePos="0" relativeHeight="251674624" behindDoc="0" locked="0" layoutInCell="1" allowOverlap="1" wp14:anchorId="711C5365" wp14:editId="66B82F11">
@@ -9762,8 +9579,10 @@
       <w:r>
         <w:rPr>
           <w:rFonts w:ascii="Cambria Math" w:hAnsi="Cambria Math"/>
-          <w:sz w:val="24"/>
-          <w:szCs w:val="24"/>
+          <w:noProof/>
+          <w:sz w:val="24"/>
+          <w:szCs w:val="24"/>
+          <w:lang w:eastAsia="en-GB"/>
         </w:rPr>
         <w:drawing>
           <wp:anchor distT="0" distB="0" distL="114300" distR="114300" simplePos="0" relativeHeight="251675648" behindDoc="0" locked="0" layoutInCell="1" allowOverlap="1" wp14:anchorId="19A2087D" wp14:editId="782C663E">
@@ -10711,15 +10530,7 @@
                   <w:sz w:val="24"/>
                   <w:szCs w:val="24"/>
                 </w:rPr>
-                <m:t>∂</m:t>
-              </m:r>
-              <m:r>
-                <w:rPr>
-                  <w:rFonts w:ascii="Cambria Math" w:hAnsi="Cambria Math"/>
-                  <w:sz w:val="24"/>
-                  <w:szCs w:val="24"/>
-                </w:rPr>
-                <m:t>θ</m:t>
+                <m:t>∂θ</m:t>
               </m:r>
             </m:den>
           </m:f>
@@ -12346,15 +12157,7 @@
                       <w:sz w:val="24"/>
                       <w:szCs w:val="24"/>
                     </w:rPr>
-                    <m:t>θ</m:t>
-                  </m:r>
-                  <m:r>
-                    <w:rPr>
-                      <w:rFonts w:ascii="Cambria Math" w:eastAsiaTheme="minorEastAsia" w:hAnsi="Cambria Math"/>
-                      <w:sz w:val="24"/>
-                      <w:szCs w:val="24"/>
-                    </w:rPr>
-                    <m:t xml:space="preserve"> </m:t>
+                    <m:t xml:space="preserve">θ </m:t>
                   </m:r>
                 </m:e>
               </m:func>
@@ -12898,6 +12701,16 @@
         </w:rPr>
         <w:t>Like all damped systems, the systems exhibit 3 distinct behaviours: underdamped, overdamped and critically damped motion. The figures below showcase the various possibilities.</w:t>
       </w:r>
+      <w:r>
+        <w:rPr>
+          <w:rStyle w:val="FootnoteReference"/>
+          <w:rFonts w:ascii="Cambria Math" w:hAnsi="Cambria Math"/>
+          <w:iCs/>
+          <w:sz w:val="24"/>
+          <w:szCs w:val="24"/>
+        </w:rPr>
+        <w:footnoteReference w:id="5"/>
+      </w:r>
     </w:p>
     <w:p>
       <w:pPr>
@@ -13138,16 +12951,6 @@
           </wp:anchor>
         </w:drawing>
       </w:r>
-    </w:p>
-    <w:p>
-      <w:pPr>
-        <w:rPr>
-          <w:rFonts w:ascii="Cambria Math" w:hAnsi="Cambria Math"/>
-          <w:iCs/>
-          <w:sz w:val="24"/>
-          <w:szCs w:val="24"/>
-        </w:rPr>
-      </w:pPr>
     </w:p>
     <w:p>
       <w:pPr>
@@ -13989,15 +13792,7 @@
               <w:sz w:val="24"/>
               <w:szCs w:val="24"/>
             </w:rPr>
-            <m:t xml:space="preserve">    </m:t>
-          </m:r>
-          <m:r>
-            <w:rPr>
-              <w:rFonts w:ascii="Cambria Math" w:eastAsiaTheme="minorEastAsia" w:hAnsi="Cambria Math"/>
-              <w:sz w:val="24"/>
-              <w:szCs w:val="24"/>
-            </w:rPr>
-            <m:t xml:space="preserve">  </m:t>
+            <m:t xml:space="preserve">      </m:t>
           </m:r>
           <m:r>
             <m:rPr>
@@ -14529,6 +14324,17 @@
           <w:szCs w:val="24"/>
         </w:rPr>
       </w:pPr>
+    </w:p>
+    <w:p>
+      <w:pPr>
+        <w:jc w:val="both"/>
+        <w:rPr>
+          <w:rFonts w:ascii="Cambria Math" w:hAnsi="Cambria Math"/>
+          <w:iCs/>
+          <w:sz w:val="24"/>
+          <w:szCs w:val="24"/>
+        </w:rPr>
+      </w:pPr>
       <w:r>
         <w:rPr>
           <w:rFonts w:ascii="Cambria Math" w:hAnsi="Cambria Math"/>
@@ -14789,25 +14595,7 @@
           <w:sz w:val="24"/>
           <w:szCs w:val="24"/>
         </w:rPr>
-        <w:t xml:space="preserve"> increases the oscillation amplitude. </w:t>
-      </w:r>
-      <w:r>
-        <w:rPr>
-          <w:rFonts w:ascii="Cambria Math" w:eastAsiaTheme="minorEastAsia" w:hAnsi="Cambria Math"/>
-          <w:iCs/>
-          <w:sz w:val="24"/>
-          <w:szCs w:val="24"/>
-        </w:rPr>
-        <w:t>Now,</w:t>
-      </w:r>
-      <w:r>
-        <w:rPr>
-          <w:rFonts w:ascii="Cambria Math" w:eastAsiaTheme="minorEastAsia" w:hAnsi="Cambria Math"/>
-          <w:iCs/>
-          <w:sz w:val="24"/>
-          <w:szCs w:val="24"/>
-        </w:rPr>
-        <w:t xml:space="preserve"> the system receives increasingly more energy.</w:t>
+        <w:t xml:space="preserve"> increases the oscillation amplitude. Now, the system receives increasingly more energy.</w:t>
       </w:r>
     </w:p>
     <w:p>
@@ -14971,7 +14759,26 @@
           <w:sz w:val="24"/>
           <w:szCs w:val="24"/>
         </w:rPr>
-        <w:t xml:space="preserve"> and see if the above holds.</w:t>
+        <w:t xml:space="preserve"> and see if the above holds</w:t>
+      </w:r>
+      <w:r>
+        <w:rPr>
+          <w:rStyle w:val="FootnoteReference"/>
+          <w:rFonts w:ascii="Cambria Math" w:eastAsiaTheme="minorEastAsia" w:hAnsi="Cambria Math"/>
+          <w:iCs/>
+          <w:sz w:val="24"/>
+          <w:szCs w:val="24"/>
+        </w:rPr>
+        <w:footnoteReference w:id="6"/>
+      </w:r>
+      <w:r>
+        <w:rPr>
+          <w:rFonts w:ascii="Cambria Math" w:eastAsiaTheme="minorEastAsia" w:hAnsi="Cambria Math"/>
+          <w:iCs/>
+          <w:sz w:val="24"/>
+          <w:szCs w:val="24"/>
+        </w:rPr>
+        <w:t>.</w:t>
       </w:r>
       <w:r>
         <w:rPr>
@@ -15196,6 +15003,25 @@
     </w:p>
     <w:p>
       <w:pPr>
+        <w:rPr>
+          <w:rFonts w:ascii="Cambria Math" w:eastAsiaTheme="minorEastAsia" w:hAnsi="Cambria Math"/>
+          <w:iCs/>
+          <w:sz w:val="24"/>
+          <w:szCs w:val="24"/>
+        </w:rPr>
+      </w:pPr>
+      <w:r>
+        <w:rPr>
+          <w:rFonts w:ascii="Cambria Math" w:eastAsiaTheme="minorEastAsia" w:hAnsi="Cambria Math"/>
+          <w:iCs/>
+          <w:sz w:val="24"/>
+          <w:szCs w:val="24"/>
+        </w:rPr>
+        <w:br w:type="page"/>
+      </w:r>
+    </w:p>
+    <w:p>
+      <w:pPr>
         <w:ind w:firstLine="720"/>
         <w:jc w:val="both"/>
         <w:rPr>
@@ -15212,6 +15038,7 @@
           <w:sz w:val="24"/>
           <w:szCs w:val="24"/>
         </w:rPr>
+        <w:lastRenderedPageBreak/>
         <w:t xml:space="preserve">It makes sense that giving too much energy will cause the particle to escape for </w:t>
       </w:r>
       <m:oMath>
@@ -15329,7 +15156,6 @@
           <w:sz w:val="24"/>
           <w:szCs w:val="24"/>
         </w:rPr>
-        <w:lastRenderedPageBreak/>
         <w:t xml:space="preserve">Shown below are plots for oscillation amplitude vs </w:t>
       </w:r>
       <m:oMath>
@@ -15444,13 +15270,13 @@
           <wp:anchor distT="0" distB="0" distL="114300" distR="114300" simplePos="0" relativeHeight="251681792" behindDoc="0" locked="0" layoutInCell="1" allowOverlap="1" wp14:anchorId="4518B0F8" wp14:editId="5F49EE3D">
             <wp:simplePos x="0" y="0"/>
             <wp:positionH relativeFrom="margin">
-              <wp:align>center</wp:align>
+              <wp:posOffset>257191</wp:posOffset>
             </wp:positionH>
             <wp:positionV relativeFrom="paragraph">
-              <wp:posOffset>20320</wp:posOffset>
+              <wp:posOffset>77234</wp:posOffset>
             </wp:positionV>
-            <wp:extent cx="4736785" cy="2417723"/>
-            <wp:effectExtent l="0" t="0" r="6985" b="1905"/>
+            <wp:extent cx="5210464" cy="2659495"/>
+            <wp:effectExtent l="0" t="0" r="9525" b="7620"/>
             <wp:wrapSquare wrapText="bothSides"/>
             <wp:docPr id="31" name="Picture 31"/>
             <wp:cNvGraphicFramePr>
@@ -15478,7 +15304,7 @@
                   <pic:spPr>
                     <a:xfrm>
                       <a:off x="0" y="0"/>
-                      <a:ext cx="4736785" cy="2417723"/>
+                      <a:ext cx="5210464" cy="2659495"/>
                     </a:xfrm>
                     <a:prstGeom prst="rect">
                       <a:avLst/>
@@ -15506,86 +15332,6 @@
           <w:szCs w:val="24"/>
         </w:rPr>
       </w:pPr>
-    </w:p>
-    <w:p>
-      <w:pPr>
-        <w:rPr>
-          <w:rFonts w:ascii="Cambria Math" w:hAnsi="Cambria Math"/>
-          <w:iCs/>
-          <w:sz w:val="24"/>
-          <w:szCs w:val="24"/>
-        </w:rPr>
-      </w:pPr>
-    </w:p>
-    <w:p>
-      <w:pPr>
-        <w:rPr>
-          <w:rFonts w:ascii="Cambria Math" w:hAnsi="Cambria Math"/>
-          <w:iCs/>
-          <w:sz w:val="24"/>
-          <w:szCs w:val="24"/>
-        </w:rPr>
-      </w:pPr>
-    </w:p>
-    <w:p>
-      <w:pPr>
-        <w:rPr>
-          <w:rFonts w:ascii="Cambria Math" w:hAnsi="Cambria Math"/>
-          <w:iCs/>
-          <w:sz w:val="24"/>
-          <w:szCs w:val="24"/>
-        </w:rPr>
-      </w:pPr>
-    </w:p>
-    <w:p>
-      <w:pPr>
-        <w:rPr>
-          <w:rFonts w:ascii="Cambria Math" w:hAnsi="Cambria Math"/>
-          <w:iCs/>
-          <w:sz w:val="24"/>
-          <w:szCs w:val="24"/>
-        </w:rPr>
-      </w:pPr>
-    </w:p>
-    <w:p>
-      <w:pPr>
-        <w:rPr>
-          <w:rFonts w:ascii="Cambria Math" w:hAnsi="Cambria Math"/>
-          <w:iCs/>
-          <w:sz w:val="24"/>
-          <w:szCs w:val="24"/>
-        </w:rPr>
-      </w:pPr>
-    </w:p>
-    <w:p>
-      <w:pPr>
-        <w:rPr>
-          <w:rFonts w:ascii="Cambria Math" w:hAnsi="Cambria Math"/>
-          <w:iCs/>
-          <w:sz w:val="24"/>
-          <w:szCs w:val="24"/>
-        </w:rPr>
-      </w:pPr>
-    </w:p>
-    <w:p>
-      <w:pPr>
-        <w:rPr>
-          <w:rFonts w:ascii="Cambria Math" w:hAnsi="Cambria Math"/>
-          <w:iCs/>
-          <w:sz w:val="24"/>
-          <w:szCs w:val="24"/>
-        </w:rPr>
-      </w:pPr>
-    </w:p>
-    <w:p>
-      <w:pPr>
-        <w:rPr>
-          <w:rFonts w:ascii="Cambria Math" w:hAnsi="Cambria Math"/>
-          <w:iCs/>
-          <w:sz w:val="24"/>
-          <w:szCs w:val="24"/>
-        </w:rPr>
-      </w:pPr>
       <w:r>
         <w:rPr>
           <w:rFonts w:ascii="Cambria Math" w:hAnsi="Cambria Math"/>
@@ -15596,16 +15342,16 @@
           <w:lang w:eastAsia="en-GB"/>
         </w:rPr>
         <w:drawing>
-          <wp:anchor distT="0" distB="0" distL="114300" distR="114300" simplePos="0" relativeHeight="251682816" behindDoc="0" locked="0" layoutInCell="1" allowOverlap="1" wp14:anchorId="31E33F28" wp14:editId="75FA9D3F">
+          <wp:anchor distT="0" distB="0" distL="114300" distR="114300" simplePos="0" relativeHeight="251682816" behindDoc="0" locked="0" layoutInCell="1" allowOverlap="1" wp14:anchorId="0425C860" wp14:editId="3884CD43">
             <wp:simplePos x="0" y="0"/>
             <wp:positionH relativeFrom="margin">
               <wp:align>center</wp:align>
             </wp:positionH>
             <wp:positionV relativeFrom="paragraph">
-              <wp:posOffset>12065</wp:posOffset>
+              <wp:posOffset>220345</wp:posOffset>
             </wp:positionV>
-            <wp:extent cx="4735830" cy="2417445"/>
-            <wp:effectExtent l="0" t="0" r="7620" b="1905"/>
+            <wp:extent cx="5209413" cy="2659190"/>
+            <wp:effectExtent l="0" t="0" r="0" b="8255"/>
             <wp:wrapSquare wrapText="bothSides"/>
             <wp:docPr id="32" name="Picture 32"/>
             <wp:cNvGraphicFramePr>
@@ -15633,7 +15379,7 @@
                   <pic:spPr>
                     <a:xfrm>
                       <a:off x="0" y="0"/>
-                      <a:ext cx="4735830" cy="2417445"/>
+                      <a:ext cx="5209413" cy="2659190"/>
                     </a:xfrm>
                     <a:prstGeom prst="rect">
                       <a:avLst/>
@@ -15681,66 +15427,6 @@
           <w:szCs w:val="24"/>
         </w:rPr>
       </w:pPr>
-    </w:p>
-    <w:p>
-      <w:pPr>
-        <w:rPr>
-          <w:rFonts w:ascii="Cambria Math" w:hAnsi="Cambria Math"/>
-          <w:iCs/>
-          <w:sz w:val="24"/>
-          <w:szCs w:val="24"/>
-        </w:rPr>
-      </w:pPr>
-    </w:p>
-    <w:p>
-      <w:pPr>
-        <w:rPr>
-          <w:rFonts w:ascii="Cambria Math" w:hAnsi="Cambria Math"/>
-          <w:iCs/>
-          <w:sz w:val="24"/>
-          <w:szCs w:val="24"/>
-        </w:rPr>
-      </w:pPr>
-    </w:p>
-    <w:p>
-      <w:pPr>
-        <w:rPr>
-          <w:rFonts w:ascii="Cambria Math" w:hAnsi="Cambria Math"/>
-          <w:iCs/>
-          <w:sz w:val="24"/>
-          <w:szCs w:val="24"/>
-        </w:rPr>
-      </w:pPr>
-    </w:p>
-    <w:p>
-      <w:pPr>
-        <w:rPr>
-          <w:rFonts w:ascii="Cambria Math" w:hAnsi="Cambria Math"/>
-          <w:iCs/>
-          <w:sz w:val="24"/>
-          <w:szCs w:val="24"/>
-        </w:rPr>
-      </w:pPr>
-    </w:p>
-    <w:p>
-      <w:pPr>
-        <w:rPr>
-          <w:rFonts w:ascii="Cambria Math" w:hAnsi="Cambria Math"/>
-          <w:iCs/>
-          <w:sz w:val="24"/>
-          <w:szCs w:val="24"/>
-        </w:rPr>
-      </w:pPr>
-    </w:p>
-    <w:p>
-      <w:pPr>
-        <w:rPr>
-          <w:rFonts w:ascii="Cambria Math" w:hAnsi="Cambria Math"/>
-          <w:iCs/>
-          <w:sz w:val="24"/>
-          <w:szCs w:val="24"/>
-        </w:rPr>
-      </w:pPr>
       <w:r>
         <w:rPr>
           <w:rFonts w:ascii="Cambria Math" w:hAnsi="Cambria Math"/>
@@ -15750,17 +15436,18 @@
           <w:szCs w:val="24"/>
           <w:lang w:eastAsia="en-GB"/>
         </w:rPr>
+        <w:lastRenderedPageBreak/>
         <w:drawing>
-          <wp:anchor distT="0" distB="0" distL="114300" distR="114300" simplePos="0" relativeHeight="251683840" behindDoc="0" locked="0" layoutInCell="1" allowOverlap="1" wp14:anchorId="5B261918" wp14:editId="5F9D99FD">
+          <wp:anchor distT="0" distB="0" distL="114300" distR="114300" simplePos="0" relativeHeight="251683840" behindDoc="0" locked="0" layoutInCell="1" allowOverlap="1" wp14:anchorId="7EE46BC1" wp14:editId="1C06D80E">
             <wp:simplePos x="0" y="0"/>
             <wp:positionH relativeFrom="margin">
-              <wp:align>center</wp:align>
+              <wp:posOffset>257239</wp:posOffset>
             </wp:positionH>
             <wp:positionV relativeFrom="paragraph">
-              <wp:posOffset>3810</wp:posOffset>
+              <wp:posOffset>413</wp:posOffset>
             </wp:positionV>
-            <wp:extent cx="4735830" cy="2417445"/>
-            <wp:effectExtent l="0" t="0" r="7620" b="1905"/>
+            <wp:extent cx="5209413" cy="2659190"/>
+            <wp:effectExtent l="0" t="0" r="0" b="8255"/>
             <wp:wrapSquare wrapText="bothSides"/>
             <wp:docPr id="33" name="Picture 33"/>
             <wp:cNvGraphicFramePr>
@@ -15788,7 +15475,7 @@
                   <pic:spPr>
                     <a:xfrm>
                       <a:off x="0" y="0"/>
-                      <a:ext cx="4736218" cy="2417445"/>
+                      <a:ext cx="5209413" cy="2659190"/>
                     </a:xfrm>
                     <a:prstGeom prst="rect">
                       <a:avLst/>
@@ -15809,104 +15496,39 @@
     </w:p>
     <w:p>
       <w:pPr>
-        <w:rPr>
-          <w:rFonts w:ascii="Cambria Math" w:hAnsi="Cambria Math"/>
-          <w:iCs/>
-          <w:sz w:val="24"/>
-          <w:szCs w:val="24"/>
-        </w:rPr>
-      </w:pPr>
-    </w:p>
-    <w:p>
-      <w:pPr>
-        <w:rPr>
-          <w:rFonts w:ascii="Cambria Math" w:hAnsi="Cambria Math"/>
-          <w:iCs/>
-          <w:sz w:val="24"/>
-          <w:szCs w:val="24"/>
-        </w:rPr>
-      </w:pPr>
-    </w:p>
-    <w:p>
-      <w:pPr>
-        <w:rPr>
-          <w:rFonts w:ascii="Cambria Math" w:hAnsi="Cambria Math"/>
-          <w:iCs/>
-          <w:sz w:val="24"/>
-          <w:szCs w:val="24"/>
-        </w:rPr>
-      </w:pPr>
-    </w:p>
-    <w:p>
-      <w:pPr>
-        <w:rPr>
-          <w:rFonts w:ascii="Cambria Math" w:hAnsi="Cambria Math"/>
-          <w:iCs/>
-          <w:sz w:val="24"/>
-          <w:szCs w:val="24"/>
-        </w:rPr>
-      </w:pPr>
-    </w:p>
-    <w:p>
-      <w:pPr>
-        <w:rPr>
-          <w:rFonts w:ascii="Cambria Math" w:hAnsi="Cambria Math"/>
-          <w:iCs/>
-          <w:sz w:val="24"/>
-          <w:szCs w:val="24"/>
-        </w:rPr>
-      </w:pPr>
-    </w:p>
-    <w:p>
-      <w:pPr>
-        <w:rPr>
-          <w:rFonts w:ascii="Cambria Math" w:hAnsi="Cambria Math"/>
-          <w:iCs/>
-          <w:sz w:val="24"/>
-          <w:szCs w:val="24"/>
-        </w:rPr>
-      </w:pPr>
-    </w:p>
-    <w:p>
-      <w:pPr>
-        <w:rPr>
-          <w:rFonts w:ascii="Cambria Math" w:hAnsi="Cambria Math"/>
-          <w:iCs/>
-          <w:sz w:val="24"/>
-          <w:szCs w:val="24"/>
-        </w:rPr>
-      </w:pPr>
-    </w:p>
-    <w:p>
-      <w:pPr>
-        <w:jc w:val="both"/>
-        <w:rPr>
-          <w:rFonts w:ascii="Cambria Math" w:hAnsi="Cambria Math"/>
-          <w:iCs/>
-          <w:sz w:val="24"/>
-          <w:szCs w:val="24"/>
-        </w:rPr>
-      </w:pPr>
-    </w:p>
-    <w:p>
-      <w:pPr>
-        <w:ind w:firstLine="720"/>
-        <w:jc w:val="both"/>
-        <w:rPr>
-          <w:rFonts w:ascii="Cambria Math" w:hAnsi="Cambria Math"/>
-          <w:iCs/>
-          <w:sz w:val="24"/>
-          <w:szCs w:val="24"/>
-        </w:rPr>
-      </w:pPr>
-      <w:r>
-        <w:rPr>
-          <w:rFonts w:ascii="Cambria Math" w:hAnsi="Cambria Math"/>
-          <w:iCs/>
-          <w:sz w:val="24"/>
-          <w:szCs w:val="24"/>
-        </w:rPr>
-        <w:t xml:space="preserve">In all of these plots, we had chosen a resolution of </w:t>
+        <w:jc w:val="both"/>
+        <w:rPr>
+          <w:rFonts w:ascii="Cambria Math" w:eastAsiaTheme="minorEastAsia" w:hAnsi="Cambria Math"/>
+          <w:sz w:val="24"/>
+          <w:szCs w:val="24"/>
+        </w:rPr>
+      </w:pPr>
+      <w:r>
+        <w:rPr>
+          <w:rFonts w:ascii="Cambria Math" w:hAnsi="Cambria Math"/>
+          <w:iCs/>
+          <w:sz w:val="24"/>
+          <w:szCs w:val="24"/>
+        </w:rPr>
+        <w:t>In all of the</w:t>
+      </w:r>
+      <w:r>
+        <w:rPr>
+          <w:rFonts w:ascii="Cambria Math" w:hAnsi="Cambria Math"/>
+          <w:iCs/>
+          <w:sz w:val="24"/>
+          <w:szCs w:val="24"/>
+        </w:rPr>
+        <w:t xml:space="preserve"> above</w:t>
+      </w:r>
+      <w:r>
+        <w:rPr>
+          <w:rFonts w:ascii="Cambria Math" w:hAnsi="Cambria Math"/>
+          <w:iCs/>
+          <w:sz w:val="24"/>
+          <w:szCs w:val="24"/>
+        </w:rPr>
+        <w:t xml:space="preserve"> plots, we had chosen a resolution of </w:t>
       </w:r>
       <m:oMath>
         <m:r>
@@ -15984,7 +15606,38 @@
           <w:sz w:val="24"/>
           <w:szCs w:val="24"/>
         </w:rPr>
-        <w:t xml:space="preserve"> We felt this </w:t>
+        <w:t xml:space="preserve"> We felt that this was small enough to capture </w:t>
+      </w:r>
+      <w:r>
+        <w:rPr>
+          <w:rFonts w:ascii="Cambria Math" w:eastAsiaTheme="minorEastAsia" w:hAnsi="Cambria Math"/>
+          <w:sz w:val="24"/>
+          <w:szCs w:val="24"/>
+        </w:rPr>
+        <w:t>any unusual behaviour.</w:t>
+      </w:r>
+    </w:p>
+    <w:p>
+      <w:pPr>
+        <w:jc w:val="both"/>
+        <w:rPr>
+          <w:rFonts w:ascii="Cambria Math" w:hAnsi="Cambria Math"/>
+          <w:b/>
+          <w:bCs/>
+          <w:iCs/>
+          <w:sz w:val="24"/>
+          <w:szCs w:val="24"/>
+        </w:rPr>
+      </w:pPr>
+      <w:r>
+        <w:rPr>
+          <w:rFonts w:ascii="Cambria Math" w:eastAsiaTheme="minorEastAsia" w:hAnsi="Cambria Math"/>
+          <w:b/>
+          <w:bCs/>
+          <w:sz w:val="24"/>
+          <w:szCs w:val="24"/>
+        </w:rPr>
+        <w:t>Observations from the amplitude plots</w:t>
       </w:r>
     </w:p>
     <w:p>
@@ -16005,7 +15658,6 @@
           <w:sz w:val="24"/>
           <w:szCs w:val="24"/>
         </w:rPr>
-        <w:lastRenderedPageBreak/>
         <w:t xml:space="preserve">Firstly, if we ignore the discontinuities, there is a clear resonant frequency </w:t>
       </w:r>
       <m:oMath>
@@ -16215,16 +15867,16 @@
           <w:lang w:eastAsia="en-GB"/>
         </w:rPr>
         <w:drawing>
-          <wp:anchor distT="0" distB="0" distL="114300" distR="114300" simplePos="0" relativeHeight="251684864" behindDoc="0" locked="0" layoutInCell="1" allowOverlap="1" wp14:anchorId="206E36AA" wp14:editId="3F33E802">
+          <wp:anchor distT="0" distB="0" distL="114300" distR="114300" simplePos="0" relativeHeight="251684864" behindDoc="0" locked="0" layoutInCell="1" allowOverlap="1" wp14:anchorId="0BAB8340" wp14:editId="4DD6EEFD">
             <wp:simplePos x="0" y="0"/>
             <wp:positionH relativeFrom="margin">
-              <wp:align>center</wp:align>
+              <wp:posOffset>494030</wp:posOffset>
             </wp:positionH>
             <wp:positionV relativeFrom="paragraph">
-              <wp:posOffset>481330</wp:posOffset>
+              <wp:posOffset>1011555</wp:posOffset>
             </wp:positionV>
-            <wp:extent cx="5209413" cy="2659190"/>
-            <wp:effectExtent l="0" t="0" r="0" b="8255"/>
+            <wp:extent cx="4735830" cy="2417445"/>
+            <wp:effectExtent l="0" t="0" r="7620" b="1905"/>
             <wp:wrapSquare wrapText="bothSides"/>
             <wp:docPr id="34" name="Picture 34"/>
             <wp:cNvGraphicFramePr>
@@ -16252,7 +15904,7 @@
                   <pic:spPr>
                     <a:xfrm>
                       <a:off x="0" y="0"/>
-                      <a:ext cx="5209413" cy="2659190"/>
+                      <a:ext cx="4735830" cy="2417445"/>
                     </a:xfrm>
                     <a:prstGeom prst="rect">
                       <a:avLst/>
@@ -16274,23 +15926,214 @@
         <w:rPr>
           <w:rFonts w:ascii="Cambria Math" w:eastAsiaTheme="minorEastAsia" w:hAnsi="Cambria Math"/>
           <w:iCs/>
+          <w:sz w:val="24"/>
+          <w:szCs w:val="24"/>
+        </w:rPr>
+        <w:t xml:space="preserve">Below, we showcase some of these anomalous “period multiplied” trajectories of </w:t>
+      </w:r>
+      <m:oMath>
+        <m:sSub>
+          <m:sSubPr>
+            <m:ctrlPr>
+              <w:rPr>
+                <w:rFonts w:ascii="Cambria Math" w:eastAsiaTheme="minorEastAsia" w:hAnsi="Cambria Math"/>
+                <w:i/>
+                <w:iCs/>
+                <w:sz w:val="24"/>
+                <w:szCs w:val="24"/>
+              </w:rPr>
+            </m:ctrlPr>
+          </m:sSubPr>
+          <m:e>
+            <m:r>
+              <w:rPr>
+                <w:rFonts w:ascii="Cambria Math" w:eastAsiaTheme="minorEastAsia" w:hAnsi="Cambria Math"/>
+                <w:sz w:val="24"/>
+                <w:szCs w:val="24"/>
+              </w:rPr>
+              <m:t>C</m:t>
+            </m:r>
+          </m:e>
+          <m:sub>
+            <m:r>
+              <w:rPr>
+                <w:rFonts w:ascii="Cambria Math" w:eastAsiaTheme="minorEastAsia" w:hAnsi="Cambria Math"/>
+                <w:sz w:val="24"/>
+                <w:szCs w:val="24"/>
+              </w:rPr>
+              <m:t>1</m:t>
+            </m:r>
+          </m:sub>
+        </m:sSub>
+        <m:r>
+          <w:rPr>
+            <w:rFonts w:ascii="Cambria Math" w:eastAsiaTheme="minorEastAsia" w:hAnsi="Cambria Math"/>
+            <w:sz w:val="24"/>
+            <w:szCs w:val="24"/>
+          </w:rPr>
+          <m:t>e</m:t>
+        </m:r>
+      </m:oMath>
+      <w:r>
+        <w:rPr>
+          <w:rFonts w:ascii="Cambria Math" w:eastAsiaTheme="minorEastAsia" w:hAnsi="Cambria Math"/>
+          <w:iCs/>
+          <w:sz w:val="24"/>
+          <w:szCs w:val="24"/>
+        </w:rPr>
+        <w:t>. Note that these trajectories are all periodic.</w:t>
+      </w:r>
+      <w:r>
+        <w:rPr>
+          <w:rFonts w:ascii="Cambria Math" w:eastAsiaTheme="minorEastAsia" w:hAnsi="Cambria Math"/>
+          <w:iCs/>
+          <w:sz w:val="24"/>
+          <w:szCs w:val="24"/>
+        </w:rPr>
+        <w:t xml:space="preserve"> Unlike the chaotic motion in simple pendulum, where period doubles for the same driving frequency, here period is multiplied at different </w:t>
+      </w:r>
+      <m:oMath>
+        <m:sSub>
+          <m:sSubPr>
+            <m:ctrlPr>
+              <w:rPr>
+                <w:rFonts w:ascii="Cambria Math" w:eastAsiaTheme="minorEastAsia" w:hAnsi="Cambria Math"/>
+                <w:i/>
+                <w:iCs/>
+                <w:sz w:val="24"/>
+                <w:szCs w:val="24"/>
+              </w:rPr>
+            </m:ctrlPr>
+          </m:sSubPr>
+          <m:e>
+            <m:r>
+              <w:rPr>
+                <w:rFonts w:ascii="Cambria Math" w:eastAsiaTheme="minorEastAsia" w:hAnsi="Cambria Math"/>
+                <w:sz w:val="24"/>
+                <w:szCs w:val="24"/>
+              </w:rPr>
+              <m:t>ω</m:t>
+            </m:r>
+          </m:e>
+          <m:sub>
+            <m:r>
+              <w:rPr>
+                <w:rFonts w:ascii="Cambria Math" w:eastAsiaTheme="minorEastAsia" w:hAnsi="Cambria Math"/>
+                <w:sz w:val="24"/>
+                <w:szCs w:val="24"/>
+              </w:rPr>
+              <m:t>D</m:t>
+            </m:r>
+          </m:sub>
+        </m:sSub>
+      </m:oMath>
+      <w:r>
+        <w:rPr>
+          <w:rFonts w:ascii="Cambria Math" w:eastAsiaTheme="minorEastAsia" w:hAnsi="Cambria Math"/>
+          <w:iCs/>
+          <w:sz w:val="24"/>
+          <w:szCs w:val="24"/>
+        </w:rPr>
+        <w:t>.</w:t>
+      </w:r>
+    </w:p>
+    <w:p>
+      <w:pPr>
+        <w:jc w:val="both"/>
+        <w:rPr>
+          <w:rFonts w:ascii="Cambria Math" w:eastAsiaTheme="minorEastAsia" w:hAnsi="Cambria Math"/>
+          <w:iCs/>
+          <w:sz w:val="24"/>
+          <w:szCs w:val="24"/>
+        </w:rPr>
+      </w:pPr>
+      <w:r>
+        <w:rPr>
+          <w:rFonts w:ascii="Cambria Math" w:eastAsiaTheme="minorEastAsia" w:hAnsi="Cambria Math"/>
+          <w:iCs/>
           <w:noProof/>
           <w:sz w:val="24"/>
           <w:szCs w:val="24"/>
           <w:lang w:eastAsia="en-GB"/>
         </w:rPr>
+        <w:lastRenderedPageBreak/>
         <w:drawing>
-          <wp:anchor distT="0" distB="0" distL="114300" distR="114300" simplePos="0" relativeHeight="251685888" behindDoc="0" locked="0" layoutInCell="1" allowOverlap="1" wp14:anchorId="52CC6E60" wp14:editId="07B328D4">
+          <wp:anchor distT="0" distB="0" distL="114300" distR="114300" simplePos="0" relativeHeight="251694080" behindDoc="0" locked="0" layoutInCell="1" allowOverlap="1" wp14:anchorId="61FDEB50" wp14:editId="653938E6">
             <wp:simplePos x="0" y="0"/>
             <wp:positionH relativeFrom="margin">
-              <wp:posOffset>257175</wp:posOffset>
+              <wp:align>center</wp:align>
             </wp:positionH>
             <wp:positionV relativeFrom="paragraph">
-              <wp:posOffset>3314065</wp:posOffset>
+              <wp:posOffset>2666365</wp:posOffset>
             </wp:positionV>
-            <wp:extent cx="5208905" cy="2658745"/>
-            <wp:effectExtent l="0" t="0" r="0" b="8255"/>
-            <wp:wrapSquare wrapText="bothSides"/>
+            <wp:extent cx="4736465" cy="2417445"/>
+            <wp:effectExtent l="0" t="0" r="6985" b="1905"/>
+            <wp:wrapTopAndBottom/>
+            <wp:docPr id="6" name="Picture 6"/>
+            <wp:cNvGraphicFramePr>
+              <a:graphicFrameLocks xmlns:a="http://schemas.openxmlformats.org/drawingml/2006/main" noChangeAspect="1"/>
+            </wp:cNvGraphicFramePr>
+            <a:graphic xmlns:a="http://schemas.openxmlformats.org/drawingml/2006/main">
+              <a:graphicData uri="http://schemas.openxmlformats.org/drawingml/2006/picture">
+                <pic:pic xmlns:pic="http://schemas.openxmlformats.org/drawingml/2006/picture">
+                  <pic:nvPicPr>
+                    <pic:cNvPr id="6" name="Path1_Anomalous1.png"/>
+                    <pic:cNvPicPr/>
+                  </pic:nvPicPr>
+                  <pic:blipFill>
+                    <a:blip r:embed="rId25" cstate="print">
+                      <a:extLst>
+                        <a:ext uri="{28A0092B-C50C-407E-A947-70E740481C1C}">
+                          <a14:useLocalDpi xmlns:a14="http://schemas.microsoft.com/office/drawing/2010/main" val="0"/>
+                        </a:ext>
+                      </a:extLst>
+                    </a:blip>
+                    <a:stretch>
+                      <a:fillRect/>
+                    </a:stretch>
+                  </pic:blipFill>
+                  <pic:spPr>
+                    <a:xfrm>
+                      <a:off x="0" y="0"/>
+                      <a:ext cx="4736465" cy="2417445"/>
+                    </a:xfrm>
+                    <a:prstGeom prst="rect">
+                      <a:avLst/>
+                    </a:prstGeom>
+                  </pic:spPr>
+                </pic:pic>
+              </a:graphicData>
+            </a:graphic>
+            <wp14:sizeRelH relativeFrom="margin">
+              <wp14:pctWidth>0</wp14:pctWidth>
+            </wp14:sizeRelH>
+            <wp14:sizeRelV relativeFrom="margin">
+              <wp14:pctHeight>0</wp14:pctHeight>
+            </wp14:sizeRelV>
+          </wp:anchor>
+        </w:drawing>
+      </w:r>
+      <w:r>
+        <w:rPr>
+          <w:rFonts w:ascii="Cambria Math" w:eastAsiaTheme="minorEastAsia" w:hAnsi="Cambria Math"/>
+          <w:iCs/>
+          <w:noProof/>
+          <w:sz w:val="24"/>
+          <w:szCs w:val="24"/>
+          <w:lang w:eastAsia="en-GB"/>
+        </w:rPr>
+        <w:drawing>
+          <wp:anchor distT="0" distB="0" distL="114300" distR="114300" simplePos="0" relativeHeight="251685888" behindDoc="0" locked="0" layoutInCell="1" allowOverlap="1" wp14:anchorId="4F06F947" wp14:editId="5995F9D3">
+            <wp:simplePos x="0" y="0"/>
+            <wp:positionH relativeFrom="margin">
+              <wp:posOffset>495300</wp:posOffset>
+            </wp:positionH>
+            <wp:positionV relativeFrom="paragraph">
+              <wp:posOffset>63500</wp:posOffset>
+            </wp:positionV>
+            <wp:extent cx="4735195" cy="2416810"/>
+            <wp:effectExtent l="0" t="0" r="8255" b="2540"/>
+            <wp:wrapTopAndBottom/>
             <wp:docPr id="35" name="Picture 35"/>
             <wp:cNvGraphicFramePr>
               <a:graphicFrameLocks xmlns:a="http://schemas.openxmlformats.org/drawingml/2006/main" noChangeAspect="1"/>
@@ -16317,7 +16160,7 @@
                   <pic:spPr>
                     <a:xfrm>
                       <a:off x="0" y="0"/>
-                      <a:ext cx="5208905" cy="2658745"/>
+                      <a:ext cx="4735195" cy="2416810"/>
                     </a:xfrm>
                     <a:prstGeom prst="rect">
                       <a:avLst/>
@@ -16335,186 +16178,12 @@
           </wp:anchor>
         </w:drawing>
       </w:r>
-      <w:r>
-        <w:rPr>
-          <w:rFonts w:ascii="Cambria Math" w:eastAsiaTheme="minorEastAsia" w:hAnsi="Cambria Math"/>
-          <w:iCs/>
-          <w:sz w:val="24"/>
-          <w:szCs w:val="24"/>
-        </w:rPr>
-        <w:t xml:space="preserve">Below, we showcase some of these anomalous “period multiplied” trajectories of </w:t>
-      </w:r>
-      <m:oMath>
-        <m:sSub>
-          <m:sSubPr>
-            <m:ctrlPr>
-              <w:rPr>
-                <w:rFonts w:ascii="Cambria Math" w:eastAsiaTheme="minorEastAsia" w:hAnsi="Cambria Math"/>
-                <w:i/>
-                <w:iCs/>
-                <w:sz w:val="24"/>
-                <w:szCs w:val="24"/>
-              </w:rPr>
-            </m:ctrlPr>
-          </m:sSubPr>
-          <m:e>
-            <m:r>
-              <w:rPr>
-                <w:rFonts w:ascii="Cambria Math" w:eastAsiaTheme="minorEastAsia" w:hAnsi="Cambria Math"/>
-                <w:sz w:val="24"/>
-                <w:szCs w:val="24"/>
-              </w:rPr>
-              <m:t>C</m:t>
-            </m:r>
-          </m:e>
-          <m:sub>
-            <m:r>
-              <w:rPr>
-                <w:rFonts w:ascii="Cambria Math" w:eastAsiaTheme="minorEastAsia" w:hAnsi="Cambria Math"/>
-                <w:sz w:val="24"/>
-                <w:szCs w:val="24"/>
-              </w:rPr>
-              <m:t>1</m:t>
-            </m:r>
-          </m:sub>
-        </m:sSub>
-        <m:r>
-          <w:rPr>
-            <w:rFonts w:ascii="Cambria Math" w:eastAsiaTheme="minorEastAsia" w:hAnsi="Cambria Math"/>
-            <w:sz w:val="24"/>
-            <w:szCs w:val="24"/>
-          </w:rPr>
-          <m:t>e</m:t>
-        </m:r>
-      </m:oMath>
-      <w:r>
-        <w:rPr>
-          <w:rFonts w:ascii="Cambria Math" w:eastAsiaTheme="minorEastAsia" w:hAnsi="Cambria Math"/>
-          <w:iCs/>
-          <w:sz w:val="24"/>
-          <w:szCs w:val="24"/>
-        </w:rPr>
-        <w:t>. Note that these trajectories are all periodic.</w:t>
-      </w:r>
-    </w:p>
-    <w:p>
-      <w:pPr>
-        <w:jc w:val="both"/>
-        <w:rPr>
-          <w:rFonts w:ascii="Cambria Math" w:eastAsiaTheme="minorEastAsia" w:hAnsi="Cambria Math"/>
-          <w:iCs/>
-          <w:sz w:val="24"/>
-          <w:szCs w:val="24"/>
-        </w:rPr>
-      </w:pPr>
-    </w:p>
-    <w:p>
-      <w:pPr>
-        <w:jc w:val="both"/>
-        <w:rPr>
-          <w:rFonts w:ascii="Cambria Math" w:eastAsiaTheme="minorEastAsia" w:hAnsi="Cambria Math"/>
-          <w:iCs/>
-          <w:sz w:val="24"/>
-          <w:szCs w:val="24"/>
-        </w:rPr>
-      </w:pPr>
-    </w:p>
-    <w:p>
-      <w:pPr>
-        <w:jc w:val="both"/>
-        <w:rPr>
-          <w:rFonts w:ascii="Cambria Math" w:eastAsiaTheme="minorEastAsia" w:hAnsi="Cambria Math"/>
-          <w:iCs/>
-          <w:sz w:val="24"/>
-          <w:szCs w:val="24"/>
-        </w:rPr>
-      </w:pPr>
-      <m:oMath>
-        <m:sSub>
-          <m:sSubPr>
-            <m:ctrlPr>
-              <w:rPr>
-                <w:rFonts w:ascii="Cambria Math" w:eastAsiaTheme="minorEastAsia" w:hAnsi="Cambria Math"/>
-                <w:i/>
-                <w:iCs/>
-                <w:sz w:val="24"/>
-                <w:szCs w:val="24"/>
-              </w:rPr>
-            </m:ctrlPr>
-          </m:sSubPr>
-          <m:e>
-            <m:r>
-              <w:rPr>
-                <w:rFonts w:ascii="Cambria Math" w:eastAsiaTheme="minorEastAsia" w:hAnsi="Cambria Math"/>
-                <w:sz w:val="24"/>
-                <w:szCs w:val="24"/>
-              </w:rPr>
-              <m:t>C</m:t>
-            </m:r>
-          </m:e>
-          <m:sub>
-            <m:r>
-              <w:rPr>
-                <w:rFonts w:ascii="Cambria Math" w:eastAsiaTheme="minorEastAsia" w:hAnsi="Cambria Math"/>
-                <w:sz w:val="24"/>
-                <w:szCs w:val="24"/>
-              </w:rPr>
-              <m:t>2</m:t>
-            </m:r>
-          </m:sub>
-        </m:sSub>
-      </m:oMath>
-      <w:r>
-        <w:rPr>
-          <w:rFonts w:ascii="Cambria Math" w:eastAsiaTheme="minorEastAsia" w:hAnsi="Cambria Math"/>
-          <w:iCs/>
-          <w:sz w:val="24"/>
-          <w:szCs w:val="24"/>
-        </w:rPr>
-        <w:t>, on the other hand, is quite well-behaved. The only anomaly encountered is from the first graph from the previous page.</w:t>
-      </w:r>
-      <w:r>
-        <w:rPr>
-          <w:rFonts w:ascii="Cambria Math" w:eastAsiaTheme="minorEastAsia" w:hAnsi="Cambria Math"/>
-          <w:iCs/>
-          <w:sz w:val="24"/>
-          <w:szCs w:val="24"/>
-        </w:rPr>
-        <w:t xml:space="preserve"> This is really on the verge of escaping the curve (</w:t>
-      </w:r>
-      <m:oMath>
-        <m:r>
-          <w:rPr>
-            <w:rFonts w:ascii="Cambria Math" w:eastAsiaTheme="minorEastAsia" w:hAnsi="Cambria Math"/>
-            <w:sz w:val="24"/>
-            <w:szCs w:val="24"/>
-          </w:rPr>
-          <m:t>θ</m:t>
-        </m:r>
-        <m:r>
-          <w:rPr>
-            <w:rFonts w:ascii="Cambria Math" w:eastAsiaTheme="minorEastAsia" w:hAnsi="Cambria Math"/>
-            <w:sz w:val="24"/>
-            <w:szCs w:val="24"/>
-          </w:rPr>
-          <m:t>~π</m:t>
-        </m:r>
-      </m:oMath>
-      <w:r>
-        <w:rPr>
-          <w:rFonts w:ascii="Cambria Math" w:eastAsiaTheme="minorEastAsia" w:hAnsi="Cambria Math"/>
-          <w:iCs/>
-          <w:sz w:val="24"/>
-          <w:szCs w:val="24"/>
-        </w:rPr>
-        <w:t>). The trajectory is shown in the following page:</w:t>
-      </w:r>
-    </w:p>
-    <w:p>
-      <w:pPr>
-        <w:jc w:val="both"/>
-        <w:rPr>
-          <w:rFonts w:ascii="Cambria Math" w:hAnsi="Cambria Math"/>
+    </w:p>
+    <w:p>
+      <w:pPr>
+        <w:jc w:val="both"/>
+        <w:rPr>
+          <w:rFonts w:ascii="Cambria Math" w:eastAsiaTheme="minorEastAsia" w:hAnsi="Cambria Math"/>
           <w:iCs/>
           <w:sz w:val="24"/>
           <w:szCs w:val="24"/>
@@ -16529,15 +16198,14 @@
           <w:szCs w:val="24"/>
           <w:lang w:eastAsia="en-GB"/>
         </w:rPr>
-        <w:lastRenderedPageBreak/>
         <w:drawing>
-          <wp:anchor distT="0" distB="0" distL="114300" distR="114300" simplePos="0" relativeHeight="251686912" behindDoc="0" locked="0" layoutInCell="1" allowOverlap="1" wp14:anchorId="16E78675" wp14:editId="4B1DF5D1">
+          <wp:anchor distT="0" distB="0" distL="114300" distR="114300" simplePos="0" relativeHeight="251686912" behindDoc="0" locked="0" layoutInCell="1" allowOverlap="1" wp14:anchorId="4A35FAE7" wp14:editId="13E74EC8">
             <wp:simplePos x="0" y="0"/>
             <wp:positionH relativeFrom="margin">
               <wp:align>center</wp:align>
             </wp:positionH>
             <wp:positionV relativeFrom="paragraph">
-              <wp:posOffset>0</wp:posOffset>
+              <wp:posOffset>3447415</wp:posOffset>
             </wp:positionV>
             <wp:extent cx="4733290" cy="2416810"/>
             <wp:effectExtent l="0" t="0" r="0" b="2540"/>
@@ -16589,6 +16257,314 @@
     </w:p>
     <w:p>
       <w:pPr>
+        <w:jc w:val="both"/>
+        <w:rPr>
+          <w:rFonts w:ascii="Cambria Math" w:eastAsiaTheme="minorEastAsia" w:hAnsi="Cambria Math"/>
+          <w:iCs/>
+          <w:sz w:val="24"/>
+          <w:szCs w:val="24"/>
+        </w:rPr>
+      </w:pPr>
+      <m:oMath>
+        <m:sSub>
+          <m:sSubPr>
+            <m:ctrlPr>
+              <w:rPr>
+                <w:rFonts w:ascii="Cambria Math" w:eastAsiaTheme="minorEastAsia" w:hAnsi="Cambria Math"/>
+                <w:i/>
+                <w:iCs/>
+                <w:sz w:val="24"/>
+                <w:szCs w:val="24"/>
+              </w:rPr>
+            </m:ctrlPr>
+          </m:sSubPr>
+          <m:e>
+            <m:r>
+              <w:rPr>
+                <w:rFonts w:ascii="Cambria Math" w:eastAsiaTheme="minorEastAsia" w:hAnsi="Cambria Math"/>
+                <w:sz w:val="24"/>
+                <w:szCs w:val="24"/>
+              </w:rPr>
+              <m:t>C</m:t>
+            </m:r>
+          </m:e>
+          <m:sub>
+            <m:r>
+              <w:rPr>
+                <w:rFonts w:ascii="Cambria Math" w:eastAsiaTheme="minorEastAsia" w:hAnsi="Cambria Math"/>
+                <w:sz w:val="24"/>
+                <w:szCs w:val="24"/>
+              </w:rPr>
+              <m:t>2</m:t>
+            </m:r>
+          </m:sub>
+        </m:sSub>
+      </m:oMath>
+      <w:r>
+        <w:rPr>
+          <w:rFonts w:ascii="Cambria Math" w:eastAsiaTheme="minorEastAsia" w:hAnsi="Cambria Math"/>
+          <w:iCs/>
+          <w:sz w:val="24"/>
+          <w:szCs w:val="24"/>
+        </w:rPr>
+        <w:t>, on the other hand, is quite well-behaved. The only anomaly</w:t>
+      </w:r>
+      <w:r>
+        <w:rPr>
+          <w:rFonts w:ascii="Cambria Math" w:eastAsiaTheme="minorEastAsia" w:hAnsi="Cambria Math"/>
+          <w:iCs/>
+          <w:sz w:val="24"/>
+          <w:szCs w:val="24"/>
+        </w:rPr>
+        <w:t xml:space="preserve"> we</w:t>
+      </w:r>
+      <w:r>
+        <w:rPr>
+          <w:rFonts w:ascii="Cambria Math" w:eastAsiaTheme="minorEastAsia" w:hAnsi="Cambria Math"/>
+          <w:iCs/>
+          <w:sz w:val="24"/>
+          <w:szCs w:val="24"/>
+        </w:rPr>
+        <w:t xml:space="preserve"> encountered is from the first graph from the previous page</w:t>
+      </w:r>
+      <w:r>
+        <w:rPr>
+          <w:rFonts w:ascii="Cambria Math" w:eastAsiaTheme="minorEastAsia" w:hAnsi="Cambria Math"/>
+          <w:iCs/>
+          <w:sz w:val="24"/>
+          <w:szCs w:val="24"/>
+        </w:rPr>
+        <w:t>(</w:t>
+      </w:r>
+      <m:oMath>
+        <m:sSub>
+          <m:sSubPr>
+            <m:ctrlPr>
+              <w:rPr>
+                <w:rFonts w:ascii="Cambria Math" w:eastAsiaTheme="minorEastAsia" w:hAnsi="Cambria Math"/>
+                <w:i/>
+                <w:iCs/>
+                <w:sz w:val="24"/>
+                <w:szCs w:val="24"/>
+              </w:rPr>
+            </m:ctrlPr>
+          </m:sSubPr>
+          <m:e>
+            <m:r>
+              <w:rPr>
+                <w:rFonts w:ascii="Cambria Math" w:eastAsiaTheme="minorEastAsia" w:hAnsi="Cambria Math"/>
+                <w:sz w:val="24"/>
+                <w:szCs w:val="24"/>
+              </w:rPr>
+              <m:t>F</m:t>
+            </m:r>
+          </m:e>
+          <m:sub>
+            <m:r>
+              <w:rPr>
+                <w:rFonts w:ascii="Cambria Math" w:eastAsiaTheme="minorEastAsia" w:hAnsi="Cambria Math"/>
+                <w:sz w:val="24"/>
+                <w:szCs w:val="24"/>
+              </w:rPr>
+              <m:t>D</m:t>
+            </m:r>
+          </m:sub>
+        </m:sSub>
+        <m:r>
+          <w:rPr>
+            <w:rFonts w:ascii="Cambria Math" w:eastAsiaTheme="minorEastAsia" w:hAnsi="Cambria Math"/>
+            <w:sz w:val="24"/>
+            <w:szCs w:val="24"/>
+          </w:rPr>
+          <m:t>=2.5,</m:t>
+        </m:r>
+        <m:sSub>
+          <m:sSubPr>
+            <m:ctrlPr>
+              <w:rPr>
+                <w:rFonts w:ascii="Cambria Math" w:eastAsiaTheme="minorEastAsia" w:hAnsi="Cambria Math"/>
+                <w:i/>
+                <w:iCs/>
+                <w:sz w:val="24"/>
+                <w:szCs w:val="24"/>
+              </w:rPr>
+            </m:ctrlPr>
+          </m:sSubPr>
+          <m:e>
+            <m:r>
+              <w:rPr>
+                <w:rFonts w:ascii="Cambria Math" w:eastAsiaTheme="minorEastAsia" w:hAnsi="Cambria Math"/>
+                <w:sz w:val="24"/>
+                <w:szCs w:val="24"/>
+              </w:rPr>
+              <m:t>ω</m:t>
+            </m:r>
+          </m:e>
+          <m:sub>
+            <m:r>
+              <w:rPr>
+                <w:rFonts w:ascii="Cambria Math" w:eastAsiaTheme="minorEastAsia" w:hAnsi="Cambria Math"/>
+                <w:sz w:val="24"/>
+                <w:szCs w:val="24"/>
+              </w:rPr>
+              <m:t>D</m:t>
+            </m:r>
+          </m:sub>
+        </m:sSub>
+        <m:r>
+          <w:rPr>
+            <w:rFonts w:ascii="Cambria Math" w:eastAsiaTheme="minorEastAsia" w:hAnsi="Cambria Math"/>
+            <w:sz w:val="24"/>
+            <w:szCs w:val="24"/>
+          </w:rPr>
+          <m:t>=0.05</m:t>
+        </m:r>
+      </m:oMath>
+      <w:r>
+        <w:rPr>
+          <w:rFonts w:ascii="Cambria Math" w:eastAsiaTheme="minorEastAsia" w:hAnsi="Cambria Math"/>
+          <w:iCs/>
+          <w:sz w:val="24"/>
+          <w:szCs w:val="24"/>
+        </w:rPr>
+        <w:t>)</w:t>
+      </w:r>
+      <w:r>
+        <w:rPr>
+          <w:rFonts w:ascii="Cambria Math" w:eastAsiaTheme="minorEastAsia" w:hAnsi="Cambria Math"/>
+          <w:iCs/>
+          <w:sz w:val="24"/>
+          <w:szCs w:val="24"/>
+        </w:rPr>
+        <w:t>.</w:t>
+      </w:r>
+      <w:r>
+        <w:rPr>
+          <w:rFonts w:ascii="Cambria Math" w:eastAsiaTheme="minorEastAsia" w:hAnsi="Cambria Math"/>
+          <w:iCs/>
+          <w:sz w:val="24"/>
+          <w:szCs w:val="24"/>
+        </w:rPr>
+        <w:t xml:space="preserve"> This is really on the verge of escaping the curve (</w:t>
+      </w:r>
+      <m:oMath>
+        <m:r>
+          <w:rPr>
+            <w:rFonts w:ascii="Cambria Math" w:eastAsiaTheme="minorEastAsia" w:hAnsi="Cambria Math"/>
+            <w:sz w:val="24"/>
+            <w:szCs w:val="24"/>
+          </w:rPr>
+          <m:t>θ~π</m:t>
+        </m:r>
+      </m:oMath>
+      <w:r>
+        <w:rPr>
+          <w:rFonts w:ascii="Cambria Math" w:eastAsiaTheme="minorEastAsia" w:hAnsi="Cambria Math"/>
+          <w:iCs/>
+          <w:sz w:val="24"/>
+          <w:szCs w:val="24"/>
+        </w:rPr>
+        <w:t xml:space="preserve">). The trajectory is shown </w:t>
+      </w:r>
+      <w:r>
+        <w:rPr>
+          <w:rFonts w:ascii="Cambria Math" w:eastAsiaTheme="minorEastAsia" w:hAnsi="Cambria Math"/>
+          <w:iCs/>
+          <w:sz w:val="24"/>
+          <w:szCs w:val="24"/>
+        </w:rPr>
+        <w:t>below. Note that this too, is periodic.</w:t>
+      </w:r>
+    </w:p>
+    <w:p>
+      <w:pPr>
+        <w:rPr>
+          <w:rFonts w:ascii="Cambria Math" w:hAnsi="Cambria Math"/>
+          <w:iCs/>
+          <w:sz w:val="24"/>
+          <w:szCs w:val="24"/>
+        </w:rPr>
+      </w:pPr>
+      <w:r>
+        <w:rPr>
+          <w:rFonts w:ascii="Cambria Math" w:hAnsi="Cambria Math"/>
+          <w:iCs/>
+          <w:sz w:val="24"/>
+          <w:szCs w:val="24"/>
+        </w:rPr>
+        <w:br w:type="page"/>
+      </w:r>
+    </w:p>
+    <w:p>
+      <w:pPr>
+        <w:jc w:val="both"/>
+        <w:rPr>
+          <w:rFonts w:ascii="Cambria Math" w:hAnsi="Cambria Math"/>
+          <w:b/>
+          <w:bCs/>
+          <w:iCs/>
+          <w:sz w:val="24"/>
+          <w:szCs w:val="24"/>
+        </w:rPr>
+      </w:pPr>
+      <w:r>
+        <w:rPr>
+          <w:rFonts w:ascii="Cambria Math" w:hAnsi="Cambria Math"/>
+          <w:b/>
+          <w:bCs/>
+          <w:iCs/>
+          <w:sz w:val="24"/>
+          <w:szCs w:val="24"/>
+        </w:rPr>
+        <w:lastRenderedPageBreak/>
+        <w:t xml:space="preserve">Variation of amplitude with driving amplitude </w:t>
+      </w:r>
+      <m:oMath>
+        <m:sSub>
+          <m:sSubPr>
+            <m:ctrlPr>
+              <w:rPr>
+                <w:rFonts w:ascii="Cambria Math" w:hAnsi="Cambria Math"/>
+                <w:b/>
+                <w:bCs/>
+                <w:i/>
+                <w:iCs/>
+                <w:sz w:val="24"/>
+                <w:szCs w:val="24"/>
+              </w:rPr>
+            </m:ctrlPr>
+          </m:sSubPr>
+          <m:e>
+            <m:r>
+              <m:rPr>
+                <m:sty m:val="bi"/>
+              </m:rPr>
+              <w:rPr>
+                <w:rFonts w:ascii="Cambria Math" w:hAnsi="Cambria Math"/>
+                <w:sz w:val="24"/>
+                <w:szCs w:val="24"/>
+              </w:rPr>
+              <m:t>F</m:t>
+            </m:r>
+          </m:e>
+          <m:sub>
+            <m:r>
+              <m:rPr>
+                <m:sty m:val="bi"/>
+              </m:rPr>
+              <w:rPr>
+                <w:rFonts w:ascii="Cambria Math" w:hAnsi="Cambria Math"/>
+                <w:sz w:val="24"/>
+                <w:szCs w:val="24"/>
+              </w:rPr>
+              <m:t>D</m:t>
+            </m:r>
+          </m:sub>
+        </m:sSub>
+      </m:oMath>
+    </w:p>
+    <w:p>
+      <w:pPr>
         <w:ind w:firstLine="720"/>
         <w:jc w:val="both"/>
         <w:rPr>
@@ -16608,7 +16584,7 @@
           <w:lang w:eastAsia="en-GB"/>
         </w:rPr>
         <w:drawing>
-          <wp:anchor distT="0" distB="0" distL="114300" distR="114300" simplePos="0" relativeHeight="251688960" behindDoc="0" locked="0" layoutInCell="1" allowOverlap="1" wp14:anchorId="48BBFCA4" wp14:editId="6ED801A8">
+          <wp:anchor distT="0" distB="0" distL="114300" distR="114300" simplePos="0" relativeHeight="251688960" behindDoc="0" locked="0" layoutInCell="1" allowOverlap="1" wp14:anchorId="5090FA41" wp14:editId="64DD6089">
             <wp:simplePos x="0" y="0"/>
             <wp:positionH relativeFrom="margin">
               <wp:align>center</wp:align>
@@ -16673,7 +16649,7 @@
           <w:lang w:eastAsia="en-GB"/>
         </w:rPr>
         <w:drawing>
-          <wp:anchor distT="0" distB="0" distL="114300" distR="114300" simplePos="0" relativeHeight="251687936" behindDoc="0" locked="0" layoutInCell="1" allowOverlap="1" wp14:anchorId="27E36BBA" wp14:editId="5AA87CD6">
+          <wp:anchor distT="0" distB="0" distL="114300" distR="114300" simplePos="0" relativeHeight="251687936" behindDoc="0" locked="0" layoutInCell="1" allowOverlap="1" wp14:anchorId="1BCD4834" wp14:editId="2D57C3F7">
             <wp:simplePos x="0" y="0"/>
             <wp:positionH relativeFrom="margin">
               <wp:align>center</wp:align>
@@ -16913,17 +16889,6 @@
     </w:p>
     <w:p>
       <w:pPr>
-        <w:jc w:val="both"/>
-        <w:rPr>
-          <w:rFonts w:ascii="Cambria Math" w:hAnsi="Cambria Math"/>
-          <w:iCs/>
-          <w:sz w:val="24"/>
-          <w:szCs w:val="24"/>
-        </w:rPr>
-      </w:pPr>
-    </w:p>
-    <w:p>
-      <w:pPr>
         <w:ind w:firstLine="720"/>
         <w:jc w:val="both"/>
         <w:rPr>
@@ -16940,7 +16905,6 @@
           <w:sz w:val="24"/>
           <w:szCs w:val="24"/>
         </w:rPr>
-        <w:lastRenderedPageBreak/>
         <w:t>Again, no surprises here. As the driving force is increased, the system goes into overdrive, and the oscillation amplitude behaviour is somehow the reverse of the previous one.</w:t>
       </w:r>
       <w:r>
@@ -16955,17 +16919,7 @@
     </w:p>
     <w:p>
       <w:pPr>
-        <w:jc w:val="both"/>
-        <w:rPr>
-          <w:rFonts w:ascii="Cambria Math" w:hAnsi="Cambria Math"/>
-          <w:iCs/>
-          <w:sz w:val="24"/>
-          <w:szCs w:val="24"/>
-        </w:rPr>
-      </w:pPr>
-    </w:p>
-    <w:p>
-      <w:pPr>
+        <w:ind w:firstLine="720"/>
         <w:jc w:val="both"/>
         <w:rPr>
           <w:rFonts w:ascii="Cambria Math" w:hAnsi="Cambria Math"/>
@@ -17000,6 +16954,52 @@
           <w:szCs w:val="24"/>
         </w:rPr>
         <w:t xml:space="preserve">Unfortunately, no. But as far as we know, these systems don’t exhibit chaos, at least via the period doubling route. </w:t>
+      </w:r>
+      <w:r>
+        <w:rPr>
+          <w:rFonts w:ascii="Cambria Math" w:hAnsi="Cambria Math"/>
+          <w:iCs/>
+          <w:sz w:val="24"/>
+          <w:szCs w:val="24"/>
+        </w:rPr>
+        <w:t>To completely rule out chaotic motion, we need more rigorous methods</w:t>
+      </w:r>
+      <w:r>
+        <w:rPr>
+          <w:rStyle w:val="FootnoteReference"/>
+          <w:rFonts w:ascii="Cambria Math" w:hAnsi="Cambria Math"/>
+          <w:iCs/>
+          <w:sz w:val="24"/>
+          <w:szCs w:val="24"/>
+        </w:rPr>
+        <w:footnoteReference w:id="7"/>
+      </w:r>
+      <w:r>
+        <w:rPr>
+          <w:rFonts w:ascii="Cambria Math" w:hAnsi="Cambria Math"/>
+          <w:iCs/>
+          <w:sz w:val="24"/>
+          <w:szCs w:val="24"/>
+        </w:rPr>
+        <w:t xml:space="preserve"> instead of looking at a small set of </w:t>
+      </w:r>
+      <w:r>
+        <w:rPr>
+          <w:rFonts w:ascii="Cambria Math" w:hAnsi="Cambria Math"/>
+          <w:iCs/>
+          <w:sz w:val="24"/>
+          <w:szCs w:val="24"/>
+        </w:rPr>
+        <w:t>parameter</w:t>
+      </w:r>
+      <w:r>
+        <w:rPr>
+          <w:rFonts w:ascii="Cambria Math" w:hAnsi="Cambria Math"/>
+          <w:iCs/>
+          <w:sz w:val="24"/>
+          <w:szCs w:val="24"/>
+        </w:rPr>
+        <w:t>s.</w:t>
       </w:r>
     </w:p>
     <w:p>
@@ -17034,6 +17034,7 @@
           <w:sz w:val="24"/>
           <w:szCs w:val="24"/>
         </w:rPr>
+        <w:lastRenderedPageBreak/>
         <w:t>3.7- Conservation of Energy</w:t>
       </w:r>
     </w:p>
@@ -17468,15 +17469,7 @@
             <w:sz w:val="24"/>
             <w:szCs w:val="24"/>
           </w:rPr>
-          <m:t>=</m:t>
-        </m:r>
-        <m:r>
-          <w:rPr>
-            <w:rFonts w:ascii="Cambria Math" w:eastAsiaTheme="minorEastAsia" w:hAnsi="Cambria Math"/>
-            <w:sz w:val="24"/>
-            <w:szCs w:val="24"/>
-          </w:rPr>
-          <m:t>T-V,  E=T+V.</m:t>
+          <m:t>=T-V,  E=T+V.</m:t>
         </m:r>
       </m:oMath>
       <w:r>
@@ -17764,15 +17757,7 @@
               <w:sz w:val="24"/>
               <w:szCs w:val="24"/>
             </w:rPr>
-            <m:t>+</m:t>
-          </m:r>
-          <m:r>
-            <w:rPr>
-              <w:rFonts w:ascii="Cambria Math" w:eastAsiaTheme="minorEastAsia" w:hAnsi="Cambria Math"/>
-              <w:sz w:val="24"/>
-              <w:szCs w:val="24"/>
-            </w:rPr>
-            <m:t>mg</m:t>
+            <m:t>+mg</m:t>
           </m:r>
           <m:r>
             <m:rPr>
@@ -17863,13 +17848,13 @@
           <wp:anchor distT="0" distB="0" distL="114300" distR="114300" simplePos="0" relativeHeight="251689984" behindDoc="0" locked="0" layoutInCell="1" allowOverlap="1" wp14:anchorId="4ADEA043" wp14:editId="59B70B12">
             <wp:simplePos x="0" y="0"/>
             <wp:positionH relativeFrom="margin">
-              <wp:align>center</wp:align>
+              <wp:posOffset>-1270</wp:posOffset>
             </wp:positionH>
             <wp:positionV relativeFrom="paragraph">
-              <wp:posOffset>350520</wp:posOffset>
+              <wp:posOffset>407670</wp:posOffset>
             </wp:positionV>
-            <wp:extent cx="5210175" cy="2659380"/>
-            <wp:effectExtent l="0" t="0" r="9525" b="7620"/>
+            <wp:extent cx="5731193" cy="2925318"/>
+            <wp:effectExtent l="0" t="0" r="3175" b="8890"/>
             <wp:wrapTopAndBottom/>
             <wp:docPr id="39" name="Picture 39"/>
             <wp:cNvGraphicFramePr>
@@ -17897,7 +17882,7 @@
                   <pic:spPr>
                     <a:xfrm>
                       <a:off x="0" y="0"/>
-                      <a:ext cx="5210175" cy="2659380"/>
+                      <a:ext cx="5731193" cy="2925318"/>
                     </a:xfrm>
                     <a:prstGeom prst="rect">
                       <a:avLst/>
@@ -18016,70 +18001,12 @@
           <w:sz w:val="24"/>
           <w:szCs w:val="24"/>
         </w:rPr>
-        <w:t xml:space="preserve"> When we add a slight damping force of strength </w:t>
-      </w:r>
-      <m:oMath>
-        <m:r>
-          <w:rPr>
-            <w:rFonts w:ascii="Cambria Math" w:hAnsi="Cambria Math"/>
-            <w:sz w:val="24"/>
-            <w:szCs w:val="24"/>
-          </w:rPr>
-          <m:t>q=0.5</m:t>
-        </m:r>
-      </m:oMath>
-      <w:r>
-        <w:rPr>
-          <w:rFonts w:ascii="Cambria Math" w:eastAsiaTheme="minorEastAsia" w:hAnsi="Cambria Math"/>
-          <w:iCs/>
-          <w:sz w:val="24"/>
-          <w:szCs w:val="24"/>
-        </w:rPr>
-        <w:t xml:space="preserve">, we get the following plot. Note how the energy decays with time and reaches 0. This corresponds to </w:t>
-      </w:r>
-      <w:r>
-        <w:rPr>
-          <w:rFonts w:ascii="Cambria Math" w:eastAsiaTheme="minorEastAsia" w:hAnsi="Cambria Math"/>
-          <w:iCs/>
-          <w:sz w:val="24"/>
-          <w:szCs w:val="24"/>
-        </w:rPr>
-        <w:t>the particle being at the equilibrium point.</w:t>
-      </w:r>
-      <w:r>
-        <w:rPr>
-          <w:rFonts w:ascii="Cambria Math" w:eastAsiaTheme="minorEastAsia" w:hAnsi="Cambria Math"/>
-          <w:iCs/>
-          <w:sz w:val="24"/>
-          <w:szCs w:val="24"/>
-        </w:rPr>
-        <w:tab/>
-      </w:r>
-    </w:p>
-    <w:p>
-      <w:pPr>
-        <w:jc w:val="both"/>
-        <w:rPr>
-          <w:rFonts w:ascii="Cambria Math" w:eastAsiaTheme="minorEastAsia" w:hAnsi="Cambria Math"/>
-          <w:iCs/>
-          <w:sz w:val="24"/>
-          <w:szCs w:val="24"/>
-        </w:rPr>
-      </w:pPr>
-    </w:p>
-    <w:p>
-      <w:pPr>
-        <w:jc w:val="both"/>
-        <w:rPr>
-          <w:rFonts w:ascii="Cambria Math" w:eastAsiaTheme="minorEastAsia" w:hAnsi="Cambria Math"/>
-          <w:iCs/>
-          <w:sz w:val="24"/>
-          <w:szCs w:val="24"/>
-        </w:rPr>
-      </w:pPr>
-    </w:p>
-    <w:p>
-      <w:pPr>
+        <w:t xml:space="preserve"> </w:t>
+      </w:r>
+    </w:p>
+    <w:p>
+      <w:pPr>
+        <w:ind w:firstLine="720"/>
         <w:jc w:val="both"/>
         <w:rPr>
           <w:rFonts w:ascii="Cambria Math" w:eastAsiaTheme="minorEastAsia" w:hAnsi="Cambria Math"/>
@@ -18099,16 +18026,16 @@
         </w:rPr>
         <w:lastRenderedPageBreak/>
         <w:drawing>
-          <wp:anchor distT="0" distB="0" distL="114300" distR="114300" simplePos="0" relativeHeight="251691008" behindDoc="0" locked="0" layoutInCell="1" allowOverlap="1">
+          <wp:anchor distT="0" distB="0" distL="114300" distR="114300" simplePos="0" relativeHeight="251691008" behindDoc="0" locked="0" layoutInCell="1" allowOverlap="1" wp14:anchorId="015DEBE2" wp14:editId="0B2EEE2F">
             <wp:simplePos x="0" y="0"/>
             <wp:positionH relativeFrom="margin">
-              <wp:align>center</wp:align>
+              <wp:posOffset>-4618</wp:posOffset>
             </wp:positionH>
             <wp:positionV relativeFrom="paragraph">
-              <wp:posOffset>0</wp:posOffset>
+              <wp:posOffset>375</wp:posOffset>
             </wp:positionV>
-            <wp:extent cx="5210464" cy="2659495"/>
-            <wp:effectExtent l="0" t="0" r="9525" b="7620"/>
+            <wp:extent cx="5731510" cy="2925445"/>
+            <wp:effectExtent l="0" t="0" r="2540" b="8255"/>
             <wp:wrapTopAndBottom/>
             <wp:docPr id="40" name="Picture 40"/>
             <wp:cNvGraphicFramePr>
@@ -18136,7 +18063,7 @@
                   <pic:spPr>
                     <a:xfrm>
                       <a:off x="0" y="0"/>
-                      <a:ext cx="5210464" cy="2659495"/>
+                      <a:ext cx="5731510" cy="2925445"/>
                     </a:xfrm>
                     <a:prstGeom prst="rect">
                       <a:avLst/>
@@ -18157,14 +18084,79 @@
     </w:p>
     <w:p>
       <w:pPr>
-        <w:jc w:val="both"/>
-        <w:rPr>
-          <w:rFonts w:ascii="Cambria Math" w:eastAsiaTheme="minorEastAsia" w:hAnsi="Cambria Math"/>
-          <w:iCs/>
-          <w:sz w:val="24"/>
-          <w:szCs w:val="24"/>
-        </w:rPr>
-      </w:pPr>
+        <w:ind w:firstLine="720"/>
+        <w:jc w:val="both"/>
+        <w:rPr>
+          <w:rFonts w:ascii="Cambria Math" w:eastAsiaTheme="minorEastAsia" w:hAnsi="Cambria Math"/>
+          <w:iCs/>
+          <w:sz w:val="24"/>
+          <w:szCs w:val="24"/>
+        </w:rPr>
+      </w:pPr>
+      <w:r>
+        <w:rPr>
+          <w:rFonts w:ascii="Cambria Math" w:eastAsiaTheme="minorEastAsia" w:hAnsi="Cambria Math"/>
+          <w:iCs/>
+          <w:sz w:val="24"/>
+          <w:szCs w:val="24"/>
+        </w:rPr>
+        <w:t xml:space="preserve">When we add a slight damping force of strength </w:t>
+      </w:r>
+      <m:oMath>
+        <m:r>
+          <w:rPr>
+            <w:rFonts w:ascii="Cambria Math" w:hAnsi="Cambria Math"/>
+            <w:sz w:val="24"/>
+            <w:szCs w:val="24"/>
+          </w:rPr>
+          <m:t>q=0.5</m:t>
+        </m:r>
+      </m:oMath>
+      <w:r>
+        <w:rPr>
+          <w:rFonts w:ascii="Cambria Math" w:eastAsiaTheme="minorEastAsia" w:hAnsi="Cambria Math"/>
+          <w:sz w:val="24"/>
+          <w:szCs w:val="24"/>
+        </w:rPr>
+        <w:t xml:space="preserve"> (underdamped</w:t>
+      </w:r>
+      <w:bookmarkStart w:id="0" w:name="_GoBack"/>
+      <w:bookmarkEnd w:id="0"/>
+      <w:r>
+        <w:rPr>
+          <w:rFonts w:ascii="Cambria Math" w:eastAsiaTheme="minorEastAsia" w:hAnsi="Cambria Math"/>
+          <w:sz w:val="24"/>
+          <w:szCs w:val="24"/>
+        </w:rPr>
+        <w:t>)</w:t>
+      </w:r>
+      <w:r>
+        <w:rPr>
+          <w:rFonts w:ascii="Cambria Math" w:eastAsiaTheme="minorEastAsia" w:hAnsi="Cambria Math"/>
+          <w:iCs/>
+          <w:sz w:val="24"/>
+          <w:szCs w:val="24"/>
+        </w:rPr>
+        <w:t xml:space="preserve">, we get the following plot. Note how the energy decays with time and reaches 0. This corresponds to </w:t>
+      </w:r>
+      <w:r>
+        <w:rPr>
+          <w:rFonts w:ascii="Cambria Math" w:eastAsiaTheme="minorEastAsia" w:hAnsi="Cambria Math"/>
+          <w:iCs/>
+          <w:sz w:val="24"/>
+          <w:szCs w:val="24"/>
+        </w:rPr>
+        <w:t>the particle being at the equilibrium point.</w:t>
+      </w:r>
+      <w:r>
+        <w:rPr>
+          <w:rFonts w:ascii="Cambria Math" w:eastAsiaTheme="minorEastAsia" w:hAnsi="Cambria Math"/>
+          <w:iCs/>
+          <w:sz w:val="24"/>
+          <w:szCs w:val="24"/>
+        </w:rPr>
+        <w:tab/>
+      </w:r>
     </w:p>
     <w:p>
       <w:pPr>
@@ -18302,23 +18294,7 @@
               <w:sz w:val="24"/>
               <w:szCs w:val="24"/>
             </w:rPr>
-            <m:t>T</m:t>
-          </m:r>
-          <m:r>
-            <w:rPr>
-              <w:rFonts w:ascii="Cambria Math" w:hAnsi="Cambria Math"/>
-              <w:sz w:val="24"/>
-              <w:szCs w:val="24"/>
-            </w:rPr>
-            <m:t>+</m:t>
-          </m:r>
-          <m:r>
-            <w:rPr>
-              <w:rFonts w:ascii="Cambria Math" w:hAnsi="Cambria Math"/>
-              <w:sz w:val="24"/>
-              <w:szCs w:val="24"/>
-            </w:rPr>
-            <m:t>V=</m:t>
+            <m:t>T+V=</m:t>
           </m:r>
           <m:f>
             <m:fPr>
@@ -18556,15 +18532,7 @@
               <w:sz w:val="24"/>
               <w:szCs w:val="24"/>
             </w:rPr>
-            <m:t>+</m:t>
-          </m:r>
-          <m:r>
-            <w:rPr>
-              <w:rFonts w:ascii="Cambria Math" w:hAnsi="Cambria Math"/>
-              <w:sz w:val="24"/>
-              <w:szCs w:val="24"/>
-            </w:rPr>
-            <m:t>mgz</m:t>
+            <m:t>+mgz</m:t>
           </m:r>
         </m:oMath>
       </m:oMathPara>
@@ -18951,10 +18919,10 @@
               <wp:align>center</wp:align>
             </wp:positionH>
             <wp:positionV relativeFrom="paragraph">
-              <wp:posOffset>381635</wp:posOffset>
+              <wp:posOffset>267335</wp:posOffset>
             </wp:positionV>
-            <wp:extent cx="5210464" cy="2659495"/>
-            <wp:effectExtent l="0" t="0" r="9525" b="7620"/>
+            <wp:extent cx="5731510" cy="2925445"/>
+            <wp:effectExtent l="0" t="0" r="2540" b="8255"/>
             <wp:wrapTopAndBottom/>
             <wp:docPr id="41" name="Picture 41"/>
             <wp:cNvGraphicFramePr>
@@ -18982,7 +18950,7 @@
                   <pic:spPr>
                     <a:xfrm>
                       <a:off x="0" y="0"/>
-                      <a:ext cx="5210464" cy="2659495"/>
+                      <a:ext cx="5731510" cy="2925445"/>
                     </a:xfrm>
                     <a:prstGeom prst="rect">
                       <a:avLst/>
@@ -19071,18 +19039,17 @@
           <w:szCs w:val="24"/>
           <w:lang w:eastAsia="en-GB"/>
         </w:rPr>
-        <w:lastRenderedPageBreak/>
         <w:drawing>
           <wp:anchor distT="0" distB="0" distL="114300" distR="114300" simplePos="0" relativeHeight="251693056" behindDoc="0" locked="0" layoutInCell="1" allowOverlap="1" wp14:anchorId="59590D3E" wp14:editId="485DF1E5">
             <wp:simplePos x="0" y="0"/>
-            <wp:positionH relativeFrom="column">
-              <wp:posOffset>260350</wp:posOffset>
+            <wp:positionH relativeFrom="margin">
+              <wp:align>center</wp:align>
             </wp:positionH>
             <wp:positionV relativeFrom="paragraph">
-              <wp:posOffset>424815</wp:posOffset>
+              <wp:posOffset>342265</wp:posOffset>
             </wp:positionV>
-            <wp:extent cx="5210175" cy="2659380"/>
-            <wp:effectExtent l="0" t="0" r="9525" b="7620"/>
+            <wp:extent cx="5731193" cy="2925318"/>
+            <wp:effectExtent l="0" t="0" r="3175" b="8890"/>
             <wp:wrapTopAndBottom/>
             <wp:docPr id="42" name="Picture 42"/>
             <wp:cNvGraphicFramePr>
@@ -19110,7 +19077,7 @@
                   <pic:spPr>
                     <a:xfrm>
                       <a:off x="0" y="0"/>
-                      <a:ext cx="5210175" cy="2659380"/>
+                      <a:ext cx="5731193" cy="2925318"/>
                     </a:xfrm>
                     <a:prstGeom prst="rect">
                       <a:avLst/>
@@ -19272,17 +19239,6 @@
     </w:p>
     <w:p>
       <w:pPr>
-        <w:jc w:val="both"/>
-        <w:rPr>
-          <w:rFonts w:ascii="Cambria Math" w:eastAsiaTheme="minorEastAsia" w:hAnsi="Cambria Math"/>
-          <w:iCs/>
-          <w:sz w:val="24"/>
-          <w:szCs w:val="24"/>
-        </w:rPr>
-      </w:pPr>
-    </w:p>
-    <w:p>
-      <w:pPr>
         <w:ind w:firstLine="720"/>
         <w:jc w:val="both"/>
         <w:rPr>
@@ -19335,135 +19291,22 @@
     </w:p>
     <w:p>
       <w:pPr>
-        <w:jc w:val="both"/>
-        <w:rPr>
-          <w:rFonts w:ascii="Cambria Math" w:hAnsi="Cambria Math"/>
-          <w:iCs/>
-          <w:sz w:val="24"/>
-          <w:szCs w:val="24"/>
-        </w:rPr>
-      </w:pPr>
-    </w:p>
-    <w:p>
-      <w:pPr>
-        <w:jc w:val="both"/>
-        <w:rPr>
-          <w:rFonts w:ascii="Cambria Math" w:hAnsi="Cambria Math"/>
-          <w:iCs/>
-          <w:sz w:val="24"/>
-          <w:szCs w:val="24"/>
-        </w:rPr>
-      </w:pPr>
-    </w:p>
-    <w:p>
-      <w:pPr>
-        <w:jc w:val="both"/>
-        <w:rPr>
-          <w:rFonts w:ascii="Cambria Math" w:hAnsi="Cambria Math"/>
-          <w:iCs/>
-          <w:sz w:val="24"/>
-          <w:szCs w:val="24"/>
-        </w:rPr>
-      </w:pPr>
-    </w:p>
-    <w:p>
-      <w:pPr>
-        <w:jc w:val="both"/>
-        <w:rPr>
-          <w:rFonts w:ascii="Cambria Math" w:hAnsi="Cambria Math"/>
-          <w:iCs/>
-          <w:sz w:val="24"/>
-          <w:szCs w:val="24"/>
-        </w:rPr>
-      </w:pPr>
-    </w:p>
-    <w:p>
-      <w:pPr>
-        <w:jc w:val="both"/>
-        <w:rPr>
-          <w:rFonts w:ascii="Cambria Math" w:hAnsi="Cambria Math"/>
-          <w:iCs/>
-          <w:sz w:val="24"/>
-          <w:szCs w:val="24"/>
-        </w:rPr>
-      </w:pPr>
-    </w:p>
-    <w:p>
-      <w:pPr>
-        <w:jc w:val="both"/>
-        <w:rPr>
-          <w:rFonts w:ascii="Cambria Math" w:hAnsi="Cambria Math"/>
-          <w:iCs/>
-          <w:sz w:val="24"/>
-          <w:szCs w:val="24"/>
-        </w:rPr>
-      </w:pPr>
-    </w:p>
-    <w:p>
-      <w:pPr>
-        <w:jc w:val="both"/>
-        <w:rPr>
-          <w:rFonts w:ascii="Cambria Math" w:hAnsi="Cambria Math"/>
-          <w:iCs/>
-          <w:sz w:val="24"/>
-          <w:szCs w:val="24"/>
-        </w:rPr>
-      </w:pPr>
-    </w:p>
-    <w:p>
-      <w:pPr>
-        <w:jc w:val="both"/>
-        <w:rPr>
-          <w:rFonts w:ascii="Cambria Math" w:hAnsi="Cambria Math"/>
-          <w:iCs/>
-          <w:sz w:val="24"/>
-          <w:szCs w:val="24"/>
-        </w:rPr>
-      </w:pPr>
-    </w:p>
-    <w:p>
-      <w:pPr>
-        <w:jc w:val="both"/>
-        <w:rPr>
-          <w:rFonts w:ascii="Cambria Math" w:hAnsi="Cambria Math"/>
-          <w:iCs/>
-          <w:sz w:val="24"/>
-          <w:szCs w:val="24"/>
-        </w:rPr>
-      </w:pPr>
-    </w:p>
-    <w:p>
-      <w:pPr>
-        <w:jc w:val="both"/>
-        <w:rPr>
-          <w:rFonts w:ascii="Cambria Math" w:hAnsi="Cambria Math"/>
-          <w:iCs/>
-          <w:sz w:val="24"/>
-          <w:szCs w:val="24"/>
-        </w:rPr>
-      </w:pPr>
-    </w:p>
-    <w:p>
-      <w:pPr>
-        <w:jc w:val="both"/>
-        <w:rPr>
-          <w:rFonts w:ascii="Cambria Math" w:hAnsi="Cambria Math"/>
-          <w:iCs/>
-          <w:sz w:val="24"/>
-          <w:szCs w:val="24"/>
-        </w:rPr>
-      </w:pPr>
-    </w:p>
-    <w:p>
-      <w:pPr>
-        <w:jc w:val="both"/>
-        <w:rPr>
-          <w:rFonts w:ascii="Cambria Math" w:hAnsi="Cambria Math"/>
-          <w:iCs/>
-          <w:sz w:val="24"/>
-          <w:szCs w:val="24"/>
-        </w:rPr>
-      </w:pPr>
+        <w:rPr>
+          <w:rFonts w:ascii="Cambria Math" w:hAnsi="Cambria Math"/>
+          <w:iCs/>
+          <w:sz w:val="24"/>
+          <w:szCs w:val="24"/>
+        </w:rPr>
+      </w:pPr>
+      <w:r>
+        <w:rPr>
+          <w:rFonts w:ascii="Cambria Math" w:hAnsi="Cambria Math"/>
+          <w:iCs/>
+          <w:sz w:val="24"/>
+          <w:szCs w:val="24"/>
+        </w:rPr>
+        <w:br w:type="page"/>
+      </w:r>
     </w:p>
     <w:p>
       <w:pPr>
@@ -19515,6 +19358,17 @@
         </w:rPr>
         <w:t>Part II: Constrained motion in 2D</w:t>
       </w:r>
+    </w:p>
+    <w:p>
+      <w:pPr>
+        <w:jc w:val="both"/>
+        <w:rPr>
+          <w:rFonts w:ascii="Cambria Math" w:hAnsi="Cambria Math"/>
+          <w:iCs/>
+          <w:sz w:val="24"/>
+          <w:szCs w:val="24"/>
+        </w:rPr>
+      </w:pPr>
     </w:p>
     <w:p>
       <w:pPr>
@@ -21278,7 +21132,7 @@
             <w:rFonts w:ascii="Cambria Math" w:hAnsi="Cambria Math"/>
             <w:noProof/>
           </w:rPr>
-          <w:t>2</w:t>
+          <w:t>17</w:t>
         </w:r>
         <w:r>
           <w:rPr>
@@ -21422,25 +21276,99 @@
             <w:rStyle w:val="Hyperlink"/>
             <w:rFonts w:ascii="Cambria Math" w:hAnsi="Cambria Math"/>
           </w:rPr>
-          <w:t xml:space="preserve">Is the </w:t>
-        </w:r>
-        <w:proofErr w:type="spellStart"/>
-        <w:r>
-          <w:rPr>
-            <w:rStyle w:val="Hyperlink"/>
-            <w:rFonts w:ascii="Cambria Math" w:hAnsi="Cambria Math"/>
-          </w:rPr>
-          <w:t>tautochrone</w:t>
-        </w:r>
-        <w:proofErr w:type="spellEnd"/>
-        <w:r>
-          <w:rPr>
-            <w:rStyle w:val="Hyperlink"/>
-            <w:rFonts w:ascii="Cambria Math" w:hAnsi="Cambria Math"/>
-          </w:rPr>
-          <w:t xml:space="preserve"> curve unique?: American Journal of Physics: Vol 84, No 12 (scitation.org)</w:t>
+          <w:t>Is the tautochrone curve unique?: American Journal of Physics: Vol 84, No 12 (scitation.org)</w:t>
         </w:r>
       </w:hyperlink>
+    </w:p>
+  </w:footnote>
+  <w:footnote w:id="5">
+    <w:p>
+      <w:pPr>
+        <w:pStyle w:val="FootnoteText"/>
+        <w:rPr>
+          <w:rFonts w:ascii="Cambria Math" w:hAnsi="Cambria Math"/>
+        </w:rPr>
+      </w:pPr>
+      <w:r>
+        <w:rPr>
+          <w:rStyle w:val="FootnoteReference"/>
+          <w:rFonts w:ascii="Cambria Math" w:hAnsi="Cambria Math"/>
+        </w:rPr>
+        <w:footnoteRef/>
+      </w:r>
+      <w:r>
+        <w:rPr>
+          <w:rFonts w:ascii="Cambria Math" w:hAnsi="Cambria Math"/>
+        </w:rPr>
+        <w:t xml:space="preserve"> The values of critical damping coefficient</w:t>
+      </w:r>
+      <w:r>
+        <w:rPr>
+          <w:rFonts w:ascii="Cambria Math" w:hAnsi="Cambria Math"/>
+        </w:rPr>
+        <w:t>s</w:t>
+      </w:r>
+      <w:r>
+        <w:rPr>
+          <w:rFonts w:ascii="Cambria Math" w:hAnsi="Cambria Math"/>
+        </w:rPr>
+        <w:t xml:space="preserve"> are not exac</w:t>
+      </w:r>
+      <w:r>
+        <w:rPr>
+          <w:rFonts w:ascii="Cambria Math" w:hAnsi="Cambria Math"/>
+        </w:rPr>
+        <w:t>t</w:t>
+      </w:r>
+    </w:p>
+  </w:footnote>
+  <w:footnote w:id="6">
+    <w:p>
+      <w:pPr>
+        <w:pStyle w:val="FootnoteText"/>
+      </w:pPr>
+      <w:r>
+        <w:rPr>
+          <w:rStyle w:val="FootnoteReference"/>
+          <w:rFonts w:ascii="Cambria Math" w:hAnsi="Cambria Math"/>
+        </w:rPr>
+        <w:footnoteRef/>
+      </w:r>
+      <w:r>
+        <w:rPr>
+          <w:rFonts w:ascii="Cambria Math" w:hAnsi="Cambria Math"/>
+        </w:rPr>
+        <w:t xml:space="preserve"> In all the amplitude plots, the amplitude was measured after a set time to account for the transient.</w:t>
+      </w:r>
+    </w:p>
+  </w:footnote>
+  <w:footnote w:id="7">
+    <w:p>
+      <w:pPr>
+        <w:pStyle w:val="FootnoteText"/>
+        <w:rPr>
+          <w:rFonts w:ascii="Cambria Math" w:hAnsi="Cambria Math"/>
+        </w:rPr>
+      </w:pPr>
+      <w:r>
+        <w:rPr>
+          <w:rStyle w:val="FootnoteReference"/>
+          <w:rFonts w:ascii="Cambria Math" w:hAnsi="Cambria Math"/>
+        </w:rPr>
+        <w:footnoteRef/>
+      </w:r>
+      <w:r>
+        <w:rPr>
+          <w:rFonts w:ascii="Cambria Math" w:hAnsi="Cambria Math"/>
+        </w:rPr>
+        <w:t xml:space="preserve"> </w:t>
+      </w:r>
+      <w:r>
+        <w:rPr>
+          <w:rFonts w:ascii="Cambria Math" w:hAnsi="Cambria Math"/>
+        </w:rPr>
+        <w:t>More on this in the discussion</w:t>
+      </w:r>
     </w:p>
   </w:footnote>
 </w:footnotes>
@@ -22613,6 +22541,7 @@
   <w:style w:type="character" w:default="1" w:styleId="DefaultParagraphFont">
     <w:name w:val="Default Paragraph Font"/>
     <w:uiPriority w:val="1"/>
+    <w:semiHidden/>
     <w:unhideWhenUsed/>
   </w:style>
   <w:style w:type="table" w:default="1" w:styleId="TableNormal">
@@ -22813,7 +22742,7 @@
     <w:charset w:val="00"/>
     <w:family w:val="swiss"/>
     <w:pitch w:val="variable"/>
-    <w:sig w:usb0="E0002AFF" w:usb1="4000ACFF" w:usb2="00000001" w:usb3="00000000" w:csb0="000001FF" w:csb1="00000000"/>
+    <w:sig w:usb0="E00002FF" w:usb1="4000ACFF" w:usb2="00000001" w:usb3="00000000" w:csb0="0000019F" w:csb1="00000000"/>
   </w:font>
   <w:font w:name="Arial">
     <w:panose1 w:val="020B0604020202020204"/>
@@ -22827,14 +22756,14 @@
     <w:charset w:val="00"/>
     <w:family w:val="roman"/>
     <w:pitch w:val="variable"/>
-    <w:sig w:usb0="E00002FF" w:usb1="420024FF" w:usb2="00000000" w:usb3="00000000" w:csb0="0000019F" w:csb1="00000000"/>
+    <w:sig w:usb0="E00006FF" w:usb1="420024FF" w:usb2="02000000" w:usb3="00000000" w:csb0="0000019F" w:csb1="00000000"/>
   </w:font>
   <w:font w:name="Calibri Light">
     <w:panose1 w:val="020F0302020204030204"/>
     <w:charset w:val="00"/>
     <w:family w:val="swiss"/>
     <w:pitch w:val="variable"/>
-    <w:sig w:usb0="A0002AEF" w:usb1="4000207B" w:usb2="00000000" w:usb3="00000000" w:csb0="000001FF" w:csb1="00000000"/>
+    <w:sig w:usb0="A00002EF" w:usb1="4000207B" w:usb2="00000000" w:usb3="00000000" w:csb0="0000009F" w:csb1="00000000"/>
   </w:font>
 </w:fonts>
 </file>
@@ -22853,8 +22782,8 @@
     <w:compatSetting w:name="differentiateMultirowTableHeaders" w:uri="http://schemas.microsoft.com/office/word" w:val="1"/>
   </w:compat>
   <w:rsids>
-    <w:rsidRoot w:val="000F2EE3"/>
-    <w:rsid w:val="000F2EE3"/>
+    <w:rsidRoot w:val="005C6B79"/>
+    <w:rsid w:val="005C6B79"/>
   </w:rsids>
   <m:mathPr>
     <m:mathFont m:val="Cambria Math"/>
@@ -23303,7 +23232,7 @@
     <w:basedOn w:val="DefaultParagraphFont"/>
     <w:uiPriority w:val="99"/>
     <w:semiHidden/>
-    <w:rsid w:val="000F2EE3"/>
+    <w:rsid w:val="005C6B79"/>
     <w:rPr>
       <w:color w:val="808080"/>
     </w:rPr>
@@ -23584,7 +23513,7 @@
 </file>
 
 <file path=customXml/itemProps1.xml><?xml version="1.0" encoding="utf-8"?>
-<ds:datastoreItem xmlns:ds="http://schemas.openxmlformats.org/officeDocument/2006/customXml" ds:itemID="{255973FA-723B-4CD0-9F13-B007A703B1F1}">
+<ds:datastoreItem xmlns:ds="http://schemas.openxmlformats.org/officeDocument/2006/customXml" ds:itemID="{521E1F5A-6280-42B9-994F-B32E7B958D00}">
   <ds:schemaRefs>
     <ds:schemaRef ds:uri="http://schemas.openxmlformats.org/officeDocument/2006/bibliography"/>
   </ds:schemaRefs>

</xml_diff>

<commit_message>
90% of Part II done
</commit_message>
<xml_diff>
--- a/PHYCS425 - Report.docx
+++ b/PHYCS425 - Report.docx
@@ -2039,17 +2039,6 @@
               </w:rPr>
             </w:pPr>
           </w:p>
-          <w:p>
-            <w:pPr>
-              <w:pStyle w:val="ListParagraph"/>
-              <w:ind w:left="360"/>
-              <w:rPr>
-                <w:rFonts w:ascii="Cambria Math" w:hAnsi="Cambria Math"/>
-                <w:sz w:val="24"/>
-                <w:szCs w:val="24"/>
-              </w:rPr>
-            </w:pPr>
-          </w:p>
         </w:tc>
         <w:tc>
           <w:tcPr>
@@ -2145,22 +2134,113 @@
                 <w:sz w:val="24"/>
                 <w:szCs w:val="24"/>
               </w:rPr>
+              <w:t xml:space="preserve">Circular path: </w:t>
+            </w:r>
+            <w:r>
+              <w:rPr>
+                <w:rFonts w:ascii="Cambria Math" w:hAnsi="Cambria Math"/>
+                <w:sz w:val="24"/>
+                <w:szCs w:val="24"/>
+              </w:rPr>
               <w:t>Recreating the simple pendulum motion</w:t>
             </w:r>
           </w:p>
           <w:p>
             <w:pPr>
+              <w:pStyle w:val="ListParagraph"/>
+              <w:numPr>
+                <w:ilvl w:val="1"/>
+                <w:numId w:val="7"/>
+              </w:numPr>
+              <w:spacing w:after="160" w:line="259" w:lineRule="auto"/>
               <w:rPr>
                 <w:rFonts w:ascii="Cambria Math" w:hAnsi="Cambria Math"/>
                 <w:sz w:val="24"/>
                 <w:szCs w:val="24"/>
               </w:rPr>
             </w:pPr>
+            <w:r>
+              <w:rPr>
+                <w:rFonts w:ascii="Cambria Math" w:hAnsi="Cambria Math"/>
+                <w:sz w:val="24"/>
+                <w:szCs w:val="24"/>
+              </w:rPr>
+              <w:t>Closed paths</w:t>
+            </w:r>
           </w:p>
           <w:p>
             <w:pPr>
               <w:pStyle w:val="ListParagraph"/>
-              <w:ind w:left="360"/>
+              <w:numPr>
+                <w:ilvl w:val="1"/>
+                <w:numId w:val="7"/>
+              </w:numPr>
+              <w:spacing w:after="160" w:line="259" w:lineRule="auto"/>
+              <w:rPr>
+                <w:rFonts w:ascii="Cambria Math" w:hAnsi="Cambria Math"/>
+                <w:sz w:val="24"/>
+                <w:szCs w:val="24"/>
+              </w:rPr>
+            </w:pPr>
+            <w:r>
+              <w:rPr>
+                <w:rFonts w:ascii="Cambria Math" w:hAnsi="Cambria Math"/>
+                <w:sz w:val="24"/>
+                <w:szCs w:val="24"/>
+              </w:rPr>
+              <w:t>Lissajous-like figures</w:t>
+            </w:r>
+          </w:p>
+          <w:p>
+            <w:pPr>
+              <w:pStyle w:val="ListParagraph"/>
+              <w:numPr>
+                <w:ilvl w:val="1"/>
+                <w:numId w:val="7"/>
+              </w:numPr>
+              <w:spacing w:after="160" w:line="259" w:lineRule="auto"/>
+              <w:rPr>
+                <w:rFonts w:ascii="Cambria Math" w:hAnsi="Cambria Math"/>
+                <w:sz w:val="24"/>
+                <w:szCs w:val="24"/>
+              </w:rPr>
+            </w:pPr>
+            <w:r>
+              <w:rPr>
+                <w:rFonts w:ascii="Cambria Math" w:hAnsi="Cambria Math"/>
+                <w:sz w:val="24"/>
+                <w:szCs w:val="24"/>
+              </w:rPr>
+              <w:t>(Where is) Chaos</w:t>
+            </w:r>
+          </w:p>
+          <w:p>
+            <w:pPr>
+              <w:pStyle w:val="ListParagraph"/>
+              <w:numPr>
+                <w:ilvl w:val="1"/>
+                <w:numId w:val="7"/>
+              </w:numPr>
+              <w:spacing w:after="160" w:line="259" w:lineRule="auto"/>
+              <w:rPr>
+                <w:rFonts w:ascii="Cambria Math" w:hAnsi="Cambria Math"/>
+                <w:sz w:val="24"/>
+                <w:szCs w:val="24"/>
+              </w:rPr>
+            </w:pPr>
+            <w:r>
+              <w:rPr>
+                <w:rFonts w:ascii="Cambria Math" w:hAnsi="Cambria Math"/>
+                <w:sz w:val="24"/>
+                <w:szCs w:val="24"/>
+              </w:rPr>
+              <w:t>Additional Tasks</w:t>
+            </w:r>
+            <w:bookmarkStart w:id="0" w:name="_GoBack"/>
+            <w:bookmarkEnd w:id="0"/>
+          </w:p>
+          <w:p>
+            <w:pPr>
               <w:rPr>
                 <w:rFonts w:ascii="Cambria Math" w:hAnsi="Cambria Math"/>
                 <w:sz w:val="24"/>
@@ -2290,41 +2370,6 @@
           </w:p>
         </w:tc>
       </w:tr>
-      <w:tr>
-        <w:trPr>
-          <w:trHeight w:val="724"/>
-          <w:jc w:val="center"/>
-        </w:trPr>
-        <w:tc>
-          <w:tcPr>
-            <w:tcW w:w="7088" w:type="dxa"/>
-          </w:tcPr>
-          <w:p>
-            <w:pPr>
-              <w:rPr>
-                <w:rFonts w:ascii="Cambria Math" w:hAnsi="Cambria Math"/>
-                <w:sz w:val="24"/>
-                <w:szCs w:val="24"/>
-              </w:rPr>
-            </w:pPr>
-          </w:p>
-        </w:tc>
-        <w:tc>
-          <w:tcPr>
-            <w:tcW w:w="1816" w:type="dxa"/>
-          </w:tcPr>
-          <w:p>
-            <w:pPr>
-              <w:jc w:val="right"/>
-              <w:rPr>
-                <w:rFonts w:ascii="Cambria Math" w:hAnsi="Cambria Math"/>
-                <w:sz w:val="24"/>
-                <w:szCs w:val="24"/>
-              </w:rPr>
-            </w:pPr>
-          </w:p>
-        </w:tc>
-      </w:tr>
     </w:tbl>
     <w:p>
       <w:pPr>
@@ -2343,6 +2388,14 @@
           <w:szCs w:val="24"/>
         </w:rPr>
       </w:pPr>
+      <w:r>
+        <w:rPr>
+          <w:rFonts w:ascii="Cambria Math" w:hAnsi="Cambria Math"/>
+          <w:sz w:val="24"/>
+          <w:szCs w:val="24"/>
+        </w:rPr>
+        <w:br w:type="page"/>
+      </w:r>
     </w:p>
     <w:p>
       <w:pPr>
@@ -15870,10 +15923,10 @@
           <wp:anchor distT="0" distB="0" distL="114300" distR="114300" simplePos="0" relativeHeight="251684864" behindDoc="0" locked="0" layoutInCell="1" allowOverlap="1" wp14:anchorId="0BAB8340" wp14:editId="4DD6EEFD">
             <wp:simplePos x="0" y="0"/>
             <wp:positionH relativeFrom="margin">
-              <wp:posOffset>494030</wp:posOffset>
+              <wp:align>center</wp:align>
             </wp:positionH>
             <wp:positionV relativeFrom="paragraph">
-              <wp:posOffset>1011555</wp:posOffset>
+              <wp:posOffset>890905</wp:posOffset>
             </wp:positionV>
             <wp:extent cx="4735830" cy="2417445"/>
             <wp:effectExtent l="0" t="0" r="7620" b="1905"/>
@@ -17835,6 +17888,17 @@
           <w:szCs w:val="24"/>
         </w:rPr>
       </w:pPr>
+    </w:p>
+    <w:p>
+      <w:pPr>
+        <w:jc w:val="both"/>
+        <w:rPr>
+          <w:rFonts w:ascii="Cambria Math" w:eastAsiaTheme="minorEastAsia" w:hAnsi="Cambria Math"/>
+          <w:iCs/>
+          <w:sz w:val="24"/>
+          <w:szCs w:val="24"/>
+        </w:rPr>
+      </w:pPr>
       <w:r>
         <w:rPr>
           <w:rFonts w:ascii="Cambria Math" w:eastAsiaTheme="minorEastAsia" w:hAnsi="Cambria Math"/>
@@ -18118,17 +18182,7 @@
           <w:sz w:val="24"/>
           <w:szCs w:val="24"/>
         </w:rPr>
-        <w:t xml:space="preserve"> (underdamped</w:t>
-      </w:r>
-      <w:bookmarkStart w:id="0" w:name="_GoBack"/>
-      <w:bookmarkEnd w:id="0"/>
-      <w:r>
-        <w:rPr>
-          <w:rFonts w:ascii="Cambria Math" w:eastAsiaTheme="minorEastAsia" w:hAnsi="Cambria Math"/>
-          <w:sz w:val="24"/>
-          <w:szCs w:val="24"/>
-        </w:rPr>
-        <w:t>)</w:t>
+        <w:t xml:space="preserve"> (underdamped)</w:t>
       </w:r>
       <w:r>
         <w:rPr>
@@ -18999,24 +19053,14 @@
           <w:szCs w:val="24"/>
         </w:rPr>
       </w:pPr>
-    </w:p>
-    <w:p>
-      <w:pPr>
-        <w:jc w:val="both"/>
-        <w:rPr>
-          <w:rFonts w:ascii="Cambria Math" w:hAnsi="Cambria Math"/>
-          <w:iCs/>
-          <w:sz w:val="24"/>
-          <w:szCs w:val="24"/>
-        </w:rPr>
-      </w:pPr>
-      <w:r>
-        <w:rPr>
-          <w:rFonts w:ascii="Cambria Math" w:hAnsi="Cambria Math"/>
-          <w:iCs/>
-          <w:sz w:val="24"/>
-          <w:szCs w:val="24"/>
-        </w:rPr>
+      <w:r>
+        <w:rPr>
+          <w:rFonts w:ascii="Cambria Math" w:hAnsi="Cambria Math"/>
+          <w:iCs/>
+          <w:sz w:val="24"/>
+          <w:szCs w:val="24"/>
+        </w:rPr>
+        <w:lastRenderedPageBreak/>
         <w:t xml:space="preserve">Again, the variation is extremely small, and the energy is almost constant. </w:t>
       </w:r>
     </w:p>
@@ -19375,517 +19419,3630 @@
         <w:jc w:val="both"/>
         <w:rPr>
           <w:rFonts w:ascii="Cambria Math" w:hAnsi="Cambria Math"/>
-          <w:iCs/>
-          <w:sz w:val="24"/>
-          <w:szCs w:val="24"/>
-        </w:rPr>
-      </w:pPr>
-    </w:p>
-    <w:p>
-      <w:pPr>
-        <w:jc w:val="both"/>
-        <w:rPr>
-          <w:rFonts w:ascii="Cambria Math" w:hAnsi="Cambria Math"/>
-          <w:iCs/>
-          <w:sz w:val="24"/>
-          <w:szCs w:val="24"/>
-        </w:rPr>
-      </w:pPr>
-    </w:p>
-    <w:p>
-      <w:pPr>
-        <w:jc w:val="both"/>
-        <w:rPr>
-          <w:rFonts w:ascii="Cambria Math" w:hAnsi="Cambria Math"/>
-          <w:iCs/>
-          <w:sz w:val="24"/>
-          <w:szCs w:val="24"/>
-        </w:rPr>
-      </w:pPr>
-    </w:p>
-    <w:p>
-      <w:pPr>
-        <w:jc w:val="both"/>
-        <w:rPr>
-          <w:rFonts w:ascii="Cambria Math" w:hAnsi="Cambria Math"/>
-          <w:iCs/>
-          <w:sz w:val="24"/>
-          <w:szCs w:val="24"/>
-        </w:rPr>
-      </w:pPr>
-    </w:p>
-    <w:p>
-      <w:pPr>
-        <w:jc w:val="both"/>
-        <w:rPr>
-          <w:rFonts w:ascii="Cambria Math" w:hAnsi="Cambria Math"/>
-          <w:iCs/>
-          <w:sz w:val="24"/>
-          <w:szCs w:val="24"/>
-        </w:rPr>
-      </w:pPr>
-    </w:p>
-    <w:p>
-      <w:pPr>
-        <w:jc w:val="both"/>
-        <w:rPr>
-          <w:rFonts w:ascii="Cambria Math" w:hAnsi="Cambria Math"/>
-          <w:iCs/>
-          <w:sz w:val="24"/>
-          <w:szCs w:val="24"/>
-        </w:rPr>
-      </w:pPr>
-    </w:p>
-    <w:p>
-      <w:pPr>
-        <w:jc w:val="both"/>
-        <w:rPr>
-          <w:rFonts w:ascii="Cambria Math" w:hAnsi="Cambria Math"/>
-          <w:iCs/>
-          <w:sz w:val="24"/>
-          <w:szCs w:val="24"/>
-        </w:rPr>
-      </w:pPr>
-    </w:p>
-    <w:p>
-      <w:pPr>
-        <w:jc w:val="both"/>
-        <w:rPr>
-          <w:rFonts w:ascii="Cambria Math" w:hAnsi="Cambria Math"/>
-          <w:iCs/>
-          <w:sz w:val="24"/>
-          <w:szCs w:val="24"/>
-        </w:rPr>
-      </w:pPr>
-    </w:p>
-    <w:p>
-      <w:pPr>
-        <w:jc w:val="both"/>
-        <w:rPr>
-          <w:rFonts w:ascii="Cambria Math" w:hAnsi="Cambria Math"/>
-          <w:iCs/>
-          <w:sz w:val="24"/>
-          <w:szCs w:val="24"/>
-        </w:rPr>
-      </w:pPr>
-    </w:p>
-    <w:p>
-      <w:pPr>
-        <w:jc w:val="both"/>
-        <w:rPr>
-          <w:rFonts w:ascii="Cambria Math" w:hAnsi="Cambria Math"/>
-          <w:iCs/>
-          <w:sz w:val="24"/>
-          <w:szCs w:val="24"/>
-        </w:rPr>
-      </w:pPr>
-    </w:p>
-    <w:p>
-      <w:pPr>
-        <w:jc w:val="both"/>
-        <w:rPr>
-          <w:rFonts w:ascii="Cambria Math" w:hAnsi="Cambria Math"/>
-          <w:iCs/>
-          <w:sz w:val="24"/>
-          <w:szCs w:val="24"/>
-        </w:rPr>
-      </w:pPr>
-    </w:p>
-    <w:p>
-      <w:pPr>
-        <w:jc w:val="both"/>
-        <w:rPr>
-          <w:rFonts w:ascii="Cambria Math" w:hAnsi="Cambria Math"/>
-          <w:iCs/>
-          <w:sz w:val="24"/>
-          <w:szCs w:val="24"/>
-        </w:rPr>
-      </w:pPr>
-    </w:p>
-    <w:p>
-      <w:pPr>
-        <w:jc w:val="both"/>
-        <w:rPr>
-          <w:rFonts w:ascii="Cambria Math" w:hAnsi="Cambria Math"/>
-          <w:iCs/>
-          <w:sz w:val="24"/>
-          <w:szCs w:val="24"/>
-        </w:rPr>
-      </w:pPr>
-    </w:p>
-    <w:p>
-      <w:pPr>
-        <w:jc w:val="both"/>
-        <w:rPr>
-          <w:rFonts w:ascii="Cambria Math" w:hAnsi="Cambria Math"/>
-          <w:iCs/>
-          <w:sz w:val="24"/>
-          <w:szCs w:val="24"/>
-        </w:rPr>
-      </w:pPr>
-    </w:p>
-    <w:p>
-      <w:pPr>
-        <w:jc w:val="both"/>
-        <w:rPr>
-          <w:rFonts w:ascii="Cambria Math" w:hAnsi="Cambria Math"/>
-          <w:iCs/>
-          <w:sz w:val="24"/>
-          <w:szCs w:val="24"/>
-        </w:rPr>
-      </w:pPr>
-    </w:p>
-    <w:p>
-      <w:pPr>
-        <w:jc w:val="both"/>
-        <w:rPr>
-          <w:rFonts w:ascii="Cambria Math" w:hAnsi="Cambria Math"/>
-          <w:iCs/>
-          <w:sz w:val="24"/>
-          <w:szCs w:val="24"/>
-        </w:rPr>
-      </w:pPr>
-    </w:p>
-    <w:p>
-      <w:pPr>
-        <w:jc w:val="both"/>
-        <w:rPr>
-          <w:rFonts w:ascii="Cambria Math" w:hAnsi="Cambria Math"/>
-          <w:iCs/>
-          <w:sz w:val="24"/>
-          <w:szCs w:val="24"/>
-        </w:rPr>
-      </w:pPr>
-    </w:p>
-    <w:p>
-      <w:pPr>
-        <w:jc w:val="both"/>
-        <w:rPr>
-          <w:rFonts w:ascii="Cambria Math" w:hAnsi="Cambria Math"/>
-          <w:iCs/>
-          <w:sz w:val="24"/>
-          <w:szCs w:val="24"/>
-        </w:rPr>
-      </w:pPr>
-    </w:p>
-    <w:p>
-      <w:pPr>
-        <w:jc w:val="both"/>
-        <w:rPr>
-          <w:rFonts w:ascii="Cambria Math" w:hAnsi="Cambria Math"/>
-          <w:iCs/>
-          <w:sz w:val="24"/>
-          <w:szCs w:val="24"/>
-        </w:rPr>
-      </w:pPr>
-    </w:p>
-    <w:p>
-      <w:pPr>
-        <w:jc w:val="both"/>
-        <w:rPr>
-          <w:rFonts w:ascii="Cambria Math" w:hAnsi="Cambria Math"/>
-          <w:iCs/>
-          <w:sz w:val="24"/>
-          <w:szCs w:val="24"/>
-        </w:rPr>
-      </w:pPr>
-    </w:p>
-    <w:p>
-      <w:pPr>
-        <w:jc w:val="both"/>
-        <w:rPr>
-          <w:rFonts w:ascii="Cambria Math" w:hAnsi="Cambria Math"/>
-          <w:iCs/>
-          <w:sz w:val="24"/>
-          <w:szCs w:val="24"/>
-        </w:rPr>
-      </w:pPr>
-    </w:p>
-    <w:p>
-      <w:pPr>
-        <w:jc w:val="both"/>
-        <w:rPr>
-          <w:rFonts w:ascii="Cambria Math" w:hAnsi="Cambria Math"/>
-          <w:iCs/>
-          <w:sz w:val="24"/>
-          <w:szCs w:val="24"/>
-        </w:rPr>
-      </w:pPr>
-    </w:p>
-    <w:p>
-      <w:pPr>
-        <w:jc w:val="both"/>
-        <w:rPr>
-          <w:rFonts w:ascii="Cambria Math" w:hAnsi="Cambria Math"/>
-          <w:iCs/>
-          <w:sz w:val="24"/>
-          <w:szCs w:val="24"/>
-        </w:rPr>
-      </w:pPr>
-    </w:p>
-    <w:p>
-      <w:pPr>
-        <w:jc w:val="both"/>
-        <w:rPr>
-          <w:rFonts w:ascii="Cambria Math" w:hAnsi="Cambria Math"/>
-          <w:iCs/>
-          <w:sz w:val="24"/>
-          <w:szCs w:val="24"/>
-        </w:rPr>
-      </w:pPr>
-    </w:p>
-    <w:p>
-      <w:pPr>
-        <w:jc w:val="both"/>
-        <w:rPr>
-          <w:rFonts w:ascii="Cambria Math" w:hAnsi="Cambria Math"/>
-          <w:iCs/>
-          <w:sz w:val="24"/>
-          <w:szCs w:val="24"/>
-        </w:rPr>
-      </w:pPr>
-    </w:p>
-    <w:p>
-      <w:pPr>
-        <w:jc w:val="both"/>
-        <w:rPr>
-          <w:rFonts w:ascii="Cambria Math" w:hAnsi="Cambria Math"/>
-          <w:iCs/>
-          <w:sz w:val="24"/>
-          <w:szCs w:val="24"/>
-        </w:rPr>
-      </w:pPr>
-    </w:p>
-    <w:p>
-      <w:pPr>
-        <w:jc w:val="both"/>
-        <w:rPr>
-          <w:rFonts w:ascii="Cambria Math" w:hAnsi="Cambria Math"/>
-          <w:iCs/>
-          <w:sz w:val="24"/>
-          <w:szCs w:val="24"/>
-        </w:rPr>
-      </w:pPr>
-    </w:p>
-    <w:p>
-      <w:pPr>
-        <w:jc w:val="both"/>
-        <w:rPr>
-          <w:rFonts w:ascii="Cambria Math" w:hAnsi="Cambria Math"/>
-          <w:iCs/>
-          <w:sz w:val="24"/>
-          <w:szCs w:val="24"/>
-        </w:rPr>
-      </w:pPr>
-    </w:p>
-    <w:p>
-      <w:pPr>
-        <w:jc w:val="both"/>
-        <w:rPr>
-          <w:rFonts w:ascii="Cambria Math" w:hAnsi="Cambria Math"/>
-          <w:iCs/>
-          <w:sz w:val="24"/>
-          <w:szCs w:val="24"/>
-        </w:rPr>
-      </w:pPr>
-    </w:p>
-    <w:p>
-      <w:pPr>
-        <w:jc w:val="both"/>
-        <w:rPr>
-          <w:rFonts w:ascii="Cambria Math" w:hAnsi="Cambria Math"/>
-          <w:iCs/>
-          <w:sz w:val="24"/>
-          <w:szCs w:val="24"/>
-        </w:rPr>
-      </w:pPr>
-    </w:p>
-    <w:p>
-      <w:pPr>
-        <w:jc w:val="both"/>
-        <w:rPr>
-          <w:rFonts w:ascii="Cambria Math" w:hAnsi="Cambria Math"/>
-          <w:iCs/>
-          <w:sz w:val="24"/>
-          <w:szCs w:val="24"/>
-        </w:rPr>
-      </w:pPr>
-    </w:p>
-    <w:p>
-      <w:pPr>
-        <w:jc w:val="both"/>
-        <w:rPr>
-          <w:rFonts w:ascii="Cambria Math" w:hAnsi="Cambria Math"/>
-          <w:iCs/>
-          <w:sz w:val="24"/>
-          <w:szCs w:val="24"/>
-        </w:rPr>
-      </w:pPr>
-    </w:p>
-    <w:p>
-      <w:pPr>
-        <w:jc w:val="both"/>
-        <w:rPr>
-          <w:rFonts w:ascii="Cambria Math" w:hAnsi="Cambria Math"/>
-          <w:iCs/>
-          <w:sz w:val="24"/>
-          <w:szCs w:val="24"/>
-        </w:rPr>
-      </w:pPr>
-    </w:p>
-    <w:p>
-      <w:pPr>
-        <w:jc w:val="both"/>
-        <w:rPr>
-          <w:rFonts w:ascii="Cambria Math" w:hAnsi="Cambria Math"/>
-          <w:iCs/>
-          <w:sz w:val="24"/>
-          <w:szCs w:val="24"/>
-        </w:rPr>
-      </w:pPr>
-    </w:p>
-    <w:p>
-      <w:pPr>
-        <w:jc w:val="both"/>
-        <w:rPr>
-          <w:rFonts w:ascii="Cambria Math" w:hAnsi="Cambria Math"/>
-          <w:iCs/>
-          <w:sz w:val="24"/>
-          <w:szCs w:val="24"/>
-        </w:rPr>
-      </w:pPr>
-    </w:p>
-    <w:p>
-      <w:pPr>
-        <w:jc w:val="both"/>
-        <w:rPr>
-          <w:rFonts w:ascii="Cambria Math" w:hAnsi="Cambria Math"/>
-          <w:iCs/>
-          <w:sz w:val="24"/>
-          <w:szCs w:val="24"/>
-        </w:rPr>
-      </w:pPr>
-    </w:p>
-    <w:p>
-      <w:pPr>
-        <w:jc w:val="both"/>
-        <w:rPr>
-          <w:rFonts w:ascii="Cambria Math" w:hAnsi="Cambria Math"/>
-          <w:iCs/>
-          <w:sz w:val="24"/>
-          <w:szCs w:val="24"/>
-        </w:rPr>
-      </w:pPr>
-    </w:p>
-    <w:p>
-      <w:pPr>
-        <w:jc w:val="both"/>
-        <w:rPr>
-          <w:rFonts w:ascii="Cambria Math" w:hAnsi="Cambria Math"/>
-          <w:iCs/>
-          <w:sz w:val="24"/>
-          <w:szCs w:val="24"/>
-        </w:rPr>
-      </w:pPr>
-    </w:p>
-    <w:p>
-      <w:pPr>
-        <w:jc w:val="both"/>
-        <w:rPr>
-          <w:rFonts w:ascii="Cambria Math" w:hAnsi="Cambria Math"/>
-          <w:iCs/>
-          <w:sz w:val="24"/>
-          <w:szCs w:val="24"/>
-        </w:rPr>
-      </w:pPr>
-    </w:p>
-    <w:p>
-      <w:pPr>
-        <w:jc w:val="both"/>
-        <w:rPr>
-          <w:rFonts w:ascii="Cambria Math" w:hAnsi="Cambria Math"/>
-          <w:iCs/>
-          <w:sz w:val="24"/>
-          <w:szCs w:val="24"/>
-        </w:rPr>
-      </w:pPr>
-    </w:p>
-    <w:p>
-      <w:pPr>
-        <w:jc w:val="both"/>
-        <w:rPr>
-          <w:rFonts w:ascii="Cambria Math" w:hAnsi="Cambria Math"/>
-          <w:iCs/>
-          <w:sz w:val="24"/>
-          <w:szCs w:val="24"/>
-        </w:rPr>
-      </w:pPr>
-    </w:p>
-    <w:p>
-      <w:pPr>
-        <w:jc w:val="both"/>
-        <w:rPr>
-          <w:rFonts w:ascii="Cambria Math" w:hAnsi="Cambria Math"/>
-          <w:iCs/>
-          <w:sz w:val="24"/>
-          <w:szCs w:val="24"/>
-        </w:rPr>
-      </w:pPr>
-    </w:p>
-    <w:p>
-      <w:pPr>
-        <w:jc w:val="both"/>
-        <w:rPr>
-          <w:rFonts w:ascii="Cambria Math" w:hAnsi="Cambria Math"/>
-          <w:iCs/>
-          <w:sz w:val="24"/>
-          <w:szCs w:val="24"/>
-        </w:rPr>
-      </w:pPr>
-    </w:p>
-    <w:p>
-      <w:pPr>
-        <w:jc w:val="both"/>
-        <w:rPr>
-          <w:rFonts w:ascii="Cambria Math" w:hAnsi="Cambria Math"/>
-          <w:iCs/>
-          <w:sz w:val="24"/>
-          <w:szCs w:val="24"/>
-        </w:rPr>
-      </w:pPr>
-    </w:p>
-    <w:p>
-      <w:pPr>
-        <w:jc w:val="both"/>
-        <w:rPr>
-          <w:rFonts w:ascii="Cambria Math" w:hAnsi="Cambria Math"/>
-          <w:iCs/>
-          <w:sz w:val="24"/>
-          <w:szCs w:val="24"/>
-        </w:rPr>
-      </w:pPr>
-    </w:p>
-    <w:p>
-      <w:pPr>
-        <w:jc w:val="both"/>
-        <w:rPr>
-          <w:rFonts w:ascii="Cambria Math" w:hAnsi="Cambria Math"/>
-          <w:iCs/>
-          <w:sz w:val="24"/>
-          <w:szCs w:val="24"/>
-        </w:rPr>
-      </w:pPr>
-    </w:p>
-    <w:p>
-      <w:pPr>
-        <w:jc w:val="both"/>
-        <w:rPr>
-          <w:rFonts w:ascii="Cambria Math" w:hAnsi="Cambria Math"/>
-          <w:iCs/>
-          <w:sz w:val="24"/>
-          <w:szCs w:val="24"/>
-        </w:rPr>
-      </w:pPr>
+          <w:b/>
+          <w:bCs/>
+          <w:iCs/>
+          <w:sz w:val="24"/>
+          <w:szCs w:val="24"/>
+        </w:rPr>
+      </w:pPr>
+      <w:r>
+        <w:rPr>
+          <w:rFonts w:ascii="Cambria Math" w:hAnsi="Cambria Math"/>
+          <w:b/>
+          <w:bCs/>
+          <w:iCs/>
+          <w:sz w:val="24"/>
+          <w:szCs w:val="24"/>
+        </w:rPr>
+        <w:t>4.1- Motion on the sphere</w:t>
+      </w:r>
+    </w:p>
+    <w:p>
+      <w:pPr>
+        <w:jc w:val="both"/>
+        <w:rPr>
+          <w:rFonts w:ascii="Cambria Math" w:hAnsi="Cambria Math"/>
+          <w:iCs/>
+          <w:sz w:val="24"/>
+          <w:szCs w:val="24"/>
+        </w:rPr>
+      </w:pPr>
+      <w:r>
+        <w:rPr>
+          <w:rFonts w:ascii="Cambria Math" w:hAnsi="Cambria Math"/>
+          <w:iCs/>
+          <w:noProof/>
+          <w:sz w:val="24"/>
+          <w:szCs w:val="24"/>
+          <w:lang w:eastAsia="en-GB"/>
+        </w:rPr>
+        <w:drawing>
+          <wp:anchor distT="0" distB="0" distL="114300" distR="114300" simplePos="0" relativeHeight="251695104" behindDoc="0" locked="0" layoutInCell="1" allowOverlap="1" wp14:anchorId="02A77391" wp14:editId="6D09238A">
+            <wp:simplePos x="0" y="0"/>
+            <wp:positionH relativeFrom="margin">
+              <wp:align>center</wp:align>
+            </wp:positionH>
+            <wp:positionV relativeFrom="paragraph">
+              <wp:posOffset>1369695</wp:posOffset>
+            </wp:positionV>
+            <wp:extent cx="5210175" cy="2659380"/>
+            <wp:effectExtent l="0" t="0" r="9525" b="7620"/>
+            <wp:wrapTopAndBottom/>
+            <wp:docPr id="11" name="Picture 11"/>
+            <wp:cNvGraphicFramePr>
+              <a:graphicFrameLocks xmlns:a="http://schemas.openxmlformats.org/drawingml/2006/main" noChangeAspect="1"/>
+            </wp:cNvGraphicFramePr>
+            <a:graphic xmlns:a="http://schemas.openxmlformats.org/drawingml/2006/main">
+              <a:graphicData uri="http://schemas.openxmlformats.org/drawingml/2006/picture">
+                <pic:pic xmlns:pic="http://schemas.openxmlformats.org/drawingml/2006/picture">
+                  <pic:nvPicPr>
+                    <pic:cNvPr id="11" name="Part2_PhaseSpace1.png"/>
+                    <pic:cNvPicPr/>
+                  </pic:nvPicPr>
+                  <pic:blipFill>
+                    <a:blip r:embed="rId34" cstate="print">
+                      <a:extLst>
+                        <a:ext uri="{28A0092B-C50C-407E-A947-70E740481C1C}">
+                          <a14:useLocalDpi xmlns:a14="http://schemas.microsoft.com/office/drawing/2010/main" val="0"/>
+                        </a:ext>
+                      </a:extLst>
+                    </a:blip>
+                    <a:stretch>
+                      <a:fillRect/>
+                    </a:stretch>
+                  </pic:blipFill>
+                  <pic:spPr>
+                    <a:xfrm>
+                      <a:off x="0" y="0"/>
+                      <a:ext cx="5210175" cy="2659380"/>
+                    </a:xfrm>
+                    <a:prstGeom prst="rect">
+                      <a:avLst/>
+                    </a:prstGeom>
+                  </pic:spPr>
+                </pic:pic>
+              </a:graphicData>
+            </a:graphic>
+            <wp14:sizeRelH relativeFrom="margin">
+              <wp14:pctWidth>0</wp14:pctWidth>
+            </wp14:sizeRelH>
+            <wp14:sizeRelV relativeFrom="margin">
+              <wp14:pctHeight>0</wp14:pctHeight>
+            </wp14:sizeRelV>
+          </wp:anchor>
+        </w:drawing>
+      </w:r>
+      <w:r>
+        <w:rPr>
+          <w:rFonts w:ascii="Cambria Math" w:hAnsi="Cambria Math"/>
+          <w:iCs/>
+          <w:sz w:val="24"/>
+          <w:szCs w:val="24"/>
+        </w:rPr>
+        <w:tab/>
+        <w:t>We started looking at motion on the sphere by trying out different initial conditions and looking at the corresponding phase space plots.</w:t>
+      </w:r>
+      <w:r>
+        <w:rPr>
+          <w:rFonts w:ascii="Cambria Math" w:hAnsi="Cambria Math"/>
+          <w:iCs/>
+          <w:sz w:val="24"/>
+          <w:szCs w:val="24"/>
+        </w:rPr>
+        <w:t xml:space="preserve"> One thing we found early on was that </w:t>
+      </w:r>
+      <m:oMath>
+        <m:r>
+          <w:rPr>
+            <w:rFonts w:ascii="Cambria Math" w:hAnsi="Cambria Math"/>
+            <w:sz w:val="24"/>
+            <w:szCs w:val="24"/>
+          </w:rPr>
+          <m:t>φ</m:t>
+        </m:r>
+      </m:oMath>
+      <w:r>
+        <w:rPr>
+          <w:rFonts w:ascii="Cambria Math" w:eastAsiaTheme="minorEastAsia" w:hAnsi="Cambria Math"/>
+          <w:iCs/>
+          <w:sz w:val="24"/>
+          <w:szCs w:val="24"/>
+        </w:rPr>
+        <w:t xml:space="preserve"> was not bound between </w:t>
+      </w:r>
+      <m:oMath>
+        <m:r>
+          <w:rPr>
+            <w:rFonts w:ascii="Cambria Math" w:eastAsiaTheme="minorEastAsia" w:hAnsi="Cambria Math"/>
+            <w:sz w:val="24"/>
+            <w:szCs w:val="24"/>
+          </w:rPr>
+          <m:t>0 &amp; 2π</m:t>
+        </m:r>
+      </m:oMath>
+      <w:r>
+        <w:rPr>
+          <w:rFonts w:ascii="Cambria Math" w:eastAsiaTheme="minorEastAsia" w:hAnsi="Cambria Math"/>
+          <w:iCs/>
+          <w:sz w:val="24"/>
+          <w:szCs w:val="24"/>
+        </w:rPr>
+        <w:t>, as stated in the project document</w:t>
+      </w:r>
+      <w:r>
+        <w:rPr>
+          <w:rFonts w:ascii="Cambria Math" w:hAnsi="Cambria Math"/>
+          <w:iCs/>
+          <w:sz w:val="24"/>
+          <w:szCs w:val="24"/>
+        </w:rPr>
+        <w:t xml:space="preserve">. It was actually in the range </w:t>
+      </w:r>
+      <m:oMath>
+        <m:r>
+          <w:rPr>
+            <w:rFonts w:ascii="Cambria Math" w:hAnsi="Cambria Math"/>
+            <w:sz w:val="24"/>
+            <w:szCs w:val="24"/>
+          </w:rPr>
+          <m:t>(-∞,∞)</m:t>
+        </m:r>
+      </m:oMath>
+      <w:r>
+        <w:rPr>
+          <w:rFonts w:ascii="Cambria Math" w:eastAsiaTheme="minorEastAsia" w:hAnsi="Cambria Math"/>
+          <w:iCs/>
+          <w:sz w:val="24"/>
+          <w:szCs w:val="24"/>
+        </w:rPr>
+        <w:t>.</w:t>
+      </w:r>
+      <w:r>
+        <w:rPr>
+          <w:rFonts w:ascii="Cambria Math" w:hAnsi="Cambria Math"/>
+          <w:iCs/>
+          <w:sz w:val="24"/>
+          <w:szCs w:val="24"/>
+        </w:rPr>
+        <w:t xml:space="preserve"> We</w:t>
+      </w:r>
+      <w:r>
+        <w:rPr>
+          <w:rFonts w:ascii="Cambria Math" w:hAnsi="Cambria Math"/>
+          <w:iCs/>
+          <w:sz w:val="24"/>
+          <w:szCs w:val="24"/>
+        </w:rPr>
+        <w:t xml:space="preserve"> also</w:t>
+      </w:r>
+      <w:r>
+        <w:rPr>
+          <w:rFonts w:ascii="Cambria Math" w:hAnsi="Cambria Math"/>
+          <w:iCs/>
+          <w:sz w:val="24"/>
+          <w:szCs w:val="24"/>
+        </w:rPr>
+        <w:t xml:space="preserve"> found quite a few interesting behaviours that would not be physical in real life, but do occur in simulation.</w:t>
+      </w:r>
+      <w:r>
+        <w:rPr>
+          <w:rFonts w:ascii="Cambria Math" w:hAnsi="Cambria Math"/>
+          <w:iCs/>
+          <w:sz w:val="24"/>
+          <w:szCs w:val="24"/>
+        </w:rPr>
+        <w:t xml:space="preserve"> </w:t>
+      </w:r>
+      <w:r>
+        <w:rPr>
+          <w:rFonts w:ascii="Cambria Math" w:hAnsi="Cambria Math"/>
+          <w:iCs/>
+          <w:sz w:val="24"/>
+          <w:szCs w:val="24"/>
+        </w:rPr>
+        <w:t xml:space="preserve"> But first, let’s have a look at some phase space plots. </w:t>
+      </w:r>
+    </w:p>
+    <w:p>
+      <w:pPr>
+        <w:jc w:val="both"/>
+        <w:rPr>
+          <w:rFonts w:ascii="Cambria Math" w:hAnsi="Cambria Math"/>
+          <w:iCs/>
+          <w:sz w:val="24"/>
+          <w:szCs w:val="24"/>
+        </w:rPr>
+      </w:pPr>
+      <w:r>
+        <w:rPr>
+          <w:rFonts w:ascii="Cambria Math" w:hAnsi="Cambria Math"/>
+          <w:iCs/>
+          <w:noProof/>
+          <w:sz w:val="24"/>
+          <w:szCs w:val="24"/>
+          <w:lang w:eastAsia="en-GB"/>
+        </w:rPr>
+        <w:drawing>
+          <wp:anchor distT="0" distB="0" distL="114300" distR="114300" simplePos="0" relativeHeight="251696128" behindDoc="0" locked="0" layoutInCell="1" allowOverlap="1" wp14:anchorId="70B83CB1" wp14:editId="66FD5487">
+            <wp:simplePos x="0" y="0"/>
+            <wp:positionH relativeFrom="margin">
+              <wp:align>center</wp:align>
+            </wp:positionH>
+            <wp:positionV relativeFrom="paragraph">
+              <wp:posOffset>3013075</wp:posOffset>
+            </wp:positionV>
+            <wp:extent cx="5209413" cy="2659190"/>
+            <wp:effectExtent l="0" t="0" r="0" b="8255"/>
+            <wp:wrapTopAndBottom/>
+            <wp:docPr id="12" name="Picture 12"/>
+            <wp:cNvGraphicFramePr>
+              <a:graphicFrameLocks xmlns:a="http://schemas.openxmlformats.org/drawingml/2006/main" noChangeAspect="1"/>
+            </wp:cNvGraphicFramePr>
+            <a:graphic xmlns:a="http://schemas.openxmlformats.org/drawingml/2006/main">
+              <a:graphicData uri="http://schemas.openxmlformats.org/drawingml/2006/picture">
+                <pic:pic xmlns:pic="http://schemas.openxmlformats.org/drawingml/2006/picture">
+                  <pic:nvPicPr>
+                    <pic:cNvPr id="12" name="Part2_PhaseSpace2.png"/>
+                    <pic:cNvPicPr/>
+                  </pic:nvPicPr>
+                  <pic:blipFill>
+                    <a:blip r:embed="rId35" cstate="print">
+                      <a:extLst>
+                        <a:ext uri="{28A0092B-C50C-407E-A947-70E740481C1C}">
+                          <a14:useLocalDpi xmlns:a14="http://schemas.microsoft.com/office/drawing/2010/main" val="0"/>
+                        </a:ext>
+                      </a:extLst>
+                    </a:blip>
+                    <a:stretch>
+                      <a:fillRect/>
+                    </a:stretch>
+                  </pic:blipFill>
+                  <pic:spPr>
+                    <a:xfrm>
+                      <a:off x="0" y="0"/>
+                      <a:ext cx="5209413" cy="2659190"/>
+                    </a:xfrm>
+                    <a:prstGeom prst="rect">
+                      <a:avLst/>
+                    </a:prstGeom>
+                  </pic:spPr>
+                </pic:pic>
+              </a:graphicData>
+            </a:graphic>
+            <wp14:sizeRelH relativeFrom="margin">
+              <wp14:pctWidth>0</wp14:pctWidth>
+            </wp14:sizeRelH>
+            <wp14:sizeRelV relativeFrom="margin">
+              <wp14:pctHeight>0</wp14:pctHeight>
+            </wp14:sizeRelV>
+          </wp:anchor>
+        </w:drawing>
+      </w:r>
+    </w:p>
+    <w:p>
+      <w:pPr>
+        <w:ind w:firstLine="720"/>
+        <w:jc w:val="both"/>
+        <w:rPr>
+          <w:rFonts w:ascii="Cambria Math" w:hAnsi="Cambria Math"/>
+          <w:iCs/>
+          <w:sz w:val="24"/>
+          <w:szCs w:val="24"/>
+        </w:rPr>
+      </w:pPr>
+    </w:p>
+    <w:p>
+      <w:pPr>
+        <w:ind w:firstLine="720"/>
+        <w:jc w:val="both"/>
+        <w:rPr>
+          <w:rFonts w:ascii="Cambria Math" w:hAnsi="Cambria Math"/>
+          <w:iCs/>
+          <w:sz w:val="24"/>
+          <w:szCs w:val="24"/>
+        </w:rPr>
+      </w:pPr>
+      <w:r>
+        <w:rPr>
+          <w:rFonts w:ascii="Cambria Math" w:hAnsi="Cambria Math"/>
+          <w:iCs/>
+          <w:noProof/>
+          <w:sz w:val="24"/>
+          <w:szCs w:val="24"/>
+          <w:lang w:eastAsia="en-GB"/>
+        </w:rPr>
+        <w:lastRenderedPageBreak/>
+        <w:drawing>
+          <wp:anchor distT="0" distB="0" distL="114300" distR="114300" simplePos="0" relativeHeight="251697152" behindDoc="0" locked="0" layoutInCell="1" allowOverlap="1">
+            <wp:simplePos x="0" y="0"/>
+            <wp:positionH relativeFrom="margin">
+              <wp:align>center</wp:align>
+            </wp:positionH>
+            <wp:positionV relativeFrom="paragraph">
+              <wp:posOffset>0</wp:posOffset>
+            </wp:positionV>
+            <wp:extent cx="5210464" cy="2659495"/>
+            <wp:effectExtent l="0" t="0" r="9525" b="7620"/>
+            <wp:wrapTopAndBottom/>
+            <wp:docPr id="13" name="Picture 13"/>
+            <wp:cNvGraphicFramePr>
+              <a:graphicFrameLocks xmlns:a="http://schemas.openxmlformats.org/drawingml/2006/main" noChangeAspect="1"/>
+            </wp:cNvGraphicFramePr>
+            <a:graphic xmlns:a="http://schemas.openxmlformats.org/drawingml/2006/main">
+              <a:graphicData uri="http://schemas.openxmlformats.org/drawingml/2006/picture">
+                <pic:pic xmlns:pic="http://schemas.openxmlformats.org/drawingml/2006/picture">
+                  <pic:nvPicPr>
+                    <pic:cNvPr id="13" name="Part2_PhaseSpace3.png"/>
+                    <pic:cNvPicPr/>
+                  </pic:nvPicPr>
+                  <pic:blipFill>
+                    <a:blip r:embed="rId36" cstate="print">
+                      <a:extLst>
+                        <a:ext uri="{28A0092B-C50C-407E-A947-70E740481C1C}">
+                          <a14:useLocalDpi xmlns:a14="http://schemas.microsoft.com/office/drawing/2010/main" val="0"/>
+                        </a:ext>
+                      </a:extLst>
+                    </a:blip>
+                    <a:stretch>
+                      <a:fillRect/>
+                    </a:stretch>
+                  </pic:blipFill>
+                  <pic:spPr>
+                    <a:xfrm>
+                      <a:off x="0" y="0"/>
+                      <a:ext cx="5210464" cy="2659495"/>
+                    </a:xfrm>
+                    <a:prstGeom prst="rect">
+                      <a:avLst/>
+                    </a:prstGeom>
+                  </pic:spPr>
+                </pic:pic>
+              </a:graphicData>
+            </a:graphic>
+            <wp14:sizeRelH relativeFrom="margin">
+              <wp14:pctWidth>0</wp14:pctWidth>
+            </wp14:sizeRelH>
+            <wp14:sizeRelV relativeFrom="margin">
+              <wp14:pctHeight>0</wp14:pctHeight>
+            </wp14:sizeRelV>
+          </wp:anchor>
+        </w:drawing>
+      </w:r>
+    </w:p>
+    <w:p>
+      <w:pPr>
+        <w:ind w:firstLine="720"/>
+        <w:jc w:val="both"/>
+        <w:rPr>
+          <w:rFonts w:ascii="Cambria Math" w:hAnsi="Cambria Math"/>
+          <w:iCs/>
+          <w:sz w:val="24"/>
+          <w:szCs w:val="24"/>
+        </w:rPr>
+      </w:pPr>
+      <w:r>
+        <w:rPr>
+          <w:rFonts w:ascii="Cambria Math" w:hAnsi="Cambria Math"/>
+          <w:iCs/>
+          <w:sz w:val="24"/>
+          <w:szCs w:val="24"/>
+        </w:rPr>
+        <w:t>Note that this is a 3D system with a constraint. So, we have 2 degrees of freedom in total, giving us a 4D phase space.</w:t>
+      </w:r>
+      <w:r>
+        <w:rPr>
+          <w:rFonts w:ascii="Cambria Math" w:hAnsi="Cambria Math"/>
+          <w:iCs/>
+          <w:sz w:val="24"/>
+          <w:szCs w:val="24"/>
+        </w:rPr>
+        <w:t xml:space="preserve"> But representing a 4D figure on a 2D paper is not practical. So, we resorted to splitting the phase space into 2 branches (one for </w:t>
+      </w:r>
+      <m:oMath>
+        <m:r>
+          <w:rPr>
+            <w:rFonts w:ascii="Cambria Math" w:hAnsi="Cambria Math"/>
+            <w:sz w:val="24"/>
+            <w:szCs w:val="24"/>
+          </w:rPr>
+          <m:t>θ</m:t>
+        </m:r>
+      </m:oMath>
+      <w:r>
+        <w:rPr>
+          <w:rFonts w:ascii="Cambria Math" w:eastAsiaTheme="minorEastAsia" w:hAnsi="Cambria Math"/>
+          <w:iCs/>
+          <w:sz w:val="24"/>
+          <w:szCs w:val="24"/>
+        </w:rPr>
+        <w:t xml:space="preserve">, another for </w:t>
+      </w:r>
+      <m:oMath>
+        <m:r>
+          <w:rPr>
+            <w:rFonts w:ascii="Cambria Math" w:hAnsi="Cambria Math"/>
+            <w:sz w:val="24"/>
+            <w:szCs w:val="24"/>
+          </w:rPr>
+          <m:t>φ</m:t>
+        </m:r>
+      </m:oMath>
+      <w:r>
+        <w:rPr>
+          <w:rFonts w:ascii="Cambria Math" w:hAnsi="Cambria Math"/>
+          <w:iCs/>
+          <w:sz w:val="24"/>
+          <w:szCs w:val="24"/>
+        </w:rPr>
+        <w:t xml:space="preserve">). </w:t>
+      </w:r>
+      <w:r>
+        <w:rPr>
+          <w:rFonts w:ascii="Cambria Math" w:hAnsi="Cambria Math"/>
+          <w:iCs/>
+          <w:sz w:val="24"/>
+          <w:szCs w:val="24"/>
+        </w:rPr>
+        <w:t xml:space="preserve">It is clear that motion along </w:t>
+      </w:r>
+      <m:oMath>
+        <m:r>
+          <w:rPr>
+            <w:rFonts w:ascii="Cambria Math" w:hAnsi="Cambria Math"/>
+            <w:sz w:val="24"/>
+            <w:szCs w:val="24"/>
+          </w:rPr>
+          <m:t>θ</m:t>
+        </m:r>
+      </m:oMath>
+      <w:r>
+        <w:rPr>
+          <w:rFonts w:ascii="Cambria Math" w:eastAsiaTheme="minorEastAsia" w:hAnsi="Cambria Math"/>
+          <w:iCs/>
+          <w:sz w:val="24"/>
+          <w:szCs w:val="24"/>
+        </w:rPr>
+        <w:t xml:space="preserve"> is</w:t>
+      </w:r>
+      <w:r>
+        <w:rPr>
+          <w:rFonts w:ascii="Cambria Math" w:eastAsiaTheme="minorEastAsia" w:hAnsi="Cambria Math"/>
+          <w:iCs/>
+          <w:sz w:val="24"/>
+          <w:szCs w:val="24"/>
+        </w:rPr>
+        <w:t xml:space="preserve"> oscillatory, and</w:t>
+      </w:r>
+      <w:r>
+        <w:rPr>
+          <w:rFonts w:ascii="Cambria Math" w:eastAsiaTheme="minorEastAsia" w:hAnsi="Cambria Math"/>
+          <w:iCs/>
+          <w:sz w:val="24"/>
+          <w:szCs w:val="24"/>
+        </w:rPr>
+        <w:t xml:space="preserve"> almost always periodic, as evidenced by the closed path in phase space. </w:t>
+      </w:r>
+      <w:r>
+        <w:rPr>
+          <w:rFonts w:ascii="Cambria Math" w:eastAsiaTheme="minorEastAsia" w:hAnsi="Cambria Math"/>
+          <w:iCs/>
+          <w:sz w:val="24"/>
+          <w:szCs w:val="24"/>
+        </w:rPr>
+        <w:t xml:space="preserve">The motion in </w:t>
+      </w:r>
+      <m:oMath>
+        <m:r>
+          <w:rPr>
+            <w:rFonts w:ascii="Cambria Math" w:hAnsi="Cambria Math"/>
+            <w:sz w:val="24"/>
+            <w:szCs w:val="24"/>
+          </w:rPr>
+          <m:t>φ</m:t>
+        </m:r>
+      </m:oMath>
+      <w:r>
+        <w:rPr>
+          <w:rFonts w:ascii="Cambria Math" w:eastAsiaTheme="minorEastAsia" w:hAnsi="Cambria Math"/>
+          <w:iCs/>
+          <w:sz w:val="24"/>
+          <w:szCs w:val="24"/>
+        </w:rPr>
+        <w:t xml:space="preserve"> is more interesting. </w:t>
+      </w:r>
+      <m:oMath>
+        <m:r>
+          <w:rPr>
+            <w:rFonts w:ascii="Cambria Math" w:hAnsi="Cambria Math"/>
+            <w:sz w:val="24"/>
+            <w:szCs w:val="24"/>
+          </w:rPr>
+          <m:t>φ</m:t>
+        </m:r>
+      </m:oMath>
+      <w:r>
+        <w:rPr>
+          <w:rFonts w:ascii="Cambria Math" w:eastAsiaTheme="minorEastAsia" w:hAnsi="Cambria Math"/>
+          <w:iCs/>
+          <w:sz w:val="24"/>
+          <w:szCs w:val="24"/>
+        </w:rPr>
+        <w:t xml:space="preserve"> increases constantly, whereas the angular velocity </w:t>
+      </w:r>
+      <m:oMath>
+        <m:acc>
+          <m:accPr>
+            <m:chr m:val="̇"/>
+            <m:ctrlPr>
+              <w:rPr>
+                <w:rFonts w:ascii="Cambria Math" w:hAnsi="Cambria Math"/>
+                <w:i/>
+                <w:iCs/>
+                <w:sz w:val="24"/>
+                <w:szCs w:val="24"/>
+              </w:rPr>
+            </m:ctrlPr>
+          </m:accPr>
+          <m:e>
+            <m:r>
+              <w:rPr>
+                <w:rFonts w:ascii="Cambria Math" w:hAnsi="Cambria Math"/>
+                <w:sz w:val="24"/>
+                <w:szCs w:val="24"/>
+              </w:rPr>
+              <m:t>φ</m:t>
+            </m:r>
+          </m:e>
+        </m:acc>
+      </m:oMath>
+      <w:r>
+        <w:rPr>
+          <w:rFonts w:ascii="Cambria Math" w:eastAsiaTheme="minorEastAsia" w:hAnsi="Cambria Math"/>
+          <w:iCs/>
+          <w:sz w:val="24"/>
+          <w:szCs w:val="24"/>
+        </w:rPr>
+        <w:t xml:space="preserve"> oscillates between a certain range.</w:t>
+      </w:r>
+    </w:p>
+    <w:p>
+      <w:pPr>
+        <w:ind w:firstLine="720"/>
+        <w:jc w:val="both"/>
+        <w:rPr>
+          <w:rFonts w:ascii="Cambria Math" w:eastAsiaTheme="minorEastAsia" w:hAnsi="Cambria Math"/>
+          <w:iCs/>
+          <w:sz w:val="24"/>
+          <w:szCs w:val="24"/>
+        </w:rPr>
+      </w:pPr>
+      <w:r>
+        <w:rPr>
+          <w:rFonts w:ascii="Cambria Math" w:eastAsiaTheme="minorEastAsia" w:hAnsi="Cambria Math"/>
+          <w:iCs/>
+          <w:sz w:val="24"/>
+          <w:szCs w:val="24"/>
+        </w:rPr>
+        <w:t>W</w:t>
+      </w:r>
+      <w:r>
+        <w:rPr>
+          <w:rFonts w:ascii="Cambria Math" w:eastAsiaTheme="minorEastAsia" w:hAnsi="Cambria Math"/>
+          <w:iCs/>
+          <w:sz w:val="24"/>
+          <w:szCs w:val="24"/>
+        </w:rPr>
+        <w:t xml:space="preserve">e must note that giving the system too much initial velocity results in infinities (something we encountered in </w:t>
+      </w:r>
+      <m:oMath>
+        <m:sSub>
+          <m:sSubPr>
+            <m:ctrlPr>
+              <w:rPr>
+                <w:rFonts w:ascii="Cambria Math" w:hAnsi="Cambria Math"/>
+                <w:i/>
+                <w:iCs/>
+                <w:sz w:val="24"/>
+                <w:szCs w:val="24"/>
+              </w:rPr>
+            </m:ctrlPr>
+          </m:sSubPr>
+          <m:e>
+            <m:r>
+              <w:rPr>
+                <w:rFonts w:ascii="Cambria Math" w:hAnsi="Cambria Math"/>
+                <w:sz w:val="24"/>
+                <w:szCs w:val="24"/>
+              </w:rPr>
+              <m:t>C</m:t>
+            </m:r>
+          </m:e>
+          <m:sub>
+            <m:r>
+              <w:rPr>
+                <w:rFonts w:ascii="Cambria Math" w:hAnsi="Cambria Math"/>
+                <w:sz w:val="24"/>
+                <w:szCs w:val="24"/>
+              </w:rPr>
+              <m:t>2</m:t>
+            </m:r>
+          </m:sub>
+        </m:sSub>
+      </m:oMath>
+      <w:r>
+        <w:rPr>
+          <w:rFonts w:ascii="Cambria Math" w:eastAsiaTheme="minorEastAsia" w:hAnsi="Cambria Math"/>
+          <w:iCs/>
+          <w:sz w:val="24"/>
+          <w:szCs w:val="24"/>
+        </w:rPr>
+        <w:t xml:space="preserve"> in part I). But the interpretation</w:t>
+      </w:r>
+      <w:r>
+        <w:rPr>
+          <w:rFonts w:ascii="Cambria Math" w:eastAsiaTheme="minorEastAsia" w:hAnsi="Cambria Math"/>
+          <w:iCs/>
+          <w:sz w:val="24"/>
+          <w:szCs w:val="24"/>
+        </w:rPr>
+        <w:t xml:space="preserve"> of this</w:t>
+      </w:r>
+      <w:r>
+        <w:rPr>
+          <w:rFonts w:ascii="Cambria Math" w:eastAsiaTheme="minorEastAsia" w:hAnsi="Cambria Math"/>
+          <w:iCs/>
+          <w:sz w:val="24"/>
+          <w:szCs w:val="24"/>
+        </w:rPr>
+        <w:t xml:space="preserve"> is not</w:t>
+      </w:r>
+      <w:r>
+        <w:rPr>
+          <w:rFonts w:ascii="Cambria Math" w:eastAsiaTheme="minorEastAsia" w:hAnsi="Cambria Math"/>
+          <w:iCs/>
+          <w:sz w:val="24"/>
+          <w:szCs w:val="24"/>
+        </w:rPr>
+        <w:t xml:space="preserve"> entirely</w:t>
+      </w:r>
+      <w:r>
+        <w:rPr>
+          <w:rFonts w:ascii="Cambria Math" w:eastAsiaTheme="minorEastAsia" w:hAnsi="Cambria Math"/>
+          <w:iCs/>
+          <w:sz w:val="24"/>
+          <w:szCs w:val="24"/>
+        </w:rPr>
+        <w:t xml:space="preserve"> clear. We suspect that this could be an artefact of simulation or just our setup of the equations.</w:t>
+      </w:r>
+    </w:p>
+    <w:p>
+      <w:pPr>
+        <w:ind w:firstLine="720"/>
+        <w:jc w:val="both"/>
+        <w:rPr>
+          <w:rFonts w:ascii="Cambria Math" w:eastAsiaTheme="minorEastAsia" w:hAnsi="Cambria Math"/>
+          <w:iCs/>
+          <w:sz w:val="24"/>
+          <w:szCs w:val="24"/>
+        </w:rPr>
+      </w:pPr>
+      <w:r>
+        <w:rPr>
+          <w:rFonts w:ascii="Cambria Math" w:eastAsiaTheme="minorEastAsia" w:hAnsi="Cambria Math"/>
+          <w:iCs/>
+          <w:sz w:val="24"/>
+          <w:szCs w:val="24"/>
+        </w:rPr>
+        <w:t>Now, back to the unphysical behaviour we mentioned earlier. If we place the particle at the top of the sphere (</w:t>
+      </w:r>
+      <m:oMath>
+        <m:r>
+          <w:rPr>
+            <w:rFonts w:ascii="Cambria Math" w:hAnsi="Cambria Math"/>
+            <w:sz w:val="24"/>
+            <w:szCs w:val="24"/>
+          </w:rPr>
+          <m:t>θ</m:t>
+        </m:r>
+        <m:r>
+          <w:rPr>
+            <w:rFonts w:ascii="Cambria Math" w:hAnsi="Cambria Math"/>
+            <w:sz w:val="24"/>
+            <w:szCs w:val="24"/>
+          </w:rPr>
+          <m:t>=π</m:t>
+        </m:r>
+      </m:oMath>
+      <w:r>
+        <w:rPr>
+          <w:rFonts w:ascii="Cambria Math" w:eastAsiaTheme="minorEastAsia" w:hAnsi="Cambria Math"/>
+          <w:iCs/>
+          <w:sz w:val="24"/>
+          <w:szCs w:val="24"/>
+        </w:rPr>
+        <w:t>), and setting the initial angular velocities to 0 (</w:t>
+      </w:r>
+      <m:oMath>
+        <m:acc>
+          <m:accPr>
+            <m:chr m:val="̇"/>
+            <m:ctrlPr>
+              <w:rPr>
+                <w:rFonts w:ascii="Cambria Math" w:hAnsi="Cambria Math"/>
+                <w:i/>
+                <w:iCs/>
+                <w:sz w:val="24"/>
+                <w:szCs w:val="24"/>
+              </w:rPr>
+            </m:ctrlPr>
+          </m:accPr>
+          <m:e>
+            <m:r>
+              <w:rPr>
+                <w:rFonts w:ascii="Cambria Math" w:hAnsi="Cambria Math"/>
+                <w:sz w:val="24"/>
+                <w:szCs w:val="24"/>
+              </w:rPr>
+              <m:t>θ</m:t>
+            </m:r>
+          </m:e>
+        </m:acc>
+        <m:r>
+          <w:rPr>
+            <w:rFonts w:ascii="Cambria Math" w:hAnsi="Cambria Math"/>
+            <w:sz w:val="24"/>
+            <w:szCs w:val="24"/>
+          </w:rPr>
+          <m:t>=</m:t>
+        </m:r>
+        <m:acc>
+          <m:accPr>
+            <m:chr m:val="̇"/>
+            <m:ctrlPr>
+              <w:rPr>
+                <w:rFonts w:ascii="Cambria Math" w:hAnsi="Cambria Math"/>
+                <w:i/>
+                <w:iCs/>
+                <w:sz w:val="24"/>
+                <w:szCs w:val="24"/>
+              </w:rPr>
+            </m:ctrlPr>
+          </m:accPr>
+          <m:e>
+            <m:r>
+              <w:rPr>
+                <w:rFonts w:ascii="Cambria Math" w:hAnsi="Cambria Math"/>
+                <w:sz w:val="24"/>
+                <w:szCs w:val="24"/>
+              </w:rPr>
+              <m:t>φ</m:t>
+            </m:r>
+          </m:e>
+        </m:acc>
+        <m:r>
+          <w:rPr>
+            <w:rFonts w:ascii="Cambria Math" w:hAnsi="Cambria Math"/>
+            <w:sz w:val="24"/>
+            <w:szCs w:val="24"/>
+          </w:rPr>
+          <m:t>=0</m:t>
+        </m:r>
+      </m:oMath>
+      <w:r>
+        <w:rPr>
+          <w:rFonts w:ascii="Cambria Math" w:eastAsiaTheme="minorEastAsia" w:hAnsi="Cambria Math"/>
+          <w:iCs/>
+          <w:sz w:val="24"/>
+          <w:szCs w:val="24"/>
+        </w:rPr>
+        <w:t xml:space="preserve">), the particle stays put at that point. This is contrary to what would occur in real life. We would expect that the particle would drop off the top due to gravity and bounce around. This is again due to the way we set up our system. </w:t>
+      </w:r>
+    </w:p>
+    <w:p>
+      <w:pPr>
+        <w:ind w:firstLine="720"/>
+        <w:jc w:val="both"/>
+        <w:rPr>
+          <w:rFonts w:ascii="Cambria Math" w:eastAsiaTheme="minorEastAsia" w:hAnsi="Cambria Math"/>
+          <w:iCs/>
+          <w:sz w:val="24"/>
+          <w:szCs w:val="24"/>
+        </w:rPr>
+      </w:pPr>
+      <w:r>
+        <w:rPr>
+          <w:rFonts w:ascii="Cambria Math" w:eastAsiaTheme="minorEastAsia" w:hAnsi="Cambria Math"/>
+          <w:iCs/>
+          <w:sz w:val="24"/>
+          <w:szCs w:val="24"/>
+        </w:rPr>
+        <w:t xml:space="preserve">This is also seen when we set </w:t>
+      </w:r>
+      <m:oMath>
+        <m:r>
+          <w:rPr>
+            <w:rFonts w:ascii="Cambria Math" w:hAnsi="Cambria Math"/>
+            <w:sz w:val="24"/>
+            <w:szCs w:val="24"/>
+          </w:rPr>
+          <m:t>θ</m:t>
+        </m:r>
+        <m:r>
+          <w:rPr>
+            <w:rFonts w:ascii="Cambria Math" w:hAnsi="Cambria Math"/>
+            <w:sz w:val="24"/>
+            <w:szCs w:val="24"/>
+          </w:rPr>
+          <m:t>&gt;</m:t>
+        </m:r>
+        <m:f>
+          <m:fPr>
+            <m:ctrlPr>
+              <w:rPr>
+                <w:rFonts w:ascii="Cambria Math" w:hAnsi="Cambria Math"/>
+                <w:i/>
+                <w:iCs/>
+                <w:sz w:val="24"/>
+                <w:szCs w:val="24"/>
+              </w:rPr>
+            </m:ctrlPr>
+          </m:fPr>
+          <m:num>
+            <m:r>
+              <w:rPr>
+                <w:rFonts w:ascii="Cambria Math" w:hAnsi="Cambria Math"/>
+                <w:sz w:val="24"/>
+                <w:szCs w:val="24"/>
+              </w:rPr>
+              <m:t>π</m:t>
+            </m:r>
+          </m:num>
+          <m:den>
+            <m:r>
+              <w:rPr>
+                <w:rFonts w:ascii="Cambria Math" w:hAnsi="Cambria Math"/>
+                <w:sz w:val="24"/>
+                <w:szCs w:val="24"/>
+              </w:rPr>
+              <m:t>2</m:t>
+            </m:r>
+          </m:den>
+        </m:f>
+      </m:oMath>
+      <w:r>
+        <w:rPr>
+          <w:rFonts w:ascii="Cambria Math" w:eastAsiaTheme="minorEastAsia" w:hAnsi="Cambria Math"/>
+          <w:iCs/>
+          <w:sz w:val="24"/>
+          <w:szCs w:val="24"/>
+        </w:rPr>
+        <w:t>. Even here, we would expect the particle to fall off if no velocity is given initially. But instead, we get pendulum-like oscillations.</w:t>
+      </w:r>
+    </w:p>
+    <w:p>
+      <w:pPr>
+        <w:ind w:firstLine="720"/>
+        <w:jc w:val="both"/>
+        <w:rPr>
+          <w:rFonts w:ascii="Cambria Math" w:eastAsiaTheme="minorEastAsia" w:hAnsi="Cambria Math"/>
+          <w:iCs/>
+          <w:sz w:val="24"/>
+          <w:szCs w:val="24"/>
+        </w:rPr>
+      </w:pPr>
+      <w:r>
+        <w:rPr>
+          <w:rFonts w:ascii="Cambria Math" w:eastAsiaTheme="minorEastAsia" w:hAnsi="Cambria Math"/>
+          <w:iCs/>
+          <w:sz w:val="24"/>
+          <w:szCs w:val="24"/>
+        </w:rPr>
+        <w:t xml:space="preserve">Maybe, interpreting these equations as motion along a spherical surface may not be accurate. A more fitting description would be to describe a mass stuck to a rigid rod of length </w:t>
+      </w:r>
+      <m:oMath>
+        <m:r>
+          <m:rPr>
+            <m:scr m:val="script"/>
+          </m:rPr>
+          <w:rPr>
+            <w:rFonts w:ascii="Cambria Math" w:hAnsi="Cambria Math"/>
+            <w:sz w:val="24"/>
+            <w:szCs w:val="24"/>
+          </w:rPr>
+          <m:t>l</m:t>
+        </m:r>
+      </m:oMath>
+      <w:r>
+        <w:rPr>
+          <w:rFonts w:ascii="Cambria Math" w:eastAsiaTheme="minorEastAsia" w:hAnsi="Cambria Math"/>
+          <w:iCs/>
+          <w:sz w:val="24"/>
+          <w:szCs w:val="24"/>
+        </w:rPr>
+        <w:t xml:space="preserve"> pivoted about the origin.</w:t>
+      </w:r>
+    </w:p>
+    <w:p>
+      <w:pPr>
+        <w:ind w:firstLine="720"/>
+        <w:jc w:val="both"/>
+        <w:rPr>
+          <w:rFonts w:ascii="Cambria Math" w:eastAsiaTheme="minorEastAsia" w:hAnsi="Cambria Math"/>
+          <w:iCs/>
+          <w:sz w:val="24"/>
+          <w:szCs w:val="24"/>
+        </w:rPr>
+      </w:pPr>
+    </w:p>
+    <w:p>
+      <w:pPr>
+        <w:rPr>
+          <w:rFonts w:ascii="Cambria Math" w:hAnsi="Cambria Math"/>
+          <w:iCs/>
+          <w:sz w:val="24"/>
+          <w:szCs w:val="24"/>
+        </w:rPr>
+      </w:pPr>
+      <w:r>
+        <w:rPr>
+          <w:rFonts w:ascii="Cambria Math" w:hAnsi="Cambria Math"/>
+          <w:iCs/>
+          <w:sz w:val="24"/>
+          <w:szCs w:val="24"/>
+        </w:rPr>
+        <w:br w:type="page"/>
+      </w:r>
+    </w:p>
+    <w:p>
+      <w:pPr>
+        <w:jc w:val="both"/>
+        <w:rPr>
+          <w:rFonts w:ascii="Cambria Math" w:hAnsi="Cambria Math"/>
+          <w:b/>
+          <w:bCs/>
+          <w:iCs/>
+          <w:sz w:val="24"/>
+          <w:szCs w:val="24"/>
+        </w:rPr>
+      </w:pPr>
+      <w:r>
+        <w:rPr>
+          <w:rFonts w:ascii="Cambria Math" w:hAnsi="Cambria Math"/>
+          <w:b/>
+          <w:bCs/>
+          <w:iCs/>
+          <w:sz w:val="24"/>
+          <w:szCs w:val="24"/>
+        </w:rPr>
+        <w:lastRenderedPageBreak/>
+        <w:t>4.2- Circular path: Recreating the simple pendulum motion</w:t>
+      </w:r>
+    </w:p>
+    <w:p>
+      <w:pPr>
+        <w:jc w:val="both"/>
+        <w:rPr>
+          <w:rFonts w:ascii="Cambria Math" w:eastAsiaTheme="minorEastAsia" w:hAnsi="Cambria Math"/>
+          <w:iCs/>
+          <w:sz w:val="24"/>
+          <w:szCs w:val="24"/>
+        </w:rPr>
+      </w:pPr>
+      <w:r>
+        <w:rPr>
+          <w:rFonts w:ascii="Cambria Math" w:eastAsiaTheme="minorEastAsia" w:hAnsi="Cambria Math"/>
+          <w:iCs/>
+          <w:noProof/>
+          <w:sz w:val="24"/>
+          <w:szCs w:val="24"/>
+          <w:lang w:eastAsia="en-GB"/>
+        </w:rPr>
+        <w:drawing>
+          <wp:anchor distT="0" distB="0" distL="114300" distR="114300" simplePos="0" relativeHeight="251698176" behindDoc="0" locked="0" layoutInCell="1" allowOverlap="1" wp14:anchorId="0CDE6CA5" wp14:editId="4BFAB84A">
+            <wp:simplePos x="0" y="0"/>
+            <wp:positionH relativeFrom="margin">
+              <wp:align>center</wp:align>
+            </wp:positionH>
+            <wp:positionV relativeFrom="paragraph">
+              <wp:posOffset>930275</wp:posOffset>
+            </wp:positionV>
+            <wp:extent cx="5210175" cy="2659380"/>
+            <wp:effectExtent l="0" t="0" r="9525" b="7620"/>
+            <wp:wrapTopAndBottom/>
+            <wp:docPr id="14" name="Picture 14"/>
+            <wp:cNvGraphicFramePr>
+              <a:graphicFrameLocks xmlns:a="http://schemas.openxmlformats.org/drawingml/2006/main" noChangeAspect="1"/>
+            </wp:cNvGraphicFramePr>
+            <a:graphic xmlns:a="http://schemas.openxmlformats.org/drawingml/2006/main">
+              <a:graphicData uri="http://schemas.openxmlformats.org/drawingml/2006/picture">
+                <pic:pic xmlns:pic="http://schemas.openxmlformats.org/drawingml/2006/picture">
+                  <pic:nvPicPr>
+                    <pic:cNvPr id="14" name="Part2_PhaseSpace_PendulumMotion.png"/>
+                    <pic:cNvPicPr/>
+                  </pic:nvPicPr>
+                  <pic:blipFill>
+                    <a:blip r:embed="rId37" cstate="print">
+                      <a:extLst>
+                        <a:ext uri="{28A0092B-C50C-407E-A947-70E740481C1C}">
+                          <a14:useLocalDpi xmlns:a14="http://schemas.microsoft.com/office/drawing/2010/main" val="0"/>
+                        </a:ext>
+                      </a:extLst>
+                    </a:blip>
+                    <a:stretch>
+                      <a:fillRect/>
+                    </a:stretch>
+                  </pic:blipFill>
+                  <pic:spPr>
+                    <a:xfrm>
+                      <a:off x="0" y="0"/>
+                      <a:ext cx="5210175" cy="2659380"/>
+                    </a:xfrm>
+                    <a:prstGeom prst="rect">
+                      <a:avLst/>
+                    </a:prstGeom>
+                  </pic:spPr>
+                </pic:pic>
+              </a:graphicData>
+            </a:graphic>
+            <wp14:sizeRelH relativeFrom="margin">
+              <wp14:pctWidth>0</wp14:pctWidth>
+            </wp14:sizeRelH>
+            <wp14:sizeRelV relativeFrom="margin">
+              <wp14:pctHeight>0</wp14:pctHeight>
+            </wp14:sizeRelV>
+          </wp:anchor>
+        </w:drawing>
+      </w:r>
+      <w:r>
+        <w:rPr>
+          <w:rFonts w:ascii="Cambria Math" w:hAnsi="Cambria Math"/>
+          <w:iCs/>
+          <w:sz w:val="24"/>
+          <w:szCs w:val="24"/>
+        </w:rPr>
+        <w:tab/>
+        <w:t xml:space="preserve">As we hinted in the previous section, we can indeed recreate the motion of a simple pendulum in a spherical surface. To do so is quite simple. Just set the angular velocity along </w:t>
+      </w:r>
+      <m:oMath>
+        <m:r>
+          <w:rPr>
+            <w:rFonts w:ascii="Cambria Math" w:hAnsi="Cambria Math"/>
+            <w:sz w:val="24"/>
+            <w:szCs w:val="24"/>
+          </w:rPr>
+          <m:t>φ</m:t>
+        </m:r>
+      </m:oMath>
+      <w:r>
+        <w:rPr>
+          <w:rFonts w:ascii="Cambria Math" w:eastAsiaTheme="minorEastAsia" w:hAnsi="Cambria Math"/>
+          <w:iCs/>
+          <w:sz w:val="24"/>
+          <w:szCs w:val="24"/>
+        </w:rPr>
+        <w:t xml:space="preserve"> to be 0 (</w:t>
+      </w:r>
+      <m:oMath>
+        <m:acc>
+          <m:accPr>
+            <m:chr m:val="̇"/>
+            <m:ctrlPr>
+              <w:rPr>
+                <w:rFonts w:ascii="Cambria Math" w:hAnsi="Cambria Math"/>
+                <w:i/>
+                <w:iCs/>
+                <w:sz w:val="24"/>
+                <w:szCs w:val="24"/>
+              </w:rPr>
+            </m:ctrlPr>
+          </m:accPr>
+          <m:e>
+            <m:r>
+              <w:rPr>
+                <w:rFonts w:ascii="Cambria Math" w:hAnsi="Cambria Math"/>
+                <w:sz w:val="24"/>
+                <w:szCs w:val="24"/>
+              </w:rPr>
+              <m:t>φ</m:t>
+            </m:r>
+          </m:e>
+        </m:acc>
+        <m:r>
+          <w:rPr>
+            <w:rFonts w:ascii="Cambria Math" w:hAnsi="Cambria Math"/>
+            <w:sz w:val="24"/>
+            <w:szCs w:val="24"/>
+          </w:rPr>
+          <m:t>=0</m:t>
+        </m:r>
+      </m:oMath>
+      <w:r>
+        <w:rPr>
+          <w:rFonts w:ascii="Cambria Math" w:eastAsiaTheme="minorEastAsia" w:hAnsi="Cambria Math"/>
+          <w:iCs/>
+          <w:sz w:val="24"/>
+          <w:szCs w:val="24"/>
+        </w:rPr>
+        <w:t>). The rest of the initial conditions can be freely chosen</w:t>
+      </w:r>
+      <w:r>
+        <w:rPr>
+          <w:rStyle w:val="FootnoteReference"/>
+          <w:rFonts w:ascii="Cambria Math" w:eastAsiaTheme="minorEastAsia" w:hAnsi="Cambria Math"/>
+          <w:iCs/>
+          <w:sz w:val="24"/>
+          <w:szCs w:val="24"/>
+        </w:rPr>
+        <w:footnoteReference w:id="8"/>
+      </w:r>
+      <w:r>
+        <w:rPr>
+          <w:rFonts w:ascii="Cambria Math" w:eastAsiaTheme="minorEastAsia" w:hAnsi="Cambria Math"/>
+          <w:iCs/>
+          <w:sz w:val="24"/>
+          <w:szCs w:val="24"/>
+        </w:rPr>
+        <w:t>. We can confirm that the motion is indeed along a plane by plotting the phase space.</w:t>
+      </w:r>
+    </w:p>
+    <w:p>
+      <w:pPr>
+        <w:jc w:val="both"/>
+        <w:rPr>
+          <w:rFonts w:ascii="Cambria Math" w:eastAsiaTheme="minorEastAsia" w:hAnsi="Cambria Math"/>
+          <w:iCs/>
+          <w:sz w:val="24"/>
+          <w:szCs w:val="24"/>
+        </w:rPr>
+      </w:pPr>
+    </w:p>
+    <w:p>
+      <w:pPr>
+        <w:jc w:val="both"/>
+        <w:rPr>
+          <w:rFonts w:ascii="Cambria Math" w:hAnsi="Cambria Math"/>
+          <w:iCs/>
+          <w:sz w:val="24"/>
+          <w:szCs w:val="24"/>
+        </w:rPr>
+      </w:pPr>
+      <w:r>
+        <w:rPr>
+          <w:rFonts w:ascii="Cambria Math" w:hAnsi="Cambria Math"/>
+          <w:iCs/>
+          <w:sz w:val="24"/>
+          <w:szCs w:val="24"/>
+        </w:rPr>
+        <w:t xml:space="preserve">Notice that the </w:t>
+      </w:r>
+      <m:oMath>
+        <m:r>
+          <w:rPr>
+            <w:rFonts w:ascii="Cambria Math" w:hAnsi="Cambria Math"/>
+            <w:sz w:val="24"/>
+            <w:szCs w:val="24"/>
+          </w:rPr>
+          <m:t>φ</m:t>
+        </m:r>
+      </m:oMath>
+      <w:r>
+        <w:rPr>
+          <w:rFonts w:ascii="Cambria Math" w:eastAsiaTheme="minorEastAsia" w:hAnsi="Cambria Math"/>
+          <w:iCs/>
+          <w:sz w:val="24"/>
+          <w:szCs w:val="24"/>
+        </w:rPr>
+        <w:t xml:space="preserve"> branch of the phase space is just a single point, whereas the </w:t>
+      </w:r>
+      <m:oMath>
+        <m:r>
+          <w:rPr>
+            <w:rFonts w:ascii="Cambria Math" w:hAnsi="Cambria Math"/>
+            <w:sz w:val="24"/>
+            <w:szCs w:val="24"/>
+          </w:rPr>
+          <m:t>θ</m:t>
+        </m:r>
+      </m:oMath>
+      <w:r>
+        <w:rPr>
+          <w:rFonts w:ascii="Cambria Math" w:eastAsiaTheme="minorEastAsia" w:hAnsi="Cambria Math"/>
+          <w:iCs/>
+          <w:sz w:val="24"/>
+          <w:szCs w:val="24"/>
+        </w:rPr>
+        <w:t xml:space="preserve"> branch is what we typically associate with oscillatory motion. </w:t>
+      </w:r>
+      <w:r>
+        <w:rPr>
+          <w:rFonts w:ascii="Cambria Math" w:eastAsiaTheme="minorEastAsia" w:hAnsi="Cambria Math"/>
+          <w:iCs/>
+          <w:sz w:val="24"/>
+          <w:szCs w:val="24"/>
+        </w:rPr>
+        <w:t>The effective degree of freedom is 1, just like the simple pendulum.</w:t>
+      </w:r>
+      <w:r>
+        <w:rPr>
+          <w:rFonts w:ascii="Cambria Math" w:eastAsiaTheme="minorEastAsia" w:hAnsi="Cambria Math"/>
+          <w:iCs/>
+          <w:sz w:val="24"/>
+          <w:szCs w:val="24"/>
+        </w:rPr>
+        <w:t xml:space="preserve"> </w:t>
+      </w:r>
+    </w:p>
+    <w:p>
+      <w:pPr>
+        <w:jc w:val="both"/>
+        <w:rPr>
+          <w:rFonts w:ascii="Cambria Math" w:hAnsi="Cambria Math"/>
+          <w:iCs/>
+          <w:sz w:val="24"/>
+          <w:szCs w:val="24"/>
+        </w:rPr>
+      </w:pPr>
+    </w:p>
+    <w:p>
+      <w:pPr>
+        <w:jc w:val="both"/>
+        <w:rPr>
+          <w:rFonts w:ascii="Cambria Math" w:hAnsi="Cambria Math"/>
+          <w:b/>
+          <w:bCs/>
+          <w:iCs/>
+          <w:sz w:val="24"/>
+          <w:szCs w:val="24"/>
+        </w:rPr>
+      </w:pPr>
+      <w:r>
+        <w:rPr>
+          <w:rFonts w:ascii="Cambria Math" w:hAnsi="Cambria Math"/>
+          <w:b/>
+          <w:bCs/>
+          <w:iCs/>
+          <w:sz w:val="24"/>
+          <w:szCs w:val="24"/>
+        </w:rPr>
+        <w:t>4.3- Closed paths</w:t>
+      </w:r>
+    </w:p>
+    <w:p>
+      <w:pPr>
+        <w:jc w:val="both"/>
+        <w:rPr>
+          <w:rFonts w:ascii="Cambria Math" w:eastAsiaTheme="minorEastAsia" w:hAnsi="Cambria Math"/>
+          <w:iCs/>
+          <w:sz w:val="24"/>
+          <w:szCs w:val="24"/>
+        </w:rPr>
+      </w:pPr>
+      <w:r>
+        <w:rPr>
+          <w:rFonts w:ascii="Cambria Math" w:hAnsi="Cambria Math"/>
+          <w:iCs/>
+          <w:sz w:val="24"/>
+          <w:szCs w:val="24"/>
+        </w:rPr>
+        <w:tab/>
+        <w:t xml:space="preserve">One of the obvious ways to achieve a closed path is simply to follow up from the previous section and increase the velocity </w:t>
+      </w:r>
+      <m:oMath>
+        <m:acc>
+          <m:accPr>
+            <m:chr m:val="̇"/>
+            <m:ctrlPr>
+              <w:rPr>
+                <w:rFonts w:ascii="Cambria Math" w:hAnsi="Cambria Math"/>
+                <w:i/>
+                <w:iCs/>
+                <w:sz w:val="24"/>
+                <w:szCs w:val="24"/>
+              </w:rPr>
+            </m:ctrlPr>
+          </m:accPr>
+          <m:e>
+            <m:r>
+              <w:rPr>
+                <w:rFonts w:ascii="Cambria Math" w:hAnsi="Cambria Math"/>
+                <w:sz w:val="24"/>
+                <w:szCs w:val="24"/>
+              </w:rPr>
+              <m:t>θ</m:t>
+            </m:r>
+          </m:e>
+        </m:acc>
+      </m:oMath>
+      <w:r>
+        <w:rPr>
+          <w:rFonts w:ascii="Cambria Math" w:hAnsi="Cambria Math"/>
+          <w:iCs/>
+          <w:sz w:val="24"/>
+          <w:szCs w:val="24"/>
+        </w:rPr>
+        <w:t xml:space="preserve"> to a high enough value so that the circular path becomes closed. This is exactly what we did. But we didn’t stop there. We found out that we can have closed circular path in arbitrary planes, if we adjust the velocities </w:t>
+      </w:r>
+      <m:oMath>
+        <m:r>
+          <w:rPr>
+            <w:rFonts w:ascii="Cambria Math" w:eastAsiaTheme="minorEastAsia" w:hAnsi="Cambria Math"/>
+            <w:sz w:val="24"/>
+            <w:szCs w:val="24"/>
+          </w:rPr>
+          <m:t>(</m:t>
+        </m:r>
+        <m:acc>
+          <m:accPr>
+            <m:chr m:val="̇"/>
+            <m:ctrlPr>
+              <w:rPr>
+                <w:rFonts w:ascii="Cambria Math" w:hAnsi="Cambria Math"/>
+                <w:i/>
+                <w:iCs/>
+                <w:sz w:val="24"/>
+                <w:szCs w:val="24"/>
+              </w:rPr>
+            </m:ctrlPr>
+          </m:accPr>
+          <m:e>
+            <m:sSub>
+              <m:sSubPr>
+                <m:ctrlPr>
+                  <w:rPr>
+                    <w:rFonts w:ascii="Cambria Math" w:hAnsi="Cambria Math"/>
+                    <w:i/>
+                    <w:iCs/>
+                    <w:sz w:val="24"/>
+                    <w:szCs w:val="24"/>
+                  </w:rPr>
+                </m:ctrlPr>
+              </m:sSubPr>
+              <m:e>
+                <m:r>
+                  <w:rPr>
+                    <w:rFonts w:ascii="Cambria Math" w:hAnsi="Cambria Math"/>
+                    <w:sz w:val="24"/>
+                    <w:szCs w:val="24"/>
+                  </w:rPr>
+                  <m:t>θ</m:t>
+                </m:r>
+              </m:e>
+              <m:sub>
+                <m:r>
+                  <w:rPr>
+                    <w:rFonts w:ascii="Cambria Math" w:hAnsi="Cambria Math"/>
+                    <w:sz w:val="24"/>
+                    <w:szCs w:val="24"/>
+                  </w:rPr>
+                  <m:t>0</m:t>
+                </m:r>
+              </m:sub>
+            </m:sSub>
+          </m:e>
+        </m:acc>
+        <m:r>
+          <w:rPr>
+            <w:rFonts w:ascii="Cambria Math" w:hAnsi="Cambria Math"/>
+            <w:sz w:val="24"/>
+            <w:szCs w:val="24"/>
+          </w:rPr>
+          <m:t>,</m:t>
+        </m:r>
+        <m:acc>
+          <m:accPr>
+            <m:chr m:val="̇"/>
+            <m:ctrlPr>
+              <w:rPr>
+                <w:rFonts w:ascii="Cambria Math" w:hAnsi="Cambria Math"/>
+                <w:i/>
+                <w:iCs/>
+                <w:sz w:val="24"/>
+                <w:szCs w:val="24"/>
+              </w:rPr>
+            </m:ctrlPr>
+          </m:accPr>
+          <m:e>
+            <m:sSub>
+              <m:sSubPr>
+                <m:ctrlPr>
+                  <w:rPr>
+                    <w:rFonts w:ascii="Cambria Math" w:hAnsi="Cambria Math"/>
+                    <w:i/>
+                    <w:iCs/>
+                    <w:sz w:val="24"/>
+                    <w:szCs w:val="24"/>
+                  </w:rPr>
+                </m:ctrlPr>
+              </m:sSubPr>
+              <m:e>
+                <m:r>
+                  <w:rPr>
+                    <w:rFonts w:ascii="Cambria Math" w:hAnsi="Cambria Math"/>
+                    <w:sz w:val="24"/>
+                    <w:szCs w:val="24"/>
+                  </w:rPr>
+                  <m:t>φ</m:t>
+                </m:r>
+              </m:e>
+              <m:sub>
+                <m:r>
+                  <w:rPr>
+                    <w:rFonts w:ascii="Cambria Math" w:hAnsi="Cambria Math"/>
+                    <w:sz w:val="24"/>
+                    <w:szCs w:val="24"/>
+                  </w:rPr>
+                  <m:t>0</m:t>
+                </m:r>
+              </m:sub>
+            </m:sSub>
+          </m:e>
+        </m:acc>
+        <m:r>
+          <w:rPr>
+            <w:rFonts w:ascii="Cambria Math" w:hAnsi="Cambria Math"/>
+            <w:sz w:val="24"/>
+            <w:szCs w:val="24"/>
+          </w:rPr>
+          <m:t>)</m:t>
+        </m:r>
+      </m:oMath>
+      <w:r>
+        <w:rPr>
+          <w:rFonts w:ascii="Cambria Math" w:eastAsiaTheme="minorEastAsia" w:hAnsi="Cambria Math"/>
+          <w:iCs/>
+          <w:sz w:val="24"/>
+          <w:szCs w:val="24"/>
+        </w:rPr>
+        <w:t xml:space="preserve"> just right.</w:t>
+      </w:r>
+    </w:p>
+    <w:p>
+      <w:pPr>
+        <w:jc w:val="both"/>
+        <w:rPr>
+          <w:rFonts w:ascii="Cambria Math" w:eastAsiaTheme="minorEastAsia" w:hAnsi="Cambria Math"/>
+          <w:iCs/>
+          <w:sz w:val="24"/>
+          <w:szCs w:val="24"/>
+        </w:rPr>
+      </w:pPr>
+      <w:r>
+        <w:rPr>
+          <w:rFonts w:ascii="Cambria Math" w:eastAsiaTheme="minorEastAsia" w:hAnsi="Cambria Math"/>
+          <w:iCs/>
+          <w:sz w:val="24"/>
+          <w:szCs w:val="24"/>
+        </w:rPr>
+        <w:tab/>
+        <w:t xml:space="preserve">We even found closed paths that were not circular in our search for Lissajous-like figures. But the initial conditions for those are not at all trivial. Unlike Lissajous figures in the plane, where making the frequencies integer multiples of each other gave us a closed path, here it is not obvious what the condition is. </w:t>
+      </w:r>
+      <w:r>
+        <w:rPr>
+          <w:rFonts w:ascii="Cambria Math" w:eastAsiaTheme="minorEastAsia" w:hAnsi="Cambria Math"/>
+          <w:iCs/>
+          <w:sz w:val="24"/>
+          <w:szCs w:val="24"/>
+        </w:rPr>
+        <w:t xml:space="preserve">In all cases, the paths we got were symmetric about </w:t>
+      </w:r>
+      <m:oMath>
+        <m:r>
+          <w:rPr>
+            <w:rFonts w:ascii="Cambria Math" w:hAnsi="Cambria Math"/>
+            <w:sz w:val="24"/>
+            <w:szCs w:val="24"/>
+          </w:rPr>
+          <m:t>φ</m:t>
+        </m:r>
+      </m:oMath>
+      <w:r>
+        <w:rPr>
+          <w:rFonts w:ascii="Cambria Math" w:eastAsiaTheme="minorEastAsia" w:hAnsi="Cambria Math"/>
+          <w:iCs/>
+          <w:sz w:val="24"/>
+          <w:szCs w:val="24"/>
+        </w:rPr>
+        <w:t>.</w:t>
+      </w:r>
+    </w:p>
+    <w:p>
+      <w:pPr>
+        <w:jc w:val="both"/>
+        <w:rPr>
+          <w:rFonts w:ascii="Cambria Math" w:eastAsiaTheme="minorEastAsia" w:hAnsi="Cambria Math"/>
+          <w:iCs/>
+          <w:sz w:val="24"/>
+          <w:szCs w:val="24"/>
+        </w:rPr>
+      </w:pPr>
+      <w:r>
+        <w:rPr>
+          <w:rFonts w:ascii="Cambria Math" w:eastAsiaTheme="minorEastAsia" w:hAnsi="Cambria Math"/>
+          <w:iCs/>
+          <w:sz w:val="24"/>
+          <w:szCs w:val="24"/>
+        </w:rPr>
+        <w:tab/>
+        <w:t>How did we ascertain that the paths are indeed closed? We simulated the paths for very long times (</w:t>
+      </w:r>
+      <m:oMath>
+        <m:r>
+          <w:rPr>
+            <w:rFonts w:ascii="Cambria Math" w:eastAsiaTheme="minorEastAsia" w:hAnsi="Cambria Math"/>
+            <w:sz w:val="24"/>
+            <w:szCs w:val="24"/>
+          </w:rPr>
+          <m:t>~2000s</m:t>
+        </m:r>
+      </m:oMath>
+      <w:r>
+        <w:rPr>
+          <w:rFonts w:ascii="Cambria Math" w:eastAsiaTheme="minorEastAsia" w:hAnsi="Cambria Math"/>
+          <w:iCs/>
+          <w:sz w:val="24"/>
+          <w:szCs w:val="24"/>
+        </w:rPr>
+        <w:t>), and observed if the long-term path is distinct and unchanging. Paths that are not closed fill up the entire region the initial energy allows them to. So, this is a sufficient test for closed paths.</w:t>
+      </w:r>
+    </w:p>
+    <w:p>
+      <w:pPr>
+        <w:jc w:val="both"/>
+        <w:rPr>
+          <w:rFonts w:ascii="Cambria Math" w:eastAsiaTheme="minorEastAsia" w:hAnsi="Cambria Math"/>
+          <w:iCs/>
+          <w:sz w:val="24"/>
+          <w:szCs w:val="24"/>
+        </w:rPr>
+      </w:pPr>
+      <w:r>
+        <w:rPr>
+          <w:rFonts w:ascii="Cambria Math" w:hAnsi="Cambria Math"/>
+          <w:iCs/>
+          <w:noProof/>
+          <w:sz w:val="24"/>
+          <w:szCs w:val="24"/>
+          <w:lang w:eastAsia="en-GB"/>
+        </w:rPr>
+        <w:lastRenderedPageBreak/>
+        <w:drawing>
+          <wp:anchor distT="0" distB="0" distL="114300" distR="114300" simplePos="0" relativeHeight="251700224" behindDoc="0" locked="0" layoutInCell="1" allowOverlap="1" wp14:anchorId="6A43D1AA" wp14:editId="46CF66E3">
+            <wp:simplePos x="0" y="0"/>
+            <wp:positionH relativeFrom="margin">
+              <wp:posOffset>3190875</wp:posOffset>
+            </wp:positionH>
+            <wp:positionV relativeFrom="paragraph">
+              <wp:posOffset>373380</wp:posOffset>
+            </wp:positionV>
+            <wp:extent cx="2658745" cy="2658745"/>
+            <wp:effectExtent l="0" t="0" r="8255" b="8255"/>
+            <wp:wrapSquare wrapText="bothSides"/>
+            <wp:docPr id="20" name="Picture 20"/>
+            <wp:cNvGraphicFramePr>
+              <a:graphicFrameLocks xmlns:a="http://schemas.openxmlformats.org/drawingml/2006/main" noChangeAspect="1"/>
+            </wp:cNvGraphicFramePr>
+            <a:graphic xmlns:a="http://schemas.openxmlformats.org/drawingml/2006/main">
+              <a:graphicData uri="http://schemas.openxmlformats.org/drawingml/2006/picture">
+                <pic:pic xmlns:pic="http://schemas.openxmlformats.org/drawingml/2006/picture">
+                  <pic:nvPicPr>
+                    <pic:cNvPr id="20" name="Closed-paths-1.png"/>
+                    <pic:cNvPicPr/>
+                  </pic:nvPicPr>
+                  <pic:blipFill rotWithShape="1">
+                    <a:blip r:embed="rId38" cstate="print">
+                      <a:extLst>
+                        <a:ext uri="{28A0092B-C50C-407E-A947-70E740481C1C}">
+                          <a14:useLocalDpi xmlns:a14="http://schemas.microsoft.com/office/drawing/2010/main" val="0"/>
+                        </a:ext>
+                      </a:extLst>
+                    </a:blip>
+                    <a:srcRect l="24479" r="24479"/>
+                    <a:stretch/>
+                  </pic:blipFill>
+                  <pic:spPr bwMode="auto">
+                    <a:xfrm>
+                      <a:off x="0" y="0"/>
+                      <a:ext cx="2658745" cy="2658745"/>
+                    </a:xfrm>
+                    <a:prstGeom prst="rect">
+                      <a:avLst/>
+                    </a:prstGeom>
+                    <a:ln>
+                      <a:noFill/>
+                    </a:ln>
+                    <a:extLst>
+                      <a:ext uri="{53640926-AAD7-44D8-BBD7-CCE9431645EC}">
+                        <a14:shadowObscured xmlns:a14="http://schemas.microsoft.com/office/drawing/2010/main"/>
+                      </a:ext>
+                    </a:extLst>
+                  </pic:spPr>
+                </pic:pic>
+              </a:graphicData>
+            </a:graphic>
+            <wp14:sizeRelH relativeFrom="margin">
+              <wp14:pctWidth>0</wp14:pctWidth>
+            </wp14:sizeRelH>
+            <wp14:sizeRelV relativeFrom="margin">
+              <wp14:pctHeight>0</wp14:pctHeight>
+            </wp14:sizeRelV>
+          </wp:anchor>
+        </w:drawing>
+      </w:r>
+      <w:r>
+        <w:rPr>
+          <w:rFonts w:ascii="Cambria Math" w:hAnsi="Cambria Math"/>
+          <w:iCs/>
+          <w:noProof/>
+          <w:sz w:val="24"/>
+          <w:szCs w:val="24"/>
+          <w:lang w:eastAsia="en-GB"/>
+        </w:rPr>
+        <w:drawing>
+          <wp:anchor distT="0" distB="0" distL="114300" distR="114300" simplePos="0" relativeHeight="251699200" behindDoc="0" locked="0" layoutInCell="1" allowOverlap="1" wp14:anchorId="6F589A72" wp14:editId="3529FD0D">
+            <wp:simplePos x="0" y="0"/>
+            <wp:positionH relativeFrom="margin">
+              <wp:posOffset>-121285</wp:posOffset>
+            </wp:positionH>
+            <wp:positionV relativeFrom="paragraph">
+              <wp:posOffset>372745</wp:posOffset>
+            </wp:positionV>
+            <wp:extent cx="2658745" cy="2658745"/>
+            <wp:effectExtent l="0" t="0" r="8255" b="8255"/>
+            <wp:wrapSquare wrapText="bothSides"/>
+            <wp:docPr id="15" name="Picture 15"/>
+            <wp:cNvGraphicFramePr>
+              <a:graphicFrameLocks xmlns:a="http://schemas.openxmlformats.org/drawingml/2006/main" noChangeAspect="1"/>
+            </wp:cNvGraphicFramePr>
+            <a:graphic xmlns:a="http://schemas.openxmlformats.org/drawingml/2006/main">
+              <a:graphicData uri="http://schemas.openxmlformats.org/drawingml/2006/picture">
+                <pic:pic xmlns:pic="http://schemas.openxmlformats.org/drawingml/2006/picture">
+                  <pic:nvPicPr>
+                    <pic:cNvPr id="15" name="Closed-paths-2.png"/>
+                    <pic:cNvPicPr/>
+                  </pic:nvPicPr>
+                  <pic:blipFill rotWithShape="1">
+                    <a:blip r:embed="rId39" cstate="print">
+                      <a:extLst>
+                        <a:ext uri="{28A0092B-C50C-407E-A947-70E740481C1C}">
+                          <a14:useLocalDpi xmlns:a14="http://schemas.microsoft.com/office/drawing/2010/main" val="0"/>
+                        </a:ext>
+                      </a:extLst>
+                    </a:blip>
+                    <a:srcRect l="24479" r="24479"/>
+                    <a:stretch/>
+                  </pic:blipFill>
+                  <pic:spPr bwMode="auto">
+                    <a:xfrm>
+                      <a:off x="0" y="0"/>
+                      <a:ext cx="2658745" cy="2658745"/>
+                    </a:xfrm>
+                    <a:prstGeom prst="rect">
+                      <a:avLst/>
+                    </a:prstGeom>
+                    <a:ln>
+                      <a:noFill/>
+                    </a:ln>
+                    <a:extLst>
+                      <a:ext uri="{53640926-AAD7-44D8-BBD7-CCE9431645EC}">
+                        <a14:shadowObscured xmlns:a14="http://schemas.microsoft.com/office/drawing/2010/main"/>
+                      </a:ext>
+                    </a:extLst>
+                  </pic:spPr>
+                </pic:pic>
+              </a:graphicData>
+            </a:graphic>
+            <wp14:sizeRelH relativeFrom="margin">
+              <wp14:pctWidth>0</wp14:pctWidth>
+            </wp14:sizeRelH>
+            <wp14:sizeRelV relativeFrom="margin">
+              <wp14:pctHeight>0</wp14:pctHeight>
+            </wp14:sizeRelV>
+          </wp:anchor>
+        </w:drawing>
+      </w:r>
+      <w:r>
+        <w:rPr>
+          <w:rFonts w:ascii="Cambria Math" w:eastAsiaTheme="minorEastAsia" w:hAnsi="Cambria Math"/>
+          <w:iCs/>
+          <w:sz w:val="24"/>
+          <w:szCs w:val="24"/>
+        </w:rPr>
+        <w:t>Below are some of the closed paths that we came up with, along with the initial conditions that lead to them</w:t>
+      </w:r>
+      <w:r>
+        <w:rPr>
+          <w:rStyle w:val="FootnoteReference"/>
+          <w:rFonts w:ascii="Cambria Math" w:eastAsiaTheme="minorEastAsia" w:hAnsi="Cambria Math"/>
+          <w:iCs/>
+          <w:sz w:val="24"/>
+          <w:szCs w:val="24"/>
+        </w:rPr>
+        <w:footnoteReference w:id="9"/>
+      </w:r>
+      <w:r>
+        <w:rPr>
+          <w:rStyle w:val="FootnoteReference"/>
+          <w:rFonts w:ascii="Cambria Math" w:eastAsiaTheme="minorEastAsia" w:hAnsi="Cambria Math"/>
+          <w:iCs/>
+          <w:sz w:val="24"/>
+          <w:szCs w:val="24"/>
+        </w:rPr>
+        <w:footnoteReference w:id="10"/>
+      </w:r>
+      <w:r>
+        <w:rPr>
+          <w:rFonts w:ascii="Cambria Math" w:eastAsiaTheme="minorEastAsia" w:hAnsi="Cambria Math"/>
+          <w:iCs/>
+          <w:sz w:val="24"/>
+          <w:szCs w:val="24"/>
+        </w:rPr>
+        <w:t>.</w:t>
+      </w:r>
+    </w:p>
+    <w:p>
+      <w:pPr>
+        <w:jc w:val="both"/>
+        <w:rPr>
+          <w:rFonts w:ascii="Cambria Math" w:hAnsi="Cambria Math"/>
+          <w:iCs/>
+          <w:sz w:val="24"/>
+          <w:szCs w:val="24"/>
+        </w:rPr>
+      </w:pPr>
+    </w:p>
+    <w:p>
+      <w:pPr>
+        <w:jc w:val="both"/>
+        <w:rPr>
+          <w:rFonts w:ascii="Cambria Math" w:hAnsi="Cambria Math"/>
+          <w:iCs/>
+          <w:sz w:val="24"/>
+          <w:szCs w:val="24"/>
+        </w:rPr>
+      </w:pPr>
+    </w:p>
+    <w:p>
+      <w:pPr>
+        <w:jc w:val="both"/>
+        <w:rPr>
+          <w:rFonts w:ascii="Cambria Math" w:hAnsi="Cambria Math"/>
+          <w:iCs/>
+          <w:sz w:val="24"/>
+          <w:szCs w:val="24"/>
+        </w:rPr>
+      </w:pPr>
+    </w:p>
+    <w:p>
+      <w:pPr>
+        <w:jc w:val="both"/>
+        <w:rPr>
+          <w:rFonts w:ascii="Cambria Math" w:hAnsi="Cambria Math"/>
+          <w:iCs/>
+          <w:sz w:val="24"/>
+          <w:szCs w:val="24"/>
+        </w:rPr>
+      </w:pPr>
+    </w:p>
+    <w:p>
+      <w:pPr>
+        <w:jc w:val="both"/>
+        <w:rPr>
+          <w:rFonts w:ascii="Cambria Math" w:hAnsi="Cambria Math"/>
+          <w:iCs/>
+          <w:sz w:val="24"/>
+          <w:szCs w:val="24"/>
+        </w:rPr>
+      </w:pPr>
+    </w:p>
+    <w:p>
+      <w:pPr>
+        <w:jc w:val="both"/>
+        <w:rPr>
+          <w:rFonts w:ascii="Cambria Math" w:hAnsi="Cambria Math"/>
+          <w:iCs/>
+          <w:sz w:val="24"/>
+          <w:szCs w:val="24"/>
+        </w:rPr>
+      </w:pPr>
+    </w:p>
+    <w:p>
+      <w:pPr>
+        <w:jc w:val="both"/>
+        <w:rPr>
+          <w:rFonts w:ascii="Cambria Math" w:hAnsi="Cambria Math"/>
+          <w:iCs/>
+          <w:sz w:val="24"/>
+          <w:szCs w:val="24"/>
+        </w:rPr>
+      </w:pPr>
+    </w:p>
+    <w:p>
+      <w:pPr>
+        <w:jc w:val="both"/>
+        <w:rPr>
+          <w:rFonts w:ascii="Cambria Math" w:hAnsi="Cambria Math"/>
+          <w:iCs/>
+          <w:sz w:val="24"/>
+          <w:szCs w:val="24"/>
+        </w:rPr>
+      </w:pPr>
+    </w:p>
+    <w:p>
+      <w:pPr>
+        <w:jc w:val="both"/>
+        <w:rPr>
+          <w:rFonts w:ascii="Cambria Math" w:hAnsi="Cambria Math"/>
+          <w:iCs/>
+          <w:sz w:val="24"/>
+          <w:szCs w:val="24"/>
+        </w:rPr>
+      </w:pPr>
+      <w:r>
+        <w:rPr>
+          <w:rFonts w:ascii="Cambria Math" w:hAnsi="Cambria Math"/>
+          <w:iCs/>
+          <w:noProof/>
+          <w:sz w:val="24"/>
+          <w:szCs w:val="24"/>
+          <w:lang w:eastAsia="en-GB"/>
+        </w:rPr>
+        <w:drawing>
+          <wp:anchor distT="0" distB="0" distL="114300" distR="114300" simplePos="0" relativeHeight="251702272" behindDoc="0" locked="0" layoutInCell="1" allowOverlap="1" wp14:anchorId="512CA107" wp14:editId="382A6AE0">
+            <wp:simplePos x="0" y="0"/>
+            <wp:positionH relativeFrom="margin">
+              <wp:posOffset>3253740</wp:posOffset>
+            </wp:positionH>
+            <wp:positionV relativeFrom="paragraph">
+              <wp:posOffset>45085</wp:posOffset>
+            </wp:positionV>
+            <wp:extent cx="2658110" cy="2658110"/>
+            <wp:effectExtent l="0" t="0" r="8890" b="8890"/>
+            <wp:wrapSquare wrapText="bothSides"/>
+            <wp:docPr id="22" name="Picture 22"/>
+            <wp:cNvGraphicFramePr>
+              <a:graphicFrameLocks xmlns:a="http://schemas.openxmlformats.org/drawingml/2006/main" noChangeAspect="1"/>
+            </wp:cNvGraphicFramePr>
+            <a:graphic xmlns:a="http://schemas.openxmlformats.org/drawingml/2006/main">
+              <a:graphicData uri="http://schemas.openxmlformats.org/drawingml/2006/picture">
+                <pic:pic xmlns:pic="http://schemas.openxmlformats.org/drawingml/2006/picture">
+                  <pic:nvPicPr>
+                    <pic:cNvPr id="22" name="Closed-paths-4.png"/>
+                    <pic:cNvPicPr/>
+                  </pic:nvPicPr>
+                  <pic:blipFill rotWithShape="1">
+                    <a:blip r:embed="rId40" cstate="print">
+                      <a:extLst>
+                        <a:ext uri="{28A0092B-C50C-407E-A947-70E740481C1C}">
+                          <a14:useLocalDpi xmlns:a14="http://schemas.microsoft.com/office/drawing/2010/main" val="0"/>
+                        </a:ext>
+                      </a:extLst>
+                    </a:blip>
+                    <a:srcRect l="24479" r="24479"/>
+                    <a:stretch/>
+                  </pic:blipFill>
+                  <pic:spPr bwMode="auto">
+                    <a:xfrm>
+                      <a:off x="0" y="0"/>
+                      <a:ext cx="2658110" cy="2658110"/>
+                    </a:xfrm>
+                    <a:prstGeom prst="rect">
+                      <a:avLst/>
+                    </a:prstGeom>
+                    <a:ln>
+                      <a:noFill/>
+                    </a:ln>
+                    <a:extLst>
+                      <a:ext uri="{53640926-AAD7-44D8-BBD7-CCE9431645EC}">
+                        <a14:shadowObscured xmlns:a14="http://schemas.microsoft.com/office/drawing/2010/main"/>
+                      </a:ext>
+                    </a:extLst>
+                  </pic:spPr>
+                </pic:pic>
+              </a:graphicData>
+            </a:graphic>
+            <wp14:sizeRelH relativeFrom="margin">
+              <wp14:pctWidth>0</wp14:pctWidth>
+            </wp14:sizeRelH>
+            <wp14:sizeRelV relativeFrom="margin">
+              <wp14:pctHeight>0</wp14:pctHeight>
+            </wp14:sizeRelV>
+          </wp:anchor>
+        </w:drawing>
+      </w:r>
+      <w:r>
+        <w:rPr>
+          <w:rFonts w:ascii="Cambria Math" w:hAnsi="Cambria Math"/>
+          <w:iCs/>
+          <w:noProof/>
+          <w:sz w:val="24"/>
+          <w:szCs w:val="24"/>
+          <w:lang w:eastAsia="en-GB"/>
+        </w:rPr>
+        <w:drawing>
+          <wp:anchor distT="0" distB="0" distL="114300" distR="114300" simplePos="0" relativeHeight="251701248" behindDoc="0" locked="0" layoutInCell="1" allowOverlap="1" wp14:anchorId="6FA26B2E" wp14:editId="44F6BF7E">
+            <wp:simplePos x="0" y="0"/>
+            <wp:positionH relativeFrom="margin">
+              <wp:posOffset>-121285</wp:posOffset>
+            </wp:positionH>
+            <wp:positionV relativeFrom="paragraph">
+              <wp:posOffset>77470</wp:posOffset>
+            </wp:positionV>
+            <wp:extent cx="2658745" cy="2658745"/>
+            <wp:effectExtent l="0" t="0" r="8255" b="8255"/>
+            <wp:wrapSquare wrapText="bothSides"/>
+            <wp:docPr id="21" name="Picture 21"/>
+            <wp:cNvGraphicFramePr>
+              <a:graphicFrameLocks xmlns:a="http://schemas.openxmlformats.org/drawingml/2006/main" noChangeAspect="1"/>
+            </wp:cNvGraphicFramePr>
+            <a:graphic xmlns:a="http://schemas.openxmlformats.org/drawingml/2006/main">
+              <a:graphicData uri="http://schemas.openxmlformats.org/drawingml/2006/picture">
+                <pic:pic xmlns:pic="http://schemas.openxmlformats.org/drawingml/2006/picture">
+                  <pic:nvPicPr>
+                    <pic:cNvPr id="21" name="Closed-paths-3.png"/>
+                    <pic:cNvPicPr/>
+                  </pic:nvPicPr>
+                  <pic:blipFill rotWithShape="1">
+                    <a:blip r:embed="rId41" cstate="print">
+                      <a:extLst>
+                        <a:ext uri="{28A0092B-C50C-407E-A947-70E740481C1C}">
+                          <a14:useLocalDpi xmlns:a14="http://schemas.microsoft.com/office/drawing/2010/main" val="0"/>
+                        </a:ext>
+                      </a:extLst>
+                    </a:blip>
+                    <a:srcRect l="24479" r="24479"/>
+                    <a:stretch/>
+                  </pic:blipFill>
+                  <pic:spPr bwMode="auto">
+                    <a:xfrm>
+                      <a:off x="0" y="0"/>
+                      <a:ext cx="2658745" cy="2658745"/>
+                    </a:xfrm>
+                    <a:prstGeom prst="rect">
+                      <a:avLst/>
+                    </a:prstGeom>
+                    <a:ln>
+                      <a:noFill/>
+                    </a:ln>
+                    <a:extLst>
+                      <a:ext uri="{53640926-AAD7-44D8-BBD7-CCE9431645EC}">
+                        <a14:shadowObscured xmlns:a14="http://schemas.microsoft.com/office/drawing/2010/main"/>
+                      </a:ext>
+                    </a:extLst>
+                  </pic:spPr>
+                </pic:pic>
+              </a:graphicData>
+            </a:graphic>
+            <wp14:sizeRelH relativeFrom="margin">
+              <wp14:pctWidth>0</wp14:pctWidth>
+            </wp14:sizeRelH>
+            <wp14:sizeRelV relativeFrom="margin">
+              <wp14:pctHeight>0</wp14:pctHeight>
+            </wp14:sizeRelV>
+          </wp:anchor>
+        </w:drawing>
+      </w:r>
+    </w:p>
+    <w:p>
+      <w:pPr>
+        <w:jc w:val="both"/>
+        <w:rPr>
+          <w:rFonts w:ascii="Cambria Math" w:hAnsi="Cambria Math"/>
+          <w:iCs/>
+          <w:sz w:val="24"/>
+          <w:szCs w:val="24"/>
+        </w:rPr>
+      </w:pPr>
+    </w:p>
+    <w:p>
+      <w:pPr>
+        <w:jc w:val="both"/>
+        <w:rPr>
+          <w:rFonts w:ascii="Cambria Math" w:hAnsi="Cambria Math"/>
+          <w:iCs/>
+          <w:sz w:val="24"/>
+          <w:szCs w:val="24"/>
+        </w:rPr>
+      </w:pPr>
+    </w:p>
+    <w:p>
+      <w:pPr>
+        <w:jc w:val="both"/>
+        <w:rPr>
+          <w:rFonts w:ascii="Cambria Math" w:hAnsi="Cambria Math"/>
+          <w:iCs/>
+          <w:sz w:val="24"/>
+          <w:szCs w:val="24"/>
+        </w:rPr>
+      </w:pPr>
+    </w:p>
+    <w:p>
+      <w:pPr>
+        <w:jc w:val="both"/>
+        <w:rPr>
+          <w:rFonts w:ascii="Cambria Math" w:hAnsi="Cambria Math"/>
+          <w:iCs/>
+          <w:sz w:val="24"/>
+          <w:szCs w:val="24"/>
+        </w:rPr>
+      </w:pPr>
+    </w:p>
+    <w:p>
+      <w:pPr>
+        <w:jc w:val="both"/>
+        <w:rPr>
+          <w:rFonts w:ascii="Cambria Math" w:hAnsi="Cambria Math"/>
+          <w:iCs/>
+          <w:sz w:val="24"/>
+          <w:szCs w:val="24"/>
+        </w:rPr>
+      </w:pPr>
+    </w:p>
+    <w:p>
+      <w:pPr>
+        <w:jc w:val="both"/>
+        <w:rPr>
+          <w:rFonts w:ascii="Cambria Math" w:hAnsi="Cambria Math"/>
+          <w:iCs/>
+          <w:sz w:val="24"/>
+          <w:szCs w:val="24"/>
+        </w:rPr>
+      </w:pPr>
+    </w:p>
+    <w:p>
+      <w:pPr>
+        <w:jc w:val="both"/>
+        <w:rPr>
+          <w:rFonts w:ascii="Cambria Math" w:hAnsi="Cambria Math"/>
+          <w:iCs/>
+          <w:sz w:val="24"/>
+          <w:szCs w:val="24"/>
+        </w:rPr>
+      </w:pPr>
+    </w:p>
+    <w:p>
+      <w:pPr>
+        <w:jc w:val="both"/>
+        <w:rPr>
+          <w:rFonts w:ascii="Cambria Math" w:hAnsi="Cambria Math"/>
+          <w:iCs/>
+          <w:sz w:val="24"/>
+          <w:szCs w:val="24"/>
+        </w:rPr>
+      </w:pPr>
+    </w:p>
+    <w:p>
+      <w:pPr>
+        <w:jc w:val="both"/>
+        <w:rPr>
+          <w:rFonts w:ascii="Cambria Math" w:hAnsi="Cambria Math"/>
+          <w:iCs/>
+          <w:sz w:val="24"/>
+          <w:szCs w:val="24"/>
+        </w:rPr>
+      </w:pPr>
+      <w:r>
+        <w:rPr>
+          <w:rFonts w:ascii="Cambria Math" w:hAnsi="Cambria Math"/>
+          <w:iCs/>
+          <w:noProof/>
+          <w:sz w:val="24"/>
+          <w:szCs w:val="24"/>
+          <w:lang w:eastAsia="en-GB"/>
+        </w:rPr>
+        <w:drawing>
+          <wp:anchor distT="0" distB="0" distL="114300" distR="114300" simplePos="0" relativeHeight="251703296" behindDoc="0" locked="0" layoutInCell="1" allowOverlap="1" wp14:anchorId="12BD9174" wp14:editId="0D81BF3F">
+            <wp:simplePos x="0" y="0"/>
+            <wp:positionH relativeFrom="margin">
+              <wp:posOffset>5715</wp:posOffset>
+            </wp:positionH>
+            <wp:positionV relativeFrom="paragraph">
+              <wp:posOffset>12065</wp:posOffset>
+            </wp:positionV>
+            <wp:extent cx="2658745" cy="2658745"/>
+            <wp:effectExtent l="0" t="0" r="8255" b="8255"/>
+            <wp:wrapSquare wrapText="bothSides"/>
+            <wp:docPr id="23" name="Picture 23"/>
+            <wp:cNvGraphicFramePr>
+              <a:graphicFrameLocks xmlns:a="http://schemas.openxmlformats.org/drawingml/2006/main" noChangeAspect="1"/>
+            </wp:cNvGraphicFramePr>
+            <a:graphic xmlns:a="http://schemas.openxmlformats.org/drawingml/2006/main">
+              <a:graphicData uri="http://schemas.openxmlformats.org/drawingml/2006/picture">
+                <pic:pic xmlns:pic="http://schemas.openxmlformats.org/drawingml/2006/picture">
+                  <pic:nvPicPr>
+                    <pic:cNvPr id="23" name="Closed-paths-5.png"/>
+                    <pic:cNvPicPr/>
+                  </pic:nvPicPr>
+                  <pic:blipFill rotWithShape="1">
+                    <a:blip r:embed="rId42" cstate="print">
+                      <a:extLst>
+                        <a:ext uri="{28A0092B-C50C-407E-A947-70E740481C1C}">
+                          <a14:useLocalDpi xmlns:a14="http://schemas.microsoft.com/office/drawing/2010/main" val="0"/>
+                        </a:ext>
+                      </a:extLst>
+                    </a:blip>
+                    <a:srcRect l="24479" r="24479"/>
+                    <a:stretch/>
+                  </pic:blipFill>
+                  <pic:spPr bwMode="auto">
+                    <a:xfrm>
+                      <a:off x="0" y="0"/>
+                      <a:ext cx="2658745" cy="2658745"/>
+                    </a:xfrm>
+                    <a:prstGeom prst="rect">
+                      <a:avLst/>
+                    </a:prstGeom>
+                    <a:ln>
+                      <a:noFill/>
+                    </a:ln>
+                    <a:extLst>
+                      <a:ext uri="{53640926-AAD7-44D8-BBD7-CCE9431645EC}">
+                        <a14:shadowObscured xmlns:a14="http://schemas.microsoft.com/office/drawing/2010/main"/>
+                      </a:ext>
+                    </a:extLst>
+                  </pic:spPr>
+                </pic:pic>
+              </a:graphicData>
+            </a:graphic>
+            <wp14:sizeRelH relativeFrom="margin">
+              <wp14:pctWidth>0</wp14:pctWidth>
+            </wp14:sizeRelH>
+            <wp14:sizeRelV relativeFrom="margin">
+              <wp14:pctHeight>0</wp14:pctHeight>
+            </wp14:sizeRelV>
+          </wp:anchor>
+        </w:drawing>
+      </w:r>
+      <w:r>
+        <w:rPr>
+          <w:rFonts w:ascii="Cambria Math" w:hAnsi="Cambria Math"/>
+          <w:iCs/>
+          <w:noProof/>
+          <w:sz w:val="24"/>
+          <w:szCs w:val="24"/>
+          <w:lang w:eastAsia="en-GB"/>
+        </w:rPr>
+        <w:drawing>
+          <wp:anchor distT="0" distB="0" distL="114300" distR="114300" simplePos="0" relativeHeight="251704320" behindDoc="0" locked="0" layoutInCell="1" allowOverlap="1" wp14:anchorId="75408471" wp14:editId="4725DE3C">
+            <wp:simplePos x="0" y="0"/>
+            <wp:positionH relativeFrom="margin">
+              <wp:posOffset>3197225</wp:posOffset>
+            </wp:positionH>
+            <wp:positionV relativeFrom="paragraph">
+              <wp:posOffset>12065</wp:posOffset>
+            </wp:positionV>
+            <wp:extent cx="2658745" cy="2658745"/>
+            <wp:effectExtent l="0" t="0" r="8255" b="8255"/>
+            <wp:wrapSquare wrapText="bothSides"/>
+            <wp:docPr id="29" name="Picture 29"/>
+            <wp:cNvGraphicFramePr>
+              <a:graphicFrameLocks xmlns:a="http://schemas.openxmlformats.org/drawingml/2006/main" noChangeAspect="1"/>
+            </wp:cNvGraphicFramePr>
+            <a:graphic xmlns:a="http://schemas.openxmlformats.org/drawingml/2006/main">
+              <a:graphicData uri="http://schemas.openxmlformats.org/drawingml/2006/picture">
+                <pic:pic xmlns:pic="http://schemas.openxmlformats.org/drawingml/2006/picture">
+                  <pic:nvPicPr>
+                    <pic:cNvPr id="29" name="Closed-paths-6.png"/>
+                    <pic:cNvPicPr/>
+                  </pic:nvPicPr>
+                  <pic:blipFill rotWithShape="1">
+                    <a:blip r:embed="rId43" cstate="print">
+                      <a:extLst>
+                        <a:ext uri="{28A0092B-C50C-407E-A947-70E740481C1C}">
+                          <a14:useLocalDpi xmlns:a14="http://schemas.microsoft.com/office/drawing/2010/main" val="0"/>
+                        </a:ext>
+                      </a:extLst>
+                    </a:blip>
+                    <a:srcRect l="24479" r="24479"/>
+                    <a:stretch/>
+                  </pic:blipFill>
+                  <pic:spPr bwMode="auto">
+                    <a:xfrm>
+                      <a:off x="0" y="0"/>
+                      <a:ext cx="2658745" cy="2658745"/>
+                    </a:xfrm>
+                    <a:prstGeom prst="rect">
+                      <a:avLst/>
+                    </a:prstGeom>
+                    <a:ln>
+                      <a:noFill/>
+                    </a:ln>
+                    <a:extLst>
+                      <a:ext uri="{53640926-AAD7-44D8-BBD7-CCE9431645EC}">
+                        <a14:shadowObscured xmlns:a14="http://schemas.microsoft.com/office/drawing/2010/main"/>
+                      </a:ext>
+                    </a:extLst>
+                  </pic:spPr>
+                </pic:pic>
+              </a:graphicData>
+            </a:graphic>
+            <wp14:sizeRelH relativeFrom="margin">
+              <wp14:pctWidth>0</wp14:pctWidth>
+            </wp14:sizeRelH>
+            <wp14:sizeRelV relativeFrom="margin">
+              <wp14:pctHeight>0</wp14:pctHeight>
+            </wp14:sizeRelV>
+          </wp:anchor>
+        </w:drawing>
+      </w:r>
+    </w:p>
+    <w:p>
+      <w:pPr>
+        <w:jc w:val="both"/>
+        <w:rPr>
+          <w:rFonts w:ascii="Cambria Math" w:hAnsi="Cambria Math"/>
+          <w:iCs/>
+          <w:sz w:val="24"/>
+          <w:szCs w:val="24"/>
+        </w:rPr>
+      </w:pPr>
+    </w:p>
+    <w:p>
+      <w:pPr>
+        <w:jc w:val="both"/>
+        <w:rPr>
+          <w:rFonts w:ascii="Cambria Math" w:hAnsi="Cambria Math"/>
+          <w:iCs/>
+          <w:sz w:val="24"/>
+          <w:szCs w:val="24"/>
+        </w:rPr>
+      </w:pPr>
+    </w:p>
+    <w:p>
+      <w:pPr>
+        <w:jc w:val="both"/>
+        <w:rPr>
+          <w:rFonts w:ascii="Cambria Math" w:hAnsi="Cambria Math"/>
+          <w:iCs/>
+          <w:sz w:val="24"/>
+          <w:szCs w:val="24"/>
+        </w:rPr>
+      </w:pPr>
+    </w:p>
+    <w:p>
+      <w:pPr>
+        <w:jc w:val="both"/>
+        <w:rPr>
+          <w:rFonts w:ascii="Cambria Math" w:hAnsi="Cambria Math"/>
+          <w:iCs/>
+          <w:sz w:val="24"/>
+          <w:szCs w:val="24"/>
+        </w:rPr>
+      </w:pPr>
+    </w:p>
+    <w:p>
+      <w:pPr>
+        <w:jc w:val="both"/>
+        <w:rPr>
+          <w:rFonts w:ascii="Cambria Math" w:hAnsi="Cambria Math"/>
+          <w:iCs/>
+          <w:sz w:val="24"/>
+          <w:szCs w:val="24"/>
+        </w:rPr>
+      </w:pPr>
+    </w:p>
+    <w:p>
+      <w:pPr>
+        <w:jc w:val="both"/>
+        <w:rPr>
+          <w:rFonts w:ascii="Cambria Math" w:hAnsi="Cambria Math"/>
+          <w:iCs/>
+          <w:sz w:val="24"/>
+          <w:szCs w:val="24"/>
+        </w:rPr>
+      </w:pPr>
+    </w:p>
+    <w:p>
+      <w:pPr>
+        <w:jc w:val="both"/>
+        <w:rPr>
+          <w:rFonts w:ascii="Cambria Math" w:hAnsi="Cambria Math"/>
+          <w:iCs/>
+          <w:sz w:val="24"/>
+          <w:szCs w:val="24"/>
+        </w:rPr>
+      </w:pPr>
+    </w:p>
+    <w:p>
+      <w:pPr>
+        <w:jc w:val="both"/>
+        <w:rPr>
+          <w:rFonts w:ascii="Cambria Math" w:hAnsi="Cambria Math"/>
+          <w:iCs/>
+          <w:sz w:val="24"/>
+          <w:szCs w:val="24"/>
+        </w:rPr>
+      </w:pPr>
+    </w:p>
+    <w:p>
+      <w:pPr>
+        <w:jc w:val="both"/>
+        <w:rPr>
+          <w:rFonts w:ascii="Cambria Math" w:hAnsi="Cambria Math"/>
+          <w:b/>
+          <w:bCs/>
+          <w:iCs/>
+          <w:sz w:val="24"/>
+          <w:szCs w:val="24"/>
+        </w:rPr>
+      </w:pPr>
+      <w:r>
+        <w:rPr>
+          <w:rFonts w:ascii="Cambria Math" w:hAnsi="Cambria Math"/>
+          <w:b/>
+          <w:bCs/>
+          <w:iCs/>
+          <w:sz w:val="24"/>
+          <w:szCs w:val="24"/>
+        </w:rPr>
+        <w:lastRenderedPageBreak/>
+        <w:t>4.4- Lissajous-like figures</w:t>
+      </w:r>
+    </w:p>
+    <w:p>
+      <w:pPr>
+        <w:jc w:val="both"/>
+        <w:rPr>
+          <w:rFonts w:ascii="Cambria Math" w:hAnsi="Cambria Math"/>
+          <w:iCs/>
+          <w:sz w:val="24"/>
+          <w:szCs w:val="24"/>
+        </w:rPr>
+      </w:pPr>
+      <w:r>
+        <w:rPr>
+          <w:rFonts w:ascii="Cambria Math" w:hAnsi="Cambria Math"/>
+          <w:iCs/>
+          <w:sz w:val="24"/>
+          <w:szCs w:val="24"/>
+        </w:rPr>
+        <w:tab/>
+        <w:t xml:space="preserve">Firstly, what is really meant by “Lissajous-like” figures? </w:t>
+      </w:r>
+      <w:r>
+        <w:rPr>
+          <w:rFonts w:ascii="Cambria Math" w:hAnsi="Cambria Math"/>
+          <w:iCs/>
+          <w:sz w:val="24"/>
+          <w:szCs w:val="24"/>
+        </w:rPr>
+        <w:t xml:space="preserve">If we are being honest, it is open to interpretations. Any given path can be considered “Lissajous-like”. This is compounded by the fact that there also exists spherical Lissajous figures, that have applications in MRIs. Whether those can be reproduced in our system is </w:t>
+      </w:r>
+      <w:r>
+        <w:rPr>
+          <w:rFonts w:ascii="Cambria Math" w:hAnsi="Cambria Math"/>
+          <w:iCs/>
+          <w:sz w:val="24"/>
+          <w:szCs w:val="24"/>
+        </w:rPr>
+        <w:t>unclear</w:t>
+      </w:r>
+      <w:r>
+        <w:rPr>
+          <w:rFonts w:ascii="Cambria Math" w:hAnsi="Cambria Math"/>
+          <w:iCs/>
+          <w:sz w:val="24"/>
+          <w:szCs w:val="24"/>
+        </w:rPr>
+        <w:t>.</w:t>
+      </w:r>
+    </w:p>
+    <w:p>
+      <w:pPr>
+        <w:jc w:val="both"/>
+        <w:rPr>
+          <w:rFonts w:ascii="Cambria Math" w:eastAsiaTheme="minorEastAsia" w:hAnsi="Cambria Math"/>
+          <w:iCs/>
+          <w:sz w:val="24"/>
+          <w:szCs w:val="24"/>
+        </w:rPr>
+      </w:pPr>
+      <w:r>
+        <w:rPr>
+          <w:rFonts w:ascii="Cambria Math" w:eastAsiaTheme="minorEastAsia" w:hAnsi="Cambria Math"/>
+          <w:iCs/>
+          <w:noProof/>
+          <w:sz w:val="24"/>
+          <w:szCs w:val="24"/>
+          <w:lang w:eastAsia="en-GB"/>
+        </w:rPr>
+        <w:drawing>
+          <wp:anchor distT="0" distB="0" distL="114300" distR="114300" simplePos="0" relativeHeight="251706368" behindDoc="0" locked="0" layoutInCell="1" allowOverlap="1" wp14:anchorId="4CB49EAC" wp14:editId="483818E8">
+            <wp:simplePos x="0" y="0"/>
+            <wp:positionH relativeFrom="margin">
+              <wp:align>right</wp:align>
+            </wp:positionH>
+            <wp:positionV relativeFrom="paragraph">
+              <wp:posOffset>1594485</wp:posOffset>
+            </wp:positionV>
+            <wp:extent cx="2924810" cy="2924810"/>
+            <wp:effectExtent l="0" t="0" r="8890" b="8890"/>
+            <wp:wrapSquare wrapText="bothSides"/>
+            <wp:docPr id="44" name="Picture 44"/>
+            <wp:cNvGraphicFramePr>
+              <a:graphicFrameLocks xmlns:a="http://schemas.openxmlformats.org/drawingml/2006/main" noChangeAspect="1"/>
+            </wp:cNvGraphicFramePr>
+            <a:graphic xmlns:a="http://schemas.openxmlformats.org/drawingml/2006/main">
+              <a:graphicData uri="http://schemas.openxmlformats.org/drawingml/2006/picture">
+                <pic:pic xmlns:pic="http://schemas.openxmlformats.org/drawingml/2006/picture">
+                  <pic:nvPicPr>
+                    <pic:cNvPr id="44" name="Lissajous-like-paths-1_(t=2000).png"/>
+                    <pic:cNvPicPr/>
+                  </pic:nvPicPr>
+                  <pic:blipFill rotWithShape="1">
+                    <a:blip r:embed="rId44" cstate="print">
+                      <a:extLst>
+                        <a:ext uri="{28A0092B-C50C-407E-A947-70E740481C1C}">
+                          <a14:useLocalDpi xmlns:a14="http://schemas.microsoft.com/office/drawing/2010/main" val="0"/>
+                        </a:ext>
+                      </a:extLst>
+                    </a:blip>
+                    <a:srcRect l="24479" r="24479"/>
+                    <a:stretch/>
+                  </pic:blipFill>
+                  <pic:spPr bwMode="auto">
+                    <a:xfrm>
+                      <a:off x="0" y="0"/>
+                      <a:ext cx="2924810" cy="2924810"/>
+                    </a:xfrm>
+                    <a:prstGeom prst="rect">
+                      <a:avLst/>
+                    </a:prstGeom>
+                    <a:ln>
+                      <a:noFill/>
+                    </a:ln>
+                    <a:extLst>
+                      <a:ext uri="{53640926-AAD7-44D8-BBD7-CCE9431645EC}">
+                        <a14:shadowObscured xmlns:a14="http://schemas.microsoft.com/office/drawing/2010/main"/>
+                      </a:ext>
+                    </a:extLst>
+                  </pic:spPr>
+                </pic:pic>
+              </a:graphicData>
+            </a:graphic>
+            <wp14:sizeRelH relativeFrom="margin">
+              <wp14:pctWidth>0</wp14:pctWidth>
+            </wp14:sizeRelH>
+            <wp14:sizeRelV relativeFrom="margin">
+              <wp14:pctHeight>0</wp14:pctHeight>
+            </wp14:sizeRelV>
+          </wp:anchor>
+        </w:drawing>
+      </w:r>
+      <w:r>
+        <w:rPr>
+          <w:rFonts w:ascii="Cambria Math" w:eastAsiaTheme="minorEastAsia" w:hAnsi="Cambria Math"/>
+          <w:iCs/>
+          <w:noProof/>
+          <w:sz w:val="24"/>
+          <w:szCs w:val="24"/>
+          <w:lang w:eastAsia="en-GB"/>
+        </w:rPr>
+        <w:drawing>
+          <wp:anchor distT="0" distB="0" distL="114300" distR="114300" simplePos="0" relativeHeight="251705344" behindDoc="0" locked="0" layoutInCell="1" allowOverlap="1" wp14:anchorId="761A5A62" wp14:editId="6C0A664C">
+            <wp:simplePos x="0" y="0"/>
+            <wp:positionH relativeFrom="margin">
+              <wp:align>left</wp:align>
+            </wp:positionH>
+            <wp:positionV relativeFrom="paragraph">
+              <wp:posOffset>1664335</wp:posOffset>
+            </wp:positionV>
+            <wp:extent cx="2925445" cy="2925445"/>
+            <wp:effectExtent l="0" t="0" r="8255" b="8255"/>
+            <wp:wrapSquare wrapText="bothSides"/>
+            <wp:docPr id="43" name="Picture 43"/>
+            <wp:cNvGraphicFramePr>
+              <a:graphicFrameLocks xmlns:a="http://schemas.openxmlformats.org/drawingml/2006/main" noChangeAspect="1"/>
+            </wp:cNvGraphicFramePr>
+            <a:graphic xmlns:a="http://schemas.openxmlformats.org/drawingml/2006/main">
+              <a:graphicData uri="http://schemas.openxmlformats.org/drawingml/2006/picture">
+                <pic:pic xmlns:pic="http://schemas.openxmlformats.org/drawingml/2006/picture">
+                  <pic:nvPicPr>
+                    <pic:cNvPr id="43" name="Lissajous-like-paths-1.png"/>
+                    <pic:cNvPicPr/>
+                  </pic:nvPicPr>
+                  <pic:blipFill rotWithShape="1">
+                    <a:blip r:embed="rId45" cstate="print">
+                      <a:extLst>
+                        <a:ext uri="{28A0092B-C50C-407E-A947-70E740481C1C}">
+                          <a14:useLocalDpi xmlns:a14="http://schemas.microsoft.com/office/drawing/2010/main" val="0"/>
+                        </a:ext>
+                      </a:extLst>
+                    </a:blip>
+                    <a:srcRect l="24479" r="24479"/>
+                    <a:stretch/>
+                  </pic:blipFill>
+                  <pic:spPr bwMode="auto">
+                    <a:xfrm>
+                      <a:off x="0" y="0"/>
+                      <a:ext cx="2925445" cy="2925445"/>
+                    </a:xfrm>
+                    <a:prstGeom prst="rect">
+                      <a:avLst/>
+                    </a:prstGeom>
+                    <a:ln>
+                      <a:noFill/>
+                    </a:ln>
+                    <a:extLst>
+                      <a:ext uri="{53640926-AAD7-44D8-BBD7-CCE9431645EC}">
+                        <a14:shadowObscured xmlns:a14="http://schemas.microsoft.com/office/drawing/2010/main"/>
+                      </a:ext>
+                    </a:extLst>
+                  </pic:spPr>
+                </pic:pic>
+              </a:graphicData>
+            </a:graphic>
+            <wp14:sizeRelH relativeFrom="margin">
+              <wp14:pctWidth>0</wp14:pctWidth>
+            </wp14:sizeRelH>
+            <wp14:sizeRelV relativeFrom="margin">
+              <wp14:pctHeight>0</wp14:pctHeight>
+            </wp14:sizeRelV>
+          </wp:anchor>
+        </w:drawing>
+      </w:r>
+      <w:r>
+        <w:rPr>
+          <w:rFonts w:ascii="Cambria Math" w:hAnsi="Cambria Math"/>
+          <w:iCs/>
+          <w:sz w:val="24"/>
+          <w:szCs w:val="24"/>
+        </w:rPr>
+        <w:tab/>
+        <w:t xml:space="preserve">So, to be more specific, we took inspiration from 2D Lissajous figures to come up with our very own “Lissajous-like” figures. All of them have a periodic structure about </w:t>
+      </w:r>
+      <m:oMath>
+        <m:r>
+          <w:rPr>
+            <w:rFonts w:ascii="Cambria Math" w:eastAsiaTheme="minorEastAsia" w:hAnsi="Cambria Math"/>
+            <w:sz w:val="24"/>
+            <w:szCs w:val="24"/>
+          </w:rPr>
+          <m:t>φ</m:t>
+        </m:r>
+      </m:oMath>
+      <w:r>
+        <w:rPr>
+          <w:rFonts w:ascii="Cambria Math" w:eastAsiaTheme="minorEastAsia" w:hAnsi="Cambria Math"/>
+          <w:iCs/>
+          <w:sz w:val="24"/>
+          <w:szCs w:val="24"/>
+        </w:rPr>
+        <w:t>. And most of them are not closed (we already saw some of the closed ones). If</w:t>
+      </w:r>
+      <w:r>
+        <w:rPr>
+          <w:rFonts w:ascii="Cambria Math" w:eastAsiaTheme="minorEastAsia" w:hAnsi="Cambria Math"/>
+          <w:iCs/>
+          <w:sz w:val="24"/>
+          <w:szCs w:val="24"/>
+        </w:rPr>
+        <w:t xml:space="preserve"> we</w:t>
+      </w:r>
+      <w:r>
+        <w:rPr>
+          <w:rFonts w:ascii="Cambria Math" w:eastAsiaTheme="minorEastAsia" w:hAnsi="Cambria Math"/>
+          <w:iCs/>
+          <w:sz w:val="24"/>
+          <w:szCs w:val="24"/>
+        </w:rPr>
+        <w:t xml:space="preserve"> allow the </w:t>
+      </w:r>
+      <w:r>
+        <w:rPr>
+          <w:rFonts w:ascii="Cambria Math" w:eastAsiaTheme="minorEastAsia" w:hAnsi="Cambria Math"/>
+          <w:iCs/>
+          <w:sz w:val="24"/>
+          <w:szCs w:val="24"/>
+        </w:rPr>
+        <w:t>simulation</w:t>
+      </w:r>
+      <w:r>
+        <w:rPr>
+          <w:rFonts w:ascii="Cambria Math" w:eastAsiaTheme="minorEastAsia" w:hAnsi="Cambria Math"/>
+          <w:iCs/>
+          <w:sz w:val="24"/>
+          <w:szCs w:val="24"/>
+        </w:rPr>
+        <w:t xml:space="preserve"> to run for prolonged durations, we see that </w:t>
+      </w:r>
+      <w:r>
+        <w:rPr>
+          <w:rFonts w:ascii="Cambria Math" w:eastAsiaTheme="minorEastAsia" w:hAnsi="Cambria Math"/>
+          <w:iCs/>
+          <w:sz w:val="24"/>
+          <w:szCs w:val="24"/>
+        </w:rPr>
+        <w:t>the path</w:t>
+      </w:r>
+      <w:r>
+        <w:rPr>
+          <w:rFonts w:ascii="Cambria Math" w:eastAsiaTheme="minorEastAsia" w:hAnsi="Cambria Math"/>
+          <w:iCs/>
+          <w:sz w:val="24"/>
+          <w:szCs w:val="24"/>
+        </w:rPr>
+        <w:t xml:space="preserve"> covers a section of the spherical surface entirely. This behaviour is observed in the planar Lissajous figures when the ratio of frequencies is irrational. The path</w:t>
+      </w:r>
+      <w:r>
+        <w:rPr>
+          <w:rFonts w:ascii="Cambria Math" w:eastAsiaTheme="minorEastAsia" w:hAnsi="Cambria Math"/>
+          <w:iCs/>
+          <w:sz w:val="24"/>
+          <w:szCs w:val="24"/>
+        </w:rPr>
+        <w:t>s below illustrate</w:t>
+      </w:r>
+      <w:r>
+        <w:rPr>
+          <w:rFonts w:ascii="Cambria Math" w:eastAsiaTheme="minorEastAsia" w:hAnsi="Cambria Math"/>
+          <w:iCs/>
+          <w:sz w:val="24"/>
+          <w:szCs w:val="24"/>
+        </w:rPr>
+        <w:t xml:space="preserve"> this point.</w:t>
+      </w:r>
+      <w:r>
+        <w:rPr>
+          <w:rFonts w:ascii="Cambria Math" w:eastAsiaTheme="minorEastAsia" w:hAnsi="Cambria Math"/>
+          <w:iCs/>
+          <w:sz w:val="24"/>
+          <w:szCs w:val="24"/>
+        </w:rPr>
+        <w:t xml:space="preserve"> We ran the simulation for the same initial condition for 60 seconds and 2000 seconds respectively.</w:t>
+      </w:r>
+    </w:p>
+    <w:p>
+      <w:pPr>
+        <w:jc w:val="both"/>
+        <w:rPr>
+          <w:rFonts w:ascii="Cambria Math" w:eastAsiaTheme="minorEastAsia" w:hAnsi="Cambria Math"/>
+          <w:iCs/>
+          <w:sz w:val="24"/>
+          <w:szCs w:val="24"/>
+        </w:rPr>
+      </w:pPr>
+    </w:p>
+    <w:p>
+      <w:pPr>
+        <w:jc w:val="both"/>
+        <w:rPr>
+          <w:rFonts w:ascii="Cambria Math" w:eastAsiaTheme="minorEastAsia" w:hAnsi="Cambria Math"/>
+          <w:iCs/>
+          <w:sz w:val="24"/>
+          <w:szCs w:val="24"/>
+        </w:rPr>
+      </w:pPr>
+      <w:r>
+        <w:rPr>
+          <w:rFonts w:ascii="Cambria Math" w:eastAsiaTheme="minorEastAsia" w:hAnsi="Cambria Math"/>
+          <w:iCs/>
+          <w:sz w:val="24"/>
+          <w:szCs w:val="24"/>
+        </w:rPr>
+        <w:tab/>
+        <w:t>The patterns we got have quite intricate structures- some resemble flowers with numerous petals, whereas others look like baskets (like the plot above) that have a hole in the centre. But unfortunately, we cannot predict the shape just from the initial conditions.</w:t>
+      </w:r>
+    </w:p>
+    <w:p>
+      <w:pPr>
+        <w:jc w:val="both"/>
+        <w:rPr>
+          <w:rFonts w:ascii="Cambria Math" w:eastAsiaTheme="minorEastAsia" w:hAnsi="Cambria Math"/>
+          <w:iCs/>
+          <w:sz w:val="24"/>
+          <w:szCs w:val="24"/>
+        </w:rPr>
+      </w:pPr>
+      <w:r>
+        <w:rPr>
+          <w:rFonts w:ascii="Cambria Math" w:eastAsiaTheme="minorEastAsia" w:hAnsi="Cambria Math"/>
+          <w:iCs/>
+          <w:sz w:val="24"/>
+          <w:szCs w:val="24"/>
+        </w:rPr>
+        <w:tab/>
+        <w:t xml:space="preserve">In the following page, we showcase some of the “Lissajous-like” figures that we obtained along with the initial conditions that gave rise to them. Note that in all cases, the radius of the sphere was </w:t>
+      </w:r>
+      <m:oMath>
+        <m:r>
+          <w:rPr>
+            <w:rFonts w:ascii="Cambria Math" w:eastAsiaTheme="minorEastAsia" w:hAnsi="Cambria Math"/>
+            <w:sz w:val="24"/>
+            <w:szCs w:val="24"/>
+          </w:rPr>
+          <m:t>9.8 m</m:t>
+        </m:r>
+      </m:oMath>
+      <w:r>
+        <w:rPr>
+          <w:rFonts w:ascii="Cambria Math" w:eastAsiaTheme="minorEastAsia" w:hAnsi="Cambria Math"/>
+          <w:iCs/>
+          <w:sz w:val="24"/>
+          <w:szCs w:val="24"/>
+        </w:rPr>
+        <w:t xml:space="preserve">, and the simulation was run for </w:t>
+      </w:r>
+      <m:oMath>
+        <m:r>
+          <w:rPr>
+            <w:rFonts w:ascii="Cambria Math" w:hAnsi="Cambria Math"/>
+            <w:sz w:val="24"/>
+            <w:szCs w:val="24"/>
+          </w:rPr>
+          <m:t>60</m:t>
+        </m:r>
+      </m:oMath>
+      <w:r>
+        <w:rPr>
+          <w:rFonts w:ascii="Cambria Math" w:eastAsiaTheme="minorEastAsia" w:hAnsi="Cambria Math"/>
+          <w:iCs/>
+          <w:sz w:val="24"/>
+          <w:szCs w:val="24"/>
+        </w:rPr>
+        <w:t xml:space="preserve"> seconds.</w:t>
+      </w:r>
+    </w:p>
+    <w:p>
+      <w:pPr>
+        <w:jc w:val="both"/>
+        <w:rPr>
+          <w:rFonts w:ascii="Cambria Math" w:hAnsi="Cambria Math"/>
+          <w:iCs/>
+          <w:sz w:val="24"/>
+          <w:szCs w:val="24"/>
+        </w:rPr>
+      </w:pPr>
+      <w:r>
+        <w:rPr>
+          <w:rFonts w:ascii="Cambria Math" w:eastAsiaTheme="minorEastAsia" w:hAnsi="Cambria Math"/>
+          <w:iCs/>
+          <w:sz w:val="24"/>
+          <w:szCs w:val="24"/>
+        </w:rPr>
+        <w:t xml:space="preserve"> </w:t>
+      </w:r>
+    </w:p>
+    <w:p>
+      <w:pPr>
+        <w:jc w:val="both"/>
+        <w:rPr>
+          <w:rFonts w:ascii="Cambria Math" w:hAnsi="Cambria Math"/>
+          <w:iCs/>
+          <w:sz w:val="24"/>
+          <w:szCs w:val="24"/>
+        </w:rPr>
+      </w:pPr>
+    </w:p>
+    <w:p>
+      <w:pPr>
+        <w:jc w:val="both"/>
+        <w:rPr>
+          <w:rFonts w:ascii="Cambria Math" w:hAnsi="Cambria Math"/>
+          <w:iCs/>
+          <w:sz w:val="24"/>
+          <w:szCs w:val="24"/>
+        </w:rPr>
+      </w:pPr>
+    </w:p>
+    <w:p>
+      <w:pPr>
+        <w:jc w:val="both"/>
+        <w:rPr>
+          <w:rFonts w:ascii="Cambria Math" w:hAnsi="Cambria Math"/>
+          <w:iCs/>
+          <w:sz w:val="24"/>
+          <w:szCs w:val="24"/>
+        </w:rPr>
+      </w:pPr>
+    </w:p>
+    <w:p>
+      <w:pPr>
+        <w:jc w:val="both"/>
+        <w:rPr>
+          <w:rFonts w:ascii="Cambria Math" w:hAnsi="Cambria Math"/>
+          <w:iCs/>
+          <w:sz w:val="24"/>
+          <w:szCs w:val="24"/>
+        </w:rPr>
+      </w:pPr>
+      <w:r>
+        <w:rPr>
+          <w:rFonts w:ascii="Cambria Math" w:hAnsi="Cambria Math"/>
+          <w:iCs/>
+          <w:noProof/>
+          <w:sz w:val="24"/>
+          <w:szCs w:val="24"/>
+          <w:lang w:eastAsia="en-GB"/>
+        </w:rPr>
+        <w:lastRenderedPageBreak/>
+        <w:drawing>
+          <wp:anchor distT="0" distB="0" distL="114300" distR="114300" simplePos="0" relativeHeight="251712512" behindDoc="0" locked="0" layoutInCell="1" allowOverlap="1">
+            <wp:simplePos x="0" y="0"/>
+            <wp:positionH relativeFrom="margin">
+              <wp:align>right</wp:align>
+            </wp:positionH>
+            <wp:positionV relativeFrom="paragraph">
+              <wp:posOffset>5551805</wp:posOffset>
+            </wp:positionV>
+            <wp:extent cx="2925445" cy="2925445"/>
+            <wp:effectExtent l="0" t="0" r="8255" b="8255"/>
+            <wp:wrapSquare wrapText="bothSides"/>
+            <wp:docPr id="50" name="Picture 50"/>
+            <wp:cNvGraphicFramePr>
+              <a:graphicFrameLocks xmlns:a="http://schemas.openxmlformats.org/drawingml/2006/main" noChangeAspect="1"/>
+            </wp:cNvGraphicFramePr>
+            <a:graphic xmlns:a="http://schemas.openxmlformats.org/drawingml/2006/main">
+              <a:graphicData uri="http://schemas.openxmlformats.org/drawingml/2006/picture">
+                <pic:pic xmlns:pic="http://schemas.openxmlformats.org/drawingml/2006/picture">
+                  <pic:nvPicPr>
+                    <pic:cNvPr id="50" name="Lissajous-like-paths-6.png"/>
+                    <pic:cNvPicPr/>
+                  </pic:nvPicPr>
+                  <pic:blipFill rotWithShape="1">
+                    <a:blip r:embed="rId46" cstate="print">
+                      <a:extLst>
+                        <a:ext uri="{28A0092B-C50C-407E-A947-70E740481C1C}">
+                          <a14:useLocalDpi xmlns:a14="http://schemas.microsoft.com/office/drawing/2010/main" val="0"/>
+                        </a:ext>
+                      </a:extLst>
+                    </a:blip>
+                    <a:srcRect l="24479" r="24479"/>
+                    <a:stretch/>
+                  </pic:blipFill>
+                  <pic:spPr bwMode="auto">
+                    <a:xfrm>
+                      <a:off x="0" y="0"/>
+                      <a:ext cx="2925445" cy="2925445"/>
+                    </a:xfrm>
+                    <a:prstGeom prst="rect">
+                      <a:avLst/>
+                    </a:prstGeom>
+                    <a:ln>
+                      <a:noFill/>
+                    </a:ln>
+                    <a:extLst>
+                      <a:ext uri="{53640926-AAD7-44D8-BBD7-CCE9431645EC}">
+                        <a14:shadowObscured xmlns:a14="http://schemas.microsoft.com/office/drawing/2010/main"/>
+                      </a:ext>
+                    </a:extLst>
+                  </pic:spPr>
+                </pic:pic>
+              </a:graphicData>
+            </a:graphic>
+          </wp:anchor>
+        </w:drawing>
+      </w:r>
+      <w:r>
+        <w:rPr>
+          <w:rFonts w:ascii="Cambria Math" w:hAnsi="Cambria Math"/>
+          <w:iCs/>
+          <w:noProof/>
+          <w:sz w:val="24"/>
+          <w:szCs w:val="24"/>
+          <w:lang w:eastAsia="en-GB"/>
+        </w:rPr>
+        <w:drawing>
+          <wp:anchor distT="0" distB="0" distL="114300" distR="114300" simplePos="0" relativeHeight="251711488" behindDoc="0" locked="0" layoutInCell="1" allowOverlap="1" wp14:anchorId="19A32266" wp14:editId="226B7062">
+            <wp:simplePos x="0" y="0"/>
+            <wp:positionH relativeFrom="margin">
+              <wp:align>left</wp:align>
+            </wp:positionH>
+            <wp:positionV relativeFrom="paragraph">
+              <wp:posOffset>5600700</wp:posOffset>
+            </wp:positionV>
+            <wp:extent cx="2925445" cy="2925445"/>
+            <wp:effectExtent l="0" t="0" r="8255" b="8255"/>
+            <wp:wrapSquare wrapText="bothSides"/>
+            <wp:docPr id="49" name="Picture 49"/>
+            <wp:cNvGraphicFramePr>
+              <a:graphicFrameLocks xmlns:a="http://schemas.openxmlformats.org/drawingml/2006/main" noChangeAspect="1"/>
+            </wp:cNvGraphicFramePr>
+            <a:graphic xmlns:a="http://schemas.openxmlformats.org/drawingml/2006/main">
+              <a:graphicData uri="http://schemas.openxmlformats.org/drawingml/2006/picture">
+                <pic:pic xmlns:pic="http://schemas.openxmlformats.org/drawingml/2006/picture">
+                  <pic:nvPicPr>
+                    <pic:cNvPr id="49" name="Lissajous-like-paths-5.png"/>
+                    <pic:cNvPicPr/>
+                  </pic:nvPicPr>
+                  <pic:blipFill rotWithShape="1">
+                    <a:blip r:embed="rId47" cstate="print">
+                      <a:extLst>
+                        <a:ext uri="{28A0092B-C50C-407E-A947-70E740481C1C}">
+                          <a14:useLocalDpi xmlns:a14="http://schemas.microsoft.com/office/drawing/2010/main" val="0"/>
+                        </a:ext>
+                      </a:extLst>
+                    </a:blip>
+                    <a:srcRect l="24479" r="24479"/>
+                    <a:stretch/>
+                  </pic:blipFill>
+                  <pic:spPr bwMode="auto">
+                    <a:xfrm>
+                      <a:off x="0" y="0"/>
+                      <a:ext cx="2925445" cy="2925445"/>
+                    </a:xfrm>
+                    <a:prstGeom prst="rect">
+                      <a:avLst/>
+                    </a:prstGeom>
+                    <a:ln>
+                      <a:noFill/>
+                    </a:ln>
+                    <a:extLst>
+                      <a:ext uri="{53640926-AAD7-44D8-BBD7-CCE9431645EC}">
+                        <a14:shadowObscured xmlns:a14="http://schemas.microsoft.com/office/drawing/2010/main"/>
+                      </a:ext>
+                    </a:extLst>
+                  </pic:spPr>
+                </pic:pic>
+              </a:graphicData>
+            </a:graphic>
+          </wp:anchor>
+        </w:drawing>
+      </w:r>
+      <w:r>
+        <w:rPr>
+          <w:rFonts w:ascii="Cambria Math" w:hAnsi="Cambria Math"/>
+          <w:iCs/>
+          <w:noProof/>
+          <w:sz w:val="24"/>
+          <w:szCs w:val="24"/>
+          <w:lang w:eastAsia="en-GB"/>
+        </w:rPr>
+        <w:drawing>
+          <wp:anchor distT="0" distB="0" distL="114300" distR="114300" simplePos="0" relativeHeight="251710464" behindDoc="0" locked="0" layoutInCell="1" allowOverlap="1" wp14:anchorId="39E47BDE" wp14:editId="0D70BC7B">
+            <wp:simplePos x="0" y="0"/>
+            <wp:positionH relativeFrom="margin">
+              <wp:align>right</wp:align>
+            </wp:positionH>
+            <wp:positionV relativeFrom="paragraph">
+              <wp:posOffset>2660650</wp:posOffset>
+            </wp:positionV>
+            <wp:extent cx="2925445" cy="2925445"/>
+            <wp:effectExtent l="0" t="0" r="8255" b="8255"/>
+            <wp:wrapSquare wrapText="bothSides"/>
+            <wp:docPr id="48" name="Picture 48"/>
+            <wp:cNvGraphicFramePr>
+              <a:graphicFrameLocks xmlns:a="http://schemas.openxmlformats.org/drawingml/2006/main" noChangeAspect="1"/>
+            </wp:cNvGraphicFramePr>
+            <a:graphic xmlns:a="http://schemas.openxmlformats.org/drawingml/2006/main">
+              <a:graphicData uri="http://schemas.openxmlformats.org/drawingml/2006/picture">
+                <pic:pic xmlns:pic="http://schemas.openxmlformats.org/drawingml/2006/picture">
+                  <pic:nvPicPr>
+                    <pic:cNvPr id="48" name="Lissajous-like-paths-4.png"/>
+                    <pic:cNvPicPr/>
+                  </pic:nvPicPr>
+                  <pic:blipFill rotWithShape="1">
+                    <a:blip r:embed="rId48" cstate="print">
+                      <a:extLst>
+                        <a:ext uri="{28A0092B-C50C-407E-A947-70E740481C1C}">
+                          <a14:useLocalDpi xmlns:a14="http://schemas.microsoft.com/office/drawing/2010/main" val="0"/>
+                        </a:ext>
+                      </a:extLst>
+                    </a:blip>
+                    <a:srcRect l="24479" r="24479"/>
+                    <a:stretch/>
+                  </pic:blipFill>
+                  <pic:spPr bwMode="auto">
+                    <a:xfrm>
+                      <a:off x="0" y="0"/>
+                      <a:ext cx="2925445" cy="2925445"/>
+                    </a:xfrm>
+                    <a:prstGeom prst="rect">
+                      <a:avLst/>
+                    </a:prstGeom>
+                    <a:ln>
+                      <a:noFill/>
+                    </a:ln>
+                    <a:extLst>
+                      <a:ext uri="{53640926-AAD7-44D8-BBD7-CCE9431645EC}">
+                        <a14:shadowObscured xmlns:a14="http://schemas.microsoft.com/office/drawing/2010/main"/>
+                      </a:ext>
+                    </a:extLst>
+                  </pic:spPr>
+                </pic:pic>
+              </a:graphicData>
+            </a:graphic>
+          </wp:anchor>
+        </w:drawing>
+      </w:r>
+      <w:r>
+        <w:rPr>
+          <w:rFonts w:ascii="Cambria Math" w:hAnsi="Cambria Math"/>
+          <w:iCs/>
+          <w:noProof/>
+          <w:sz w:val="24"/>
+          <w:szCs w:val="24"/>
+          <w:lang w:eastAsia="en-GB"/>
+        </w:rPr>
+        <w:drawing>
+          <wp:anchor distT="0" distB="0" distL="114300" distR="114300" simplePos="0" relativeHeight="251709440" behindDoc="0" locked="0" layoutInCell="1" allowOverlap="1" wp14:anchorId="38FB8371" wp14:editId="23EE47D7">
+            <wp:simplePos x="0" y="0"/>
+            <wp:positionH relativeFrom="margin">
+              <wp:align>left</wp:align>
+            </wp:positionH>
+            <wp:positionV relativeFrom="paragraph">
+              <wp:posOffset>2705100</wp:posOffset>
+            </wp:positionV>
+            <wp:extent cx="2925445" cy="2925445"/>
+            <wp:effectExtent l="0" t="0" r="8255" b="8255"/>
+            <wp:wrapSquare wrapText="bothSides"/>
+            <wp:docPr id="47" name="Picture 47"/>
+            <wp:cNvGraphicFramePr>
+              <a:graphicFrameLocks xmlns:a="http://schemas.openxmlformats.org/drawingml/2006/main" noChangeAspect="1"/>
+            </wp:cNvGraphicFramePr>
+            <a:graphic xmlns:a="http://schemas.openxmlformats.org/drawingml/2006/main">
+              <a:graphicData uri="http://schemas.openxmlformats.org/drawingml/2006/picture">
+                <pic:pic xmlns:pic="http://schemas.openxmlformats.org/drawingml/2006/picture">
+                  <pic:nvPicPr>
+                    <pic:cNvPr id="47" name="Lissajous-like-paths-9.png"/>
+                    <pic:cNvPicPr/>
+                  </pic:nvPicPr>
+                  <pic:blipFill rotWithShape="1">
+                    <a:blip r:embed="rId49" cstate="print">
+                      <a:extLst>
+                        <a:ext uri="{28A0092B-C50C-407E-A947-70E740481C1C}">
+                          <a14:useLocalDpi xmlns:a14="http://schemas.microsoft.com/office/drawing/2010/main" val="0"/>
+                        </a:ext>
+                      </a:extLst>
+                    </a:blip>
+                    <a:srcRect l="24479" r="24479"/>
+                    <a:stretch/>
+                  </pic:blipFill>
+                  <pic:spPr bwMode="auto">
+                    <a:xfrm>
+                      <a:off x="0" y="0"/>
+                      <a:ext cx="2925445" cy="2925445"/>
+                    </a:xfrm>
+                    <a:prstGeom prst="rect">
+                      <a:avLst/>
+                    </a:prstGeom>
+                    <a:ln>
+                      <a:noFill/>
+                    </a:ln>
+                    <a:extLst>
+                      <a:ext uri="{53640926-AAD7-44D8-BBD7-CCE9431645EC}">
+                        <a14:shadowObscured xmlns:a14="http://schemas.microsoft.com/office/drawing/2010/main"/>
+                      </a:ext>
+                    </a:extLst>
+                  </pic:spPr>
+                </pic:pic>
+              </a:graphicData>
+            </a:graphic>
+          </wp:anchor>
+        </w:drawing>
+      </w:r>
+      <w:r>
+        <w:rPr>
+          <w:rFonts w:ascii="Cambria Math" w:hAnsi="Cambria Math"/>
+          <w:iCs/>
+          <w:noProof/>
+          <w:sz w:val="24"/>
+          <w:szCs w:val="24"/>
+          <w:lang w:eastAsia="en-GB"/>
+        </w:rPr>
+        <w:drawing>
+          <wp:anchor distT="0" distB="0" distL="114300" distR="114300" simplePos="0" relativeHeight="251708416" behindDoc="0" locked="0" layoutInCell="1" allowOverlap="1" wp14:anchorId="0746C904" wp14:editId="419A63FD">
+            <wp:simplePos x="0" y="0"/>
+            <wp:positionH relativeFrom="margin">
+              <wp:align>right</wp:align>
+            </wp:positionH>
+            <wp:positionV relativeFrom="paragraph">
+              <wp:posOffset>0</wp:posOffset>
+            </wp:positionV>
+            <wp:extent cx="2925445" cy="2925445"/>
+            <wp:effectExtent l="0" t="0" r="8255" b="8255"/>
+            <wp:wrapSquare wrapText="bothSides"/>
+            <wp:docPr id="46" name="Picture 46"/>
+            <wp:cNvGraphicFramePr>
+              <a:graphicFrameLocks xmlns:a="http://schemas.openxmlformats.org/drawingml/2006/main" noChangeAspect="1"/>
+            </wp:cNvGraphicFramePr>
+            <a:graphic xmlns:a="http://schemas.openxmlformats.org/drawingml/2006/main">
+              <a:graphicData uri="http://schemas.openxmlformats.org/drawingml/2006/picture">
+                <pic:pic xmlns:pic="http://schemas.openxmlformats.org/drawingml/2006/picture">
+                  <pic:nvPicPr>
+                    <pic:cNvPr id="46" name="Lissajous-like-paths-3.png"/>
+                    <pic:cNvPicPr/>
+                  </pic:nvPicPr>
+                  <pic:blipFill rotWithShape="1">
+                    <a:blip r:embed="rId50" cstate="print">
+                      <a:extLst>
+                        <a:ext uri="{28A0092B-C50C-407E-A947-70E740481C1C}">
+                          <a14:useLocalDpi xmlns:a14="http://schemas.microsoft.com/office/drawing/2010/main" val="0"/>
+                        </a:ext>
+                      </a:extLst>
+                    </a:blip>
+                    <a:srcRect l="24479" r="24479"/>
+                    <a:stretch/>
+                  </pic:blipFill>
+                  <pic:spPr bwMode="auto">
+                    <a:xfrm>
+                      <a:off x="0" y="0"/>
+                      <a:ext cx="2925445" cy="2925445"/>
+                    </a:xfrm>
+                    <a:prstGeom prst="rect">
+                      <a:avLst/>
+                    </a:prstGeom>
+                    <a:ln>
+                      <a:noFill/>
+                    </a:ln>
+                    <a:extLst>
+                      <a:ext uri="{53640926-AAD7-44D8-BBD7-CCE9431645EC}">
+                        <a14:shadowObscured xmlns:a14="http://schemas.microsoft.com/office/drawing/2010/main"/>
+                      </a:ext>
+                    </a:extLst>
+                  </pic:spPr>
+                </pic:pic>
+              </a:graphicData>
+            </a:graphic>
+          </wp:anchor>
+        </w:drawing>
+      </w:r>
+      <w:r>
+        <w:rPr>
+          <w:rFonts w:ascii="Cambria Math" w:hAnsi="Cambria Math"/>
+          <w:iCs/>
+          <w:noProof/>
+          <w:sz w:val="24"/>
+          <w:szCs w:val="24"/>
+          <w:lang w:eastAsia="en-GB"/>
+        </w:rPr>
+        <w:drawing>
+          <wp:anchor distT="0" distB="0" distL="114300" distR="114300" simplePos="0" relativeHeight="251707392" behindDoc="0" locked="0" layoutInCell="1" allowOverlap="1" wp14:anchorId="5AFAA9F7" wp14:editId="5D574664">
+            <wp:simplePos x="0" y="0"/>
+            <wp:positionH relativeFrom="margin">
+              <wp:align>left</wp:align>
+            </wp:positionH>
+            <wp:positionV relativeFrom="paragraph">
+              <wp:posOffset>0</wp:posOffset>
+            </wp:positionV>
+            <wp:extent cx="2925445" cy="2925445"/>
+            <wp:effectExtent l="0" t="0" r="8255" b="8255"/>
+            <wp:wrapSquare wrapText="bothSides"/>
+            <wp:docPr id="45" name="Picture 45"/>
+            <wp:cNvGraphicFramePr>
+              <a:graphicFrameLocks xmlns:a="http://schemas.openxmlformats.org/drawingml/2006/main" noChangeAspect="1"/>
+            </wp:cNvGraphicFramePr>
+            <a:graphic xmlns:a="http://schemas.openxmlformats.org/drawingml/2006/main">
+              <a:graphicData uri="http://schemas.openxmlformats.org/drawingml/2006/picture">
+                <pic:pic xmlns:pic="http://schemas.openxmlformats.org/drawingml/2006/picture">
+                  <pic:nvPicPr>
+                    <pic:cNvPr id="45" name="Lissajous-like-paths-2.png"/>
+                    <pic:cNvPicPr/>
+                  </pic:nvPicPr>
+                  <pic:blipFill rotWithShape="1">
+                    <a:blip r:embed="rId51" cstate="print">
+                      <a:extLst>
+                        <a:ext uri="{28A0092B-C50C-407E-A947-70E740481C1C}">
+                          <a14:useLocalDpi xmlns:a14="http://schemas.microsoft.com/office/drawing/2010/main" val="0"/>
+                        </a:ext>
+                      </a:extLst>
+                    </a:blip>
+                    <a:srcRect l="24479" r="24479"/>
+                    <a:stretch/>
+                  </pic:blipFill>
+                  <pic:spPr bwMode="auto">
+                    <a:xfrm>
+                      <a:off x="0" y="0"/>
+                      <a:ext cx="2925445" cy="2925445"/>
+                    </a:xfrm>
+                    <a:prstGeom prst="rect">
+                      <a:avLst/>
+                    </a:prstGeom>
+                    <a:ln>
+                      <a:noFill/>
+                    </a:ln>
+                    <a:extLst>
+                      <a:ext uri="{53640926-AAD7-44D8-BBD7-CCE9431645EC}">
+                        <a14:shadowObscured xmlns:a14="http://schemas.microsoft.com/office/drawing/2010/main"/>
+                      </a:ext>
+                    </a:extLst>
+                  </pic:spPr>
+                </pic:pic>
+              </a:graphicData>
+            </a:graphic>
+          </wp:anchor>
+        </w:drawing>
+      </w:r>
+    </w:p>
+    <w:p>
+      <w:pPr>
+        <w:jc w:val="both"/>
+        <w:rPr>
+          <w:rFonts w:ascii="Cambria Math" w:hAnsi="Cambria Math"/>
+          <w:iCs/>
+          <w:sz w:val="24"/>
+          <w:szCs w:val="24"/>
+        </w:rPr>
+      </w:pPr>
+      <w:r>
+        <w:rPr>
+          <w:rFonts w:ascii="Cambria Math" w:hAnsi="Cambria Math"/>
+          <w:iCs/>
+          <w:noProof/>
+          <w:sz w:val="24"/>
+          <w:szCs w:val="24"/>
+          <w:lang w:eastAsia="en-GB"/>
+        </w:rPr>
+        <w:lastRenderedPageBreak/>
+        <w:drawing>
+          <wp:anchor distT="0" distB="0" distL="114300" distR="114300" simplePos="0" relativeHeight="251714560" behindDoc="0" locked="0" layoutInCell="1" allowOverlap="1" wp14:anchorId="5C2C9C2A" wp14:editId="366FD4FE">
+            <wp:simplePos x="0" y="0"/>
+            <wp:positionH relativeFrom="margin">
+              <wp:align>right</wp:align>
+            </wp:positionH>
+            <wp:positionV relativeFrom="paragraph">
+              <wp:posOffset>0</wp:posOffset>
+            </wp:positionV>
+            <wp:extent cx="2925445" cy="2925445"/>
+            <wp:effectExtent l="0" t="0" r="8255" b="8255"/>
+            <wp:wrapSquare wrapText="bothSides"/>
+            <wp:docPr id="52" name="Picture 52"/>
+            <wp:cNvGraphicFramePr>
+              <a:graphicFrameLocks xmlns:a="http://schemas.openxmlformats.org/drawingml/2006/main" noChangeAspect="1"/>
+            </wp:cNvGraphicFramePr>
+            <a:graphic xmlns:a="http://schemas.openxmlformats.org/drawingml/2006/main">
+              <a:graphicData uri="http://schemas.openxmlformats.org/drawingml/2006/picture">
+                <pic:pic xmlns:pic="http://schemas.openxmlformats.org/drawingml/2006/picture">
+                  <pic:nvPicPr>
+                    <pic:cNvPr id="52" name="Lissajous-like-paths-8.png"/>
+                    <pic:cNvPicPr/>
+                  </pic:nvPicPr>
+                  <pic:blipFill rotWithShape="1">
+                    <a:blip r:embed="rId52" cstate="print">
+                      <a:extLst>
+                        <a:ext uri="{28A0092B-C50C-407E-A947-70E740481C1C}">
+                          <a14:useLocalDpi xmlns:a14="http://schemas.microsoft.com/office/drawing/2010/main" val="0"/>
+                        </a:ext>
+                      </a:extLst>
+                    </a:blip>
+                    <a:srcRect l="24479" r="24479"/>
+                    <a:stretch/>
+                  </pic:blipFill>
+                  <pic:spPr bwMode="auto">
+                    <a:xfrm>
+                      <a:off x="0" y="0"/>
+                      <a:ext cx="2925445" cy="2925445"/>
+                    </a:xfrm>
+                    <a:prstGeom prst="rect">
+                      <a:avLst/>
+                    </a:prstGeom>
+                    <a:ln>
+                      <a:noFill/>
+                    </a:ln>
+                    <a:extLst>
+                      <a:ext uri="{53640926-AAD7-44D8-BBD7-CCE9431645EC}">
+                        <a14:shadowObscured xmlns:a14="http://schemas.microsoft.com/office/drawing/2010/main"/>
+                      </a:ext>
+                    </a:extLst>
+                  </pic:spPr>
+                </pic:pic>
+              </a:graphicData>
+            </a:graphic>
+          </wp:anchor>
+        </w:drawing>
+      </w:r>
+      <w:r>
+        <w:rPr>
+          <w:rFonts w:ascii="Cambria Math" w:hAnsi="Cambria Math"/>
+          <w:iCs/>
+          <w:noProof/>
+          <w:sz w:val="24"/>
+          <w:szCs w:val="24"/>
+          <w:lang w:eastAsia="en-GB"/>
+        </w:rPr>
+        <w:drawing>
+          <wp:anchor distT="0" distB="0" distL="114300" distR="114300" simplePos="0" relativeHeight="251713536" behindDoc="0" locked="0" layoutInCell="1" allowOverlap="1" wp14:anchorId="63E2EB96" wp14:editId="1374BA4D">
+            <wp:simplePos x="0" y="0"/>
+            <wp:positionH relativeFrom="margin">
+              <wp:align>left</wp:align>
+            </wp:positionH>
+            <wp:positionV relativeFrom="paragraph">
+              <wp:posOffset>0</wp:posOffset>
+            </wp:positionV>
+            <wp:extent cx="2925445" cy="2925445"/>
+            <wp:effectExtent l="0" t="0" r="8255" b="8255"/>
+            <wp:wrapSquare wrapText="bothSides"/>
+            <wp:docPr id="51" name="Picture 51"/>
+            <wp:cNvGraphicFramePr>
+              <a:graphicFrameLocks xmlns:a="http://schemas.openxmlformats.org/drawingml/2006/main" noChangeAspect="1"/>
+            </wp:cNvGraphicFramePr>
+            <a:graphic xmlns:a="http://schemas.openxmlformats.org/drawingml/2006/main">
+              <a:graphicData uri="http://schemas.openxmlformats.org/drawingml/2006/picture">
+                <pic:pic xmlns:pic="http://schemas.openxmlformats.org/drawingml/2006/picture">
+                  <pic:nvPicPr>
+                    <pic:cNvPr id="51" name="Lissajous-like-paths-7.png"/>
+                    <pic:cNvPicPr/>
+                  </pic:nvPicPr>
+                  <pic:blipFill rotWithShape="1">
+                    <a:blip r:embed="rId53" cstate="print">
+                      <a:extLst>
+                        <a:ext uri="{28A0092B-C50C-407E-A947-70E740481C1C}">
+                          <a14:useLocalDpi xmlns:a14="http://schemas.microsoft.com/office/drawing/2010/main" val="0"/>
+                        </a:ext>
+                      </a:extLst>
+                    </a:blip>
+                    <a:srcRect l="24479" r="24479"/>
+                    <a:stretch/>
+                  </pic:blipFill>
+                  <pic:spPr bwMode="auto">
+                    <a:xfrm>
+                      <a:off x="0" y="0"/>
+                      <a:ext cx="2925445" cy="2925445"/>
+                    </a:xfrm>
+                    <a:prstGeom prst="rect">
+                      <a:avLst/>
+                    </a:prstGeom>
+                    <a:ln>
+                      <a:noFill/>
+                    </a:ln>
+                    <a:extLst>
+                      <a:ext uri="{53640926-AAD7-44D8-BBD7-CCE9431645EC}">
+                        <a14:shadowObscured xmlns:a14="http://schemas.microsoft.com/office/drawing/2010/main"/>
+                      </a:ext>
+                    </a:extLst>
+                  </pic:spPr>
+                </pic:pic>
+              </a:graphicData>
+            </a:graphic>
+          </wp:anchor>
+        </w:drawing>
+      </w:r>
+    </w:p>
+    <w:p>
+      <w:pPr>
+        <w:jc w:val="both"/>
+        <w:rPr>
+          <w:rFonts w:ascii="Cambria Math" w:hAnsi="Cambria Math"/>
+          <w:b/>
+          <w:bCs/>
+          <w:iCs/>
+          <w:sz w:val="24"/>
+          <w:szCs w:val="24"/>
+        </w:rPr>
+      </w:pPr>
+    </w:p>
+    <w:p>
+      <w:pPr>
+        <w:jc w:val="both"/>
+        <w:rPr>
+          <w:rFonts w:ascii="Cambria Math" w:hAnsi="Cambria Math"/>
+          <w:b/>
+          <w:bCs/>
+          <w:iCs/>
+          <w:sz w:val="24"/>
+          <w:szCs w:val="24"/>
+        </w:rPr>
+      </w:pPr>
+      <w:r>
+        <w:rPr>
+          <w:rFonts w:ascii="Cambria Math" w:hAnsi="Cambria Math"/>
+          <w:b/>
+          <w:bCs/>
+          <w:iCs/>
+          <w:sz w:val="24"/>
+          <w:szCs w:val="24"/>
+        </w:rPr>
+        <w:t>4.5- (Where is) Chaos</w:t>
+      </w:r>
+    </w:p>
+    <w:p>
+      <w:pPr>
+        <w:jc w:val="both"/>
+        <w:rPr>
+          <w:rFonts w:ascii="Cambria Math" w:hAnsi="Cambria Math"/>
+          <w:iCs/>
+          <w:sz w:val="24"/>
+          <w:szCs w:val="24"/>
+        </w:rPr>
+      </w:pPr>
+      <w:r>
+        <w:rPr>
+          <w:rFonts w:ascii="Cambria Math" w:hAnsi="Cambria Math"/>
+          <w:iCs/>
+          <w:sz w:val="24"/>
+          <w:szCs w:val="24"/>
+        </w:rPr>
+        <w:tab/>
+        <w:t xml:space="preserve">When looking for chaotic motion in physical systems, one of the first thing we look for is aperiodicity. That, followed by sensitivity to initial conditions are markers of a system that is chaotic. But so far, with all the initial conditions that we went through looking for closed paths and “Lissajous-like” figures, we haven’t encountered either of these. Again, this does not decisively tell us that our system is not chaotic. </w:t>
+      </w:r>
+    </w:p>
+    <w:p>
+      <w:pPr>
+        <w:jc w:val="both"/>
+        <w:rPr>
+          <w:rFonts w:ascii="Cambria Math" w:eastAsiaTheme="minorEastAsia" w:hAnsi="Cambria Math"/>
+          <w:iCs/>
+          <w:sz w:val="24"/>
+          <w:szCs w:val="24"/>
+        </w:rPr>
+      </w:pPr>
+      <w:r>
+        <w:rPr>
+          <w:rFonts w:ascii="Cambria Math" w:hAnsi="Cambria Math"/>
+          <w:iCs/>
+          <w:sz w:val="24"/>
+          <w:szCs w:val="24"/>
+        </w:rPr>
+        <w:tab/>
+        <w:t xml:space="preserve">But we have further reasons to believe that this system isn’t chaotic. For a simple pendulum, chaotic behaviour arises only when damping and driving forces are introduced. Here we have neither. By restricting our motion to the </w:t>
+      </w:r>
+      <m:oMath>
+        <m:r>
+          <w:rPr>
+            <w:rFonts w:ascii="Cambria Math" w:hAnsi="Cambria Math"/>
+            <w:sz w:val="24"/>
+            <w:szCs w:val="24"/>
+          </w:rPr>
+          <m:t>θ</m:t>
+        </m:r>
+      </m:oMath>
+      <w:r>
+        <w:rPr>
+          <w:rFonts w:ascii="Cambria Math" w:eastAsiaTheme="minorEastAsia" w:hAnsi="Cambria Math"/>
+          <w:iCs/>
+          <w:sz w:val="24"/>
+          <w:szCs w:val="24"/>
+        </w:rPr>
+        <w:t xml:space="preserve"> axis, we essentially get the simple pendulum motion back. In the absence of driving or damping forces, there is no reason to think the system is chaotic.</w:t>
+      </w:r>
+    </w:p>
+    <w:p>
+      <w:pPr>
+        <w:jc w:val="both"/>
+        <w:rPr>
+          <w:rFonts w:ascii="Cambria Math" w:hAnsi="Cambria Math"/>
+          <w:iCs/>
+          <w:sz w:val="24"/>
+          <w:szCs w:val="24"/>
+        </w:rPr>
+      </w:pPr>
+      <w:r>
+        <w:rPr>
+          <w:rFonts w:ascii="Cambria Math" w:eastAsiaTheme="minorEastAsia" w:hAnsi="Cambria Math"/>
+          <w:iCs/>
+          <w:sz w:val="24"/>
+          <w:szCs w:val="24"/>
+        </w:rPr>
+        <w:tab/>
+        <w:t>To be clear, we are not ruling out chaos entirely</w:t>
+      </w:r>
+      <w:r>
+        <w:rPr>
+          <w:rFonts w:ascii="Cambria Math" w:eastAsiaTheme="minorEastAsia" w:hAnsi="Cambria Math"/>
+          <w:iCs/>
+          <w:sz w:val="24"/>
+          <w:szCs w:val="24"/>
+        </w:rPr>
+        <w:t xml:space="preserve"> as we weren’t able to investigate it rigorously. But from all the initial conditions we tried, there doesn’t appear to be any</w:t>
+      </w:r>
+      <w:r>
+        <w:rPr>
+          <w:rFonts w:ascii="Cambria Math" w:eastAsiaTheme="minorEastAsia" w:hAnsi="Cambria Math"/>
+          <w:iCs/>
+          <w:sz w:val="24"/>
+          <w:szCs w:val="24"/>
+        </w:rPr>
+        <w:t xml:space="preserve"> markers of</w:t>
+      </w:r>
+      <w:r>
+        <w:rPr>
+          <w:rFonts w:ascii="Cambria Math" w:eastAsiaTheme="minorEastAsia" w:hAnsi="Cambria Math"/>
+          <w:iCs/>
+          <w:sz w:val="24"/>
+          <w:szCs w:val="24"/>
+        </w:rPr>
+        <w:t xml:space="preserve"> chaos.</w:t>
+      </w:r>
+    </w:p>
+    <w:p>
+      <w:pPr>
+        <w:jc w:val="both"/>
+        <w:rPr>
+          <w:rFonts w:ascii="Cambria Math" w:hAnsi="Cambria Math"/>
+          <w:iCs/>
+          <w:sz w:val="24"/>
+          <w:szCs w:val="24"/>
+        </w:rPr>
+      </w:pPr>
+    </w:p>
+    <w:p>
+      <w:pPr>
+        <w:jc w:val="both"/>
+        <w:rPr>
+          <w:rFonts w:ascii="Cambria Math" w:hAnsi="Cambria Math"/>
+          <w:iCs/>
+          <w:sz w:val="24"/>
+          <w:szCs w:val="24"/>
+        </w:rPr>
+      </w:pPr>
+    </w:p>
+    <w:p>
+      <w:pPr>
+        <w:jc w:val="both"/>
+        <w:rPr>
+          <w:rFonts w:ascii="Cambria Math" w:hAnsi="Cambria Math"/>
+          <w:iCs/>
+          <w:sz w:val="24"/>
+          <w:szCs w:val="24"/>
+        </w:rPr>
+      </w:pPr>
+    </w:p>
+    <w:p>
+      <w:pPr>
+        <w:jc w:val="both"/>
+        <w:rPr>
+          <w:rFonts w:ascii="Cambria Math" w:hAnsi="Cambria Math"/>
+          <w:iCs/>
+          <w:sz w:val="24"/>
+          <w:szCs w:val="24"/>
+        </w:rPr>
+      </w:pPr>
+    </w:p>
+    <w:p>
+      <w:pPr>
+        <w:jc w:val="both"/>
+        <w:rPr>
+          <w:rFonts w:ascii="Cambria Math" w:hAnsi="Cambria Math"/>
+          <w:iCs/>
+          <w:sz w:val="24"/>
+          <w:szCs w:val="24"/>
+        </w:rPr>
+      </w:pPr>
+    </w:p>
+    <w:p>
+      <w:pPr>
+        <w:jc w:val="both"/>
+        <w:rPr>
+          <w:rFonts w:ascii="Cambria Math" w:hAnsi="Cambria Math"/>
+          <w:iCs/>
+          <w:sz w:val="24"/>
+          <w:szCs w:val="24"/>
+        </w:rPr>
+      </w:pPr>
+    </w:p>
+    <w:p>
+      <w:pPr>
+        <w:rPr>
+          <w:rFonts w:ascii="Cambria Math" w:hAnsi="Cambria Math"/>
+          <w:iCs/>
+          <w:sz w:val="24"/>
+          <w:szCs w:val="24"/>
+        </w:rPr>
+      </w:pPr>
+      <w:r>
+        <w:rPr>
+          <w:rFonts w:ascii="Cambria Math" w:hAnsi="Cambria Math"/>
+          <w:iCs/>
+          <w:sz w:val="24"/>
+          <w:szCs w:val="24"/>
+        </w:rPr>
+        <w:br w:type="page"/>
+      </w:r>
+    </w:p>
+    <w:p>
+      <w:pPr>
+        <w:jc w:val="both"/>
+        <w:rPr>
+          <w:rFonts w:ascii="Cambria Math" w:hAnsi="Cambria Math"/>
+          <w:b/>
+          <w:bCs/>
+          <w:iCs/>
+          <w:sz w:val="24"/>
+          <w:szCs w:val="24"/>
+        </w:rPr>
+      </w:pPr>
+      <w:r>
+        <w:rPr>
+          <w:rFonts w:ascii="Cambria Math" w:hAnsi="Cambria Math"/>
+          <w:b/>
+          <w:bCs/>
+          <w:iCs/>
+          <w:sz w:val="24"/>
+          <w:szCs w:val="24"/>
+        </w:rPr>
+        <w:lastRenderedPageBreak/>
+        <w:t>4.6- Additional Tasks</w:t>
+      </w:r>
     </w:p>
     <w:p>
       <w:pPr>
@@ -21043,7 +24200,7 @@
       </w:pPr>
     </w:p>
     <w:sectPr>
-      <w:footerReference w:type="default" r:id="rId34"/>
+      <w:footerReference w:type="default" r:id="rId54"/>
       <w:footnotePr>
         <w:numFmt w:val="chicago"/>
         <w:numRestart w:val="eachPage"/>
@@ -21132,7 +24289,7 @@
             <w:rFonts w:ascii="Cambria Math" w:hAnsi="Cambria Math"/>
             <w:noProof/>
           </w:rPr>
-          <w:t>17</w:t>
+          <w:t>1</w:t>
         </w:r>
         <w:r>
           <w:rPr>
@@ -21368,6 +24525,135 @@
           <w:rFonts w:ascii="Cambria Math" w:hAnsi="Cambria Math"/>
         </w:rPr>
         <w:t>More on this in the discussion</w:t>
+      </w:r>
+    </w:p>
+  </w:footnote>
+  <w:footnote w:id="8">
+    <w:p>
+      <w:pPr>
+        <w:pStyle w:val="FootnoteText"/>
+        <w:rPr>
+          <w:rFonts w:ascii="Cambria Math" w:hAnsi="Cambria Math"/>
+        </w:rPr>
+      </w:pPr>
+      <w:r>
+        <w:rPr>
+          <w:rStyle w:val="FootnoteReference"/>
+          <w:rFonts w:ascii="Cambria Math" w:hAnsi="Cambria Math"/>
+        </w:rPr>
+        <w:footnoteRef/>
+      </w:r>
+      <w:r>
+        <w:rPr>
+          <w:rFonts w:ascii="Cambria Math" w:hAnsi="Cambria Math"/>
+        </w:rPr>
+        <w:t xml:space="preserve"> Given the velocity is not too high</w:t>
+      </w:r>
+    </w:p>
+  </w:footnote>
+  <w:footnote w:id="9">
+    <w:p>
+      <w:pPr>
+        <w:pStyle w:val="FootnoteText"/>
+        <w:rPr>
+          <w:rFonts w:ascii="Cambria Math" w:hAnsi="Cambria Math"/>
+        </w:rPr>
+      </w:pPr>
+      <w:r>
+        <w:rPr>
+          <w:rStyle w:val="FootnoteReference"/>
+          <w:rFonts w:ascii="Cambria Math" w:hAnsi="Cambria Math"/>
+        </w:rPr>
+        <w:footnoteRef/>
+      </w:r>
+      <w:r>
+        <w:rPr>
+          <w:rFonts w:ascii="Cambria Math" w:hAnsi="Cambria Math"/>
+        </w:rPr>
+        <w:t xml:space="preserve"> </w:t>
+      </w:r>
+      <m:oMath>
+        <m:sSup>
+          <m:sSupPr>
+            <m:ctrlPr>
+              <w:rPr>
+                <w:rFonts w:ascii="Cambria Math" w:hAnsi="Cambria Math"/>
+                <w:i/>
+                <w:iCs/>
+              </w:rPr>
+            </m:ctrlPr>
+          </m:sSupPr>
+          <m:e>
+            <m:r>
+              <w:rPr>
+                <w:rFonts w:ascii="Cambria Math" w:hAnsi="Cambria Math"/>
+              </w:rPr>
+              <m:t>θ</m:t>
+            </m:r>
+          </m:e>
+          <m:sup>
+            <m:r>
+              <w:rPr>
+                <w:rFonts w:ascii="Cambria Math" w:hAnsi="Cambria Math"/>
+              </w:rPr>
+              <m:t>'</m:t>
+            </m:r>
+          </m:sup>
+        </m:sSup>
+        <m:r>
+          <w:rPr>
+            <w:rFonts w:ascii="Cambria Math" w:hAnsi="Cambria Math"/>
+          </w:rPr>
+          <m:t xml:space="preserve">&amp; </m:t>
+        </m:r>
+        <m:r>
+          <w:rPr>
+            <w:rFonts w:ascii="Cambria Math" w:hAnsi="Cambria Math"/>
+          </w:rPr>
+          <m:t>φ</m:t>
+        </m:r>
+        <m:r>
+          <w:rPr>
+            <w:rFonts w:ascii="Cambria Math" w:hAnsi="Cambria Math"/>
+          </w:rPr>
+          <m:t>'</m:t>
+        </m:r>
+      </m:oMath>
+      <w:r>
+        <w:rPr>
+          <w:rFonts w:ascii="Cambria Math" w:eastAsiaTheme="minorEastAsia" w:hAnsi="Cambria Math"/>
+          <w:iCs/>
+        </w:rPr>
+        <w:t xml:space="preserve"> refer to the angular velocities in the figure</w:t>
+      </w:r>
+    </w:p>
+  </w:footnote>
+  <w:footnote w:id="10">
+    <w:p>
+      <w:pPr>
+        <w:pStyle w:val="FootnoteText"/>
+        <w:rPr>
+          <w:rFonts w:ascii="Cambria Math" w:hAnsi="Cambria Math"/>
+        </w:rPr>
+      </w:pPr>
+      <w:r>
+        <w:rPr>
+          <w:rStyle w:val="FootnoteReference"/>
+          <w:rFonts w:ascii="Cambria Math" w:hAnsi="Cambria Math"/>
+        </w:rPr>
+        <w:footnoteRef/>
+      </w:r>
+      <w:r>
+        <w:rPr>
+          <w:rFonts w:ascii="Cambria Math" w:hAnsi="Cambria Math"/>
+        </w:rPr>
+        <w:t xml:space="preserve"> </w:t>
+      </w:r>
+      <w:r>
+        <w:rPr>
+          <w:rFonts w:ascii="Cambria Math" w:hAnsi="Cambria Math"/>
+        </w:rPr>
+        <w:t>Some of the figures have been rescaled for clarity</w:t>
       </w:r>
     </w:p>
   </w:footnote>
@@ -22742,7 +26028,7 @@
     <w:charset w:val="00"/>
     <w:family w:val="swiss"/>
     <w:pitch w:val="variable"/>
-    <w:sig w:usb0="E00002FF" w:usb1="4000ACFF" w:usb2="00000001" w:usb3="00000000" w:csb0="0000019F" w:csb1="00000000"/>
+    <w:sig w:usb0="E0002AFF" w:usb1="4000ACFF" w:usb2="00000001" w:usb3="00000000" w:csb0="000001FF" w:csb1="00000000"/>
   </w:font>
   <w:font w:name="Arial">
     <w:panose1 w:val="020B0604020202020204"/>
@@ -22763,7 +26049,7 @@
     <w:charset w:val="00"/>
     <w:family w:val="swiss"/>
     <w:pitch w:val="variable"/>
-    <w:sig w:usb0="A00002EF" w:usb1="4000207B" w:usb2="00000000" w:usb3="00000000" w:csb0="0000009F" w:csb1="00000000"/>
+    <w:sig w:usb0="A0002AEF" w:usb1="4000207B" w:usb2="00000000" w:usb3="00000000" w:csb0="000001FF" w:csb1="00000000"/>
   </w:font>
 </w:fonts>
 </file>
@@ -23513,7 +26799,7 @@
 </file>
 
 <file path=customXml/itemProps1.xml><?xml version="1.0" encoding="utf-8"?>
-<ds:datastoreItem xmlns:ds="http://schemas.openxmlformats.org/officeDocument/2006/customXml" ds:itemID="{521E1F5A-6280-42B9-994F-B32E7B958D00}">
+<ds:datastoreItem xmlns:ds="http://schemas.openxmlformats.org/officeDocument/2006/customXml" ds:itemID="{85A61430-AD26-40C2-A52B-D560B55D6A16}">
   <ds:schemaRefs>
     <ds:schemaRef ds:uri="http://schemas.openxmlformats.org/officeDocument/2006/bibliography"/>
   </ds:schemaRefs>

</xml_diff>

<commit_message>
Theory part of report
</commit_message>
<xml_diff>
--- a/PHYCS425 - Report.docx
+++ b/PHYCS425 - Report.docx
@@ -1,6 +1,6 @@
 
 <file path=word/document.xml><?xml version="1.0" encoding="utf-8"?>
-<w:document xmlns:wpc="http://schemas.microsoft.com/office/word/2010/wordprocessingCanvas" xmlns:cx="http://schemas.microsoft.com/office/drawing/2014/chartex" xmlns:mc="http://schemas.openxmlformats.org/markup-compatibility/2006" xmlns:o="urn:schemas-microsoft-com:office:office" xmlns:r="http://schemas.openxmlformats.org/officeDocument/2006/relationships" xmlns:m="http://schemas.openxmlformats.org/officeDocument/2006/math" xmlns:v="urn:schemas-microsoft-com:vml" xmlns:wp14="http://schemas.microsoft.com/office/word/2010/wordprocessingDrawing" xmlns:wp="http://schemas.openxmlformats.org/drawingml/2006/wordprocessingDrawing" xmlns:w10="urn:schemas-microsoft-com:office:word" xmlns:w="http://schemas.openxmlformats.org/wordprocessingml/2006/main" xmlns:w14="http://schemas.microsoft.com/office/word/2010/wordml" xmlns:w15="http://schemas.microsoft.com/office/word/2012/wordml" xmlns:w16se="http://schemas.microsoft.com/office/word/2015/wordml/symex" xmlns:wpg="http://schemas.microsoft.com/office/word/2010/wordprocessingGroup" xmlns:wpi="http://schemas.microsoft.com/office/word/2010/wordprocessingInk" xmlns:wne="http://schemas.microsoft.com/office/word/2006/wordml" xmlns:wps="http://schemas.microsoft.com/office/word/2010/wordprocessingShape" mc:Ignorable="w14 w15 w16se wp14">
+<w:document xmlns:wpc="http://schemas.microsoft.com/office/word/2010/wordprocessingCanvas" xmlns:cx="http://schemas.microsoft.com/office/drawing/2014/chartex" xmlns:cx1="http://schemas.microsoft.com/office/drawing/2015/9/8/chartex" xmlns:cx2="http://schemas.microsoft.com/office/drawing/2015/10/21/chartex" xmlns:cx3="http://schemas.microsoft.com/office/drawing/2016/5/9/chartex" xmlns:cx4="http://schemas.microsoft.com/office/drawing/2016/5/10/chartex" xmlns:cx5="http://schemas.microsoft.com/office/drawing/2016/5/11/chartex" xmlns:cx6="http://schemas.microsoft.com/office/drawing/2016/5/12/chartex" xmlns:cx7="http://schemas.microsoft.com/office/drawing/2016/5/13/chartex" xmlns:cx8="http://schemas.microsoft.com/office/drawing/2016/5/14/chartex" xmlns:mc="http://schemas.openxmlformats.org/markup-compatibility/2006" xmlns:aink="http://schemas.microsoft.com/office/drawing/2016/ink" xmlns:am3d="http://schemas.microsoft.com/office/drawing/2017/model3d" xmlns:o="urn:schemas-microsoft-com:office:office" xmlns:r="http://schemas.openxmlformats.org/officeDocument/2006/relationships" xmlns:m="http://schemas.openxmlformats.org/officeDocument/2006/math" xmlns:v="urn:schemas-microsoft-com:vml" xmlns:wp14="http://schemas.microsoft.com/office/word/2010/wordprocessingDrawing" xmlns:wp="http://schemas.openxmlformats.org/drawingml/2006/wordprocessingDrawing" xmlns:w10="urn:schemas-microsoft-com:office:word" xmlns:w="http://schemas.openxmlformats.org/wordprocessingml/2006/main" xmlns:w14="http://schemas.microsoft.com/office/word/2010/wordml" xmlns:w15="http://schemas.microsoft.com/office/word/2012/wordml" xmlns:w16cex="http://schemas.microsoft.com/office/word/2018/wordml/cex" xmlns:w16cid="http://schemas.microsoft.com/office/word/2016/wordml/cid" xmlns:w16="http://schemas.microsoft.com/office/word/2018/wordml" xmlns:w16sdtdh="http://schemas.microsoft.com/office/word/2020/wordml/sdtdatahash" xmlns:w16se="http://schemas.microsoft.com/office/word/2015/wordml/symex" xmlns:wpg="http://schemas.microsoft.com/office/word/2010/wordprocessingGroup" xmlns:wpi="http://schemas.microsoft.com/office/word/2010/wordprocessingInk" xmlns:wne="http://schemas.microsoft.com/office/word/2006/wordml" xmlns:wps="http://schemas.microsoft.com/office/word/2010/wordprocessingShape" mc:Ignorable="w14 w15 w16se w16cid w16 w16cex w16sdtdh wp14">
   <w:body>
     <w:p>
       <w:pPr>
@@ -19,7 +19,7 @@
           <w:lang w:eastAsia="en-GB"/>
         </w:rPr>
         <w:drawing>
-          <wp:anchor distT="0" distB="0" distL="114300" distR="114300" simplePos="0" relativeHeight="251658240" behindDoc="0" locked="0" layoutInCell="1" allowOverlap="1" wp14:anchorId="02E35433" wp14:editId="6621E7B1">
+          <wp:anchor distT="0" distB="0" distL="114300" distR="114300" simplePos="0" relativeHeight="251658240" behindDoc="0" locked="0" layoutInCell="1" allowOverlap="1" wp14:anchorId="36F02156" wp14:editId="353BB86F">
             <wp:simplePos x="0" y="0"/>
             <wp:positionH relativeFrom="margin">
               <wp:align>center</wp:align>
@@ -85,7 +85,7 @@
         <mc:AlternateContent>
           <mc:Choice Requires="wps">
             <w:drawing>
-              <wp:anchor distT="45720" distB="45720" distL="114300" distR="114300" simplePos="0" relativeHeight="251660288" behindDoc="0" locked="0" layoutInCell="1" allowOverlap="1" wp14:anchorId="3DC24FDD" wp14:editId="627EA49B">
+              <wp:anchor distT="45720" distB="45720" distL="114300" distR="114300" simplePos="0" relativeHeight="251660288" behindDoc="0" locked="0" layoutInCell="1" allowOverlap="1" wp14:anchorId="4F1F4C25" wp14:editId="7EB90EC4">
                 <wp:simplePos x="0" y="0"/>
                 <wp:positionH relativeFrom="margin">
                   <wp:align>center</wp:align>
@@ -181,11 +181,11 @@
           </mc:Choice>
           <mc:Fallback>
             <w:pict>
-              <v:shapetype w14:anchorId="3DC24FDD" id="_x0000_t202" coordsize="21600,21600" o:spt="202" path="m,l,21600r21600,l21600,xe">
+              <v:shapetype w14:anchorId="4F1F4C25" id="_x0000_t202" coordsize="21600,21600" o:spt="202" path="m,l,21600r21600,l21600,xe">
                 <v:stroke joinstyle="miter"/>
                 <v:path gradientshapeok="t" o:connecttype="rect"/>
               </v:shapetype>
-              <v:shape id="Text Box 2" o:spid="_x0000_s1026" type="#_x0000_t202" style="position:absolute;margin-left:0;margin-top:214pt;width:240pt;height:59.5pt;z-index:251660288;visibility:visible;mso-wrap-style:square;mso-width-percent:0;mso-height-percent:0;mso-wrap-distance-left:9pt;mso-wrap-distance-top:3.6pt;mso-wrap-distance-right:9pt;mso-wrap-distance-bottom:3.6pt;mso-position-horizontal:center;mso-position-horizontal-relative:margin;mso-position-vertical:absolute;mso-position-vertical-relative:page;mso-width-percent:0;mso-height-percent:0;mso-width-relative:margin;mso-height-relative:margin;v-text-anchor:top" o:gfxdata="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" stroked="f">
+              <v:shape id="Text Box 2" o:spid="_x0000_s1026" type="#_x0000_t202" style="position:absolute;margin-left:0;margin-top:214pt;width:240pt;height:59.5pt;z-index:251660288;visibility:visible;mso-wrap-style:square;mso-width-percent:0;mso-height-percent:0;mso-wrap-distance-left:9pt;mso-wrap-distance-top:3.6pt;mso-wrap-distance-right:9pt;mso-wrap-distance-bottom:3.6pt;mso-position-horizontal:center;mso-position-horizontal-relative:margin;mso-position-vertical:absolute;mso-position-vertical-relative:page;mso-width-percent:0;mso-height-percent:0;mso-width-relative:margin;mso-height-relative:margin;v-text-anchor:top" o:gfxdata="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" stroked="f">
                 <v:textbox>
                   <w:txbxContent>
                     <w:p>
@@ -279,7 +279,7 @@
         <mc:AlternateContent>
           <mc:Choice Requires="wps">
             <w:drawing>
-              <wp:anchor distT="45720" distB="45720" distL="114300" distR="114300" simplePos="0" relativeHeight="251662336" behindDoc="0" locked="0" layoutInCell="1" allowOverlap="1" wp14:anchorId="7D6A7B74" wp14:editId="790F0E0B">
+              <wp:anchor distT="45720" distB="45720" distL="114300" distR="114300" simplePos="0" relativeHeight="251662336" behindDoc="0" locked="0" layoutInCell="1" allowOverlap="1" wp14:anchorId="1C78618D" wp14:editId="51432AE0">
                 <wp:simplePos x="0" y="0"/>
                 <wp:positionH relativeFrom="margin">
                   <wp:posOffset>901700</wp:posOffset>
@@ -405,7 +405,7 @@
           </mc:Choice>
           <mc:Fallback>
             <w:pict>
-              <v:shape w14:anchorId="7D6A7B74" id="_x0000_s1027" type="#_x0000_t202" style="position:absolute;margin-left:71pt;margin-top:308.5pt;width:308.5pt;height:98.5pt;z-index:251662336;visibility:visible;mso-wrap-style:square;mso-width-percent:0;mso-height-percent:0;mso-wrap-distance-left:9pt;mso-wrap-distance-top:3.6pt;mso-wrap-distance-right:9pt;mso-wrap-distance-bottom:3.6pt;mso-position-horizontal:absolute;mso-position-horizontal-relative:margin;mso-position-vertical:absolute;mso-position-vertical-relative:margin;mso-width-percent:0;mso-height-percent:0;mso-width-relative:margin;mso-height-relative:margin;v-text-anchor:top" o:gfxdata="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" stroked="f">
+              <v:shape w14:anchorId="1C78618D" id="_x0000_s1027" type="#_x0000_t202" style="position:absolute;margin-left:71pt;margin-top:308.5pt;width:308.5pt;height:98.5pt;z-index:251662336;visibility:visible;mso-wrap-style:square;mso-width-percent:0;mso-height-percent:0;mso-wrap-distance-left:9pt;mso-wrap-distance-top:3.6pt;mso-wrap-distance-right:9pt;mso-wrap-distance-bottom:3.6pt;mso-position-horizontal:absolute;mso-position-horizontal-relative:margin;mso-position-vertical:absolute;mso-position-vertical-relative:margin;mso-width-percent:0;mso-height-percent:0;mso-width-relative:margin;mso-height-relative:margin;v-text-anchor:top" o:gfxdata="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" stroked="f">
                 <v:textbox>
                   <w:txbxContent>
                     <w:p>
@@ -493,7 +493,7 @@
         <mc:AlternateContent>
           <mc:Choice Requires="wps">
             <w:drawing>
-              <wp:anchor distT="0" distB="0" distL="114300" distR="114300" simplePos="0" relativeHeight="251665408" behindDoc="0" locked="0" layoutInCell="1" allowOverlap="1" wp14:anchorId="3D9AA130" wp14:editId="70268EDE">
+              <wp:anchor distT="0" distB="0" distL="114300" distR="114300" simplePos="0" relativeHeight="251665408" behindDoc="0" locked="0" layoutInCell="1" allowOverlap="1" wp14:anchorId="18D0A640" wp14:editId="178694AF">
                 <wp:simplePos x="0" y="0"/>
                 <wp:positionH relativeFrom="margin">
                   <wp:posOffset>319153</wp:posOffset>
@@ -582,7 +582,7 @@
         <mc:AlternateContent>
           <mc:Choice Requires="wps">
             <w:drawing>
-              <wp:anchor distT="0" distB="0" distL="114300" distR="114300" simplePos="0" relativeHeight="251667456" behindDoc="0" locked="0" layoutInCell="1" allowOverlap="1" wp14:anchorId="6A2BAE92" wp14:editId="28D4FDEB">
+              <wp:anchor distT="0" distB="0" distL="114300" distR="114300" simplePos="0" relativeHeight="251667456" behindDoc="0" locked="0" layoutInCell="1" allowOverlap="1" wp14:anchorId="2102B03A" wp14:editId="7F2F72D0">
                 <wp:simplePos x="0" y="0"/>
                 <wp:positionH relativeFrom="margin">
                   <wp:align>center</wp:align>
@@ -653,7 +653,7 @@
         <mc:AlternateContent>
           <mc:Choice Requires="wps">
             <w:drawing>
-              <wp:anchor distT="45720" distB="45720" distL="114300" distR="114300" simplePos="0" relativeHeight="251664384" behindDoc="0" locked="0" layoutInCell="1" allowOverlap="1" wp14:anchorId="23FAC0A6" wp14:editId="65BD7652">
+              <wp:anchor distT="45720" distB="45720" distL="114300" distR="114300" simplePos="0" relativeHeight="251664384" behindDoc="0" locked="0" layoutInCell="1" allowOverlap="1" wp14:anchorId="5A549C48" wp14:editId="7AFC66C5">
                 <wp:simplePos x="0" y="0"/>
                 <wp:positionH relativeFrom="margin">
                   <wp:posOffset>901700</wp:posOffset>
@@ -819,8 +819,8 @@
                               <w:tblLook w:val="04A0" w:firstRow="1" w:lastRow="0" w:firstColumn="1" w:lastColumn="0" w:noHBand="0" w:noVBand="1"/>
                             </w:tblPr>
                             <w:tblGrid>
-                              <w:gridCol w:w="2933"/>
-                              <w:gridCol w:w="2935"/>
+                              <w:gridCol w:w="2936"/>
+                              <w:gridCol w:w="2937"/>
                             </w:tblGrid>
                             <w:tr>
                               <w:tc>
@@ -998,7 +998,7 @@
           </mc:Choice>
           <mc:Fallback>
             <w:pict>
-              <v:shape w14:anchorId="23FAC0A6" id="Text Box 3" o:spid="_x0000_s1028" type="#_x0000_t202" style="position:absolute;margin-left:71pt;margin-top:0;width:308.5pt;height:239.5pt;z-index:251664384;visibility:visible;mso-wrap-style:square;mso-width-percent:0;mso-height-percent:0;mso-wrap-distance-left:9pt;mso-wrap-distance-top:3.6pt;mso-wrap-distance-right:9pt;mso-wrap-distance-bottom:3.6pt;mso-position-horizontal:absolute;mso-position-horizontal-relative:margin;mso-position-vertical:bottom;mso-position-vertical-relative:margin;mso-width-percent:0;mso-height-percent:0;mso-width-relative:margin;mso-height-relative:margin;v-text-anchor:top" o:gfxdata="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" stroked="f">
+              <v:shape w14:anchorId="5A549C48" id="Text Box 3" o:spid="_x0000_s1028" type="#_x0000_t202" style="position:absolute;margin-left:71pt;margin-top:0;width:308.5pt;height:239.5pt;z-index:251664384;visibility:visible;mso-wrap-style:square;mso-width-percent:0;mso-height-percent:0;mso-wrap-distance-left:9pt;mso-wrap-distance-top:3.6pt;mso-wrap-distance-right:9pt;mso-wrap-distance-bottom:3.6pt;mso-position-horizontal:absolute;mso-position-horizontal-relative:margin;mso-position-vertical:bottom;mso-position-vertical-relative:margin;mso-width-percent:0;mso-height-percent:0;mso-width-relative:margin;mso-height-relative:margin;v-text-anchor:top" o:gfxdata="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" stroked="f">
                 <v:textbox>
                   <w:txbxContent>
                     <w:p>
@@ -1126,8 +1126,8 @@
                         <w:tblLook w:val="04A0" w:firstRow="1" w:lastRow="0" w:firstColumn="1" w:lastColumn="0" w:noHBand="0" w:noVBand="1"/>
                       </w:tblPr>
                       <w:tblGrid>
-                        <w:gridCol w:w="2933"/>
-                        <w:gridCol w:w="2935"/>
+                        <w:gridCol w:w="2936"/>
+                        <w:gridCol w:w="2937"/>
                       </w:tblGrid>
                       <w:tr>
                         <w:tc>
@@ -2236,8 +2236,6 @@
               </w:rPr>
               <w:t>Additional Tasks</w:t>
             </w:r>
-            <w:bookmarkStart w:id="0" w:name="_GoBack"/>
-            <w:bookmarkEnd w:id="0"/>
           </w:p>
           <w:p>
             <w:pPr>
@@ -3563,6 +3561,7 @@
         <w:jc w:val="both"/>
         <w:rPr>
           <w:rFonts w:ascii="Cambria Math" w:hAnsi="Cambria Math"/>
+          <w:color w:val="C00000"/>
           <w:sz w:val="24"/>
           <w:szCs w:val="24"/>
         </w:rPr>
@@ -3663,7 +3662,23 @@
           <w:sz w:val="24"/>
           <w:szCs w:val="24"/>
         </w:rPr>
-        <w:t>. Euler’s</w:t>
+        <w:t>.</w:t>
+      </w:r>
+      <w:r>
+        <w:rPr>
+          <w:rFonts w:ascii="Cambria Math" w:hAnsi="Cambria Math"/>
+          <w:sz w:val="24"/>
+          <w:szCs w:val="24"/>
+        </w:rPr>
+        <w:t xml:space="preserve"> </w:t>
+      </w:r>
+      <w:r>
+        <w:rPr>
+          <w:rFonts w:ascii="Cambria Math" w:hAnsi="Cambria Math"/>
+          <w:sz w:val="24"/>
+          <w:szCs w:val="24"/>
+        </w:rPr>
+        <w:t>Euler’s</w:t>
       </w:r>
       <w:r>
         <w:rPr>
@@ -3716,6 +3731,215 @@
       <w:r>
         <w:rPr>
           <w:rFonts w:ascii="Cambria Math" w:hAnsi="Cambria Math"/>
+          <w:color w:val="C00000"/>
+          <w:sz w:val="24"/>
+          <w:szCs w:val="24"/>
+        </w:rPr>
+        <w:t>computing the slopes of the curve at the starting point, and so the tangent line</w:t>
+      </w:r>
+      <w:r>
+        <w:rPr>
+          <w:rFonts w:ascii="Cambria Math" w:hAnsi="Cambria Math"/>
+          <w:color w:val="C00000"/>
+          <w:sz w:val="24"/>
+          <w:szCs w:val="24"/>
+        </w:rPr>
+        <w:t xml:space="preserve">. This how Euler’s method work. What did Runge come up with </w:t>
+      </w:r>
+      <w:r>
+        <w:rPr>
+          <w:rFonts w:ascii="Cambria Math" w:hAnsi="Cambria Math"/>
+          <w:color w:val="C00000"/>
+          <w:sz w:val="24"/>
+          <w:szCs w:val="24"/>
+        </w:rPr>
+        <w:t xml:space="preserve">to approximate the solutions to initial value problems by adding the weighted average of four increments (only one increment in Euler’s method). </w:t>
+      </w:r>
+      <w:r>
+        <w:rPr>
+          <w:rFonts w:ascii="Cambria Math" w:hAnsi="Cambria Math"/>
+          <w:color w:val="C00000"/>
+          <w:sz w:val="24"/>
+          <w:szCs w:val="24"/>
+        </w:rPr>
+        <w:t>Those increments (denoted by k</w:t>
+      </w:r>
+      <w:r>
+        <w:rPr>
+          <w:rFonts w:ascii="Cambria Math" w:hAnsi="Cambria Math"/>
+          <w:color w:val="C00000"/>
+          <w:sz w:val="24"/>
+          <w:szCs w:val="24"/>
+          <w:vertAlign w:val="subscript"/>
+        </w:rPr>
+        <w:t>i</w:t>
+      </w:r>
+      <w:r>
+        <w:rPr>
+          <w:rFonts w:ascii="Cambria Math" w:hAnsi="Cambria Math"/>
+          <w:color w:val="C00000"/>
+          <w:sz w:val="24"/>
+          <w:szCs w:val="24"/>
+        </w:rPr>
+        <w:t xml:space="preserve">) </w:t>
+      </w:r>
+      <w:r>
+        <w:rPr>
+          <w:rFonts w:ascii="Cambria Math" w:hAnsi="Cambria Math"/>
+          <w:color w:val="C00000"/>
+          <w:sz w:val="24"/>
+          <w:szCs w:val="24"/>
+        </w:rPr>
+        <w:t>are the product of the step size times the estimated slope specified by the differential equation. The first increment is the same as Euler’s one. Second and third increments are the slopes at the midpoint of the step size</w:t>
+      </w:r>
+      <w:r>
+        <w:rPr>
+          <w:rFonts w:ascii="Cambria Math" w:hAnsi="Cambria Math"/>
+          <w:color w:val="C00000"/>
+          <w:sz w:val="24"/>
+          <w:szCs w:val="24"/>
+        </w:rPr>
+        <w:t xml:space="preserve">, followed by the slope at the end of the interval. </w:t>
+      </w:r>
+    </w:p>
+    <w:p>
+      <w:pPr>
+        <w:jc w:val="both"/>
+        <w:rPr>
+          <w:rFonts w:ascii="Cambria Math" w:hAnsi="Cambria Math"/>
+          <w:color w:val="C00000"/>
+          <w:sz w:val="24"/>
+          <w:szCs w:val="24"/>
+        </w:rPr>
+      </w:pPr>
+      <w:r>
+        <w:rPr>
+          <w:rFonts w:ascii="Cambria Math" w:hAnsi="Cambria Math"/>
+          <w:color w:val="C00000"/>
+          <w:sz w:val="24"/>
+          <w:szCs w:val="24"/>
+        </w:rPr>
+        <w:t>[ADD THE EQUATIONS OF K’S FROM WIKIPEDIA]</w:t>
+      </w:r>
+    </w:p>
+    <w:p>
+      <w:pPr>
+        <w:jc w:val="both"/>
+        <w:rPr>
+          <w:rFonts w:ascii="Cambria Math" w:hAnsi="Cambria Math"/>
+          <w:color w:val="C00000"/>
+          <w:sz w:val="24"/>
+          <w:szCs w:val="24"/>
+        </w:rPr>
+      </w:pPr>
+      <w:r>
+        <w:rPr>
+          <w:rFonts w:ascii="Cambria Math" w:hAnsi="Cambria Math"/>
+          <w:color w:val="C00000"/>
+          <w:sz w:val="24"/>
+          <w:szCs w:val="24"/>
+        </w:rPr>
+        <w:t>The RK4 is the fourth-order</w:t>
+      </w:r>
+      <w:r>
+        <w:rPr>
+          <w:rFonts w:ascii="Cambria Math" w:hAnsi="Cambria Math"/>
+          <w:color w:val="C00000"/>
+          <w:sz w:val="24"/>
+          <w:szCs w:val="24"/>
+        </w:rPr>
+        <w:t xml:space="preserve"> method</w:t>
+      </w:r>
+      <w:r>
+        <w:rPr>
+          <w:rFonts w:ascii="Cambria Math" w:hAnsi="Cambria Math"/>
+          <w:color w:val="C00000"/>
+          <w:sz w:val="24"/>
+          <w:szCs w:val="24"/>
+        </w:rPr>
+        <w:t xml:space="preserve">, means that the local truncation error is in the order of </w:t>
+      </w:r>
+      <w:r>
+        <w:rPr>
+          <w:rFonts w:ascii="Cambria Math" w:hAnsi="Cambria Math"/>
+          <w:i/>
+          <w:iCs/>
+          <w:color w:val="C00000"/>
+          <w:sz w:val="24"/>
+          <w:szCs w:val="24"/>
+        </w:rPr>
+        <w:t>O(h</w:t>
+      </w:r>
+      <w:r>
+        <w:rPr>
+          <w:rFonts w:ascii="Cambria Math" w:hAnsi="Cambria Math"/>
+          <w:i/>
+          <w:iCs/>
+          <w:color w:val="C00000"/>
+          <w:sz w:val="24"/>
+          <w:szCs w:val="24"/>
+          <w:vertAlign w:val="superscript"/>
+        </w:rPr>
+        <w:t>5</w:t>
+      </w:r>
+      <w:r>
+        <w:rPr>
+          <w:rFonts w:ascii="Cambria Math" w:hAnsi="Cambria Math"/>
+          <w:i/>
+          <w:iCs/>
+          <w:color w:val="C00000"/>
+          <w:sz w:val="24"/>
+          <w:szCs w:val="24"/>
+        </w:rPr>
+        <w:t>)</w:t>
+      </w:r>
+      <w:r>
+        <w:rPr>
+          <w:rFonts w:ascii="Cambria Math" w:hAnsi="Cambria Math"/>
+          <w:color w:val="C00000"/>
+          <w:sz w:val="24"/>
+          <w:szCs w:val="24"/>
+        </w:rPr>
+        <w:t xml:space="preserve">, while the total accumulated error is in the order </w:t>
+      </w:r>
+      <w:r>
+        <w:rPr>
+          <w:rFonts w:ascii="Cambria Math" w:hAnsi="Cambria Math"/>
+          <w:i/>
+          <w:iCs/>
+          <w:color w:val="C00000"/>
+          <w:sz w:val="24"/>
+          <w:szCs w:val="24"/>
+        </w:rPr>
+        <w:t>O(h</w:t>
+      </w:r>
+      <w:r>
+        <w:rPr>
+          <w:rFonts w:ascii="Cambria Math" w:hAnsi="Cambria Math"/>
+          <w:i/>
+          <w:iCs/>
+          <w:color w:val="C00000"/>
+          <w:sz w:val="24"/>
+          <w:szCs w:val="24"/>
+          <w:vertAlign w:val="superscript"/>
+        </w:rPr>
+        <w:t>4</w:t>
+      </w:r>
+      <w:r>
+        <w:rPr>
+          <w:rFonts w:ascii="Cambria Math" w:hAnsi="Cambria Math"/>
+          <w:i/>
+          <w:iCs/>
+          <w:color w:val="C00000"/>
+          <w:sz w:val="24"/>
+          <w:szCs w:val="24"/>
+        </w:rPr>
+        <w:t>)</w:t>
+      </w:r>
+      <w:r>
+        <w:rPr>
+          <w:rFonts w:ascii="Cambria Math" w:hAnsi="Cambria Math"/>
+          <w:color w:val="C00000"/>
           <w:sz w:val="24"/>
           <w:szCs w:val="24"/>
         </w:rPr>
@@ -3724,18 +3948,49 @@
       <w:r>
         <w:rPr>
           <w:rFonts w:ascii="Cambria Math" w:hAnsi="Cambria Math"/>
+          <w:color w:val="C00000"/>
           <w:sz w:val="24"/>
           <w:szCs w:val="24"/>
         </w:rPr>
         <w:t xml:space="preserve"> </w:t>
       </w:r>
-      <w:r>
-        <w:rPr>
-          <w:rFonts w:ascii="Cambria Math" w:hAnsi="Cambria Math"/>
-          <w:sz w:val="24"/>
-          <w:szCs w:val="24"/>
-        </w:rPr>
-        <w:t>Euler’s method was</w:t>
+    </w:p>
+    <w:p>
+      <w:pPr>
+        <w:jc w:val="both"/>
+        <w:rPr>
+          <w:rFonts w:ascii="Cambria Math" w:hAnsi="Cambria Math"/>
+          <w:color w:val="C00000"/>
+          <w:sz w:val="24"/>
+          <w:szCs w:val="24"/>
+        </w:rPr>
+      </w:pPr>
+      <w:r>
+        <w:rPr>
+          <w:rFonts w:ascii="Cambria Math" w:hAnsi="Cambria Math"/>
+          <w:color w:val="C00000"/>
+          <w:sz w:val="24"/>
+          <w:szCs w:val="24"/>
+        </w:rPr>
+        <w:t xml:space="preserve">If the differential equation we’re approximating doesn’t have explicitly the independent variable, then the system called “as </w:t>
+      </w:r>
+      <w:r>
+        <w:rPr>
+          <w:rFonts w:ascii="Cambria Math" w:hAnsi="Cambria Math"/>
+          <w:color w:val="C00000"/>
+          <w:sz w:val="24"/>
+          <w:szCs w:val="24"/>
+        </w:rPr>
+        <w:t>physicists” time</w:t>
+      </w:r>
+      <w:r>
+        <w:rPr>
+          <w:rFonts w:ascii="Cambria Math" w:hAnsi="Cambria Math"/>
+          <w:color w:val="C00000"/>
+          <w:sz w:val="24"/>
+          <w:szCs w:val="24"/>
+        </w:rPr>
+        <w:t xml:space="preserve">-invariant system. </w:t>
       </w:r>
     </w:p>
     <w:p>
@@ -3759,28 +4014,297 @@
       <w:pPr>
         <w:rPr>
           <w:rFonts w:ascii="Cambria Math" w:hAnsi="Cambria Math"/>
-          <w:sz w:val="24"/>
-          <w:szCs w:val="24"/>
-        </w:rPr>
-      </w:pPr>
-    </w:p>
-    <w:p>
-      <w:pPr>
-        <w:rPr>
-          <w:rFonts w:ascii="Cambria Math" w:hAnsi="Cambria Math"/>
-          <w:sz w:val="24"/>
-          <w:szCs w:val="24"/>
-        </w:rPr>
-      </w:pPr>
-    </w:p>
-    <w:p>
-      <w:pPr>
-        <w:rPr>
-          <w:rFonts w:ascii="Cambria Math" w:hAnsi="Cambria Math"/>
-          <w:sz w:val="24"/>
-          <w:szCs w:val="24"/>
-        </w:rPr>
-      </w:pPr>
+          <w:b/>
+          <w:bCs/>
+          <w:color w:val="C00000"/>
+          <w:sz w:val="24"/>
+          <w:szCs w:val="24"/>
+        </w:rPr>
+      </w:pPr>
+      <w:r>
+        <w:rPr>
+          <w:rFonts w:ascii="Cambria Math" w:hAnsi="Cambria Math"/>
+          <w:b/>
+          <w:bCs/>
+          <w:color w:val="C00000"/>
+          <w:sz w:val="24"/>
+          <w:szCs w:val="24"/>
+        </w:rPr>
+        <w:t>2.</w:t>
+      </w:r>
+      <w:r>
+        <w:rPr>
+          <w:rFonts w:ascii="Cambria Math" w:hAnsi="Cambria Math"/>
+          <w:b/>
+          <w:bCs/>
+          <w:color w:val="C00000"/>
+          <w:sz w:val="24"/>
+          <w:szCs w:val="24"/>
+        </w:rPr>
+        <w:t>2</w:t>
+      </w:r>
+      <w:r>
+        <w:rPr>
+          <w:rFonts w:ascii="Cambria Math" w:hAnsi="Cambria Math"/>
+          <w:b/>
+          <w:bCs/>
+          <w:color w:val="C00000"/>
+          <w:sz w:val="24"/>
+          <w:szCs w:val="24"/>
+        </w:rPr>
+        <w:t xml:space="preserve">- </w:t>
+      </w:r>
+      <w:r>
+        <w:rPr>
+          <w:rFonts w:ascii="Cambria Math" w:hAnsi="Cambria Math"/>
+          <w:b/>
+          <w:bCs/>
+          <w:color w:val="C00000"/>
+          <w:sz w:val="24"/>
+          <w:szCs w:val="24"/>
+        </w:rPr>
+        <w:t xml:space="preserve">Holonomic constraints </w:t>
+      </w:r>
+    </w:p>
+    <w:p>
+      <w:pPr>
+        <w:jc w:val="both"/>
+        <w:rPr>
+          <w:rFonts w:ascii="Cambria Math" w:hAnsi="Cambria Math"/>
+          <w:color w:val="C00000"/>
+          <w:sz w:val="24"/>
+          <w:szCs w:val="24"/>
+        </w:rPr>
+      </w:pPr>
+      <w:r>
+        <w:rPr>
+          <w:rFonts w:ascii="Cambria Math" w:hAnsi="Cambria Math"/>
+          <w:color w:val="C00000"/>
+          <w:sz w:val="24"/>
+          <w:szCs w:val="24"/>
+        </w:rPr>
+        <w:t xml:space="preserve">Constrained motion in 1D or 2D surfaces are examples of holonomic systems.  Holonomic system is a system which you can </w:t>
+      </w:r>
+      <w:r>
+        <w:rPr>
+          <w:rFonts w:ascii="Cambria Math" w:hAnsi="Cambria Math"/>
+          <w:color w:val="C00000"/>
+          <w:sz w:val="24"/>
+          <w:szCs w:val="24"/>
+        </w:rPr>
+        <w:t xml:space="preserve">deduce the state of system by only knowing the </w:t>
+      </w:r>
+      <w:r>
+        <w:rPr>
+          <w:rFonts w:ascii="Cambria Math" w:hAnsi="Cambria Math"/>
+          <w:color w:val="C00000"/>
+          <w:sz w:val="24"/>
+          <w:szCs w:val="24"/>
+        </w:rPr>
+        <w:t xml:space="preserve">information about the change of positions of the system’s components over time, without needing to know the velocities they are moving relative to each other. To define a holonomic constraint, it is the relation </w:t>
+      </w:r>
+      <w:r>
+        <w:rPr>
+          <w:rFonts w:ascii="Cambria Math" w:hAnsi="Cambria Math"/>
+          <w:color w:val="C00000"/>
+          <w:sz w:val="24"/>
+          <w:szCs w:val="24"/>
+        </w:rPr>
+        <w:t xml:space="preserve">between position variables that expressed as: </w:t>
+      </w:r>
+    </w:p>
+    <w:p>
+      <w:pPr>
+        <w:jc w:val="both"/>
+        <w:rPr>
+          <w:rFonts w:ascii="Cambria Math" w:hAnsi="Cambria Math"/>
+          <w:color w:val="C00000"/>
+          <w:sz w:val="24"/>
+          <w:szCs w:val="24"/>
+        </w:rPr>
+      </w:pPr>
+      <w:r>
+        <w:rPr>
+          <w:rFonts w:ascii="Cambria Math" w:hAnsi="Cambria Math"/>
+          <w:color w:val="C00000"/>
+          <w:sz w:val="24"/>
+          <w:szCs w:val="24"/>
+        </w:rPr>
+        <w:t xml:space="preserve">[ADD THIS EQUATION: </w:t>
+      </w:r>
+      <w:r>
+        <w:rPr>
+          <w:rFonts w:ascii="Cambria Math" w:hAnsi="Cambria Math"/>
+          <w:i/>
+          <w:iCs/>
+          <w:color w:val="C00000"/>
+          <w:sz w:val="24"/>
+          <w:szCs w:val="24"/>
+        </w:rPr>
+        <w:t>f(x,y,z)=0</w:t>
+      </w:r>
+      <w:r>
+        <w:rPr>
+          <w:rFonts w:ascii="Cambria Math" w:hAnsi="Cambria Math"/>
+          <w:color w:val="C00000"/>
+          <w:sz w:val="24"/>
+          <w:szCs w:val="24"/>
+        </w:rPr>
+        <w:t>]</w:t>
+      </w:r>
+    </w:p>
+    <w:p>
+      <w:pPr>
+        <w:jc w:val="both"/>
+        <w:rPr>
+          <w:rFonts w:ascii="Cambria Math" w:hAnsi="Cambria Math"/>
+          <w:color w:val="C00000"/>
+          <w:sz w:val="24"/>
+          <w:szCs w:val="24"/>
+        </w:rPr>
+      </w:pPr>
+      <w:r>
+        <w:rPr>
+          <w:rFonts w:ascii="Cambria Math" w:hAnsi="Cambria Math"/>
+          <w:color w:val="C00000"/>
+          <w:sz w:val="24"/>
+          <w:szCs w:val="24"/>
+        </w:rPr>
+        <w:t xml:space="preserve">Where x, y, and z are position components in cartesian coordinates (it could be by any coordinate system). </w:t>
+      </w:r>
+      <w:r>
+        <w:rPr>
+          <w:rFonts w:ascii="Cambria Math" w:hAnsi="Cambria Math"/>
+          <w:color w:val="C00000"/>
+          <w:sz w:val="24"/>
+          <w:szCs w:val="24"/>
+        </w:rPr>
+        <w:t xml:space="preserve">And if the system obeys </w:t>
+      </w:r>
+      <w:r>
+        <w:rPr>
+          <w:rFonts w:ascii="Cambria Math" w:hAnsi="Cambria Math"/>
+          <w:color w:val="C00000"/>
+          <w:sz w:val="24"/>
+          <w:szCs w:val="24"/>
+        </w:rPr>
+        <w:t xml:space="preserve">a holonomic constraint, it is holonomic system. </w:t>
+      </w:r>
+    </w:p>
+    <w:p>
+      <w:pPr>
+        <w:jc w:val="both"/>
+        <w:rPr>
+          <w:rFonts w:ascii="Cambria Math" w:hAnsi="Cambria Math"/>
+          <w:color w:val="C00000"/>
+          <w:sz w:val="24"/>
+          <w:szCs w:val="24"/>
+        </w:rPr>
+      </w:pPr>
+      <w:r>
+        <w:rPr>
+          <w:rFonts w:ascii="Cambria Math" w:hAnsi="Cambria Math"/>
+          <w:color w:val="C00000"/>
+          <w:sz w:val="24"/>
+          <w:szCs w:val="24"/>
+        </w:rPr>
+        <w:t>Consider a</w:t>
+      </w:r>
+      <w:r>
+        <w:rPr>
+          <w:rFonts w:ascii="Cambria Math" w:hAnsi="Cambria Math"/>
+          <w:color w:val="C00000"/>
+          <w:sz w:val="24"/>
+          <w:szCs w:val="24"/>
+        </w:rPr>
+        <w:t xml:space="preserve"> simple pendulum</w:t>
+      </w:r>
+      <w:r>
+        <w:rPr>
+          <w:rFonts w:ascii="Cambria Math" w:hAnsi="Cambria Math"/>
+          <w:color w:val="C00000"/>
+          <w:sz w:val="24"/>
+          <w:szCs w:val="24"/>
+        </w:rPr>
+        <w:t>, which is a system composed of weight and string. Being the length of the string fixed, then the system is holonomic since it obeys the constraint:</w:t>
+      </w:r>
+    </w:p>
+    <w:p>
+      <w:pPr>
+        <w:jc w:val="both"/>
+        <w:rPr>
+          <w:rFonts w:ascii="Cambria Math" w:hAnsi="Cambria Math"/>
+          <w:color w:val="C00000"/>
+          <w:sz w:val="24"/>
+          <w:szCs w:val="24"/>
+        </w:rPr>
+      </w:pPr>
+      <w:r>
+        <w:rPr>
+          <w:rFonts w:ascii="Cambria Math" w:hAnsi="Cambria Math"/>
+          <w:color w:val="C00000"/>
+          <w:sz w:val="24"/>
+          <w:szCs w:val="24"/>
+        </w:rPr>
+        <w:t>[x</w:t>
+      </w:r>
+      <w:r>
+        <w:rPr>
+          <w:rFonts w:ascii="Cambria Math" w:hAnsi="Cambria Math"/>
+          <w:color w:val="C00000"/>
+          <w:sz w:val="24"/>
+          <w:szCs w:val="24"/>
+          <w:vertAlign w:val="superscript"/>
+        </w:rPr>
+        <w:t>2</w:t>
+      </w:r>
+      <w:r>
+        <w:rPr>
+          <w:rFonts w:ascii="Cambria Math" w:hAnsi="Cambria Math"/>
+          <w:color w:val="C00000"/>
+          <w:sz w:val="24"/>
+          <w:szCs w:val="24"/>
+        </w:rPr>
+        <w:t>+y</w:t>
+      </w:r>
+      <w:r>
+        <w:rPr>
+          <w:rFonts w:ascii="Cambria Math" w:hAnsi="Cambria Math"/>
+          <w:color w:val="C00000"/>
+          <w:sz w:val="24"/>
+          <w:szCs w:val="24"/>
+          <w:vertAlign w:val="superscript"/>
+        </w:rPr>
+        <w:t>2</w:t>
+      </w:r>
+      <w:r>
+        <w:rPr>
+          <w:rFonts w:ascii="Cambria Math" w:hAnsi="Cambria Math"/>
+          <w:color w:val="C00000"/>
+          <w:sz w:val="24"/>
+          <w:szCs w:val="24"/>
+        </w:rPr>
+        <w:t xml:space="preserve"> – L</w:t>
+      </w:r>
+      <w:r>
+        <w:rPr>
+          <w:rFonts w:ascii="Cambria Math" w:hAnsi="Cambria Math"/>
+          <w:color w:val="C00000"/>
+          <w:sz w:val="24"/>
+          <w:szCs w:val="24"/>
+          <w:vertAlign w:val="superscript"/>
+        </w:rPr>
+        <w:t>2</w:t>
+      </w:r>
+      <w:r>
+        <w:rPr>
+          <w:rFonts w:ascii="Cambria Math" w:hAnsi="Cambria Math"/>
+          <w:color w:val="C00000"/>
+          <w:sz w:val="24"/>
+          <w:szCs w:val="24"/>
+        </w:rPr>
+        <w:t>=0] [ADD THE PICTURE OF SIMPLE PENDULUM FROM WIKIPEDIA PAGE OF HOLONOMIC CONSTRAINT]</w:t>
+      </w:r>
       <w:r>
         <w:rPr>
           <w:rFonts w:ascii="Cambria Math" w:hAnsi="Cambria Math"/>
@@ -3902,7 +4426,7 @@
           <w:lang w:eastAsia="en-GB"/>
         </w:rPr>
         <w:drawing>
-          <wp:anchor distT="0" distB="0" distL="114300" distR="114300" simplePos="0" relativeHeight="251671552" behindDoc="0" locked="0" layoutInCell="1" allowOverlap="1" wp14:anchorId="2BF923A3" wp14:editId="0FD8E39C">
+          <wp:anchor distT="0" distB="0" distL="114300" distR="114300" simplePos="0" relativeHeight="251671552" behindDoc="0" locked="0" layoutInCell="1" allowOverlap="1" wp14:anchorId="3FFF93FE" wp14:editId="4ADD5E00">
             <wp:simplePos x="0" y="0"/>
             <wp:positionH relativeFrom="margin">
               <wp:align>right</wp:align>
@@ -3973,7 +4497,7 @@
           <w:lang w:eastAsia="en-GB"/>
         </w:rPr>
         <w:drawing>
-          <wp:anchor distT="0" distB="0" distL="114300" distR="114300" simplePos="0" relativeHeight="251670528" behindDoc="0" locked="0" layoutInCell="1" allowOverlap="1" wp14:anchorId="6A1AB1D1" wp14:editId="1D2480A2">
+          <wp:anchor distT="0" distB="0" distL="114300" distR="114300" simplePos="0" relativeHeight="251670528" behindDoc="0" locked="0" layoutInCell="1" allowOverlap="1" wp14:anchorId="296C00F7" wp14:editId="2F6DCAD7">
             <wp:simplePos x="0" y="0"/>
             <wp:positionH relativeFrom="margin">
               <wp:align>left</wp:align>
@@ -4044,7 +4568,7 @@
           <w:lang w:eastAsia="en-GB"/>
         </w:rPr>
         <w:drawing>
-          <wp:anchor distT="0" distB="0" distL="114300" distR="114300" simplePos="0" relativeHeight="251669504" behindDoc="0" locked="0" layoutInCell="1" allowOverlap="1" wp14:anchorId="3EC7C28F" wp14:editId="107FB0B5">
+          <wp:anchor distT="0" distB="0" distL="114300" distR="114300" simplePos="0" relativeHeight="251669504" behindDoc="0" locked="0" layoutInCell="1" allowOverlap="1" wp14:anchorId="220B5C0B" wp14:editId="28D6E5D8">
             <wp:simplePos x="0" y="0"/>
             <wp:positionH relativeFrom="margin">
               <wp:align>right</wp:align>
@@ -4115,7 +4639,7 @@
           <w:lang w:eastAsia="en-GB"/>
         </w:rPr>
         <w:drawing>
-          <wp:anchor distT="0" distB="0" distL="114300" distR="114300" simplePos="0" relativeHeight="251668480" behindDoc="0" locked="0" layoutInCell="1" allowOverlap="1" wp14:anchorId="0DAAD18B" wp14:editId="6D358767">
+          <wp:anchor distT="0" distB="0" distL="114300" distR="114300" simplePos="0" relativeHeight="251668480" behindDoc="0" locked="0" layoutInCell="1" allowOverlap="1" wp14:anchorId="573C4CC2" wp14:editId="3F599EA5">
             <wp:simplePos x="0" y="0"/>
             <wp:positionH relativeFrom="margin">
               <wp:posOffset>-635</wp:posOffset>
@@ -5011,7 +5535,7 @@
           <w:lang w:eastAsia="en-GB"/>
         </w:rPr>
         <w:drawing>
-          <wp:anchor distT="0" distB="0" distL="114300" distR="114300" simplePos="0" relativeHeight="251672576" behindDoc="0" locked="0" layoutInCell="1" allowOverlap="1" wp14:anchorId="7560C6F6" wp14:editId="1CBDCCEC">
+          <wp:anchor distT="0" distB="0" distL="114300" distR="114300" simplePos="0" relativeHeight="251672576" behindDoc="0" locked="0" layoutInCell="1" allowOverlap="1" wp14:anchorId="6C27F68E" wp14:editId="542AA4E3">
             <wp:simplePos x="0" y="0"/>
             <wp:positionH relativeFrom="margin">
               <wp:posOffset>-1270</wp:posOffset>
@@ -6922,7 +7446,7 @@
           <w:lang w:eastAsia="en-GB"/>
         </w:rPr>
         <w:drawing>
-          <wp:anchor distT="0" distB="0" distL="114300" distR="114300" simplePos="0" relativeHeight="251673600" behindDoc="0" locked="0" layoutInCell="1" allowOverlap="1" wp14:anchorId="63366ACD" wp14:editId="39AC3103">
+          <wp:anchor distT="0" distB="0" distL="114300" distR="114300" simplePos="0" relativeHeight="251673600" behindDoc="0" locked="0" layoutInCell="1" allowOverlap="1" wp14:anchorId="030489AF" wp14:editId="6022C3A8">
             <wp:simplePos x="0" y="0"/>
             <wp:positionH relativeFrom="margin">
               <wp:align>center</wp:align>
@@ -9393,7 +9917,7 @@
           <w:lang w:eastAsia="en-GB"/>
         </w:rPr>
         <w:drawing>
-          <wp:anchor distT="0" distB="0" distL="114300" distR="114300" simplePos="0" relativeHeight="251674624" behindDoc="0" locked="0" layoutInCell="1" allowOverlap="1" wp14:anchorId="711C5365" wp14:editId="66B82F11">
+          <wp:anchor distT="0" distB="0" distL="114300" distR="114300" simplePos="0" relativeHeight="251674624" behindDoc="0" locked="0" layoutInCell="1" allowOverlap="1" wp14:anchorId="30B8F002" wp14:editId="41DC3D64">
             <wp:simplePos x="0" y="0"/>
             <wp:positionH relativeFrom="margin">
               <wp:posOffset>970280</wp:posOffset>
@@ -9638,7 +10162,7 @@
           <w:lang w:eastAsia="en-GB"/>
         </w:rPr>
         <w:drawing>
-          <wp:anchor distT="0" distB="0" distL="114300" distR="114300" simplePos="0" relativeHeight="251675648" behindDoc="0" locked="0" layoutInCell="1" allowOverlap="1" wp14:anchorId="19A2087D" wp14:editId="782C663E">
+          <wp:anchor distT="0" distB="0" distL="114300" distR="114300" simplePos="0" relativeHeight="251675648" behindDoc="0" locked="0" layoutInCell="1" allowOverlap="1" wp14:anchorId="392BF5CD" wp14:editId="66819675">
             <wp:simplePos x="0" y="0"/>
             <wp:positionH relativeFrom="margin">
               <wp:align>center</wp:align>
@@ -11530,7 +12054,7 @@
           <w:lang w:eastAsia="en-GB"/>
         </w:rPr>
         <w:drawing>
-          <wp:anchor distT="0" distB="0" distL="114300" distR="114300" simplePos="0" relativeHeight="251677696" behindDoc="0" locked="0" layoutInCell="1" allowOverlap="1" wp14:anchorId="6EAA0B58" wp14:editId="0C8227AF">
+          <wp:anchor distT="0" distB="0" distL="114300" distR="114300" simplePos="0" relativeHeight="251677696" behindDoc="0" locked="0" layoutInCell="1" allowOverlap="1" wp14:anchorId="1475F04E" wp14:editId="0B90A619">
             <wp:simplePos x="0" y="0"/>
             <wp:positionH relativeFrom="margin">
               <wp:align>right</wp:align>
@@ -11602,7 +12126,7 @@
           <w:lang w:eastAsia="en-GB"/>
         </w:rPr>
         <w:drawing>
-          <wp:anchor distT="0" distB="0" distL="114300" distR="114300" simplePos="0" relativeHeight="251676672" behindDoc="0" locked="0" layoutInCell="1" allowOverlap="1" wp14:anchorId="783909A9" wp14:editId="3F34953A">
+          <wp:anchor distT="0" distB="0" distL="114300" distR="114300" simplePos="0" relativeHeight="251676672" behindDoc="0" locked="0" layoutInCell="1" allowOverlap="1" wp14:anchorId="4740C4AE" wp14:editId="1AC61883">
             <wp:simplePos x="0" y="0"/>
             <wp:positionH relativeFrom="margin">
               <wp:posOffset>-635</wp:posOffset>
@@ -12785,7 +13309,7 @@
           <w:lang w:eastAsia="en-GB"/>
         </w:rPr>
         <w:drawing>
-          <wp:anchor distT="0" distB="0" distL="114300" distR="114300" simplePos="0" relativeHeight="251678720" behindDoc="0" locked="0" layoutInCell="1" allowOverlap="1" wp14:anchorId="0C77478D" wp14:editId="5700B175">
+          <wp:anchor distT="0" distB="0" distL="114300" distR="114300" simplePos="0" relativeHeight="251678720" behindDoc="0" locked="0" layoutInCell="1" allowOverlap="1" wp14:anchorId="3CA71023" wp14:editId="7022F18B">
             <wp:simplePos x="0" y="0"/>
             <wp:positionH relativeFrom="margin">
               <wp:align>center</wp:align>
@@ -12949,7 +13473,7 @@
           <w:lang w:eastAsia="en-GB"/>
         </w:rPr>
         <w:drawing>
-          <wp:anchor distT="0" distB="0" distL="114300" distR="114300" simplePos="0" relativeHeight="251679744" behindDoc="0" locked="0" layoutInCell="1" allowOverlap="1" wp14:anchorId="09BD13FC" wp14:editId="35B45927">
+          <wp:anchor distT="0" distB="0" distL="114300" distR="114300" simplePos="0" relativeHeight="251679744" behindDoc="0" locked="0" layoutInCell="1" allowOverlap="1" wp14:anchorId="079951BE" wp14:editId="1FE19D66">
             <wp:simplePos x="0" y="0"/>
             <wp:positionH relativeFrom="margin">
               <wp:align>center</wp:align>
@@ -14671,7 +15195,7 @@
           <w:lang w:eastAsia="en-GB"/>
         </w:rPr>
         <w:drawing>
-          <wp:anchor distT="0" distB="0" distL="114300" distR="114300" simplePos="0" relativeHeight="251680768" behindDoc="0" locked="0" layoutInCell="1" allowOverlap="1" wp14:anchorId="4D05000D" wp14:editId="53DFD960">
+          <wp:anchor distT="0" distB="0" distL="114300" distR="114300" simplePos="0" relativeHeight="251680768" behindDoc="0" locked="0" layoutInCell="1" allowOverlap="1" wp14:anchorId="2D600E73" wp14:editId="591714B0">
             <wp:simplePos x="0" y="0"/>
             <wp:positionH relativeFrom="margin">
               <wp:align>right</wp:align>
@@ -15320,7 +15844,7 @@
           <w:lang w:eastAsia="en-GB"/>
         </w:rPr>
         <w:drawing>
-          <wp:anchor distT="0" distB="0" distL="114300" distR="114300" simplePos="0" relativeHeight="251681792" behindDoc="0" locked="0" layoutInCell="1" allowOverlap="1" wp14:anchorId="4518B0F8" wp14:editId="5F49EE3D">
+          <wp:anchor distT="0" distB="0" distL="114300" distR="114300" simplePos="0" relativeHeight="251681792" behindDoc="0" locked="0" layoutInCell="1" allowOverlap="1" wp14:anchorId="658185A4" wp14:editId="34F0DF63">
             <wp:simplePos x="0" y="0"/>
             <wp:positionH relativeFrom="margin">
               <wp:posOffset>257191</wp:posOffset>
@@ -15395,7 +15919,7 @@
           <w:lang w:eastAsia="en-GB"/>
         </w:rPr>
         <w:drawing>
-          <wp:anchor distT="0" distB="0" distL="114300" distR="114300" simplePos="0" relativeHeight="251682816" behindDoc="0" locked="0" layoutInCell="1" allowOverlap="1" wp14:anchorId="0425C860" wp14:editId="3884CD43">
+          <wp:anchor distT="0" distB="0" distL="114300" distR="114300" simplePos="0" relativeHeight="251682816" behindDoc="0" locked="0" layoutInCell="1" allowOverlap="1" wp14:anchorId="17B6A7A4" wp14:editId="554A0DC7">
             <wp:simplePos x="0" y="0"/>
             <wp:positionH relativeFrom="margin">
               <wp:align>center</wp:align>
@@ -15491,7 +16015,7 @@
         </w:rPr>
         <w:lastRenderedPageBreak/>
         <w:drawing>
-          <wp:anchor distT="0" distB="0" distL="114300" distR="114300" simplePos="0" relativeHeight="251683840" behindDoc="0" locked="0" layoutInCell="1" allowOverlap="1" wp14:anchorId="7EE46BC1" wp14:editId="1C06D80E">
+          <wp:anchor distT="0" distB="0" distL="114300" distR="114300" simplePos="0" relativeHeight="251683840" behindDoc="0" locked="0" layoutInCell="1" allowOverlap="1" wp14:anchorId="14FF64E9" wp14:editId="24CEFB6A">
             <wp:simplePos x="0" y="0"/>
             <wp:positionH relativeFrom="margin">
               <wp:posOffset>257239</wp:posOffset>
@@ -15920,7 +16444,7 @@
           <w:lang w:eastAsia="en-GB"/>
         </w:rPr>
         <w:drawing>
-          <wp:anchor distT="0" distB="0" distL="114300" distR="114300" simplePos="0" relativeHeight="251684864" behindDoc="0" locked="0" layoutInCell="1" allowOverlap="1" wp14:anchorId="0BAB8340" wp14:editId="4DD6EEFD">
+          <wp:anchor distT="0" distB="0" distL="114300" distR="114300" simplePos="0" relativeHeight="251684864" behindDoc="0" locked="0" layoutInCell="1" allowOverlap="1" wp14:anchorId="338FD0E6" wp14:editId="2F4DD4A8">
             <wp:simplePos x="0" y="0"/>
             <wp:positionH relativeFrom="margin">
               <wp:align>center</wp:align>
@@ -16111,7 +16635,7 @@
         </w:rPr>
         <w:lastRenderedPageBreak/>
         <w:drawing>
-          <wp:anchor distT="0" distB="0" distL="114300" distR="114300" simplePos="0" relativeHeight="251694080" behindDoc="0" locked="0" layoutInCell="1" allowOverlap="1" wp14:anchorId="61FDEB50" wp14:editId="653938E6">
+          <wp:anchor distT="0" distB="0" distL="114300" distR="114300" simplePos="0" relativeHeight="251694080" behindDoc="0" locked="0" layoutInCell="1" allowOverlap="1" wp14:anchorId="57E40759" wp14:editId="61FAC4C3">
             <wp:simplePos x="0" y="0"/>
             <wp:positionH relativeFrom="margin">
               <wp:align>center</wp:align>
@@ -16176,7 +16700,7 @@
           <w:lang w:eastAsia="en-GB"/>
         </w:rPr>
         <w:drawing>
-          <wp:anchor distT="0" distB="0" distL="114300" distR="114300" simplePos="0" relativeHeight="251685888" behindDoc="0" locked="0" layoutInCell="1" allowOverlap="1" wp14:anchorId="4F06F947" wp14:editId="5995F9D3">
+          <wp:anchor distT="0" distB="0" distL="114300" distR="114300" simplePos="0" relativeHeight="251685888" behindDoc="0" locked="0" layoutInCell="1" allowOverlap="1" wp14:anchorId="6C5B481A" wp14:editId="04E9F06E">
             <wp:simplePos x="0" y="0"/>
             <wp:positionH relativeFrom="margin">
               <wp:posOffset>495300</wp:posOffset>
@@ -16252,7 +16776,7 @@
           <w:lang w:eastAsia="en-GB"/>
         </w:rPr>
         <w:drawing>
-          <wp:anchor distT="0" distB="0" distL="114300" distR="114300" simplePos="0" relativeHeight="251686912" behindDoc="0" locked="0" layoutInCell="1" allowOverlap="1" wp14:anchorId="4A35FAE7" wp14:editId="13E74EC8">
+          <wp:anchor distT="0" distB="0" distL="114300" distR="114300" simplePos="0" relativeHeight="251686912" behindDoc="0" locked="0" layoutInCell="1" allowOverlap="1" wp14:anchorId="1DB95D7E" wp14:editId="6B4460B8">
             <wp:simplePos x="0" y="0"/>
             <wp:positionH relativeFrom="margin">
               <wp:align>center</wp:align>
@@ -16637,7 +17161,7 @@
           <w:lang w:eastAsia="en-GB"/>
         </w:rPr>
         <w:drawing>
-          <wp:anchor distT="0" distB="0" distL="114300" distR="114300" simplePos="0" relativeHeight="251688960" behindDoc="0" locked="0" layoutInCell="1" allowOverlap="1" wp14:anchorId="5090FA41" wp14:editId="64DD6089">
+          <wp:anchor distT="0" distB="0" distL="114300" distR="114300" simplePos="0" relativeHeight="251688960" behindDoc="0" locked="0" layoutInCell="1" allowOverlap="1" wp14:anchorId="393F6AA8" wp14:editId="50EB7397">
             <wp:simplePos x="0" y="0"/>
             <wp:positionH relativeFrom="margin">
               <wp:align>center</wp:align>
@@ -16702,7 +17226,7 @@
           <w:lang w:eastAsia="en-GB"/>
         </w:rPr>
         <w:drawing>
-          <wp:anchor distT="0" distB="0" distL="114300" distR="114300" simplePos="0" relativeHeight="251687936" behindDoc="0" locked="0" layoutInCell="1" allowOverlap="1" wp14:anchorId="1BCD4834" wp14:editId="2D57C3F7">
+          <wp:anchor distT="0" distB="0" distL="114300" distR="114300" simplePos="0" relativeHeight="251687936" behindDoc="0" locked="0" layoutInCell="1" allowOverlap="1" wp14:anchorId="73BE4969" wp14:editId="66132E03">
             <wp:simplePos x="0" y="0"/>
             <wp:positionH relativeFrom="margin">
               <wp:align>center</wp:align>
@@ -17909,7 +18433,7 @@
           <w:lang w:eastAsia="en-GB"/>
         </w:rPr>
         <w:drawing>
-          <wp:anchor distT="0" distB="0" distL="114300" distR="114300" simplePos="0" relativeHeight="251689984" behindDoc="0" locked="0" layoutInCell="1" allowOverlap="1" wp14:anchorId="4ADEA043" wp14:editId="59B70B12">
+          <wp:anchor distT="0" distB="0" distL="114300" distR="114300" simplePos="0" relativeHeight="251689984" behindDoc="0" locked="0" layoutInCell="1" allowOverlap="1" wp14:anchorId="08D92673" wp14:editId="0DA4B8D6">
             <wp:simplePos x="0" y="0"/>
             <wp:positionH relativeFrom="margin">
               <wp:posOffset>-1270</wp:posOffset>
@@ -18090,7 +18614,7 @@
         </w:rPr>
         <w:lastRenderedPageBreak/>
         <w:drawing>
-          <wp:anchor distT="0" distB="0" distL="114300" distR="114300" simplePos="0" relativeHeight="251691008" behindDoc="0" locked="0" layoutInCell="1" allowOverlap="1" wp14:anchorId="015DEBE2" wp14:editId="0B2EEE2F">
+          <wp:anchor distT="0" distB="0" distL="114300" distR="114300" simplePos="0" relativeHeight="251691008" behindDoc="0" locked="0" layoutInCell="1" allowOverlap="1" wp14:anchorId="03539FEB" wp14:editId="3A2ABA5C">
             <wp:simplePos x="0" y="0"/>
             <wp:positionH relativeFrom="margin">
               <wp:posOffset>-4618</wp:posOffset>
@@ -18967,7 +19491,7 @@
           <w:lang w:eastAsia="en-GB"/>
         </w:rPr>
         <w:drawing>
-          <wp:anchor distT="0" distB="0" distL="114300" distR="114300" simplePos="0" relativeHeight="251692032" behindDoc="0" locked="0" layoutInCell="1" allowOverlap="1" wp14:anchorId="76219E95" wp14:editId="02CDC101">
+          <wp:anchor distT="0" distB="0" distL="114300" distR="114300" simplePos="0" relativeHeight="251692032" behindDoc="0" locked="0" layoutInCell="1" allowOverlap="1" wp14:anchorId="143C39E9" wp14:editId="65866BFF">
             <wp:simplePos x="0" y="0"/>
             <wp:positionH relativeFrom="margin">
               <wp:align>center</wp:align>
@@ -19084,7 +19608,7 @@
           <w:lang w:eastAsia="en-GB"/>
         </w:rPr>
         <w:drawing>
-          <wp:anchor distT="0" distB="0" distL="114300" distR="114300" simplePos="0" relativeHeight="251693056" behindDoc="0" locked="0" layoutInCell="1" allowOverlap="1" wp14:anchorId="59590D3E" wp14:editId="485DF1E5">
+          <wp:anchor distT="0" distB="0" distL="114300" distR="114300" simplePos="0" relativeHeight="251693056" behindDoc="0" locked="0" layoutInCell="1" allowOverlap="1" wp14:anchorId="70E9F2FF" wp14:editId="5A1C06EA">
             <wp:simplePos x="0" y="0"/>
             <wp:positionH relativeFrom="margin">
               <wp:align>center</wp:align>
@@ -19458,7 +19982,7 @@
           <w:lang w:eastAsia="en-GB"/>
         </w:rPr>
         <w:drawing>
-          <wp:anchor distT="0" distB="0" distL="114300" distR="114300" simplePos="0" relativeHeight="251695104" behindDoc="0" locked="0" layoutInCell="1" allowOverlap="1" wp14:anchorId="02A77391" wp14:editId="6D09238A">
+          <wp:anchor distT="0" distB="0" distL="114300" distR="114300" simplePos="0" relativeHeight="251695104" behindDoc="0" locked="0" layoutInCell="1" allowOverlap="1" wp14:anchorId="0042169A" wp14:editId="0269D263">
             <wp:simplePos x="0" y="0"/>
             <wp:positionH relativeFrom="margin">
               <wp:align>center</wp:align>
@@ -19664,7 +20188,7 @@
           <w:lang w:eastAsia="en-GB"/>
         </w:rPr>
         <w:drawing>
-          <wp:anchor distT="0" distB="0" distL="114300" distR="114300" simplePos="0" relativeHeight="251696128" behindDoc="0" locked="0" layoutInCell="1" allowOverlap="1" wp14:anchorId="70B83CB1" wp14:editId="66FD5487">
+          <wp:anchor distT="0" distB="0" distL="114300" distR="114300" simplePos="0" relativeHeight="251696128" behindDoc="0" locked="0" layoutInCell="1" allowOverlap="1" wp14:anchorId="30B8DB89" wp14:editId="3ECAE821">
             <wp:simplePos x="0" y="0"/>
             <wp:positionH relativeFrom="margin">
               <wp:align>center</wp:align>
@@ -19754,7 +20278,7 @@
         </w:rPr>
         <w:lastRenderedPageBreak/>
         <w:drawing>
-          <wp:anchor distT="0" distB="0" distL="114300" distR="114300" simplePos="0" relativeHeight="251697152" behindDoc="0" locked="0" layoutInCell="1" allowOverlap="1">
+          <wp:anchor distT="0" distB="0" distL="114300" distR="114300" simplePos="0" relativeHeight="251697152" behindDoc="0" locked="0" layoutInCell="1" allowOverlap="1" wp14:anchorId="09381DFC" wp14:editId="48E2FC33">
             <wp:simplePos x="0" y="0"/>
             <wp:positionH relativeFrom="margin">
               <wp:align>center</wp:align>
@@ -20143,15 +20667,7 @@
             <w:sz w:val="24"/>
             <w:szCs w:val="24"/>
           </w:rPr>
-          <m:t>θ</m:t>
-        </m:r>
-        <m:r>
-          <w:rPr>
-            <w:rFonts w:ascii="Cambria Math" w:hAnsi="Cambria Math"/>
-            <w:sz w:val="24"/>
-            <w:szCs w:val="24"/>
-          </w:rPr>
-          <m:t>=π</m:t>
+          <m:t>θ=π</m:t>
         </m:r>
       </m:oMath>
       <w:r>
@@ -20266,15 +20782,7 @@
             <w:sz w:val="24"/>
             <w:szCs w:val="24"/>
           </w:rPr>
-          <m:t>θ</m:t>
-        </m:r>
-        <m:r>
-          <w:rPr>
-            <w:rFonts w:ascii="Cambria Math" w:hAnsi="Cambria Math"/>
-            <w:sz w:val="24"/>
-            <w:szCs w:val="24"/>
-          </w:rPr>
-          <m:t>&gt;</m:t>
+          <m:t>θ&gt;</m:t>
         </m:r>
         <m:f>
           <m:fPr>
@@ -20439,7 +20947,7 @@
           <w:lang w:eastAsia="en-GB"/>
         </w:rPr>
         <w:drawing>
-          <wp:anchor distT="0" distB="0" distL="114300" distR="114300" simplePos="0" relativeHeight="251698176" behindDoc="0" locked="0" layoutInCell="1" allowOverlap="1" wp14:anchorId="0CDE6CA5" wp14:editId="4BFAB84A">
+          <wp:anchor distT="0" distB="0" distL="114300" distR="114300" simplePos="0" relativeHeight="251698176" behindDoc="0" locked="0" layoutInCell="1" allowOverlap="1" wp14:anchorId="46F21E72" wp14:editId="5186E729">
             <wp:simplePos x="0" y="0"/>
             <wp:positionH relativeFrom="margin">
               <wp:align>center</wp:align>
@@ -21007,7 +21515,7 @@
         </w:rPr>
         <w:lastRenderedPageBreak/>
         <w:drawing>
-          <wp:anchor distT="0" distB="0" distL="114300" distR="114300" simplePos="0" relativeHeight="251700224" behindDoc="0" locked="0" layoutInCell="1" allowOverlap="1" wp14:anchorId="6A43D1AA" wp14:editId="46CF66E3">
+          <wp:anchor distT="0" distB="0" distL="114300" distR="114300" simplePos="0" relativeHeight="251700224" behindDoc="0" locked="0" layoutInCell="1" allowOverlap="1" wp14:anchorId="3F5EF160" wp14:editId="385ED5C7">
             <wp:simplePos x="0" y="0"/>
             <wp:positionH relativeFrom="margin">
               <wp:posOffset>3190875</wp:posOffset>
@@ -21079,7 +21587,7 @@
           <w:lang w:eastAsia="en-GB"/>
         </w:rPr>
         <w:drawing>
-          <wp:anchor distT="0" distB="0" distL="114300" distR="114300" simplePos="0" relativeHeight="251699200" behindDoc="0" locked="0" layoutInCell="1" allowOverlap="1" wp14:anchorId="6F589A72" wp14:editId="3529FD0D">
+          <wp:anchor distT="0" distB="0" distL="114300" distR="114300" simplePos="0" relativeHeight="251699200" behindDoc="0" locked="0" layoutInCell="1" allowOverlap="1" wp14:anchorId="293C0E55" wp14:editId="7FFEA0F3">
             <wp:simplePos x="0" y="0"/>
             <wp:positionH relativeFrom="margin">
               <wp:posOffset>-121285</wp:posOffset>
@@ -21288,7 +21796,7 @@
           <w:lang w:eastAsia="en-GB"/>
         </w:rPr>
         <w:drawing>
-          <wp:anchor distT="0" distB="0" distL="114300" distR="114300" simplePos="0" relativeHeight="251702272" behindDoc="0" locked="0" layoutInCell="1" allowOverlap="1" wp14:anchorId="512CA107" wp14:editId="382A6AE0">
+          <wp:anchor distT="0" distB="0" distL="114300" distR="114300" simplePos="0" relativeHeight="251702272" behindDoc="0" locked="0" layoutInCell="1" allowOverlap="1" wp14:anchorId="667194D1" wp14:editId="2E671096">
             <wp:simplePos x="0" y="0"/>
             <wp:positionH relativeFrom="margin">
               <wp:posOffset>3253740</wp:posOffset>
@@ -21360,7 +21868,7 @@
           <w:lang w:eastAsia="en-GB"/>
         </w:rPr>
         <w:drawing>
-          <wp:anchor distT="0" distB="0" distL="114300" distR="114300" simplePos="0" relativeHeight="251701248" behindDoc="0" locked="0" layoutInCell="1" allowOverlap="1" wp14:anchorId="6FA26B2E" wp14:editId="44F6BF7E">
+          <wp:anchor distT="0" distB="0" distL="114300" distR="114300" simplePos="0" relativeHeight="251701248" behindDoc="0" locked="0" layoutInCell="1" allowOverlap="1" wp14:anchorId="42F40B3B" wp14:editId="275FADE0">
             <wp:simplePos x="0" y="0"/>
             <wp:positionH relativeFrom="margin">
               <wp:posOffset>-121285</wp:posOffset>
@@ -21531,7 +22039,7 @@
           <w:lang w:eastAsia="en-GB"/>
         </w:rPr>
         <w:drawing>
-          <wp:anchor distT="0" distB="0" distL="114300" distR="114300" simplePos="0" relativeHeight="251703296" behindDoc="0" locked="0" layoutInCell="1" allowOverlap="1" wp14:anchorId="12BD9174" wp14:editId="0D81BF3F">
+          <wp:anchor distT="0" distB="0" distL="114300" distR="114300" simplePos="0" relativeHeight="251703296" behindDoc="0" locked="0" layoutInCell="1" allowOverlap="1" wp14:anchorId="1C9E433E" wp14:editId="7E866554">
             <wp:simplePos x="0" y="0"/>
             <wp:positionH relativeFrom="margin">
               <wp:posOffset>5715</wp:posOffset>
@@ -21603,7 +22111,7 @@
           <w:lang w:eastAsia="en-GB"/>
         </w:rPr>
         <w:drawing>
-          <wp:anchor distT="0" distB="0" distL="114300" distR="114300" simplePos="0" relativeHeight="251704320" behindDoc="0" locked="0" layoutInCell="1" allowOverlap="1" wp14:anchorId="75408471" wp14:editId="4725DE3C">
+          <wp:anchor distT="0" distB="0" distL="114300" distR="114300" simplePos="0" relativeHeight="251704320" behindDoc="0" locked="0" layoutInCell="1" allowOverlap="1" wp14:anchorId="04EA567C" wp14:editId="2D04760A">
             <wp:simplePos x="0" y="0"/>
             <wp:positionH relativeFrom="margin">
               <wp:posOffset>3197225</wp:posOffset>
@@ -21847,7 +22355,7 @@
           <w:lang w:eastAsia="en-GB"/>
         </w:rPr>
         <w:drawing>
-          <wp:anchor distT="0" distB="0" distL="114300" distR="114300" simplePos="0" relativeHeight="251706368" behindDoc="0" locked="0" layoutInCell="1" allowOverlap="1" wp14:anchorId="4CB49EAC" wp14:editId="483818E8">
+          <wp:anchor distT="0" distB="0" distL="114300" distR="114300" simplePos="0" relativeHeight="251706368" behindDoc="0" locked="0" layoutInCell="1" allowOverlap="1" wp14:anchorId="1F3130CE" wp14:editId="3D2A1A24">
             <wp:simplePos x="0" y="0"/>
             <wp:positionH relativeFrom="margin">
               <wp:align>right</wp:align>
@@ -21919,7 +22427,7 @@
           <w:lang w:eastAsia="en-GB"/>
         </w:rPr>
         <w:drawing>
-          <wp:anchor distT="0" distB="0" distL="114300" distR="114300" simplePos="0" relativeHeight="251705344" behindDoc="0" locked="0" layoutInCell="1" allowOverlap="1" wp14:anchorId="761A5A62" wp14:editId="6C0A664C">
+          <wp:anchor distT="0" distB="0" distL="114300" distR="114300" simplePos="0" relativeHeight="251705344" behindDoc="0" locked="0" layoutInCell="1" allowOverlap="1" wp14:anchorId="13399F9D" wp14:editId="24ACF6EB">
             <wp:simplePos x="0" y="0"/>
             <wp:positionH relativeFrom="margin">
               <wp:align>left</wp:align>
@@ -22257,7 +22765,7 @@
         </w:rPr>
         <w:lastRenderedPageBreak/>
         <w:drawing>
-          <wp:anchor distT="0" distB="0" distL="114300" distR="114300" simplePos="0" relativeHeight="251712512" behindDoc="0" locked="0" layoutInCell="1" allowOverlap="1">
+          <wp:anchor distT="0" distB="0" distL="114300" distR="114300" simplePos="0" relativeHeight="251712512" behindDoc="0" locked="0" layoutInCell="1" allowOverlap="1" wp14:anchorId="1A8967A5" wp14:editId="2459E95A">
             <wp:simplePos x="0" y="0"/>
             <wp:positionH relativeFrom="margin">
               <wp:align>right</wp:align>
@@ -22323,7 +22831,7 @@
           <w:lang w:eastAsia="en-GB"/>
         </w:rPr>
         <w:drawing>
-          <wp:anchor distT="0" distB="0" distL="114300" distR="114300" simplePos="0" relativeHeight="251711488" behindDoc="0" locked="0" layoutInCell="1" allowOverlap="1" wp14:anchorId="19A32266" wp14:editId="226B7062">
+          <wp:anchor distT="0" distB="0" distL="114300" distR="114300" simplePos="0" relativeHeight="251711488" behindDoc="0" locked="0" layoutInCell="1" allowOverlap="1" wp14:anchorId="2859F551" wp14:editId="1E24F32E">
             <wp:simplePos x="0" y="0"/>
             <wp:positionH relativeFrom="margin">
               <wp:align>left</wp:align>
@@ -22389,7 +22897,7 @@
           <w:lang w:eastAsia="en-GB"/>
         </w:rPr>
         <w:drawing>
-          <wp:anchor distT="0" distB="0" distL="114300" distR="114300" simplePos="0" relativeHeight="251710464" behindDoc="0" locked="0" layoutInCell="1" allowOverlap="1" wp14:anchorId="39E47BDE" wp14:editId="0D70BC7B">
+          <wp:anchor distT="0" distB="0" distL="114300" distR="114300" simplePos="0" relativeHeight="251710464" behindDoc="0" locked="0" layoutInCell="1" allowOverlap="1" wp14:anchorId="0A91DB85" wp14:editId="189F2C73">
             <wp:simplePos x="0" y="0"/>
             <wp:positionH relativeFrom="margin">
               <wp:align>right</wp:align>
@@ -22455,7 +22963,7 @@
           <w:lang w:eastAsia="en-GB"/>
         </w:rPr>
         <w:drawing>
-          <wp:anchor distT="0" distB="0" distL="114300" distR="114300" simplePos="0" relativeHeight="251709440" behindDoc="0" locked="0" layoutInCell="1" allowOverlap="1" wp14:anchorId="38FB8371" wp14:editId="23EE47D7">
+          <wp:anchor distT="0" distB="0" distL="114300" distR="114300" simplePos="0" relativeHeight="251709440" behindDoc="0" locked="0" layoutInCell="1" allowOverlap="1" wp14:anchorId="2D78F4EC" wp14:editId="1458BD9B">
             <wp:simplePos x="0" y="0"/>
             <wp:positionH relativeFrom="margin">
               <wp:align>left</wp:align>
@@ -22521,7 +23029,7 @@
           <w:lang w:eastAsia="en-GB"/>
         </w:rPr>
         <w:drawing>
-          <wp:anchor distT="0" distB="0" distL="114300" distR="114300" simplePos="0" relativeHeight="251708416" behindDoc="0" locked="0" layoutInCell="1" allowOverlap="1" wp14:anchorId="0746C904" wp14:editId="419A63FD">
+          <wp:anchor distT="0" distB="0" distL="114300" distR="114300" simplePos="0" relativeHeight="251708416" behindDoc="0" locked="0" layoutInCell="1" allowOverlap="1" wp14:anchorId="2B6E9BCE" wp14:editId="4D5C0607">
             <wp:simplePos x="0" y="0"/>
             <wp:positionH relativeFrom="margin">
               <wp:align>right</wp:align>
@@ -22587,7 +23095,7 @@
           <w:lang w:eastAsia="en-GB"/>
         </w:rPr>
         <w:drawing>
-          <wp:anchor distT="0" distB="0" distL="114300" distR="114300" simplePos="0" relativeHeight="251707392" behindDoc="0" locked="0" layoutInCell="1" allowOverlap="1" wp14:anchorId="5AFAA9F7" wp14:editId="5D574664">
+          <wp:anchor distT="0" distB="0" distL="114300" distR="114300" simplePos="0" relativeHeight="251707392" behindDoc="0" locked="0" layoutInCell="1" allowOverlap="1" wp14:anchorId="5E600C5D" wp14:editId="25C7331D">
             <wp:simplePos x="0" y="0"/>
             <wp:positionH relativeFrom="margin">
               <wp:align>left</wp:align>
@@ -22665,7 +23173,7 @@
         </w:rPr>
         <w:lastRenderedPageBreak/>
         <w:drawing>
-          <wp:anchor distT="0" distB="0" distL="114300" distR="114300" simplePos="0" relativeHeight="251714560" behindDoc="0" locked="0" layoutInCell="1" allowOverlap="1" wp14:anchorId="5C2C9C2A" wp14:editId="366FD4FE">
+          <wp:anchor distT="0" distB="0" distL="114300" distR="114300" simplePos="0" relativeHeight="251714560" behindDoc="0" locked="0" layoutInCell="1" allowOverlap="1" wp14:anchorId="6600A584" wp14:editId="41DAABD2">
             <wp:simplePos x="0" y="0"/>
             <wp:positionH relativeFrom="margin">
               <wp:align>right</wp:align>
@@ -22731,7 +23239,7 @@
           <w:lang w:eastAsia="en-GB"/>
         </w:rPr>
         <w:drawing>
-          <wp:anchor distT="0" distB="0" distL="114300" distR="114300" simplePos="0" relativeHeight="251713536" behindDoc="0" locked="0" layoutInCell="1" allowOverlap="1" wp14:anchorId="63E2EB96" wp14:editId="1374BA4D">
+          <wp:anchor distT="0" distB="0" distL="114300" distR="114300" simplePos="0" relativeHeight="251713536" behindDoc="0" locked="0" layoutInCell="1" allowOverlap="1" wp14:anchorId="7CFE5C38" wp14:editId="4524D4BE">
             <wp:simplePos x="0" y="0"/>
             <wp:positionH relativeFrom="margin">
               <wp:align>left</wp:align>
@@ -24217,7 +24725,7 @@
 </file>
 
 <file path=word/endnotes.xml><?xml version="1.0" encoding="utf-8"?>
-<w:endnotes xmlns:wpc="http://schemas.microsoft.com/office/word/2010/wordprocessingCanvas" xmlns:cx="http://schemas.microsoft.com/office/drawing/2014/chartex" xmlns:mc="http://schemas.openxmlformats.org/markup-compatibility/2006" xmlns:o="urn:schemas-microsoft-com:office:office" xmlns:r="http://schemas.openxmlformats.org/officeDocument/2006/relationships" xmlns:m="http://schemas.openxmlformats.org/officeDocument/2006/math" xmlns:v="urn:schemas-microsoft-com:vml" xmlns:wp14="http://schemas.microsoft.com/office/word/2010/wordprocessingDrawing" xmlns:wp="http://schemas.openxmlformats.org/drawingml/2006/wordprocessingDrawing" xmlns:w10="urn:schemas-microsoft-com:office:word" xmlns:w="http://schemas.openxmlformats.org/wordprocessingml/2006/main" xmlns:w14="http://schemas.microsoft.com/office/word/2010/wordml" xmlns:w15="http://schemas.microsoft.com/office/word/2012/wordml" xmlns:w16se="http://schemas.microsoft.com/office/word/2015/wordml/symex" xmlns:wpg="http://schemas.microsoft.com/office/word/2010/wordprocessingGroup" xmlns:wpi="http://schemas.microsoft.com/office/word/2010/wordprocessingInk" xmlns:wne="http://schemas.microsoft.com/office/word/2006/wordml" xmlns:wps="http://schemas.microsoft.com/office/word/2010/wordprocessingShape" mc:Ignorable="w14 w15 w16se wp14">
+<w:endnotes xmlns:wpc="http://schemas.microsoft.com/office/word/2010/wordprocessingCanvas" xmlns:cx="http://schemas.microsoft.com/office/drawing/2014/chartex" xmlns:cx1="http://schemas.microsoft.com/office/drawing/2015/9/8/chartex" xmlns:cx2="http://schemas.microsoft.com/office/drawing/2015/10/21/chartex" xmlns:cx3="http://schemas.microsoft.com/office/drawing/2016/5/9/chartex" xmlns:cx4="http://schemas.microsoft.com/office/drawing/2016/5/10/chartex" xmlns:cx5="http://schemas.microsoft.com/office/drawing/2016/5/11/chartex" xmlns:cx6="http://schemas.microsoft.com/office/drawing/2016/5/12/chartex" xmlns:cx7="http://schemas.microsoft.com/office/drawing/2016/5/13/chartex" xmlns:cx8="http://schemas.microsoft.com/office/drawing/2016/5/14/chartex" xmlns:mc="http://schemas.openxmlformats.org/markup-compatibility/2006" xmlns:aink="http://schemas.microsoft.com/office/drawing/2016/ink" xmlns:am3d="http://schemas.microsoft.com/office/drawing/2017/model3d" xmlns:o="urn:schemas-microsoft-com:office:office" xmlns:r="http://schemas.openxmlformats.org/officeDocument/2006/relationships" xmlns:m="http://schemas.openxmlformats.org/officeDocument/2006/math" xmlns:v="urn:schemas-microsoft-com:vml" xmlns:wp14="http://schemas.microsoft.com/office/word/2010/wordprocessingDrawing" xmlns:wp="http://schemas.openxmlformats.org/drawingml/2006/wordprocessingDrawing" xmlns:w10="urn:schemas-microsoft-com:office:word" xmlns:w="http://schemas.openxmlformats.org/wordprocessingml/2006/main" xmlns:w14="http://schemas.microsoft.com/office/word/2010/wordml" xmlns:w15="http://schemas.microsoft.com/office/word/2012/wordml" xmlns:w16cex="http://schemas.microsoft.com/office/word/2018/wordml/cex" xmlns:w16cid="http://schemas.microsoft.com/office/word/2016/wordml/cid" xmlns:w16="http://schemas.microsoft.com/office/word/2018/wordml" xmlns:w16sdtdh="http://schemas.microsoft.com/office/word/2020/wordml/sdtdatahash" xmlns:w16se="http://schemas.microsoft.com/office/word/2015/wordml/symex" xmlns:wpg="http://schemas.microsoft.com/office/word/2010/wordprocessingGroup" xmlns:wpi="http://schemas.microsoft.com/office/word/2010/wordprocessingInk" xmlns:wne="http://schemas.microsoft.com/office/word/2006/wordml" xmlns:wps="http://schemas.microsoft.com/office/word/2010/wordprocessingShape" mc:Ignorable="w14 w15 w16se w16cid w16 w16cex w16sdtdh wp14">
   <w:endnote w:type="separator" w:id="-1">
     <w:p>
       <w:pPr>
@@ -24242,7 +24750,7 @@
 </file>
 
 <file path=word/footer1.xml><?xml version="1.0" encoding="utf-8"?>
-<w:ftr xmlns:wpc="http://schemas.microsoft.com/office/word/2010/wordprocessingCanvas" xmlns:cx="http://schemas.microsoft.com/office/drawing/2014/chartex" xmlns:mc="http://schemas.openxmlformats.org/markup-compatibility/2006" xmlns:o="urn:schemas-microsoft-com:office:office" xmlns:r="http://schemas.openxmlformats.org/officeDocument/2006/relationships" xmlns:m="http://schemas.openxmlformats.org/officeDocument/2006/math" xmlns:v="urn:schemas-microsoft-com:vml" xmlns:wp14="http://schemas.microsoft.com/office/word/2010/wordprocessingDrawing" xmlns:wp="http://schemas.openxmlformats.org/drawingml/2006/wordprocessingDrawing" xmlns:w10="urn:schemas-microsoft-com:office:word" xmlns:w="http://schemas.openxmlformats.org/wordprocessingml/2006/main" xmlns:w14="http://schemas.microsoft.com/office/word/2010/wordml" xmlns:w15="http://schemas.microsoft.com/office/word/2012/wordml" xmlns:w16se="http://schemas.microsoft.com/office/word/2015/wordml/symex" xmlns:wpg="http://schemas.microsoft.com/office/word/2010/wordprocessingGroup" xmlns:wpi="http://schemas.microsoft.com/office/word/2010/wordprocessingInk" xmlns:wne="http://schemas.microsoft.com/office/word/2006/wordml" xmlns:wps="http://schemas.microsoft.com/office/word/2010/wordprocessingShape" mc:Ignorable="w14 w15 w16se wp14">
+<w:ftr xmlns:wpc="http://schemas.microsoft.com/office/word/2010/wordprocessingCanvas" xmlns:cx="http://schemas.microsoft.com/office/drawing/2014/chartex" xmlns:cx1="http://schemas.microsoft.com/office/drawing/2015/9/8/chartex" xmlns:cx2="http://schemas.microsoft.com/office/drawing/2015/10/21/chartex" xmlns:cx3="http://schemas.microsoft.com/office/drawing/2016/5/9/chartex" xmlns:cx4="http://schemas.microsoft.com/office/drawing/2016/5/10/chartex" xmlns:cx5="http://schemas.microsoft.com/office/drawing/2016/5/11/chartex" xmlns:cx6="http://schemas.microsoft.com/office/drawing/2016/5/12/chartex" xmlns:cx7="http://schemas.microsoft.com/office/drawing/2016/5/13/chartex" xmlns:cx8="http://schemas.microsoft.com/office/drawing/2016/5/14/chartex" xmlns:mc="http://schemas.openxmlformats.org/markup-compatibility/2006" xmlns:aink="http://schemas.microsoft.com/office/drawing/2016/ink" xmlns:am3d="http://schemas.microsoft.com/office/drawing/2017/model3d" xmlns:o="urn:schemas-microsoft-com:office:office" xmlns:r="http://schemas.openxmlformats.org/officeDocument/2006/relationships" xmlns:m="http://schemas.openxmlformats.org/officeDocument/2006/math" xmlns:v="urn:schemas-microsoft-com:vml" xmlns:wp14="http://schemas.microsoft.com/office/word/2010/wordprocessingDrawing" xmlns:wp="http://schemas.openxmlformats.org/drawingml/2006/wordprocessingDrawing" xmlns:w10="urn:schemas-microsoft-com:office:word" xmlns:w="http://schemas.openxmlformats.org/wordprocessingml/2006/main" xmlns:w14="http://schemas.microsoft.com/office/word/2010/wordml" xmlns:w15="http://schemas.microsoft.com/office/word/2012/wordml" xmlns:w16cex="http://schemas.microsoft.com/office/word/2018/wordml/cex" xmlns:w16cid="http://schemas.microsoft.com/office/word/2016/wordml/cid" xmlns:w16="http://schemas.microsoft.com/office/word/2018/wordml" xmlns:w16sdtdh="http://schemas.microsoft.com/office/word/2020/wordml/sdtdatahash" xmlns:w16se="http://schemas.microsoft.com/office/word/2015/wordml/symex" xmlns:wpg="http://schemas.microsoft.com/office/word/2010/wordprocessingGroup" xmlns:wpi="http://schemas.microsoft.com/office/word/2010/wordprocessingInk" xmlns:wne="http://schemas.microsoft.com/office/word/2006/wordml" xmlns:wps="http://schemas.microsoft.com/office/word/2010/wordprocessingShape" mc:Ignorable="w14 w15 w16se w16cid w16 w16cex w16sdtdh wp14">
   <w:sdt>
     <w:sdtPr>
       <w:id w:val="-783890972"/>
@@ -24310,7 +24818,7 @@
 </file>
 
 <file path=word/footnotes.xml><?xml version="1.0" encoding="utf-8"?>
-<w:footnotes xmlns:wpc="http://schemas.microsoft.com/office/word/2010/wordprocessingCanvas" xmlns:cx="http://schemas.microsoft.com/office/drawing/2014/chartex" xmlns:mc="http://schemas.openxmlformats.org/markup-compatibility/2006" xmlns:o="urn:schemas-microsoft-com:office:office" xmlns:r="http://schemas.openxmlformats.org/officeDocument/2006/relationships" xmlns:m="http://schemas.openxmlformats.org/officeDocument/2006/math" xmlns:v="urn:schemas-microsoft-com:vml" xmlns:wp14="http://schemas.microsoft.com/office/word/2010/wordprocessingDrawing" xmlns:wp="http://schemas.openxmlformats.org/drawingml/2006/wordprocessingDrawing" xmlns:w10="urn:schemas-microsoft-com:office:word" xmlns:w="http://schemas.openxmlformats.org/wordprocessingml/2006/main" xmlns:w14="http://schemas.microsoft.com/office/word/2010/wordml" xmlns:w15="http://schemas.microsoft.com/office/word/2012/wordml" xmlns:w16se="http://schemas.microsoft.com/office/word/2015/wordml/symex" xmlns:wpg="http://schemas.microsoft.com/office/word/2010/wordprocessingGroup" xmlns:wpi="http://schemas.microsoft.com/office/word/2010/wordprocessingInk" xmlns:wne="http://schemas.microsoft.com/office/word/2006/wordml" xmlns:wps="http://schemas.microsoft.com/office/word/2010/wordprocessingShape" mc:Ignorable="w14 w15 w16se wp14">
+<w:footnotes xmlns:wpc="http://schemas.microsoft.com/office/word/2010/wordprocessingCanvas" xmlns:cx="http://schemas.microsoft.com/office/drawing/2014/chartex" xmlns:cx1="http://schemas.microsoft.com/office/drawing/2015/9/8/chartex" xmlns:cx2="http://schemas.microsoft.com/office/drawing/2015/10/21/chartex" xmlns:cx3="http://schemas.microsoft.com/office/drawing/2016/5/9/chartex" xmlns:cx4="http://schemas.microsoft.com/office/drawing/2016/5/10/chartex" xmlns:cx5="http://schemas.microsoft.com/office/drawing/2016/5/11/chartex" xmlns:cx6="http://schemas.microsoft.com/office/drawing/2016/5/12/chartex" xmlns:cx7="http://schemas.microsoft.com/office/drawing/2016/5/13/chartex" xmlns:cx8="http://schemas.microsoft.com/office/drawing/2016/5/14/chartex" xmlns:mc="http://schemas.openxmlformats.org/markup-compatibility/2006" xmlns:aink="http://schemas.microsoft.com/office/drawing/2016/ink" xmlns:am3d="http://schemas.microsoft.com/office/drawing/2017/model3d" xmlns:o="urn:schemas-microsoft-com:office:office" xmlns:r="http://schemas.openxmlformats.org/officeDocument/2006/relationships" xmlns:m="http://schemas.openxmlformats.org/officeDocument/2006/math" xmlns:v="urn:schemas-microsoft-com:vml" xmlns:wp14="http://schemas.microsoft.com/office/word/2010/wordprocessingDrawing" xmlns:wp="http://schemas.openxmlformats.org/drawingml/2006/wordprocessingDrawing" xmlns:w10="urn:schemas-microsoft-com:office:word" xmlns:w="http://schemas.openxmlformats.org/wordprocessingml/2006/main" xmlns:w14="http://schemas.microsoft.com/office/word/2010/wordml" xmlns:w15="http://schemas.microsoft.com/office/word/2012/wordml" xmlns:w16cex="http://schemas.microsoft.com/office/word/2018/wordml/cex" xmlns:w16cid="http://schemas.microsoft.com/office/word/2016/wordml/cid" xmlns:w16="http://schemas.microsoft.com/office/word/2018/wordml" xmlns:w16sdtdh="http://schemas.microsoft.com/office/word/2020/wordml/sdtdatahash" xmlns:w16se="http://schemas.microsoft.com/office/word/2015/wordml/symex" xmlns:wpg="http://schemas.microsoft.com/office/word/2010/wordprocessingGroup" xmlns:wpi="http://schemas.microsoft.com/office/word/2010/wordprocessingInk" xmlns:wne="http://schemas.microsoft.com/office/word/2006/wordml" xmlns:wps="http://schemas.microsoft.com/office/word/2010/wordprocessingShape" mc:Ignorable="w14 w15 w16se w16cid w16 w16cex w16sdtdh wp14">
   <w:footnote w:type="separator" w:id="-1">
     <w:p>
       <w:pPr>
@@ -24604,19 +25112,7 @@
           <w:rPr>
             <w:rFonts w:ascii="Cambria Math" w:hAnsi="Cambria Math"/>
           </w:rPr>
-          <m:t xml:space="preserve">&amp; </m:t>
-        </m:r>
-        <m:r>
-          <w:rPr>
-            <w:rFonts w:ascii="Cambria Math" w:hAnsi="Cambria Math"/>
-          </w:rPr>
-          <m:t>φ</m:t>
-        </m:r>
-        <m:r>
-          <w:rPr>
-            <w:rFonts w:ascii="Cambria Math" w:hAnsi="Cambria Math"/>
-          </w:rPr>
-          <m:t>'</m:t>
+          <m:t>&amp; φ'</m:t>
         </m:r>
       </m:oMath>
       <w:r>
@@ -24661,7 +25157,7 @@
 </file>
 
 <file path=word/numbering.xml><?xml version="1.0" encoding="utf-8"?>
-<w:numbering xmlns:wpc="http://schemas.microsoft.com/office/word/2010/wordprocessingCanvas" xmlns:cx="http://schemas.microsoft.com/office/drawing/2014/chartex" xmlns:mc="http://schemas.openxmlformats.org/markup-compatibility/2006" xmlns:o="urn:schemas-microsoft-com:office:office" xmlns:r="http://schemas.openxmlformats.org/officeDocument/2006/relationships" xmlns:m="http://schemas.openxmlformats.org/officeDocument/2006/math" xmlns:v="urn:schemas-microsoft-com:vml" xmlns:wp14="http://schemas.microsoft.com/office/word/2010/wordprocessingDrawing" xmlns:wp="http://schemas.openxmlformats.org/drawingml/2006/wordprocessingDrawing" xmlns:w10="urn:schemas-microsoft-com:office:word" xmlns:w="http://schemas.openxmlformats.org/wordprocessingml/2006/main" xmlns:w14="http://schemas.microsoft.com/office/word/2010/wordml" xmlns:w15="http://schemas.microsoft.com/office/word/2012/wordml" xmlns:w16se="http://schemas.microsoft.com/office/word/2015/wordml/symex" xmlns:wpg="http://schemas.microsoft.com/office/word/2010/wordprocessingGroup" xmlns:wpi="http://schemas.microsoft.com/office/word/2010/wordprocessingInk" xmlns:wne="http://schemas.microsoft.com/office/word/2006/wordml" xmlns:wps="http://schemas.microsoft.com/office/word/2010/wordprocessingShape" mc:Ignorable="w14 w15 w16se wp14">
+<w:numbering xmlns:wpc="http://schemas.microsoft.com/office/word/2010/wordprocessingCanvas" xmlns:cx="http://schemas.microsoft.com/office/drawing/2014/chartex" xmlns:cx1="http://schemas.microsoft.com/office/drawing/2015/9/8/chartex" xmlns:cx2="http://schemas.microsoft.com/office/drawing/2015/10/21/chartex" xmlns:cx3="http://schemas.microsoft.com/office/drawing/2016/5/9/chartex" xmlns:cx4="http://schemas.microsoft.com/office/drawing/2016/5/10/chartex" xmlns:cx5="http://schemas.microsoft.com/office/drawing/2016/5/11/chartex" xmlns:cx6="http://schemas.microsoft.com/office/drawing/2016/5/12/chartex" xmlns:cx7="http://schemas.microsoft.com/office/drawing/2016/5/13/chartex" xmlns:cx8="http://schemas.microsoft.com/office/drawing/2016/5/14/chartex" xmlns:mc="http://schemas.openxmlformats.org/markup-compatibility/2006" xmlns:aink="http://schemas.microsoft.com/office/drawing/2016/ink" xmlns:am3d="http://schemas.microsoft.com/office/drawing/2017/model3d" xmlns:o="urn:schemas-microsoft-com:office:office" xmlns:r="http://schemas.openxmlformats.org/officeDocument/2006/relationships" xmlns:m="http://schemas.openxmlformats.org/officeDocument/2006/math" xmlns:v="urn:schemas-microsoft-com:vml" xmlns:wp14="http://schemas.microsoft.com/office/word/2010/wordprocessingDrawing" xmlns:wp="http://schemas.openxmlformats.org/drawingml/2006/wordprocessingDrawing" xmlns:w10="urn:schemas-microsoft-com:office:word" xmlns:w="http://schemas.openxmlformats.org/wordprocessingml/2006/main" xmlns:w14="http://schemas.microsoft.com/office/word/2010/wordml" xmlns:w15="http://schemas.microsoft.com/office/word/2012/wordml" xmlns:w16cex="http://schemas.microsoft.com/office/word/2018/wordml/cex" xmlns:w16cid="http://schemas.microsoft.com/office/word/2016/wordml/cid" xmlns:w16="http://schemas.microsoft.com/office/word/2018/wordml" xmlns:w16sdtdh="http://schemas.microsoft.com/office/word/2020/wordml/sdtdatahash" xmlns:w16se="http://schemas.microsoft.com/office/word/2015/wordml/symex" xmlns:wpg="http://schemas.microsoft.com/office/word/2010/wordprocessingGroup" xmlns:wpi="http://schemas.microsoft.com/office/word/2010/wordprocessingInk" xmlns:wne="http://schemas.microsoft.com/office/word/2006/wordml" xmlns:wps="http://schemas.microsoft.com/office/word/2010/wordprocessingShape" mc:Ignorable="w14 w15 w16se w16cid w16 w16cex w16sdtdh wp14">
   <w:abstractNum w:abstractNumId="0" w15:restartNumberingAfterBreak="0">
     <w:nsid w:val="21405A55"/>
     <w:multiLevelType w:val="hybridMultilevel"/>
@@ -25430,7 +25926,7 @@
 </file>
 
 <file path=word/styles.xml><?xml version="1.0" encoding="utf-8"?>
-<w:styles xmlns:mc="http://schemas.openxmlformats.org/markup-compatibility/2006" xmlns:r="http://schemas.openxmlformats.org/officeDocument/2006/relationships" xmlns:w="http://schemas.openxmlformats.org/wordprocessingml/2006/main" xmlns:w14="http://schemas.microsoft.com/office/word/2010/wordml" xmlns:w15="http://schemas.microsoft.com/office/word/2012/wordml" xmlns:w16se="http://schemas.microsoft.com/office/word/2015/wordml/symex" mc:Ignorable="w14 w15 w16se">
+<w:styles xmlns:mc="http://schemas.openxmlformats.org/markup-compatibility/2006" xmlns:r="http://schemas.openxmlformats.org/officeDocument/2006/relationships" xmlns:w="http://schemas.openxmlformats.org/wordprocessingml/2006/main" xmlns:w14="http://schemas.microsoft.com/office/word/2010/wordml" xmlns:w15="http://schemas.microsoft.com/office/word/2012/wordml" xmlns:w16cex="http://schemas.microsoft.com/office/word/2018/wordml/cex" xmlns:w16cid="http://schemas.microsoft.com/office/word/2016/wordml/cid" xmlns:w16="http://schemas.microsoft.com/office/word/2018/wordml" xmlns:w16sdtdh="http://schemas.microsoft.com/office/word/2020/wordml/sdtdatahash" xmlns:w16se="http://schemas.microsoft.com/office/word/2015/wordml/symex" mc:Ignorable="w14 w15 w16se w16cid w16 w16cex w16sdtdh">
   <w:docDefaults>
     <w:rPrDefault>
       <w:rPr>
@@ -25446,7 +25942,7 @@
       </w:pPr>
     </w:pPrDefault>
   </w:docDefaults>
-  <w:latentStyles w:defLockedState="0" w:defUIPriority="99" w:defSemiHidden="0" w:defUnhideWhenUsed="0" w:defQFormat="0" w:count="371">
+  <w:latentStyles w:defLockedState="0" w:defUIPriority="99" w:defSemiHidden="0" w:defUnhideWhenUsed="0" w:defQFormat="0" w:count="376">
     <w:lsdException w:name="Normal" w:uiPriority="0" w:qFormat="1"/>
     <w:lsdException w:name="heading 1" w:uiPriority="9" w:qFormat="1"/>
     <w:lsdException w:name="heading 2" w:semiHidden="1" w:uiPriority="9" w:unhideWhenUsed="1" w:qFormat="1"/>
@@ -25552,7 +26048,6 @@
     <w:lsdException w:name="HTML Sample" w:semiHidden="1" w:unhideWhenUsed="1"/>
     <w:lsdException w:name="HTML Typewriter" w:semiHidden="1" w:unhideWhenUsed="1"/>
     <w:lsdException w:name="HTML Variable" w:semiHidden="1" w:unhideWhenUsed="1"/>
-    <w:lsdException w:name="Normal Table" w:semiHidden="1" w:unhideWhenUsed="1"/>
     <w:lsdException w:name="annotation subject" w:semiHidden="1" w:unhideWhenUsed="1"/>
     <w:lsdException w:name="No List" w:semiHidden="1" w:unhideWhenUsed="1"/>
     <w:lsdException w:name="Outline List 1" w:semiHidden="1" w:unhideWhenUsed="1"/>
@@ -25595,11 +26090,8 @@
     <w:lsdException w:name="Table Contemporary" w:semiHidden="1" w:unhideWhenUsed="1"/>
     <w:lsdException w:name="Table Elegant" w:semiHidden="1" w:unhideWhenUsed="1"/>
     <w:lsdException w:name="Table Professional" w:semiHidden="1" w:unhideWhenUsed="1"/>
-    <w:lsdException w:name="Table Subtle 1" w:semiHidden="1" w:unhideWhenUsed="1"/>
     <w:lsdException w:name="Table Subtle 2" w:semiHidden="1" w:unhideWhenUsed="1"/>
     <w:lsdException w:name="Table Web 1" w:semiHidden="1" w:unhideWhenUsed="1"/>
-    <w:lsdException w:name="Table Web 2" w:semiHidden="1" w:unhideWhenUsed="1"/>
-    <w:lsdException w:name="Table Web 3" w:semiHidden="1" w:unhideWhenUsed="1"/>
     <w:lsdException w:name="Balloon Text" w:semiHidden="1" w:unhideWhenUsed="1"/>
     <w:lsdException w:name="Table Grid" w:uiPriority="39"/>
     <w:lsdException w:name="Table Theme" w:semiHidden="1" w:unhideWhenUsed="1"/>
@@ -25818,11 +26310,16 @@
     <w:lsdException w:name="List Table 5 Dark Accent 6" w:uiPriority="50"/>
     <w:lsdException w:name="List Table 6 Colorful Accent 6" w:uiPriority="51"/>
     <w:lsdException w:name="List Table 7 Colorful Accent 6" w:uiPriority="52"/>
+    <w:lsdException w:name="Mention" w:semiHidden="1" w:unhideWhenUsed="1"/>
+    <w:lsdException w:name="Smart Hyperlink" w:semiHidden="1" w:unhideWhenUsed="1"/>
+    <w:lsdException w:name="Hashtag" w:semiHidden="1" w:unhideWhenUsed="1"/>
+    <w:lsdException w:name="Unresolved Mention" w:semiHidden="1" w:unhideWhenUsed="1"/>
+    <w:lsdException w:name="Smart Link" w:semiHidden="1" w:unhideWhenUsed="1"/>
   </w:latentStyles>
   <w:style w:type="paragraph" w:default="1" w:styleId="Normal">
     <w:name w:val="Normal"/>
     <w:qFormat/>
-    <w:rsid w:val="00785A9F"/>
+    <w:rsid w:val="00576179"/>
   </w:style>
   <w:style w:type="character" w:default="1" w:styleId="DefaultParagraphFont">
     <w:name w:val="Default Paragraph Font"/>
@@ -25987,550 +26484,6 @@
     </w:rPr>
   </w:style>
 </w:styles>
-</file>
-
-<file path=word/glossary/document.xml><?xml version="1.0" encoding="utf-8"?>
-<w:glossaryDocument xmlns:wpc="http://schemas.microsoft.com/office/word/2010/wordprocessingCanvas" xmlns:cx="http://schemas.microsoft.com/office/drawing/2014/chartex" xmlns:mc="http://schemas.openxmlformats.org/markup-compatibility/2006" xmlns:o="urn:schemas-microsoft-com:office:office" xmlns:r="http://schemas.openxmlformats.org/officeDocument/2006/relationships" xmlns:m="http://schemas.openxmlformats.org/officeDocument/2006/math" xmlns:v="urn:schemas-microsoft-com:vml" xmlns:wp14="http://schemas.microsoft.com/office/word/2010/wordprocessingDrawing" xmlns:wp="http://schemas.openxmlformats.org/drawingml/2006/wordprocessingDrawing" xmlns:w10="urn:schemas-microsoft-com:office:word" xmlns:w="http://schemas.openxmlformats.org/wordprocessingml/2006/main" xmlns:w14="http://schemas.microsoft.com/office/word/2010/wordml" xmlns:w15="http://schemas.microsoft.com/office/word/2012/wordml" xmlns:w16se="http://schemas.microsoft.com/office/word/2015/wordml/symex" xmlns:wpg="http://schemas.microsoft.com/office/word/2010/wordprocessingGroup" xmlns:wpi="http://schemas.microsoft.com/office/word/2010/wordprocessingInk" xmlns:wne="http://schemas.microsoft.com/office/word/2006/wordml" xmlns:wps="http://schemas.microsoft.com/office/word/2010/wordprocessingShape" mc:Ignorable="w14 w15 w16se wp14"/>
-</file>
-
-<file path=word/glossary/fontTable.xml><?xml version="1.0" encoding="utf-8"?>
-<w:fonts xmlns:mc="http://schemas.openxmlformats.org/markup-compatibility/2006" xmlns:r="http://schemas.openxmlformats.org/officeDocument/2006/relationships" xmlns:w="http://schemas.openxmlformats.org/wordprocessingml/2006/main" xmlns:w14="http://schemas.microsoft.com/office/word/2010/wordml" xmlns:w15="http://schemas.microsoft.com/office/word/2012/wordml" xmlns:w16se="http://schemas.microsoft.com/office/word/2015/wordml/symex" mc:Ignorable="w14 w15 w16se">
-  <w:font w:name="Symbol">
-    <w:panose1 w:val="05050102010706020507"/>
-    <w:charset w:val="02"/>
-    <w:family w:val="roman"/>
-    <w:pitch w:val="variable"/>
-    <w:sig w:usb0="00000000" w:usb1="10000000" w:usb2="00000000" w:usb3="00000000" w:csb0="80000000" w:csb1="00000000"/>
-  </w:font>
-  <w:font w:name="Times New Roman">
-    <w:panose1 w:val="02020603050405020304"/>
-    <w:charset w:val="00"/>
-    <w:family w:val="roman"/>
-    <w:pitch w:val="variable"/>
-    <w:sig w:usb0="E0002AFF" w:usb1="C0007843" w:usb2="00000009" w:usb3="00000000" w:csb0="000001FF" w:csb1="00000000"/>
-  </w:font>
-  <w:font w:name="Courier New">
-    <w:panose1 w:val="02070309020205020404"/>
-    <w:charset w:val="00"/>
-    <w:family w:val="modern"/>
-    <w:pitch w:val="fixed"/>
-    <w:sig w:usb0="E0002EFF" w:usb1="C0007843" w:usb2="00000009" w:usb3="00000000" w:csb0="000001FF" w:csb1="00000000"/>
-  </w:font>
-  <w:font w:name="Wingdings">
-    <w:panose1 w:val="05000000000000000000"/>
-    <w:charset w:val="02"/>
-    <w:family w:val="auto"/>
-    <w:pitch w:val="variable"/>
-    <w:sig w:usb0="00000000" w:usb1="10000000" w:usb2="00000000" w:usb3="00000000" w:csb0="80000000" w:csb1="00000000"/>
-  </w:font>
-  <w:font w:name="Calibri">
-    <w:panose1 w:val="020F0502020204030204"/>
-    <w:charset w:val="00"/>
-    <w:family w:val="swiss"/>
-    <w:pitch w:val="variable"/>
-    <w:sig w:usb0="E0002AFF" w:usb1="4000ACFF" w:usb2="00000001" w:usb3="00000000" w:csb0="000001FF" w:csb1="00000000"/>
-  </w:font>
-  <w:font w:name="Arial">
-    <w:panose1 w:val="020B0604020202020204"/>
-    <w:charset w:val="00"/>
-    <w:family w:val="swiss"/>
-    <w:pitch w:val="variable"/>
-    <w:sig w:usb0="E0002AFF" w:usb1="C0007843" w:usb2="00000009" w:usb3="00000000" w:csb0="000001FF" w:csb1="00000000"/>
-  </w:font>
-  <w:font w:name="Cambria Math">
-    <w:panose1 w:val="02040503050406030204"/>
-    <w:charset w:val="00"/>
-    <w:family w:val="roman"/>
-    <w:pitch w:val="variable"/>
-    <w:sig w:usb0="E00006FF" w:usb1="420024FF" w:usb2="02000000" w:usb3="00000000" w:csb0="0000019F" w:csb1="00000000"/>
-  </w:font>
-  <w:font w:name="Calibri Light">
-    <w:panose1 w:val="020F0302020204030204"/>
-    <w:charset w:val="00"/>
-    <w:family w:val="swiss"/>
-    <w:pitch w:val="variable"/>
-    <w:sig w:usb0="A0002AEF" w:usb1="4000207B" w:usb2="00000000" w:usb3="00000000" w:csb0="000001FF" w:csb1="00000000"/>
-  </w:font>
-</w:fonts>
-</file>
-
-<file path=word/glossary/settings.xml><?xml version="1.0" encoding="utf-8"?>
-<w:settings xmlns:mc="http://schemas.openxmlformats.org/markup-compatibility/2006" xmlns:o="urn:schemas-microsoft-com:office:office" xmlns:r="http://schemas.openxmlformats.org/officeDocument/2006/relationships" xmlns:m="http://schemas.openxmlformats.org/officeDocument/2006/math" xmlns:v="urn:schemas-microsoft-com:vml" xmlns:w10="urn:schemas-microsoft-com:office:word" xmlns:w="http://schemas.openxmlformats.org/wordprocessingml/2006/main" xmlns:w14="http://schemas.microsoft.com/office/word/2010/wordml" xmlns:w15="http://schemas.microsoft.com/office/word/2012/wordml" xmlns:w16se="http://schemas.microsoft.com/office/word/2015/wordml/symex" xmlns:sl="http://schemas.openxmlformats.org/schemaLibrary/2006/main" mc:Ignorable="w14 w15 w16se">
-  <w:view w:val="normal"/>
-  <w:defaultTabStop w:val="720"/>
-  <w:characterSpacingControl w:val="doNotCompress"/>
-  <w:compat>
-    <w:useFELayout/>
-    <w:compatSetting w:name="compatibilityMode" w:uri="http://schemas.microsoft.com/office/word" w:val="15"/>
-    <w:compatSetting w:name="overrideTableStyleFontSizeAndJustification" w:uri="http://schemas.microsoft.com/office/word" w:val="1"/>
-    <w:compatSetting w:name="enableOpenTypeFeatures" w:uri="http://schemas.microsoft.com/office/word" w:val="1"/>
-    <w:compatSetting w:name="doNotFlipMirrorIndents" w:uri="http://schemas.microsoft.com/office/word" w:val="1"/>
-    <w:compatSetting w:name="differentiateMultirowTableHeaders" w:uri="http://schemas.microsoft.com/office/word" w:val="1"/>
-  </w:compat>
-  <w:rsids>
-    <w:rsidRoot w:val="005C6B79"/>
-    <w:rsid w:val="005C6B79"/>
-  </w:rsids>
-  <m:mathPr>
-    <m:mathFont m:val="Cambria Math"/>
-    <m:brkBin m:val="before"/>
-    <m:brkBinSub m:val="--"/>
-    <m:smallFrac m:val="0"/>
-    <m:dispDef/>
-    <m:lMargin m:val="0"/>
-    <m:rMargin m:val="0"/>
-    <m:defJc m:val="centerGroup"/>
-    <m:wrapIndent m:val="1440"/>
-    <m:intLim m:val="subSup"/>
-    <m:naryLim m:val="undOvr"/>
-  </m:mathPr>
-  <w:themeFontLang w:val="en-GB" w:bidi="ar-SA"/>
-  <w:clrSchemeMapping w:bg1="light1" w:t1="dark1" w:bg2="light2" w:t2="dark2" w:accent1="accent1" w:accent2="accent2" w:accent3="accent3" w:accent4="accent4" w:accent5="accent5" w:accent6="accent6" w:hyperlink="hyperlink" w:followedHyperlink="followedHyperlink"/>
-  <w:decimalSymbol w:val="."/>
-  <w:listSeparator w:val=","/>
-  <w15:chartTrackingRefBased/>
-</w:settings>
-</file>
-
-<file path=word/glossary/styles.xml><?xml version="1.0" encoding="utf-8"?>
-<w:styles xmlns:mc="http://schemas.openxmlformats.org/markup-compatibility/2006" xmlns:r="http://schemas.openxmlformats.org/officeDocument/2006/relationships" xmlns:w="http://schemas.openxmlformats.org/wordprocessingml/2006/main" xmlns:w14="http://schemas.microsoft.com/office/word/2010/wordml" xmlns:w15="http://schemas.microsoft.com/office/word/2012/wordml" xmlns:w16se="http://schemas.microsoft.com/office/word/2015/wordml/symex" mc:Ignorable="w14 w15 w16se">
-  <w:docDefaults>
-    <w:rPrDefault>
-      <w:rPr>
-        <w:rFonts w:asciiTheme="minorHAnsi" w:eastAsiaTheme="minorEastAsia" w:hAnsiTheme="minorHAnsi" w:cstheme="minorBidi"/>
-        <w:sz w:val="22"/>
-        <w:szCs w:val="22"/>
-        <w:lang w:val="en-GB" w:eastAsia="en-GB" w:bidi="ar-SA"/>
-      </w:rPr>
-    </w:rPrDefault>
-    <w:pPrDefault>
-      <w:pPr>
-        <w:spacing w:after="160" w:line="259" w:lineRule="auto"/>
-      </w:pPr>
-    </w:pPrDefault>
-  </w:docDefaults>
-  <w:latentStyles w:defLockedState="0" w:defUIPriority="99" w:defSemiHidden="0" w:defUnhideWhenUsed="0" w:defQFormat="0" w:count="371">
-    <w:lsdException w:name="Normal" w:uiPriority="0" w:qFormat="1"/>
-    <w:lsdException w:name="heading 1" w:uiPriority="9" w:qFormat="1"/>
-    <w:lsdException w:name="heading 2" w:semiHidden="1" w:uiPriority="9" w:unhideWhenUsed="1" w:qFormat="1"/>
-    <w:lsdException w:name="heading 3" w:semiHidden="1" w:uiPriority="9" w:unhideWhenUsed="1" w:qFormat="1"/>
-    <w:lsdException w:name="heading 4" w:semiHidden="1" w:uiPriority="9" w:unhideWhenUsed="1" w:qFormat="1"/>
-    <w:lsdException w:name="heading 5" w:semiHidden="1" w:uiPriority="9" w:unhideWhenUsed="1" w:qFormat="1"/>
-    <w:lsdException w:name="heading 6" w:semiHidden="1" w:uiPriority="9" w:unhideWhenUsed="1" w:qFormat="1"/>
-    <w:lsdException w:name="heading 7" w:semiHidden="1" w:uiPriority="9" w:unhideWhenUsed="1" w:qFormat="1"/>
-    <w:lsdException w:name="heading 8" w:semiHidden="1" w:uiPriority="9" w:unhideWhenUsed="1" w:qFormat="1"/>
-    <w:lsdException w:name="heading 9" w:semiHidden="1" w:uiPriority="9" w:unhideWhenUsed="1" w:qFormat="1"/>
-    <w:lsdException w:name="index 1" w:semiHidden="1" w:unhideWhenUsed="1"/>
-    <w:lsdException w:name="index 2" w:semiHidden="1" w:unhideWhenUsed="1"/>
-    <w:lsdException w:name="index 3" w:semiHidden="1" w:unhideWhenUsed="1"/>
-    <w:lsdException w:name="index 4" w:semiHidden="1" w:unhideWhenUsed="1"/>
-    <w:lsdException w:name="index 5" w:semiHidden="1" w:unhideWhenUsed="1"/>
-    <w:lsdException w:name="index 6" w:semiHidden="1" w:unhideWhenUsed="1"/>
-    <w:lsdException w:name="index 7" w:semiHidden="1" w:unhideWhenUsed="1"/>
-    <w:lsdException w:name="index 8" w:semiHidden="1" w:unhideWhenUsed="1"/>
-    <w:lsdException w:name="index 9" w:semiHidden="1" w:unhideWhenUsed="1"/>
-    <w:lsdException w:name="toc 1" w:semiHidden="1" w:uiPriority="39" w:unhideWhenUsed="1"/>
-    <w:lsdException w:name="toc 2" w:semiHidden="1" w:uiPriority="39" w:unhideWhenUsed="1"/>
-    <w:lsdException w:name="toc 3" w:semiHidden="1" w:uiPriority="39" w:unhideWhenUsed="1"/>
-    <w:lsdException w:name="toc 4" w:semiHidden="1" w:uiPriority="39" w:unhideWhenUsed="1"/>
-    <w:lsdException w:name="toc 5" w:semiHidden="1" w:uiPriority="39" w:unhideWhenUsed="1"/>
-    <w:lsdException w:name="toc 6" w:semiHidden="1" w:uiPriority="39" w:unhideWhenUsed="1"/>
-    <w:lsdException w:name="toc 7" w:semiHidden="1" w:uiPriority="39" w:unhideWhenUsed="1"/>
-    <w:lsdException w:name="toc 8" w:semiHidden="1" w:uiPriority="39" w:unhideWhenUsed="1"/>
-    <w:lsdException w:name="toc 9" w:semiHidden="1" w:uiPriority="39" w:unhideWhenUsed="1"/>
-    <w:lsdException w:name="Normal Indent" w:semiHidden="1" w:unhideWhenUsed="1"/>
-    <w:lsdException w:name="footnote text" w:semiHidden="1" w:unhideWhenUsed="1"/>
-    <w:lsdException w:name="annotation text" w:semiHidden="1" w:unhideWhenUsed="1"/>
-    <w:lsdException w:name="header" w:semiHidden="1" w:unhideWhenUsed="1"/>
-    <w:lsdException w:name="footer" w:semiHidden="1" w:unhideWhenUsed="1"/>
-    <w:lsdException w:name="index heading" w:semiHidden="1" w:unhideWhenUsed="1"/>
-    <w:lsdException w:name="caption" w:semiHidden="1" w:uiPriority="35" w:unhideWhenUsed="1" w:qFormat="1"/>
-    <w:lsdException w:name="table of figures" w:semiHidden="1" w:unhideWhenUsed="1"/>
-    <w:lsdException w:name="envelope address" w:semiHidden="1" w:unhideWhenUsed="1"/>
-    <w:lsdException w:name="envelope return" w:semiHidden="1" w:unhideWhenUsed="1"/>
-    <w:lsdException w:name="footnote reference" w:semiHidden="1" w:unhideWhenUsed="1"/>
-    <w:lsdException w:name="annotation reference" w:semiHidden="1" w:unhideWhenUsed="1"/>
-    <w:lsdException w:name="line number" w:semiHidden="1" w:unhideWhenUsed="1"/>
-    <w:lsdException w:name="page number" w:semiHidden="1" w:unhideWhenUsed="1"/>
-    <w:lsdException w:name="endnote reference" w:semiHidden="1" w:unhideWhenUsed="1"/>
-    <w:lsdException w:name="endnote text" w:semiHidden="1" w:unhideWhenUsed="1"/>
-    <w:lsdException w:name="table of authorities" w:semiHidden="1" w:unhideWhenUsed="1"/>
-    <w:lsdException w:name="macro" w:semiHidden="1" w:unhideWhenUsed="1"/>
-    <w:lsdException w:name="toa heading" w:semiHidden="1" w:unhideWhenUsed="1"/>
-    <w:lsdException w:name="List" w:semiHidden="1" w:unhideWhenUsed="1"/>
-    <w:lsdException w:name="List Bullet" w:semiHidden="1" w:unhideWhenUsed="1"/>
-    <w:lsdException w:name="List Number" w:semiHidden="1" w:unhideWhenUsed="1"/>
-    <w:lsdException w:name="List 2" w:semiHidden="1" w:unhideWhenUsed="1"/>
-    <w:lsdException w:name="List 3" w:semiHidden="1" w:unhideWhenUsed="1"/>
-    <w:lsdException w:name="List 4" w:semiHidden="1" w:unhideWhenUsed="1"/>
-    <w:lsdException w:name="List 5" w:semiHidden="1" w:unhideWhenUsed="1"/>
-    <w:lsdException w:name="List Bullet 2" w:semiHidden="1" w:unhideWhenUsed="1"/>
-    <w:lsdException w:name="List Bullet 3" w:semiHidden="1" w:unhideWhenUsed="1"/>
-    <w:lsdException w:name="List Bullet 4" w:semiHidden="1" w:unhideWhenUsed="1"/>
-    <w:lsdException w:name="List Bullet 5" w:semiHidden="1" w:unhideWhenUsed="1"/>
-    <w:lsdException w:name="List Number 2" w:semiHidden="1" w:unhideWhenUsed="1"/>
-    <w:lsdException w:name="List Number 3" w:semiHidden="1" w:unhideWhenUsed="1"/>
-    <w:lsdException w:name="List Number 4" w:semiHidden="1" w:unhideWhenUsed="1"/>
-    <w:lsdException w:name="List Number 5" w:semiHidden="1" w:unhideWhenUsed="1"/>
-    <w:lsdException w:name="Title" w:uiPriority="10" w:qFormat="1"/>
-    <w:lsdException w:name="Closing" w:semiHidden="1" w:unhideWhenUsed="1"/>
-    <w:lsdException w:name="Signature" w:semiHidden="1" w:unhideWhenUsed="1"/>
-    <w:lsdException w:name="Default Paragraph Font" w:semiHidden="1" w:uiPriority="1" w:unhideWhenUsed="1"/>
-    <w:lsdException w:name="Body Text" w:semiHidden="1" w:unhideWhenUsed="1"/>
-    <w:lsdException w:name="Body Text Indent" w:semiHidden="1" w:unhideWhenUsed="1"/>
-    <w:lsdException w:name="List Continue" w:semiHidden="1" w:unhideWhenUsed="1"/>
-    <w:lsdException w:name="List Continue 2" w:semiHidden="1" w:unhideWhenUsed="1"/>
-    <w:lsdException w:name="List Continue 3" w:semiHidden="1" w:unhideWhenUsed="1"/>
-    <w:lsdException w:name="List Continue 4" w:semiHidden="1" w:unhideWhenUsed="1"/>
-    <w:lsdException w:name="List Continue 5" w:semiHidden="1" w:unhideWhenUsed="1"/>
-    <w:lsdException w:name="Message Header" w:semiHidden="1" w:unhideWhenUsed="1"/>
-    <w:lsdException w:name="Subtitle" w:uiPriority="11" w:qFormat="1"/>
-    <w:lsdException w:name="Salutation" w:semiHidden="1" w:unhideWhenUsed="1"/>
-    <w:lsdException w:name="Date" w:semiHidden="1" w:unhideWhenUsed="1"/>
-    <w:lsdException w:name="Body Text First Indent" w:semiHidden="1" w:unhideWhenUsed="1"/>
-    <w:lsdException w:name="Body Text First Indent 2" w:semiHidden="1" w:unhideWhenUsed="1"/>
-    <w:lsdException w:name="Note Heading" w:semiHidden="1" w:unhideWhenUsed="1"/>
-    <w:lsdException w:name="Body Text 2" w:semiHidden="1" w:unhideWhenUsed="1"/>
-    <w:lsdException w:name="Body Text 3" w:semiHidden="1" w:unhideWhenUsed="1"/>
-    <w:lsdException w:name="Body Text Indent 2" w:semiHidden="1" w:unhideWhenUsed="1"/>
-    <w:lsdException w:name="Body Text Indent 3" w:semiHidden="1" w:unhideWhenUsed="1"/>
-    <w:lsdException w:name="Block Text" w:semiHidden="1" w:unhideWhenUsed="1"/>
-    <w:lsdException w:name="Hyperlink" w:semiHidden="1" w:unhideWhenUsed="1"/>
-    <w:lsdException w:name="FollowedHyperlink" w:semiHidden="1" w:unhideWhenUsed="1"/>
-    <w:lsdException w:name="Strong" w:uiPriority="22" w:qFormat="1"/>
-    <w:lsdException w:name="Emphasis" w:uiPriority="20" w:qFormat="1"/>
-    <w:lsdException w:name="Document Map" w:semiHidden="1" w:unhideWhenUsed="1"/>
-    <w:lsdException w:name="Plain Text" w:semiHidden="1" w:unhideWhenUsed="1"/>
-    <w:lsdException w:name="E-mail Signature" w:semiHidden="1" w:unhideWhenUsed="1"/>
-    <w:lsdException w:name="HTML Top of Form" w:semiHidden="1" w:unhideWhenUsed="1"/>
-    <w:lsdException w:name="HTML Bottom of Form" w:semiHidden="1" w:unhideWhenUsed="1"/>
-    <w:lsdException w:name="Normal (Web)" w:semiHidden="1" w:unhideWhenUsed="1"/>
-    <w:lsdException w:name="HTML Acronym" w:semiHidden="1" w:unhideWhenUsed="1"/>
-    <w:lsdException w:name="HTML Address" w:semiHidden="1" w:unhideWhenUsed="1"/>
-    <w:lsdException w:name="HTML Cite" w:semiHidden="1" w:unhideWhenUsed="1"/>
-    <w:lsdException w:name="HTML Code" w:semiHidden="1" w:unhideWhenUsed="1"/>
-    <w:lsdException w:name="HTML Definition" w:semiHidden="1" w:unhideWhenUsed="1"/>
-    <w:lsdException w:name="HTML Keyboard" w:semiHidden="1" w:unhideWhenUsed="1"/>
-    <w:lsdException w:name="HTML Preformatted" w:semiHidden="1" w:unhideWhenUsed="1"/>
-    <w:lsdException w:name="HTML Sample" w:semiHidden="1" w:unhideWhenUsed="1"/>
-    <w:lsdException w:name="HTML Typewriter" w:semiHidden="1" w:unhideWhenUsed="1"/>
-    <w:lsdException w:name="HTML Variable" w:semiHidden="1" w:unhideWhenUsed="1"/>
-    <w:lsdException w:name="Normal Table" w:semiHidden="1" w:unhideWhenUsed="1"/>
-    <w:lsdException w:name="annotation subject" w:semiHidden="1" w:unhideWhenUsed="1"/>
-    <w:lsdException w:name="No List" w:semiHidden="1" w:unhideWhenUsed="1"/>
-    <w:lsdException w:name="Outline List 1" w:semiHidden="1" w:unhideWhenUsed="1"/>
-    <w:lsdException w:name="Outline List 2" w:semiHidden="1" w:unhideWhenUsed="1"/>
-    <w:lsdException w:name="Outline List 3" w:semiHidden="1" w:unhideWhenUsed="1"/>
-    <w:lsdException w:name="Table Simple 1" w:semiHidden="1" w:unhideWhenUsed="1"/>
-    <w:lsdException w:name="Table Simple 2" w:semiHidden="1" w:unhideWhenUsed="1"/>
-    <w:lsdException w:name="Table Simple 3" w:semiHidden="1" w:unhideWhenUsed="1"/>
-    <w:lsdException w:name="Table Classic 1" w:semiHidden="1" w:unhideWhenUsed="1"/>
-    <w:lsdException w:name="Table Classic 2" w:semiHidden="1" w:unhideWhenUsed="1"/>
-    <w:lsdException w:name="Table Classic 3" w:semiHidden="1" w:unhideWhenUsed="1"/>
-    <w:lsdException w:name="Table Classic 4" w:semiHidden="1" w:unhideWhenUsed="1"/>
-    <w:lsdException w:name="Table Colorful 1" w:semiHidden="1" w:unhideWhenUsed="1"/>
-    <w:lsdException w:name="Table Colorful 2" w:semiHidden="1" w:unhideWhenUsed="1"/>
-    <w:lsdException w:name="Table Colorful 3" w:semiHidden="1" w:unhideWhenUsed="1"/>
-    <w:lsdException w:name="Table Columns 1" w:semiHidden="1" w:unhideWhenUsed="1"/>
-    <w:lsdException w:name="Table Columns 2" w:semiHidden="1" w:unhideWhenUsed="1"/>
-    <w:lsdException w:name="Table Columns 3" w:semiHidden="1" w:unhideWhenUsed="1"/>
-    <w:lsdException w:name="Table Columns 4" w:semiHidden="1" w:unhideWhenUsed="1"/>
-    <w:lsdException w:name="Table Columns 5" w:semiHidden="1" w:unhideWhenUsed="1"/>
-    <w:lsdException w:name="Table Grid 1" w:semiHidden="1" w:unhideWhenUsed="1"/>
-    <w:lsdException w:name="Table Grid 2" w:semiHidden="1" w:unhideWhenUsed="1"/>
-    <w:lsdException w:name="Table Grid 3" w:semiHidden="1" w:unhideWhenUsed="1"/>
-    <w:lsdException w:name="Table Grid 4" w:semiHidden="1" w:unhideWhenUsed="1"/>
-    <w:lsdException w:name="Table Grid 5" w:semiHidden="1" w:unhideWhenUsed="1"/>
-    <w:lsdException w:name="Table Grid 6" w:semiHidden="1" w:unhideWhenUsed="1"/>
-    <w:lsdException w:name="Table Grid 7" w:semiHidden="1" w:unhideWhenUsed="1"/>
-    <w:lsdException w:name="Table Grid 8" w:semiHidden="1" w:unhideWhenUsed="1"/>
-    <w:lsdException w:name="Table List 1" w:semiHidden="1" w:unhideWhenUsed="1"/>
-    <w:lsdException w:name="Table List 2" w:semiHidden="1" w:unhideWhenUsed="1"/>
-    <w:lsdException w:name="Table List 3" w:semiHidden="1" w:unhideWhenUsed="1"/>
-    <w:lsdException w:name="Table List 4" w:semiHidden="1" w:unhideWhenUsed="1"/>
-    <w:lsdException w:name="Table List 5" w:semiHidden="1" w:unhideWhenUsed="1"/>
-    <w:lsdException w:name="Table List 6" w:semiHidden="1" w:unhideWhenUsed="1"/>
-    <w:lsdException w:name="Table List 7" w:semiHidden="1" w:unhideWhenUsed="1"/>
-    <w:lsdException w:name="Table List 8" w:semiHidden="1" w:unhideWhenUsed="1"/>
-    <w:lsdException w:name="Table 3D effects 1" w:semiHidden="1" w:unhideWhenUsed="1"/>
-    <w:lsdException w:name="Table 3D effects 2" w:semiHidden="1" w:unhideWhenUsed="1"/>
-    <w:lsdException w:name="Table 3D effects 3" w:semiHidden="1" w:unhideWhenUsed="1"/>
-    <w:lsdException w:name="Table Contemporary" w:semiHidden="1" w:unhideWhenUsed="1"/>
-    <w:lsdException w:name="Table Elegant" w:semiHidden="1" w:unhideWhenUsed="1"/>
-    <w:lsdException w:name="Table Professional" w:semiHidden="1" w:unhideWhenUsed="1"/>
-    <w:lsdException w:name="Table Subtle 1" w:semiHidden="1" w:unhideWhenUsed="1"/>
-    <w:lsdException w:name="Table Subtle 2" w:semiHidden="1" w:unhideWhenUsed="1"/>
-    <w:lsdException w:name="Table Web 1" w:semiHidden="1" w:unhideWhenUsed="1"/>
-    <w:lsdException w:name="Table Web 2" w:semiHidden="1" w:unhideWhenUsed="1"/>
-    <w:lsdException w:name="Table Web 3" w:semiHidden="1" w:unhideWhenUsed="1"/>
-    <w:lsdException w:name="Balloon Text" w:semiHidden="1" w:unhideWhenUsed="1"/>
-    <w:lsdException w:name="Table Grid" w:uiPriority="39"/>
-    <w:lsdException w:name="Table Theme" w:semiHidden="1" w:unhideWhenUsed="1"/>
-    <w:lsdException w:name="Placeholder Text" w:semiHidden="1"/>
-    <w:lsdException w:name="No Spacing" w:uiPriority="1" w:qFormat="1"/>
-    <w:lsdException w:name="Light Shading" w:uiPriority="60"/>
-    <w:lsdException w:name="Light List" w:uiPriority="61"/>
-    <w:lsdException w:name="Light Grid" w:uiPriority="62"/>
-    <w:lsdException w:name="Medium Shading 1" w:uiPriority="63"/>
-    <w:lsdException w:name="Medium Shading 2" w:uiPriority="64"/>
-    <w:lsdException w:name="Medium List 1" w:uiPriority="65"/>
-    <w:lsdException w:name="Medium List 2" w:uiPriority="66"/>
-    <w:lsdException w:name="Medium Grid 1" w:uiPriority="67"/>
-    <w:lsdException w:name="Medium Grid 2" w:uiPriority="68"/>
-    <w:lsdException w:name="Medium Grid 3" w:uiPriority="69"/>
-    <w:lsdException w:name="Dark List" w:uiPriority="70"/>
-    <w:lsdException w:name="Colorful Shading" w:uiPriority="71"/>
-    <w:lsdException w:name="Colorful List" w:uiPriority="72"/>
-    <w:lsdException w:name="Colorful Grid" w:uiPriority="73"/>
-    <w:lsdException w:name="Light Shading Accent 1" w:uiPriority="60"/>
-    <w:lsdException w:name="Light List Accent 1" w:uiPriority="61"/>
-    <w:lsdException w:name="Light Grid Accent 1" w:uiPriority="62"/>
-    <w:lsdException w:name="Medium Shading 1 Accent 1" w:uiPriority="63"/>
-    <w:lsdException w:name="Medium Shading 2 Accent 1" w:uiPriority="64"/>
-    <w:lsdException w:name="Medium List 1 Accent 1" w:uiPriority="65"/>
-    <w:lsdException w:name="Revision" w:semiHidden="1"/>
-    <w:lsdException w:name="List Paragraph" w:uiPriority="34" w:qFormat="1"/>
-    <w:lsdException w:name="Quote" w:uiPriority="29" w:qFormat="1"/>
-    <w:lsdException w:name="Intense Quote" w:uiPriority="30" w:qFormat="1"/>
-    <w:lsdException w:name="Medium List 2 Accent 1" w:uiPriority="66"/>
-    <w:lsdException w:name="Medium Grid 1 Accent 1" w:uiPriority="67"/>
-    <w:lsdException w:name="Medium Grid 2 Accent 1" w:uiPriority="68"/>
-    <w:lsdException w:name="Medium Grid 3 Accent 1" w:uiPriority="69"/>
-    <w:lsdException w:name="Dark List Accent 1" w:uiPriority="70"/>
-    <w:lsdException w:name="Colorful Shading Accent 1" w:uiPriority="71"/>
-    <w:lsdException w:name="Colorful List Accent 1" w:uiPriority="72"/>
-    <w:lsdException w:name="Colorful Grid Accent 1" w:uiPriority="73"/>
-    <w:lsdException w:name="Light Shading Accent 2" w:uiPriority="60"/>
-    <w:lsdException w:name="Light List Accent 2" w:uiPriority="61"/>
-    <w:lsdException w:name="Light Grid Accent 2" w:uiPriority="62"/>
-    <w:lsdException w:name="Medium Shading 1 Accent 2" w:uiPriority="63"/>
-    <w:lsdException w:name="Medium Shading 2 Accent 2" w:uiPriority="64"/>
-    <w:lsdException w:name="Medium List 1 Accent 2" w:uiPriority="65"/>
-    <w:lsdException w:name="Medium List 2 Accent 2" w:uiPriority="66"/>
-    <w:lsdException w:name="Medium Grid 1 Accent 2" w:uiPriority="67"/>
-    <w:lsdException w:name="Medium Grid 2 Accent 2" w:uiPriority="68"/>
-    <w:lsdException w:name="Medium Grid 3 Accent 2" w:uiPriority="69"/>
-    <w:lsdException w:name="Dark List Accent 2" w:uiPriority="70"/>
-    <w:lsdException w:name="Colorful Shading Accent 2" w:uiPriority="71"/>
-    <w:lsdException w:name="Colorful List Accent 2" w:uiPriority="72"/>
-    <w:lsdException w:name="Colorful Grid Accent 2" w:uiPriority="73"/>
-    <w:lsdException w:name="Light Shading Accent 3" w:uiPriority="60"/>
-    <w:lsdException w:name="Light List Accent 3" w:uiPriority="61"/>
-    <w:lsdException w:name="Light Grid Accent 3" w:uiPriority="62"/>
-    <w:lsdException w:name="Medium Shading 1 Accent 3" w:uiPriority="63"/>
-    <w:lsdException w:name="Medium Shading 2 Accent 3" w:uiPriority="64"/>
-    <w:lsdException w:name="Medium List 1 Accent 3" w:uiPriority="65"/>
-    <w:lsdException w:name="Medium List 2 Accent 3" w:uiPriority="66"/>
-    <w:lsdException w:name="Medium Grid 1 Accent 3" w:uiPriority="67"/>
-    <w:lsdException w:name="Medium Grid 2 Accent 3" w:uiPriority="68"/>
-    <w:lsdException w:name="Medium Grid 3 Accent 3" w:uiPriority="69"/>
-    <w:lsdException w:name="Dark List Accent 3" w:uiPriority="70"/>
-    <w:lsdException w:name="Colorful Shading Accent 3" w:uiPriority="71"/>
-    <w:lsdException w:name="Colorful List Accent 3" w:uiPriority="72"/>
-    <w:lsdException w:name="Colorful Grid Accent 3" w:uiPriority="73"/>
-    <w:lsdException w:name="Light Shading Accent 4" w:uiPriority="60"/>
-    <w:lsdException w:name="Light List Accent 4" w:uiPriority="61"/>
-    <w:lsdException w:name="Light Grid Accent 4" w:uiPriority="62"/>
-    <w:lsdException w:name="Medium Shading 1 Accent 4" w:uiPriority="63"/>
-    <w:lsdException w:name="Medium Shading 2 Accent 4" w:uiPriority="64"/>
-    <w:lsdException w:name="Medium List 1 Accent 4" w:uiPriority="65"/>
-    <w:lsdException w:name="Medium List 2 Accent 4" w:uiPriority="66"/>
-    <w:lsdException w:name="Medium Grid 1 Accent 4" w:uiPriority="67"/>
-    <w:lsdException w:name="Medium Grid 2 Accent 4" w:uiPriority="68"/>
-    <w:lsdException w:name="Medium Grid 3 Accent 4" w:uiPriority="69"/>
-    <w:lsdException w:name="Dark List Accent 4" w:uiPriority="70"/>
-    <w:lsdException w:name="Colorful Shading Accent 4" w:uiPriority="71"/>
-    <w:lsdException w:name="Colorful List Accent 4" w:uiPriority="72"/>
-    <w:lsdException w:name="Colorful Grid Accent 4" w:uiPriority="73"/>
-    <w:lsdException w:name="Light Shading Accent 5" w:uiPriority="60"/>
-    <w:lsdException w:name="Light List Accent 5" w:uiPriority="61"/>
-    <w:lsdException w:name="Light Grid Accent 5" w:uiPriority="62"/>
-    <w:lsdException w:name="Medium Shading 1 Accent 5" w:uiPriority="63"/>
-    <w:lsdException w:name="Medium Shading 2 Accent 5" w:uiPriority="64"/>
-    <w:lsdException w:name="Medium List 1 Accent 5" w:uiPriority="65"/>
-    <w:lsdException w:name="Medium List 2 Accent 5" w:uiPriority="66"/>
-    <w:lsdException w:name="Medium Grid 1 Accent 5" w:uiPriority="67"/>
-    <w:lsdException w:name="Medium Grid 2 Accent 5" w:uiPriority="68"/>
-    <w:lsdException w:name="Medium Grid 3 Accent 5" w:uiPriority="69"/>
-    <w:lsdException w:name="Dark List Accent 5" w:uiPriority="70"/>
-    <w:lsdException w:name="Colorful Shading Accent 5" w:uiPriority="71"/>
-    <w:lsdException w:name="Colorful List Accent 5" w:uiPriority="72"/>
-    <w:lsdException w:name="Colorful Grid Accent 5" w:uiPriority="73"/>
-    <w:lsdException w:name="Light Shading Accent 6" w:uiPriority="60"/>
-    <w:lsdException w:name="Light List Accent 6" w:uiPriority="61"/>
-    <w:lsdException w:name="Light Grid Accent 6" w:uiPriority="62"/>
-    <w:lsdException w:name="Medium Shading 1 Accent 6" w:uiPriority="63"/>
-    <w:lsdException w:name="Medium Shading 2 Accent 6" w:uiPriority="64"/>
-    <w:lsdException w:name="Medium List 1 Accent 6" w:uiPriority="65"/>
-    <w:lsdException w:name="Medium List 2 Accent 6" w:uiPriority="66"/>
-    <w:lsdException w:name="Medium Grid 1 Accent 6" w:uiPriority="67"/>
-    <w:lsdException w:name="Medium Grid 2 Accent 6" w:uiPriority="68"/>
-    <w:lsdException w:name="Medium Grid 3 Accent 6" w:uiPriority="69"/>
-    <w:lsdException w:name="Dark List Accent 6" w:uiPriority="70"/>
-    <w:lsdException w:name="Colorful Shading Accent 6" w:uiPriority="71"/>
-    <w:lsdException w:name="Colorful List Accent 6" w:uiPriority="72"/>
-    <w:lsdException w:name="Colorful Grid Accent 6" w:uiPriority="73"/>
-    <w:lsdException w:name="Subtle Emphasis" w:uiPriority="19" w:qFormat="1"/>
-    <w:lsdException w:name="Intense Emphasis" w:uiPriority="21" w:qFormat="1"/>
-    <w:lsdException w:name="Subtle Reference" w:uiPriority="31" w:qFormat="1"/>
-    <w:lsdException w:name="Intense Reference" w:uiPriority="32" w:qFormat="1"/>
-    <w:lsdException w:name="Book Title" w:uiPriority="33" w:qFormat="1"/>
-    <w:lsdException w:name="Bibliography" w:semiHidden="1" w:uiPriority="37" w:unhideWhenUsed="1"/>
-    <w:lsdException w:name="TOC Heading" w:semiHidden="1" w:uiPriority="39" w:unhideWhenUsed="1" w:qFormat="1"/>
-    <w:lsdException w:name="Plain Table 1" w:uiPriority="41"/>
-    <w:lsdException w:name="Plain Table 2" w:uiPriority="42"/>
-    <w:lsdException w:name="Plain Table 3" w:uiPriority="43"/>
-    <w:lsdException w:name="Plain Table 4" w:uiPriority="44"/>
-    <w:lsdException w:name="Plain Table 5" w:uiPriority="45"/>
-    <w:lsdException w:name="Grid Table Light" w:uiPriority="40"/>
-    <w:lsdException w:name="Grid Table 1 Light" w:uiPriority="46"/>
-    <w:lsdException w:name="Grid Table 2" w:uiPriority="47"/>
-    <w:lsdException w:name="Grid Table 3" w:uiPriority="48"/>
-    <w:lsdException w:name="Grid Table 4" w:uiPriority="49"/>
-    <w:lsdException w:name="Grid Table 5 Dark" w:uiPriority="50"/>
-    <w:lsdException w:name="Grid Table 6 Colorful" w:uiPriority="51"/>
-    <w:lsdException w:name="Grid Table 7 Colorful" w:uiPriority="52"/>
-    <w:lsdException w:name="Grid Table 1 Light Accent 1" w:uiPriority="46"/>
-    <w:lsdException w:name="Grid Table 2 Accent 1" w:uiPriority="47"/>
-    <w:lsdException w:name="Grid Table 3 Accent 1" w:uiPriority="48"/>
-    <w:lsdException w:name="Grid Table 4 Accent 1" w:uiPriority="49"/>
-    <w:lsdException w:name="Grid Table 5 Dark Accent 1" w:uiPriority="50"/>
-    <w:lsdException w:name="Grid Table 6 Colorful Accent 1" w:uiPriority="51"/>
-    <w:lsdException w:name="Grid Table 7 Colorful Accent 1" w:uiPriority="52"/>
-    <w:lsdException w:name="Grid Table 1 Light Accent 2" w:uiPriority="46"/>
-    <w:lsdException w:name="Grid Table 2 Accent 2" w:uiPriority="47"/>
-    <w:lsdException w:name="Grid Table 3 Accent 2" w:uiPriority="48"/>
-    <w:lsdException w:name="Grid Table 4 Accent 2" w:uiPriority="49"/>
-    <w:lsdException w:name="Grid Table 5 Dark Accent 2" w:uiPriority="50"/>
-    <w:lsdException w:name="Grid Table 6 Colorful Accent 2" w:uiPriority="51"/>
-    <w:lsdException w:name="Grid Table 7 Colorful Accent 2" w:uiPriority="52"/>
-    <w:lsdException w:name="Grid Table 1 Light Accent 3" w:uiPriority="46"/>
-    <w:lsdException w:name="Grid Table 2 Accent 3" w:uiPriority="47"/>
-    <w:lsdException w:name="Grid Table 3 Accent 3" w:uiPriority="48"/>
-    <w:lsdException w:name="Grid Table 4 Accent 3" w:uiPriority="49"/>
-    <w:lsdException w:name="Grid Table 5 Dark Accent 3" w:uiPriority="50"/>
-    <w:lsdException w:name="Grid Table 6 Colorful Accent 3" w:uiPriority="51"/>
-    <w:lsdException w:name="Grid Table 7 Colorful Accent 3" w:uiPriority="52"/>
-    <w:lsdException w:name="Grid Table 1 Light Accent 4" w:uiPriority="46"/>
-    <w:lsdException w:name="Grid Table 2 Accent 4" w:uiPriority="47"/>
-    <w:lsdException w:name="Grid Table 3 Accent 4" w:uiPriority="48"/>
-    <w:lsdException w:name="Grid Table 4 Accent 4" w:uiPriority="49"/>
-    <w:lsdException w:name="Grid Table 5 Dark Accent 4" w:uiPriority="50"/>
-    <w:lsdException w:name="Grid Table 6 Colorful Accent 4" w:uiPriority="51"/>
-    <w:lsdException w:name="Grid Table 7 Colorful Accent 4" w:uiPriority="52"/>
-    <w:lsdException w:name="Grid Table 1 Light Accent 5" w:uiPriority="46"/>
-    <w:lsdException w:name="Grid Table 2 Accent 5" w:uiPriority="47"/>
-    <w:lsdException w:name="Grid Table 3 Accent 5" w:uiPriority="48"/>
-    <w:lsdException w:name="Grid Table 4 Accent 5" w:uiPriority="49"/>
-    <w:lsdException w:name="Grid Table 5 Dark Accent 5" w:uiPriority="50"/>
-    <w:lsdException w:name="Grid Table 6 Colorful Accent 5" w:uiPriority="51"/>
-    <w:lsdException w:name="Grid Table 7 Colorful Accent 5" w:uiPriority="52"/>
-    <w:lsdException w:name="Grid Table 1 Light Accent 6" w:uiPriority="46"/>
-    <w:lsdException w:name="Grid Table 2 Accent 6" w:uiPriority="47"/>
-    <w:lsdException w:name="Grid Table 3 Accent 6" w:uiPriority="48"/>
-    <w:lsdException w:name="Grid Table 4 Accent 6" w:uiPriority="49"/>
-    <w:lsdException w:name="Grid Table 5 Dark Accent 6" w:uiPriority="50"/>
-    <w:lsdException w:name="Grid Table 6 Colorful Accent 6" w:uiPriority="51"/>
-    <w:lsdException w:name="Grid Table 7 Colorful Accent 6" w:uiPriority="52"/>
-    <w:lsdException w:name="List Table 1 Light" w:uiPriority="46"/>
-    <w:lsdException w:name="List Table 2" w:uiPriority="47"/>
-    <w:lsdException w:name="List Table 3" w:uiPriority="48"/>
-    <w:lsdException w:name="List Table 4" w:uiPriority="49"/>
-    <w:lsdException w:name="List Table 5 Dark" w:uiPriority="50"/>
-    <w:lsdException w:name="List Table 6 Colorful" w:uiPriority="51"/>
-    <w:lsdException w:name="List Table 7 Colorful" w:uiPriority="52"/>
-    <w:lsdException w:name="List Table 1 Light Accent 1" w:uiPriority="46"/>
-    <w:lsdException w:name="List Table 2 Accent 1" w:uiPriority="47"/>
-    <w:lsdException w:name="List Table 3 Accent 1" w:uiPriority="48"/>
-    <w:lsdException w:name="List Table 4 Accent 1" w:uiPriority="49"/>
-    <w:lsdException w:name="List Table 5 Dark Accent 1" w:uiPriority="50"/>
-    <w:lsdException w:name="List Table 6 Colorful Accent 1" w:uiPriority="51"/>
-    <w:lsdException w:name="List Table 7 Colorful Accent 1" w:uiPriority="52"/>
-    <w:lsdException w:name="List Table 1 Light Accent 2" w:uiPriority="46"/>
-    <w:lsdException w:name="List Table 2 Accent 2" w:uiPriority="47"/>
-    <w:lsdException w:name="List Table 3 Accent 2" w:uiPriority="48"/>
-    <w:lsdException w:name="List Table 4 Accent 2" w:uiPriority="49"/>
-    <w:lsdException w:name="List Table 5 Dark Accent 2" w:uiPriority="50"/>
-    <w:lsdException w:name="List Table 6 Colorful Accent 2" w:uiPriority="51"/>
-    <w:lsdException w:name="List Table 7 Colorful Accent 2" w:uiPriority="52"/>
-    <w:lsdException w:name="List Table 1 Light Accent 3" w:uiPriority="46"/>
-    <w:lsdException w:name="List Table 2 Accent 3" w:uiPriority="47"/>
-    <w:lsdException w:name="List Table 3 Accent 3" w:uiPriority="48"/>
-    <w:lsdException w:name="List Table 4 Accent 3" w:uiPriority="49"/>
-    <w:lsdException w:name="List Table 5 Dark Accent 3" w:uiPriority="50"/>
-    <w:lsdException w:name="List Table 6 Colorful Accent 3" w:uiPriority="51"/>
-    <w:lsdException w:name="List Table 7 Colorful Accent 3" w:uiPriority="52"/>
-    <w:lsdException w:name="List Table 1 Light Accent 4" w:uiPriority="46"/>
-    <w:lsdException w:name="List Table 2 Accent 4" w:uiPriority="47"/>
-    <w:lsdException w:name="List Table 3 Accent 4" w:uiPriority="48"/>
-    <w:lsdException w:name="List Table 4 Accent 4" w:uiPriority="49"/>
-    <w:lsdException w:name="List Table 5 Dark Accent 4" w:uiPriority="50"/>
-    <w:lsdException w:name="List Table 6 Colorful Accent 4" w:uiPriority="51"/>
-    <w:lsdException w:name="List Table 7 Colorful Accent 4" w:uiPriority="52"/>
-    <w:lsdException w:name="List Table 1 Light Accent 5" w:uiPriority="46"/>
-    <w:lsdException w:name="List Table 2 Accent 5" w:uiPriority="47"/>
-    <w:lsdException w:name="List Table 3 Accent 5" w:uiPriority="48"/>
-    <w:lsdException w:name="List Table 4 Accent 5" w:uiPriority="49"/>
-    <w:lsdException w:name="List Table 5 Dark Accent 5" w:uiPriority="50"/>
-    <w:lsdException w:name="List Table 6 Colorful Accent 5" w:uiPriority="51"/>
-    <w:lsdException w:name="List Table 7 Colorful Accent 5" w:uiPriority="52"/>
-    <w:lsdException w:name="List Table 1 Light Accent 6" w:uiPriority="46"/>
-    <w:lsdException w:name="List Table 2 Accent 6" w:uiPriority="47"/>
-    <w:lsdException w:name="List Table 3 Accent 6" w:uiPriority="48"/>
-    <w:lsdException w:name="List Table 4 Accent 6" w:uiPriority="49"/>
-    <w:lsdException w:name="List Table 5 Dark Accent 6" w:uiPriority="50"/>
-    <w:lsdException w:name="List Table 6 Colorful Accent 6" w:uiPriority="51"/>
-    <w:lsdException w:name="List Table 7 Colorful Accent 6" w:uiPriority="52"/>
-  </w:latentStyles>
-  <w:style w:type="paragraph" w:default="1" w:styleId="Normal">
-    <w:name w:val="Normal"/>
-    <w:qFormat/>
-  </w:style>
-  <w:style w:type="character" w:default="1" w:styleId="DefaultParagraphFont">
-    <w:name w:val="Default Paragraph Font"/>
-    <w:uiPriority w:val="1"/>
-    <w:semiHidden/>
-    <w:unhideWhenUsed/>
-  </w:style>
-  <w:style w:type="table" w:default="1" w:styleId="TableNormal">
-    <w:name w:val="Normal Table"/>
-    <w:uiPriority w:val="99"/>
-    <w:semiHidden/>
-    <w:unhideWhenUsed/>
-    <w:tblPr>
-      <w:tblInd w:w="0" w:type="dxa"/>
-      <w:tblCellMar>
-        <w:top w:w="0" w:type="dxa"/>
-        <w:left w:w="108" w:type="dxa"/>
-        <w:bottom w:w="0" w:type="dxa"/>
-        <w:right w:w="108" w:type="dxa"/>
-      </w:tblCellMar>
-    </w:tblPr>
-  </w:style>
-  <w:style w:type="numbering" w:default="1" w:styleId="NoList">
-    <w:name w:val="No List"/>
-    <w:uiPriority w:val="99"/>
-    <w:semiHidden/>
-    <w:unhideWhenUsed/>
-  </w:style>
-  <w:style w:type="character" w:styleId="PlaceholderText">
-    <w:name w:val="Placeholder Text"/>
-    <w:basedOn w:val="DefaultParagraphFont"/>
-    <w:uiPriority w:val="99"/>
-    <w:semiHidden/>
-    <w:rsid w:val="005C6B79"/>
-    <w:rPr>
-      <w:color w:val="808080"/>
-    </w:rPr>
-  </w:style>
-</w:styles>
-</file>
-
-<file path=word/glossary/webSettings.xml><?xml version="1.0" encoding="utf-8"?>
-<w:webSettings xmlns:mc="http://schemas.openxmlformats.org/markup-compatibility/2006" xmlns:r="http://schemas.openxmlformats.org/officeDocument/2006/relationships" xmlns:w="http://schemas.openxmlformats.org/wordprocessingml/2006/main" xmlns:w14="http://schemas.microsoft.com/office/word/2010/wordml" xmlns:w15="http://schemas.microsoft.com/office/word/2012/wordml" xmlns:w16se="http://schemas.microsoft.com/office/word/2015/wordml/symex" mc:Ignorable="w14 w15 w16se">
-  <w:optimizeForBrowser/>
-  <w:allowPNG/>
-</w:webSettings>
 </file>
 
 <file path=word/theme/theme1.xml><?xml version="1.0" encoding="utf-8"?>

</xml_diff>